<commit_message>
added some materials and methods
</commit_message>
<xml_diff>
--- a/Project1_Report.docx
+++ b/Project1_Report.docx
@@ -9,21 +9,23 @@
           <w:lang w:val="en-GB"/>
         </w:rPr>
       </w:pPr>
-      <w:commentRangeStart w:id="0"/>
+      <w:bookmarkStart w:id="0" w:name="_GoBack"/>
+      <w:bookmarkEnd w:id="0"/>
+      <w:commentRangeStart w:id="1"/>
       <w:r>
         <w:rPr>
           <w:lang w:val="en-GB"/>
         </w:rPr>
         <w:t>Project 1 for Data Visualization ST 2019</w:t>
       </w:r>
-      <w:commentRangeEnd w:id="0"/>
+      <w:commentRangeEnd w:id="1"/>
       <w:r>
         <w:rPr>
           <w:rStyle w:val="Kommentarzeichen"/>
           <w:rFonts w:asciiTheme="minorHAnsi" w:eastAsiaTheme="minorEastAsia" w:hAnsiTheme="minorHAnsi" w:cstheme="minorBidi"/>
           <w:color w:val="auto"/>
         </w:rPr>
-        <w:commentReference w:id="0"/>
+        <w:commentReference w:id="1"/>
       </w:r>
     </w:p>
     <w:p>
@@ -191,7 +193,7 @@
         </w:rPr>
       </w:sdtEndPr>
       <w:sdtContent>
-        <w:commentRangeStart w:id="2" w:displacedByCustomXml="prev"/>
+        <w:commentRangeStart w:id="3" w:displacedByCustomXml="prev"/>
         <w:p>
           <w:pPr>
             <w:pStyle w:val="Inhaltsverzeichnisberschrift"/>
@@ -205,7 +207,7 @@
             </w:rPr>
             <w:t>Table of Contents</w:t>
           </w:r>
-          <w:commentRangeEnd w:id="2"/>
+          <w:commentRangeEnd w:id="3"/>
           <w:r>
             <w:rPr>
               <w:rStyle w:val="Kommentarzeichen"/>
@@ -214,7 +216,7 @@
               <w:bCs/>
               <w:color w:val="auto"/>
             </w:rPr>
-            <w:commentReference w:id="2"/>
+            <w:commentReference w:id="3"/>
           </w:r>
         </w:p>
         <w:p>
@@ -1106,15 +1108,15 @@
           <w:lang w:val="en-GB"/>
         </w:rPr>
       </w:pPr>
-      <w:bookmarkStart w:id="3" w:name="_Toc8625296"/>
-      <w:commentRangeStart w:id="4"/>
+      <w:bookmarkStart w:id="4" w:name="_Toc8625296"/>
+      <w:commentRangeStart w:id="5"/>
       <w:r>
         <w:rPr>
           <w:lang w:val="en-GB"/>
         </w:rPr>
         <w:t>Abstract</w:t>
       </w:r>
-      <w:commentRangeEnd w:id="4"/>
+      <w:commentRangeEnd w:id="5"/>
       <w:r>
         <w:rPr>
           <w:rStyle w:val="Kommentarzeichen"/>
@@ -1123,9 +1125,9 @@
           <w:bCs/>
           <w:color w:val="auto"/>
         </w:rPr>
-        <w:commentReference w:id="4"/>
-      </w:r>
-      <w:bookmarkEnd w:id="3"/>
+        <w:commentReference w:id="5"/>
+      </w:r>
+      <w:bookmarkEnd w:id="4"/>
     </w:p>
     <w:p>
       <w:pPr>
@@ -1147,22 +1149,22 @@
           <w:lang w:val="en-GB"/>
         </w:rPr>
       </w:pPr>
-      <w:bookmarkStart w:id="6" w:name="_Toc8625297"/>
-      <w:commentRangeStart w:id="7"/>
+      <w:bookmarkStart w:id="7" w:name="_Toc8625297"/>
+      <w:commentRangeStart w:id="8"/>
       <w:r>
         <w:rPr>
           <w:lang w:val="en-GB"/>
         </w:rPr>
         <w:t>Introduction</w:t>
       </w:r>
-      <w:commentRangeEnd w:id="7"/>
+      <w:commentRangeEnd w:id="8"/>
       <w:r>
         <w:rPr>
           <w:rStyle w:val="Kommentarzeichen"/>
         </w:rPr>
-        <w:commentReference w:id="7"/>
-      </w:r>
-      <w:bookmarkEnd w:id="6"/>
+        <w:commentReference w:id="8"/>
+      </w:r>
+      <w:bookmarkEnd w:id="7"/>
     </w:p>
     <w:p>
       <w:pPr>
@@ -1222,7 +1224,6 @@
           <w:id w:val="49268576"/>
           <w:citation/>
         </w:sdtPr>
-        <w:sdtEndPr/>
         <w:sdtContent>
           <w:r>
             <w:rPr>
@@ -1351,8 +1352,6 @@
         </w:rPr>
         <w:t>Is there a intra sheet inter color card dispersion?</w:t>
       </w:r>
-      <w:bookmarkStart w:id="9" w:name="_GoBack"/>
-      <w:bookmarkEnd w:id="9"/>
     </w:p>
     <w:p>
       <w:pPr>
@@ -1542,103 +1541,173 @@
         <w:rPr>
           <w:lang w:val="en-GB"/>
         </w:rPr>
-        <w:t>Mate</w:t>
-      </w:r>
-      <w:r>
-        <w:rPr>
-          <w:lang w:val="en-GB"/>
-        </w:rPr>
-        <w:t>rial 1</w:t>
-      </w:r>
+        <w:t>Dataset 1</w:t>
+      </w:r>
+    </w:p>
+    <w:p>
+      <w:pPr>
+        <w:pStyle w:val="berschrift2"/>
+        <w:rPr>
+          <w:lang w:val="en-GB"/>
+        </w:rPr>
+      </w:pPr>
+      <w:r>
+        <w:rPr>
+          <w:lang w:val="en-GB"/>
+        </w:rPr>
+        <w:t>Dataset 2</w:t>
+      </w:r>
+    </w:p>
+    <w:p>
+      <w:pPr>
+        <w:pStyle w:val="berschrift2"/>
+        <w:rPr>
+          <w:lang w:val="en-GB"/>
+        </w:rPr>
+      </w:pPr>
+      <w:r>
+        <w:rPr>
+          <w:lang w:val="en-GB"/>
+        </w:rPr>
+        <w:t>Package data.table</w:t>
+      </w:r>
+    </w:p>
+    <w:p>
+      <w:pPr>
+        <w:rPr>
+          <w:lang w:val="en-GB"/>
+        </w:rPr>
+      </w:pPr>
+      <w:r>
+        <w:rPr>
+          <w:lang w:val="en-GB"/>
+        </w:rPr>
+        <w:t>fread</w:t>
+      </w:r>
+    </w:p>
+    <w:p>
+      <w:pPr>
+        <w:pStyle w:val="berschrift2"/>
+        <w:rPr>
+          <w:lang w:val="en-GB"/>
+        </w:rPr>
+      </w:pPr>
+      <w:r>
+        <w:rPr>
+          <w:lang w:val="en-GB"/>
+        </w:rPr>
+        <w:t>Package colorscience</w:t>
+      </w:r>
+    </w:p>
+    <w:p>
+      <w:pPr>
+        <w:rPr>
+          <w:lang w:val="en-GB"/>
+        </w:rPr>
+      </w:pPr>
+      <w:r>
+        <w:rPr>
+          <w:lang w:val="en-GB"/>
+        </w:rPr>
+        <w:t>deltaE2000 – Distance</w:t>
+      </w:r>
+    </w:p>
+    <w:p>
+      <w:pPr>
+        <w:rPr>
+          <w:lang w:val="en-GB"/>
+        </w:rPr>
+      </w:pPr>
+      <w:r>
+        <w:rPr>
+          <w:lang w:val="en-GB"/>
+        </w:rPr>
+        <w:t xml:space="preserve">Source: </w:t>
+      </w:r>
+      <w:r>
+        <w:rPr>
+          <w:lang w:val="en-GB"/>
+        </w:rPr>
+        <w:t>http://zschuessler.github.io/DeltaE/learn/</w:t>
+      </w:r>
+    </w:p>
+    <w:p>
+      <w:pPr>
+        <w:pStyle w:val="berschrift2"/>
+        <w:rPr>
+          <w:lang w:val="en-GB"/>
+        </w:rPr>
+      </w:pPr>
+      <w:r>
+        <w:rPr>
+          <w:lang w:val="en-GB"/>
+        </w:rPr>
+        <w:t>Package tcR</w:t>
+      </w:r>
+    </w:p>
+    <w:p>
+      <w:pPr>
+        <w:rPr>
+          <w:lang w:val="en-GB"/>
+        </w:rPr>
+      </w:pPr>
+      <w:r>
+        <w:rPr>
+          <w:lang w:val="en-GB"/>
+        </w:rPr>
+        <w:t>cosine.similarity</w:t>
+      </w:r>
+    </w:p>
+    <w:p>
+      <w:pPr>
+        <w:rPr>
+          <w:lang w:val="en-GB"/>
+        </w:rPr>
+      </w:pPr>
+      <w:r>
+        <w:rPr>
+          <w:lang w:val="en-GB"/>
+        </w:rPr>
+        <w:t>Histogram / Boxplot / ….</w:t>
+      </w:r>
+    </w:p>
+    <w:p>
+      <w:pPr>
+        <w:rPr>
+          <w:lang w:val="en-GB"/>
+        </w:rPr>
+      </w:pPr>
+    </w:p>
+    <w:p>
+      <w:pPr>
+        <w:rPr>
+          <w:lang w:val="en-GB"/>
+        </w:rPr>
+      </w:pPr>
+      <w:r>
+        <w:rPr>
+          <w:lang w:val="en-GB"/>
+        </w:rPr>
+        <w:t>https://wisotop.de/farbabstand-farben-vergleichen.php</w:t>
+      </w:r>
+    </w:p>
+    <w:p>
+      <w:pPr>
+        <w:pStyle w:val="berschrift1"/>
+        <w:rPr>
+          <w:lang w:val="en-GB"/>
+        </w:rPr>
+      </w:pPr>
+      <w:bookmarkStart w:id="14" w:name="_Toc8625302"/>
       <w:bookmarkEnd w:id="13"/>
-    </w:p>
-    <w:p>
-      <w:pPr>
-        <w:rPr>
-          <w:lang w:val="en-GB"/>
-        </w:rPr>
-      </w:pPr>
-      <w:r>
-        <w:rPr>
-          <w:lang w:val="en-GB"/>
-        </w:rPr>
-        <w:t>Lorem ipsum dolor sit amet, consetetur sadipscing elitr, sed diam nonumy eirmod tempor invidunt ut labore et dolore magna aliquyam erat, sed diam voluptua.</w:t>
-      </w:r>
-    </w:p>
-    <w:p>
-      <w:pPr>
-        <w:pStyle w:val="berschrift2"/>
-        <w:rPr>
-          <w:lang w:val="en-GB"/>
-        </w:rPr>
-      </w:pPr>
-      <w:bookmarkStart w:id="14" w:name="_Toc8625300"/>
-      <w:r>
-        <w:rPr>
-          <w:lang w:val="en-GB"/>
-        </w:rPr>
-        <w:t>Material 2</w:t>
-      </w:r>
-      <w:bookmarkEnd w:id="14"/>
-    </w:p>
-    <w:p>
-      <w:pPr>
-        <w:rPr>
-          <w:lang w:val="en-GB"/>
-        </w:rPr>
-      </w:pPr>
-      <w:r>
-        <w:rPr>
-          <w:lang w:val="en-GB"/>
-        </w:rPr>
-        <w:t>Lorem ipsum dolor sit amet, consetetur sadipscing elitr, sed diam nonumy eirmod tempor invidunt ut labore et dolore magna aliquyam erat, sed diam voluptua.</w:t>
-      </w:r>
-    </w:p>
-    <w:p>
-      <w:pPr>
-        <w:pStyle w:val="berschrift2"/>
-        <w:rPr>
-          <w:lang w:val="en-GB"/>
-        </w:rPr>
-      </w:pPr>
-      <w:bookmarkStart w:id="15" w:name="_Toc8625301"/>
-      <w:r>
-        <w:rPr>
-          <w:lang w:val="en-GB"/>
-        </w:rPr>
-        <w:t>Method</w:t>
-      </w:r>
-      <w:bookmarkEnd w:id="15"/>
-    </w:p>
-    <w:p>
-      <w:pPr>
-        <w:rPr>
-          <w:lang w:val="en-GB"/>
-        </w:rPr>
-      </w:pPr>
-      <w:r>
-        <w:rPr>
-          <w:lang w:val="en-GB"/>
-        </w:rPr>
-        <w:t>Lorem ipsum dolor sit amet, consetetur sadipscing elitr, sed diam nonumy eirmod tempor invidunt ut labore et dolore magna aliquyam erat, sed diam voluptua.</w:t>
-      </w:r>
-    </w:p>
-    <w:p>
-      <w:pPr>
-        <w:pStyle w:val="berschrift1"/>
-        <w:rPr>
-          <w:lang w:val="en-GB"/>
-        </w:rPr>
-      </w:pPr>
-      <w:bookmarkStart w:id="16" w:name="_Toc8625302"/>
-      <w:commentRangeStart w:id="17"/>
+      <w:commentRangeStart w:id="15"/>
       <w:r>
         <w:rPr>
           <w:lang w:val="en-GB"/>
         </w:rPr>
         <w:t>Results</w:t>
       </w:r>
-      <w:commentRangeEnd w:id="17"/>
+      <w:commentRangeEnd w:id="15"/>
       <w:r>
         <w:rPr>
           <w:rStyle w:val="Kommentarzeichen"/>
@@ -1647,9 +1716,9 @@
           <w:bCs/>
           <w:color w:val="auto"/>
         </w:rPr>
-        <w:commentReference w:id="17"/>
-      </w:r>
-      <w:bookmarkEnd w:id="16"/>
+        <w:commentReference w:id="15"/>
+      </w:r>
+      <w:bookmarkEnd w:id="14"/>
     </w:p>
     <w:p>
       <w:pPr>
@@ -1658,13 +1727,80 @@
           <w:lang w:val="en-GB"/>
         </w:rPr>
       </w:pPr>
-      <w:bookmarkStart w:id="19" w:name="_Toc8625303"/>
+      <w:bookmarkStart w:id="17" w:name="_Toc8625303"/>
       <w:r>
         <w:rPr>
           <w:lang w:val="en-GB"/>
         </w:rPr>
         <w:t>Result 1</w:t>
       </w:r>
+      <w:bookmarkEnd w:id="17"/>
+    </w:p>
+    <w:p>
+      <w:pPr>
+        <w:rPr>
+          <w:lang w:val="en-GB"/>
+        </w:rPr>
+      </w:pPr>
+      <w:r>
+        <w:rPr>
+          <w:lang w:val="en-GB"/>
+        </w:rPr>
+        <w:t>Lorem ipsum dolor sit amet, consetetur sadipscing elitr, sed diam nonumy eirmod tempor invidunt ut labore et dolore magna aliquyam erat, sed diam voluptua.</w:t>
+      </w:r>
+    </w:p>
+    <w:p>
+      <w:pPr>
+        <w:pStyle w:val="berschrift2"/>
+        <w:rPr>
+          <w:lang w:val="en-GB"/>
+        </w:rPr>
+      </w:pPr>
+      <w:bookmarkStart w:id="18" w:name="_Toc8625304"/>
+      <w:r>
+        <w:rPr>
+          <w:lang w:val="en-GB"/>
+        </w:rPr>
+        <w:t>Result 2</w:t>
+      </w:r>
+      <w:bookmarkEnd w:id="18"/>
+    </w:p>
+    <w:p>
+      <w:pPr>
+        <w:rPr>
+          <w:lang w:val="en-GB"/>
+        </w:rPr>
+      </w:pPr>
+      <w:r>
+        <w:rPr>
+          <w:lang w:val="en-GB"/>
+        </w:rPr>
+        <w:t>Lorem ipsum dolor sit amet, consetetur sadipscing elitr, sed diam nonumy eirmod tempor invidunt ut labore et dolore magna aliquyam erat, sed diam voluptua.</w:t>
+      </w:r>
+    </w:p>
+    <w:p>
+      <w:pPr>
+        <w:pStyle w:val="berschrift1"/>
+        <w:rPr>
+          <w:lang w:val="en-GB"/>
+        </w:rPr>
+      </w:pPr>
+      <w:bookmarkStart w:id="19" w:name="_Toc8625305"/>
+      <w:commentRangeStart w:id="20"/>
+      <w:r>
+        <w:rPr>
+          <w:lang w:val="en-GB"/>
+        </w:rPr>
+        <w:lastRenderedPageBreak/>
+        <w:t>Discussion</w:t>
+      </w:r>
+      <w:commentRangeEnd w:id="20"/>
+      <w:r>
+        <w:rPr>
+          <w:rStyle w:val="Kommentarzeichen"/>
+        </w:rPr>
+        <w:commentReference w:id="20"/>
+      </w:r>
       <w:bookmarkEnd w:id="19"/>
     </w:p>
     <w:p>
@@ -1677,36 +1813,20 @@
         <w:rPr>
           <w:lang w:val="en-GB"/>
         </w:rPr>
-        <w:t>Lorem ipsum dolor sit amet, consetetur sadipscing elitr, sed diam nonumy eirmod tempor invidunt ut labore et dolore magna aliquyam erat, sed diam voluptua.</w:t>
-      </w:r>
-    </w:p>
-    <w:p>
-      <w:pPr>
-        <w:pStyle w:val="berschrift2"/>
-        <w:rPr>
-          <w:lang w:val="en-GB"/>
-        </w:rPr>
-      </w:pPr>
-      <w:bookmarkStart w:id="20" w:name="_Toc8625304"/>
-      <w:r>
-        <w:rPr>
-          <w:lang w:val="en-GB"/>
-        </w:rPr>
-        <w:t>Result 2</w:t>
-      </w:r>
-      <w:bookmarkEnd w:id="20"/>
-    </w:p>
-    <w:p>
-      <w:pPr>
-        <w:rPr>
-          <w:lang w:val="en-GB"/>
-        </w:rPr>
-      </w:pPr>
-      <w:r>
-        <w:rPr>
-          <w:lang w:val="en-GB"/>
-        </w:rPr>
-        <w:t>Lorem ipsum dolor sit amet, consetetur sadipscing elitr, sed diam nonumy eirmod tempor invidunt ut labore et dolore magna aliquyam erat, sed diam voluptua.</w:t>
+        <w:t>Lorem ipsum dolor sit amet, consetetur sadipscing elitr, sed diam nonumy eirmod tempor invidunt ut labore et dolore magna aliquyam erat, sed diam voluptua. At vero eos et accusam et justo duo dolores et ea rebum. Stet clita kasd gubergren, no sea takimata sanctus est Lorem ipsum dolor sit amet.</w:t>
+      </w:r>
+    </w:p>
+    <w:p>
+      <w:pPr>
+        <w:rPr>
+          <w:lang w:val="en-GB"/>
+        </w:rPr>
+      </w:pPr>
+      <w:r>
+        <w:rPr>
+          <w:lang w:val="en-GB"/>
+        </w:rPr>
+        <w:t>Duis autem vel eum iriure dolor in hendrerit in vulputate velit esse molestie consequat, vel illum dolore eu feugiat nulla facilisis at vero eros et accumsan et iusto odio dignissim qui blandit praesent luptatum zzril delenit augue duis dolore te feugait nulla facilisi. Lorem ipsum dolor sit amet, consectetuer adipiscing elit, sed diam nonummy nibh euismod tincidunt ut laoreet dolore magna aliquam erat volutpat.</w:t>
       </w:r>
     </w:p>
     <w:p>
@@ -1716,22 +1836,22 @@
           <w:lang w:val="en-GB"/>
         </w:rPr>
       </w:pPr>
-      <w:bookmarkStart w:id="21" w:name="_Toc8625305"/>
-      <w:commentRangeStart w:id="22"/>
-      <w:r>
-        <w:rPr>
-          <w:lang w:val="en-GB"/>
-        </w:rPr>
-        <w:t>Discussion</w:t>
-      </w:r>
-      <w:commentRangeEnd w:id="22"/>
+      <w:bookmarkStart w:id="22" w:name="_Toc8625306"/>
+      <w:commentRangeStart w:id="23"/>
+      <w:r>
+        <w:rPr>
+          <w:lang w:val="en-GB"/>
+        </w:rPr>
+        <w:t>Conclusion</w:t>
+      </w:r>
+      <w:commentRangeEnd w:id="23"/>
       <w:r>
         <w:rPr>
           <w:rStyle w:val="Kommentarzeichen"/>
         </w:rPr>
-        <w:commentReference w:id="22"/>
-      </w:r>
-      <w:bookmarkEnd w:id="21"/>
+        <w:commentReference w:id="23"/>
+      </w:r>
+      <w:bookmarkEnd w:id="22"/>
     </w:p>
     <w:p>
       <w:pPr>
@@ -1748,71 +1868,14 @@
     </w:p>
     <w:p>
       <w:pPr>
-        <w:rPr>
-          <w:lang w:val="en-GB"/>
-        </w:rPr>
-      </w:pPr>
-      <w:r>
-        <w:rPr>
-          <w:lang w:val="en-GB"/>
-        </w:rPr>
-        <w:t xml:space="preserve">Duis autem vel eum iriure dolor in hendrerit in vulputate velit esse molestie consequat, vel illum dolore eu feugiat nulla facilisis at vero eros et accumsan et iusto odio dignissim qui blandit praesent luptatum zzril delenit </w:t>
-      </w:r>
-      <w:r>
-        <w:rPr>
-          <w:lang w:val="en-GB"/>
-        </w:rPr>
-        <w:lastRenderedPageBreak/>
-        <w:t>augue duis dolore te feugait nulla facilisi. Lorem ipsum dolor sit amet, consectetuer adipiscing elit, sed diam nonummy nibh euismod tincidunt ut laoreet dolore magna aliquam erat volutpat.</w:t>
-      </w:r>
-    </w:p>
-    <w:p>
-      <w:pPr>
         <w:pStyle w:val="berschrift1"/>
         <w:rPr>
           <w:lang w:val="en-GB"/>
         </w:rPr>
       </w:pPr>
-      <w:bookmarkStart w:id="24" w:name="_Toc8625306"/>
-      <w:commentRangeStart w:id="25"/>
-      <w:r>
-        <w:rPr>
-          <w:lang w:val="en-GB"/>
-        </w:rPr>
-        <w:t>Conclusion</w:t>
-      </w:r>
-      <w:commentRangeEnd w:id="25"/>
-      <w:r>
-        <w:rPr>
-          <w:rStyle w:val="Kommentarzeichen"/>
-        </w:rPr>
-        <w:commentReference w:id="25"/>
-      </w:r>
-      <w:bookmarkEnd w:id="24"/>
-    </w:p>
-    <w:p>
-      <w:pPr>
-        <w:rPr>
-          <w:lang w:val="en-GB"/>
-        </w:rPr>
-      </w:pPr>
-      <w:r>
-        <w:rPr>
-          <w:lang w:val="en-GB"/>
-        </w:rPr>
-        <w:t>Lorem ipsum dolor sit amet, consetetur sadipscing elitr, sed diam nonumy eirmod tempor invidunt ut labore et dolore magna aliquyam erat, sed diam voluptua. At vero eos et accusam et justo duo dolores et ea rebum. Stet clita kasd gubergren, no sea takimata sanctus est Lorem ipsum dolor sit amet.</w:t>
-      </w:r>
-    </w:p>
-    <w:p>
-      <w:pPr>
-        <w:pStyle w:val="berschrift1"/>
-        <w:rPr>
-          <w:lang w:val="en-GB"/>
-        </w:rPr>
-      </w:pPr>
-      <w:bookmarkStart w:id="27" w:name="_Toc8625307"/>
-      <w:commentRangeStart w:id="28"/>
-      <w:commentRangeEnd w:id="28"/>
+      <w:bookmarkStart w:id="25" w:name="_Toc8625307"/>
+      <w:commentRangeStart w:id="26"/>
+      <w:commentRangeEnd w:id="26"/>
       <w:r>
         <w:rPr>
           <w:rStyle w:val="Kommentarzeichen"/>
@@ -1821,7 +1884,7 @@
           <w:bCs/>
           <w:color w:val="auto"/>
         </w:rPr>
-        <w:commentReference w:id="28"/>
+        <w:commentReference w:id="26"/>
       </w:r>
     </w:p>
     <w:sdt>
@@ -1838,9 +1901,8 @@
           <w:docPartUnique/>
         </w:docPartObj>
       </w:sdtPr>
-      <w:sdtEndPr/>
       <w:sdtContent>
-        <w:commentRangeStart w:id="29" w:displacedByCustomXml="prev"/>
+        <w:commentRangeStart w:id="27" w:displacedByCustomXml="prev"/>
         <w:p>
           <w:pPr>
             <w:pStyle w:val="berschrift1"/>
@@ -1854,7 +1916,7 @@
             </w:rPr>
             <w:t>References</w:t>
           </w:r>
-          <w:commentRangeEnd w:id="29"/>
+          <w:commentRangeEnd w:id="27"/>
           <w:r>
             <w:rPr>
               <w:rStyle w:val="Kommentarzeichen"/>
@@ -1863,16 +1925,15 @@
               <w:bCs/>
               <w:color w:val="auto"/>
             </w:rPr>
-            <w:commentReference w:id="29"/>
+            <w:commentReference w:id="27"/>
           </w:r>
-          <w:bookmarkEnd w:id="27"/>
+          <w:bookmarkEnd w:id="25"/>
         </w:p>
         <w:sdt>
           <w:sdtPr>
             <w:id w:val="111145805"/>
             <w:bibliography/>
           </w:sdtPr>
-          <w:sdtEndPr/>
           <w:sdtContent>
             <w:p>
               <w:pPr>
@@ -2001,7 +2062,7 @@
 
 <file path=word/comments.xml><?xml version="1.0" encoding="utf-8"?>
 <w:comments xmlns:wpc="http://schemas.microsoft.com/office/word/2010/wordprocessingCanvas" xmlns:cx="http://schemas.microsoft.com/office/drawing/2014/chartex" xmlns:cx1="http://schemas.microsoft.com/office/drawing/2015/9/8/chartex" xmlns:cx2="http://schemas.microsoft.com/office/drawing/2015/10/21/chartex" xmlns:cx3="http://schemas.microsoft.com/office/drawing/2016/5/9/chartex" xmlns:cx4="http://schemas.microsoft.com/office/drawing/2016/5/10/chartex" xmlns:cx5="http://schemas.microsoft.com/office/drawing/2016/5/11/chartex" xmlns:cx6="http://schemas.microsoft.com/office/drawing/2016/5/12/chartex" xmlns:cx7="http://schemas.microsoft.com/office/drawing/2016/5/13/chartex" xmlns:cx8="http://schemas.microsoft.com/office/drawing/2016/5/14/chartex" xmlns:mc="http://schemas.openxmlformats.org/markup-compatibility/2006" xmlns:aink="http://schemas.microsoft.com/office/drawing/2016/ink" xmlns:am3d="http://schemas.microsoft.com/office/drawing/2017/model3d" xmlns:o="urn:schemas-microsoft-com:office:office" xmlns:r="http://schemas.openxmlformats.org/officeDocument/2006/relationships" xmlns:m="http://schemas.openxmlformats.org/officeDocument/2006/math" xmlns:v="urn:schemas-microsoft-com:vml" xmlns:wp14="http://schemas.microsoft.com/office/word/2010/wordprocessingDrawing" xmlns:wp="http://schemas.openxmlformats.org/drawingml/2006/wordprocessingDrawing" xmlns:w10="urn:schemas-microsoft-com:office:word" xmlns:w="http://schemas.openxmlformats.org/wordprocessingml/2006/main" xmlns:w14="http://schemas.microsoft.com/office/word/2010/wordml" xmlns:w15="http://schemas.microsoft.com/office/word/2012/wordml" xmlns:w16cid="http://schemas.microsoft.com/office/word/2016/wordml/cid" xmlns:w16se="http://schemas.microsoft.com/office/word/2015/wordml/symex" xmlns:wpg="http://schemas.microsoft.com/office/word/2010/wordprocessingGroup" xmlns:wpi="http://schemas.microsoft.com/office/word/2010/wordprocessingInk" xmlns:wne="http://schemas.microsoft.com/office/word/2006/wordml" xmlns:wps="http://schemas.microsoft.com/office/word/2010/wordprocessingShape" mc:Ignorable="w14 w15 w16se w16cid wp14">
-  <w:comment w:id="0" w:author="Kerstin Wagner" w:date="2019-05-13T07:04:00Z" w:initials="KW">
+  <w:comment w:id="1" w:author="Kerstin Wagner" w:date="2019-05-13T07:04:00Z" w:initials="KW">
     <w:p>
       <w:pPr>
         <w:pStyle w:val="berschrift3"/>
@@ -2021,8 +2082,8 @@
         </w:rPr>
         <w:t>Title page</w:t>
       </w:r>
-      <w:bookmarkStart w:id="1" w:name="title"/>
-      <w:bookmarkEnd w:id="1"/>
+      <w:bookmarkStart w:id="2" w:name="title"/>
+      <w:bookmarkEnd w:id="2"/>
     </w:p>
     <w:p>
       <w:pPr>
@@ -2179,7 +2240,7 @@
       </w:pPr>
     </w:p>
   </w:comment>
-  <w:comment w:id="2" w:author="Kerstin Wagner" w:date="2019-05-13T07:15:00Z" w:initials="KW">
+  <w:comment w:id="3" w:author="Kerstin Wagner" w:date="2019-05-13T07:15:00Z" w:initials="KW">
     <w:p>
       <w:pPr>
         <w:pStyle w:val="berschrift3"/>
@@ -2215,7 +2276,7 @@
       </w:r>
     </w:p>
   </w:comment>
-  <w:comment w:id="4" w:author="Kerstin Wagner" w:date="2019-05-13T07:05:00Z" w:initials="KW">
+  <w:comment w:id="5" w:author="Kerstin Wagner" w:date="2019-05-13T07:05:00Z" w:initials="KW">
     <w:p>
       <w:pPr>
         <w:pStyle w:val="berschrift3"/>
@@ -2235,8 +2296,8 @@
         </w:rPr>
         <w:t>Abstract</w:t>
       </w:r>
-      <w:bookmarkStart w:id="5" w:name="abstract"/>
-      <w:bookmarkEnd w:id="5"/>
+      <w:bookmarkStart w:id="6" w:name="abstract"/>
+      <w:bookmarkEnd w:id="6"/>
     </w:p>
     <w:p>
       <w:pPr>
@@ -2401,7 +2462,7 @@
       </w:pPr>
     </w:p>
   </w:comment>
-  <w:comment w:id="7" w:author="Kerstin Wagner" w:date="2019-05-13T07:06:00Z" w:initials="KW">
+  <w:comment w:id="8" w:author="Kerstin Wagner" w:date="2019-05-13T07:06:00Z" w:initials="KW">
     <w:p>
       <w:pPr>
         <w:pStyle w:val="berschrift3"/>
@@ -2421,8 +2482,8 @@
         </w:rPr>
         <w:t>Introduction</w:t>
       </w:r>
-      <w:bookmarkStart w:id="8" w:name="intro"/>
-      <w:bookmarkEnd w:id="8"/>
+      <w:bookmarkStart w:id="9" w:name="intro"/>
+      <w:bookmarkEnd w:id="9"/>
     </w:p>
     <w:p>
       <w:pPr>
@@ -2753,7 +2814,7 @@
       </w:pPr>
     </w:p>
   </w:comment>
-  <w:comment w:id="17" w:author="Kerstin Wagner" w:date="2019-05-13T07:07:00Z" w:initials="KW">
+  <w:comment w:id="15" w:author="Kerstin Wagner" w:date="2019-05-13T07:07:00Z" w:initials="KW">
     <w:p>
       <w:pPr>
         <w:pStyle w:val="berschrift3"/>
@@ -2773,8 +2834,8 @@
         </w:rPr>
         <w:t>Results</w:t>
       </w:r>
-      <w:bookmarkStart w:id="18" w:name="results"/>
-      <w:bookmarkEnd w:id="18"/>
+      <w:bookmarkStart w:id="16" w:name="results"/>
+      <w:bookmarkEnd w:id="16"/>
     </w:p>
     <w:p>
       <w:pPr>
@@ -2985,7 +3046,7 @@
       </w:pPr>
     </w:p>
   </w:comment>
-  <w:comment w:id="22" w:author="Kerstin Wagner" w:date="2019-05-13T07:07:00Z" w:initials="KW">
+  <w:comment w:id="20" w:author="Kerstin Wagner" w:date="2019-05-13T07:07:00Z" w:initials="KW">
     <w:p>
       <w:pPr>
         <w:pStyle w:val="berschrift3"/>
@@ -3005,8 +3066,8 @@
         </w:rPr>
         <w:t>Discussion</w:t>
       </w:r>
-      <w:bookmarkStart w:id="23" w:name="discussion"/>
-      <w:bookmarkEnd w:id="23"/>
+      <w:bookmarkStart w:id="21" w:name="discussion"/>
+      <w:bookmarkEnd w:id="21"/>
     </w:p>
     <w:p>
       <w:pPr>
@@ -3065,7 +3126,7 @@
       </w:pPr>
     </w:p>
   </w:comment>
-  <w:comment w:id="25" w:author="Kerstin Wagner" w:date="2019-05-13T07:08:00Z" w:initials="KW">
+  <w:comment w:id="23" w:author="Kerstin Wagner" w:date="2019-05-13T07:08:00Z" w:initials="KW">
     <w:p>
       <w:pPr>
         <w:pStyle w:val="berschrift3"/>
@@ -3085,8 +3146,8 @@
         </w:rPr>
         <w:t>Conclusion</w:t>
       </w:r>
-      <w:bookmarkStart w:id="26" w:name="conclusion"/>
-      <w:bookmarkEnd w:id="26"/>
+      <w:bookmarkStart w:id="24" w:name="conclusion"/>
+      <w:bookmarkEnd w:id="24"/>
     </w:p>
     <w:p>
       <w:pPr>
@@ -3139,7 +3200,7 @@
       </w:pPr>
     </w:p>
   </w:comment>
-  <w:comment w:id="28" w:author="Kerstin Wagner" w:date="2019-05-13T07:17:00Z" w:initials="KW">
+  <w:comment w:id="26" w:author="Kerstin Wagner" w:date="2019-05-13T07:17:00Z" w:initials="KW">
     <w:p>
       <w:pPr>
         <w:pStyle w:val="Kommentartext"/>
@@ -3161,7 +3222,7 @@
       </w:r>
     </w:p>
   </w:comment>
-  <w:comment w:id="29" w:author="Kerstin Wagner" w:date="2019-05-13T07:23:00Z" w:initials="KW">
+  <w:comment w:id="27" w:author="Kerstin Wagner" w:date="2019-05-13T07:23:00Z" w:initials="KW">
     <w:p>
       <w:pPr>
         <w:pStyle w:val="berschrift2"/>
@@ -3332,7 +3393,7 @@
         <w:rPr>
           <w:noProof/>
         </w:rPr>
-        <w:t>Materials and Methods</w:t>
+        <w:t>Discussion</w:t>
       </w:r>
     </w:fldSimple>
   </w:p>
@@ -6379,7 +6440,7 @@
 </file>
 
 <file path=customXml/itemProps1.xml><?xml version="1.0" encoding="utf-8"?>
-<ds:datastoreItem xmlns:ds="http://schemas.openxmlformats.org/officeDocument/2006/customXml" ds:itemID="{C4EFFC76-E6DC-4F11-8E90-4C07F026AEB5}">
+<ds:datastoreItem xmlns:ds="http://schemas.openxmlformats.org/officeDocument/2006/customXml" ds:itemID="{88279C35-1C81-4072-960F-B61BB5AE409F}">
   <ds:schemaRefs>
     <ds:schemaRef ds:uri="http://schemas.openxmlformats.org/officeDocument/2006/bibliography"/>
   </ds:schemaRefs>

</xml_diff>

<commit_message>
added correct plots for Hypothesis A
</commit_message>
<xml_diff>
--- a/Project1_Report.docx
+++ b/Project1_Report.docx
@@ -1,10 +1,10 @@
 
 <file path=word/document.xml><?xml version="1.0" encoding="utf-8"?>
-<w:document xmlns:wpc="http://schemas.microsoft.com/office/word/2010/wordprocessingCanvas" xmlns:cx="http://schemas.microsoft.com/office/drawing/2014/chartex" xmlns:cx1="http://schemas.microsoft.com/office/drawing/2015/9/8/chartex" xmlns:cx2="http://schemas.microsoft.com/office/drawing/2015/10/21/chartex" xmlns:cx3="http://schemas.microsoft.com/office/drawing/2016/5/9/chartex" xmlns:cx4="http://schemas.microsoft.com/office/drawing/2016/5/10/chartex" xmlns:cx5="http://schemas.microsoft.com/office/drawing/2016/5/11/chartex" xmlns:cx6="http://schemas.microsoft.com/office/drawing/2016/5/12/chartex" xmlns:cx7="http://schemas.microsoft.com/office/drawing/2016/5/13/chartex" xmlns:cx8="http://schemas.microsoft.com/office/drawing/2016/5/14/chartex" xmlns:mc="http://schemas.openxmlformats.org/markup-compatibility/2006" xmlns:aink="http://schemas.microsoft.com/office/drawing/2016/ink" xmlns:am3d="http://schemas.microsoft.com/office/drawing/2017/model3d" xmlns:o="urn:schemas-microsoft-com:office:office" xmlns:r="http://schemas.openxmlformats.org/officeDocument/2006/relationships" xmlns:m="http://schemas.openxmlformats.org/officeDocument/2006/math" xmlns:v="urn:schemas-microsoft-com:vml" xmlns:wp14="http://schemas.microsoft.com/office/word/2010/wordprocessingDrawing" xmlns:wp="http://schemas.openxmlformats.org/drawingml/2006/wordprocessingDrawing" xmlns:w10="urn:schemas-microsoft-com:office:word" xmlns:w="http://schemas.openxmlformats.org/wordprocessingml/2006/main" xmlns:w14="http://schemas.microsoft.com/office/word/2010/wordml" xmlns:w15="http://schemas.microsoft.com/office/word/2012/wordml" xmlns:w16cid="http://schemas.microsoft.com/office/word/2016/wordml/cid" xmlns:w16se="http://schemas.microsoft.com/office/word/2015/wordml/symex" xmlns:wpg="http://schemas.microsoft.com/office/word/2010/wordprocessingGroup" xmlns:wpi="http://schemas.microsoft.com/office/word/2010/wordprocessingInk" xmlns:wne="http://schemas.microsoft.com/office/word/2006/wordml" xmlns:wps="http://schemas.microsoft.com/office/word/2010/wordprocessingShape" mc:Ignorable="w14 w15 w16se w16cid wp14">
+<w:document xmlns:wpc="http://schemas.microsoft.com/office/word/2010/wordprocessingCanvas" xmlns:cx="http://schemas.microsoft.com/office/drawing/2014/chartex" xmlns:cx1="http://schemas.microsoft.com/office/drawing/2015/9/8/chartex" xmlns:cx2="http://schemas.microsoft.com/office/drawing/2015/10/21/chartex" xmlns:cx3="http://schemas.microsoft.com/office/drawing/2016/5/9/chartex" xmlns:cx4="http://schemas.microsoft.com/office/drawing/2016/5/10/chartex" xmlns:cx5="http://schemas.microsoft.com/office/drawing/2016/5/11/chartex" xmlns:mc="http://schemas.openxmlformats.org/markup-compatibility/2006" xmlns:o="urn:schemas-microsoft-com:office:office" xmlns:r="http://schemas.openxmlformats.org/officeDocument/2006/relationships" xmlns:m="http://schemas.openxmlformats.org/officeDocument/2006/math" xmlns:v="urn:schemas-microsoft-com:vml" xmlns:wp14="http://schemas.microsoft.com/office/word/2010/wordprocessingDrawing" xmlns:wp="http://schemas.openxmlformats.org/drawingml/2006/wordprocessingDrawing" xmlns:w10="urn:schemas-microsoft-com:office:word" xmlns:w="http://schemas.openxmlformats.org/wordprocessingml/2006/main" xmlns:w14="http://schemas.microsoft.com/office/word/2010/wordml" xmlns:w15="http://schemas.microsoft.com/office/word/2012/wordml" xmlns:w16se="http://schemas.microsoft.com/office/word/2015/wordml/symex" xmlns:wpg="http://schemas.microsoft.com/office/word/2010/wordprocessingGroup" xmlns:wpi="http://schemas.microsoft.com/office/word/2010/wordprocessingInk" xmlns:wne="http://schemas.microsoft.com/office/word/2006/wordml" xmlns:wps="http://schemas.microsoft.com/office/word/2010/wordprocessingShape" mc:Ignorable="w14 w15 w16se wp14">
   <w:body>
     <w:p>
       <w:pPr>
-        <w:pStyle w:val="Untertitel"/>
+        <w:pStyle w:val="Subtitle"/>
         <w:rPr>
           <w:lang w:val="en-GB"/>
         </w:rPr>
@@ -19,7 +19,7 @@
       <w:commentRangeEnd w:id="0"/>
       <w:r>
         <w:rPr>
-          <w:rStyle w:val="Kommentarzeichen"/>
+          <w:rStyle w:val="CommentReference"/>
           <w:rFonts w:asciiTheme="minorHAnsi" w:eastAsiaTheme="minorEastAsia" w:hAnsiTheme="minorHAnsi" w:cstheme="minorBidi"/>
           <w:color w:val="auto"/>
         </w:rPr>
@@ -28,7 +28,7 @@
     </w:p>
     <w:p>
       <w:pPr>
-        <w:pStyle w:val="Titel"/>
+        <w:pStyle w:val="Title"/>
         <w:rPr>
           <w:lang w:val="en-GB"/>
         </w:rPr>
@@ -194,7 +194,7 @@
         <w:commentRangeStart w:id="2" w:displacedByCustomXml="prev"/>
         <w:p>
           <w:pPr>
-            <w:pStyle w:val="Inhaltsverzeichnisberschrift"/>
+            <w:pStyle w:val="TOCHeading"/>
             <w:rPr>
               <w:lang w:val="en-GB"/>
             </w:rPr>
@@ -208,7 +208,7 @@
           <w:commentRangeEnd w:id="2"/>
           <w:r>
             <w:rPr>
-              <w:rStyle w:val="Kommentarzeichen"/>
+              <w:rStyle w:val="CommentReference"/>
               <w:rFonts w:asciiTheme="minorHAnsi" w:eastAsiaTheme="minorEastAsia" w:hAnsiTheme="minorHAnsi" w:cstheme="minorBidi"/>
               <w:b/>
               <w:bCs/>
@@ -219,7 +219,7 @@
         </w:p>
         <w:p>
           <w:pPr>
-            <w:pStyle w:val="Verzeichnis1"/>
+            <w:pStyle w:val="TOC1"/>
             <w:rPr>
               <w:noProof/>
               <w:sz w:val="22"/>
@@ -314,7 +314,7 @@
         </w:p>
         <w:p>
           <w:pPr>
-            <w:pStyle w:val="Verzeichnis1"/>
+            <w:pStyle w:val="TOC1"/>
             <w:rPr>
               <w:noProof/>
               <w:sz w:val="22"/>
@@ -400,7 +400,7 @@
         </w:p>
         <w:p>
           <w:pPr>
-            <w:pStyle w:val="Verzeichnis1"/>
+            <w:pStyle w:val="TOC1"/>
             <w:rPr>
               <w:noProof/>
               <w:sz w:val="22"/>
@@ -486,7 +486,7 @@
         </w:p>
         <w:p>
           <w:pPr>
-            <w:pStyle w:val="Verzeichnis2"/>
+            <w:pStyle w:val="TOC2"/>
             <w:tabs>
               <w:tab w:val="left" w:pos="660"/>
               <w:tab w:val="right" w:leader="dot" w:pos="9396"/>
@@ -576,7 +576,7 @@
         </w:p>
         <w:p>
           <w:pPr>
-            <w:pStyle w:val="Verzeichnis3"/>
+            <w:pStyle w:val="TOC3"/>
             <w:tabs>
               <w:tab w:val="left" w:pos="880"/>
               <w:tab w:val="right" w:leader="dot" w:pos="9396"/>
@@ -666,7 +666,7 @@
         </w:p>
         <w:p>
           <w:pPr>
-            <w:pStyle w:val="Verzeichnis3"/>
+            <w:pStyle w:val="TOC3"/>
             <w:tabs>
               <w:tab w:val="left" w:pos="880"/>
               <w:tab w:val="right" w:leader="dot" w:pos="9396"/>
@@ -756,7 +756,7 @@
         </w:p>
         <w:p>
           <w:pPr>
-            <w:pStyle w:val="Verzeichnis2"/>
+            <w:pStyle w:val="TOC2"/>
             <w:tabs>
               <w:tab w:val="left" w:pos="660"/>
               <w:tab w:val="right" w:leader="dot" w:pos="9396"/>
@@ -846,7 +846,7 @@
         </w:p>
         <w:p>
           <w:pPr>
-            <w:pStyle w:val="Verzeichnis2"/>
+            <w:pStyle w:val="TOC2"/>
             <w:tabs>
               <w:tab w:val="left" w:pos="660"/>
               <w:tab w:val="right" w:leader="dot" w:pos="9396"/>
@@ -936,7 +936,7 @@
         </w:p>
         <w:p>
           <w:pPr>
-            <w:pStyle w:val="Verzeichnis2"/>
+            <w:pStyle w:val="TOC2"/>
             <w:tabs>
               <w:tab w:val="left" w:pos="660"/>
               <w:tab w:val="right" w:leader="dot" w:pos="9396"/>
@@ -1026,7 +1026,7 @@
         </w:p>
         <w:p>
           <w:pPr>
-            <w:pStyle w:val="Verzeichnis1"/>
+            <w:pStyle w:val="TOC1"/>
             <w:rPr>
               <w:noProof/>
               <w:sz w:val="22"/>
@@ -1112,7 +1112,7 @@
         </w:p>
         <w:p>
           <w:pPr>
-            <w:pStyle w:val="Verzeichnis2"/>
+            <w:pStyle w:val="TOC2"/>
             <w:tabs>
               <w:tab w:val="left" w:pos="660"/>
               <w:tab w:val="right" w:leader="dot" w:pos="9396"/>
@@ -1200,10 +1200,9 @@
             </w:r>
           </w:hyperlink>
         </w:p>
-        <w:bookmarkStart w:id="3" w:name="_GoBack"/>
         <w:p>
           <w:pPr>
-            <w:pStyle w:val="Verzeichnis3"/>
+            <w:pStyle w:val="TOC3"/>
             <w:tabs>
               <w:tab w:val="left" w:pos="880"/>
               <w:tab w:val="right" w:leader="dot" w:pos="9396"/>
@@ -1215,131 +1214,85 @@
               <w:lang w:eastAsia="de-DE"/>
             </w:rPr>
           </w:pPr>
-          <w:r>
-            <w:rPr>
-              <w:rStyle w:val="Hyperlink"/>
-              <w:noProof/>
-            </w:rPr>
-            <w:fldChar w:fldCharType="begin"/>
-          </w:r>
-          <w:r>
-            <w:rPr>
-              <w:rStyle w:val="Hyperlink"/>
-              <w:noProof/>
-            </w:rPr>
-            <w:instrText xml:space="preserve"> </w:instrText>
-          </w:r>
-          <w:r>
-            <w:rPr>
-              <w:noProof/>
-            </w:rPr>
-            <w:instrText>HYPERLINK \l "_Toc9693227"</w:instrText>
-          </w:r>
-          <w:r>
-            <w:rPr>
-              <w:rStyle w:val="Hyperlink"/>
-              <w:noProof/>
-            </w:rPr>
-            <w:instrText xml:space="preserve"> </w:instrText>
-          </w:r>
-          <w:r>
-            <w:rPr>
-              <w:rStyle w:val="Hyperlink"/>
-              <w:noProof/>
-            </w:rPr>
-          </w:r>
-          <w:r>
-            <w:rPr>
-              <w:rStyle w:val="Hyperlink"/>
-              <w:noProof/>
-            </w:rPr>
-            <w:fldChar w:fldCharType="separate"/>
-          </w:r>
-          <w:r>
-            <w:rPr>
-              <w:rStyle w:val="Hyperlink"/>
-              <w:noProof/>
-              <w:lang w:val="en-GB"/>
-            </w:rPr>
-            <w:t>1.</w:t>
-          </w:r>
-          <w:r>
-            <w:rPr>
-              <w:noProof/>
-              <w:sz w:val="22"/>
-              <w:szCs w:val="22"/>
-              <w:lang w:eastAsia="de-DE"/>
-            </w:rPr>
-            <w:tab/>
-          </w:r>
-          <w:r>
-            <w:rPr>
-              <w:rStyle w:val="Hyperlink"/>
-              <w:noProof/>
-              <w:lang w:val="en-GB"/>
-            </w:rPr>
-            <w:t>Boxplot</w:t>
-          </w:r>
-          <w:r>
-            <w:rPr>
-              <w:noProof/>
-              <w:webHidden/>
-            </w:rPr>
-            <w:tab/>
-          </w:r>
-          <w:r>
-            <w:rPr>
-              <w:noProof/>
-              <w:webHidden/>
-            </w:rPr>
-            <w:fldChar w:fldCharType="begin"/>
-          </w:r>
-          <w:r>
-            <w:rPr>
-              <w:noProof/>
-              <w:webHidden/>
-            </w:rPr>
-            <w:instrText xml:space="preserve"> PAGEREF _Toc9693227 \h </w:instrText>
-          </w:r>
-          <w:r>
-            <w:rPr>
-              <w:noProof/>
-              <w:webHidden/>
-            </w:rPr>
-          </w:r>
-          <w:r>
-            <w:rPr>
-              <w:noProof/>
-              <w:webHidden/>
-            </w:rPr>
-            <w:fldChar w:fldCharType="separate"/>
-          </w:r>
-          <w:r>
-            <w:rPr>
-              <w:noProof/>
-              <w:webHidden/>
-            </w:rPr>
-            <w:t>6</w:t>
-          </w:r>
-          <w:r>
-            <w:rPr>
-              <w:noProof/>
-              <w:webHidden/>
-            </w:rPr>
-            <w:fldChar w:fldCharType="end"/>
-          </w:r>
-          <w:r>
-            <w:rPr>
-              <w:rStyle w:val="Hyperlink"/>
-              <w:noProof/>
-            </w:rPr>
-            <w:fldChar w:fldCharType="end"/>
-          </w:r>
+          <w:hyperlink w:anchor="_Toc9693227" w:history="1">
+            <w:r>
+              <w:rPr>
+                <w:rStyle w:val="Hyperlink"/>
+                <w:noProof/>
+                <w:lang w:val="en-GB"/>
+              </w:rPr>
+              <w:t>1.</w:t>
+            </w:r>
+            <w:r>
+              <w:rPr>
+                <w:noProof/>
+                <w:sz w:val="22"/>
+                <w:szCs w:val="22"/>
+                <w:lang w:eastAsia="de-DE"/>
+              </w:rPr>
+              <w:tab/>
+            </w:r>
+            <w:r>
+              <w:rPr>
+                <w:rStyle w:val="Hyperlink"/>
+                <w:noProof/>
+                <w:lang w:val="en-GB"/>
+              </w:rPr>
+              <w:t>Boxplot</w:t>
+            </w:r>
+            <w:r>
+              <w:rPr>
+                <w:noProof/>
+                <w:webHidden/>
+              </w:rPr>
+              <w:tab/>
+            </w:r>
+            <w:r>
+              <w:rPr>
+                <w:noProof/>
+                <w:webHidden/>
+              </w:rPr>
+              <w:fldChar w:fldCharType="begin"/>
+            </w:r>
+            <w:r>
+              <w:rPr>
+                <w:noProof/>
+                <w:webHidden/>
+              </w:rPr>
+              <w:instrText xml:space="preserve"> PAGEREF _Toc9693227 \h </w:instrText>
+            </w:r>
+            <w:r>
+              <w:rPr>
+                <w:noProof/>
+                <w:webHidden/>
+              </w:rPr>
+            </w:r>
+            <w:r>
+              <w:rPr>
+                <w:noProof/>
+                <w:webHidden/>
+              </w:rPr>
+              <w:fldChar w:fldCharType="separate"/>
+            </w:r>
+            <w:r>
+              <w:rPr>
+                <w:noProof/>
+                <w:webHidden/>
+              </w:rPr>
+              <w:t>6</w:t>
+            </w:r>
+            <w:r>
+              <w:rPr>
+                <w:noProof/>
+                <w:webHidden/>
+              </w:rPr>
+              <w:fldChar w:fldCharType="end"/>
+            </w:r>
+          </w:hyperlink>
         </w:p>
-        <w:bookmarkEnd w:id="3"/>
         <w:p>
           <w:pPr>
-            <w:pStyle w:val="Verzeichnis3"/>
+            <w:pStyle w:val="TOC3"/>
             <w:tabs>
               <w:tab w:val="left" w:pos="880"/>
               <w:tab w:val="right" w:leader="dot" w:pos="9396"/>
@@ -1351,128 +1304,83 @@
               <w:lang w:eastAsia="de-DE"/>
             </w:rPr>
           </w:pPr>
-          <w:r>
-            <w:rPr>
-              <w:rStyle w:val="Hyperlink"/>
-              <w:noProof/>
-            </w:rPr>
-            <w:fldChar w:fldCharType="begin"/>
-          </w:r>
-          <w:r>
-            <w:rPr>
-              <w:rStyle w:val="Hyperlink"/>
-              <w:noProof/>
-            </w:rPr>
-            <w:instrText xml:space="preserve"> </w:instrText>
-          </w:r>
-          <w:r>
-            <w:rPr>
-              <w:noProof/>
-            </w:rPr>
-            <w:instrText>HYPERLINK \l "_Toc9693228"</w:instrText>
-          </w:r>
-          <w:r>
-            <w:rPr>
-              <w:rStyle w:val="Hyperlink"/>
-              <w:noProof/>
-            </w:rPr>
-            <w:instrText xml:space="preserve"> </w:instrText>
-          </w:r>
-          <w:r>
-            <w:rPr>
-              <w:rStyle w:val="Hyperlink"/>
-              <w:noProof/>
-            </w:rPr>
-          </w:r>
-          <w:r>
-            <w:rPr>
-              <w:rStyle w:val="Hyperlink"/>
-              <w:noProof/>
-            </w:rPr>
-            <w:fldChar w:fldCharType="separate"/>
-          </w:r>
-          <w:r>
-            <w:rPr>
-              <w:rStyle w:val="Hyperlink"/>
-              <w:noProof/>
-            </w:rPr>
-            <w:t>2.</w:t>
-          </w:r>
-          <w:r>
-            <w:rPr>
-              <w:noProof/>
-              <w:sz w:val="22"/>
-              <w:szCs w:val="22"/>
-              <w:lang w:eastAsia="de-DE"/>
-            </w:rPr>
-            <w:tab/>
-          </w:r>
-          <w:r>
-            <w:rPr>
-              <w:rStyle w:val="Hyperlink"/>
-              <w:noProof/>
-            </w:rPr>
-            <w:t>Violin Plot</w:t>
-          </w:r>
-          <w:r>
-            <w:rPr>
-              <w:noProof/>
-              <w:webHidden/>
-            </w:rPr>
-            <w:tab/>
-          </w:r>
-          <w:r>
-            <w:rPr>
-              <w:noProof/>
-              <w:webHidden/>
-            </w:rPr>
-            <w:fldChar w:fldCharType="begin"/>
-          </w:r>
-          <w:r>
-            <w:rPr>
-              <w:noProof/>
-              <w:webHidden/>
-            </w:rPr>
-            <w:instrText xml:space="preserve"> PAGEREF _Toc9693228 \h </w:instrText>
-          </w:r>
-          <w:r>
-            <w:rPr>
-              <w:noProof/>
-              <w:webHidden/>
-            </w:rPr>
-          </w:r>
-          <w:r>
-            <w:rPr>
-              <w:noProof/>
-              <w:webHidden/>
-            </w:rPr>
-            <w:fldChar w:fldCharType="separate"/>
-          </w:r>
-          <w:r>
-            <w:rPr>
-              <w:noProof/>
-              <w:webHidden/>
-            </w:rPr>
-            <w:t>6</w:t>
-          </w:r>
-          <w:r>
-            <w:rPr>
-              <w:noProof/>
-              <w:webHidden/>
-            </w:rPr>
-            <w:fldChar w:fldCharType="end"/>
-          </w:r>
-          <w:r>
-            <w:rPr>
-              <w:rStyle w:val="Hyperlink"/>
-              <w:noProof/>
-            </w:rPr>
-            <w:fldChar w:fldCharType="end"/>
-          </w:r>
+          <w:hyperlink w:anchor="_Toc9693228" w:history="1">
+            <w:r>
+              <w:rPr>
+                <w:rStyle w:val="Hyperlink"/>
+                <w:noProof/>
+              </w:rPr>
+              <w:t>2.</w:t>
+            </w:r>
+            <w:r>
+              <w:rPr>
+                <w:noProof/>
+                <w:sz w:val="22"/>
+                <w:szCs w:val="22"/>
+                <w:lang w:eastAsia="de-DE"/>
+              </w:rPr>
+              <w:tab/>
+            </w:r>
+            <w:r>
+              <w:rPr>
+                <w:rStyle w:val="Hyperlink"/>
+                <w:noProof/>
+              </w:rPr>
+              <w:t>Violin Plot</w:t>
+            </w:r>
+            <w:r>
+              <w:rPr>
+                <w:noProof/>
+                <w:webHidden/>
+              </w:rPr>
+              <w:tab/>
+            </w:r>
+            <w:r>
+              <w:rPr>
+                <w:noProof/>
+                <w:webHidden/>
+              </w:rPr>
+              <w:fldChar w:fldCharType="begin"/>
+            </w:r>
+            <w:r>
+              <w:rPr>
+                <w:noProof/>
+                <w:webHidden/>
+              </w:rPr>
+              <w:instrText xml:space="preserve"> PAGEREF _Toc9693228 \h </w:instrText>
+            </w:r>
+            <w:r>
+              <w:rPr>
+                <w:noProof/>
+                <w:webHidden/>
+              </w:rPr>
+            </w:r>
+            <w:r>
+              <w:rPr>
+                <w:noProof/>
+                <w:webHidden/>
+              </w:rPr>
+              <w:fldChar w:fldCharType="separate"/>
+            </w:r>
+            <w:r>
+              <w:rPr>
+                <w:noProof/>
+                <w:webHidden/>
+              </w:rPr>
+              <w:t>6</w:t>
+            </w:r>
+            <w:r>
+              <w:rPr>
+                <w:noProof/>
+                <w:webHidden/>
+              </w:rPr>
+              <w:fldChar w:fldCharType="end"/>
+            </w:r>
+          </w:hyperlink>
         </w:p>
         <w:p>
           <w:pPr>
-            <w:pStyle w:val="Verzeichnis3"/>
+            <w:pStyle w:val="TOC3"/>
             <w:tabs>
               <w:tab w:val="left" w:pos="880"/>
               <w:tab w:val="right" w:leader="dot" w:pos="9396"/>
@@ -1560,7 +1468,7 @@
         </w:p>
         <w:p>
           <w:pPr>
-            <w:pStyle w:val="Verzeichnis3"/>
+            <w:pStyle w:val="TOC3"/>
             <w:tabs>
               <w:tab w:val="left" w:pos="880"/>
               <w:tab w:val="right" w:leader="dot" w:pos="9396"/>
@@ -1650,7 +1558,7 @@
         </w:p>
         <w:p>
           <w:pPr>
-            <w:pStyle w:val="Verzeichnis2"/>
+            <w:pStyle w:val="TOC2"/>
             <w:tabs>
               <w:tab w:val="left" w:pos="660"/>
               <w:tab w:val="right" w:leader="dot" w:pos="9396"/>
@@ -1740,7 +1648,7 @@
         </w:p>
         <w:p>
           <w:pPr>
-            <w:pStyle w:val="Verzeichnis3"/>
+            <w:pStyle w:val="TOC3"/>
             <w:tabs>
               <w:tab w:val="left" w:pos="880"/>
               <w:tab w:val="right" w:leader="dot" w:pos="9396"/>
@@ -1830,7 +1738,7 @@
         </w:p>
         <w:p>
           <w:pPr>
-            <w:pStyle w:val="Verzeichnis3"/>
+            <w:pStyle w:val="TOC3"/>
             <w:tabs>
               <w:tab w:val="left" w:pos="880"/>
               <w:tab w:val="right" w:leader="dot" w:pos="9396"/>
@@ -1918,7 +1826,7 @@
         </w:p>
         <w:p>
           <w:pPr>
-            <w:pStyle w:val="Verzeichnis3"/>
+            <w:pStyle w:val="TOC3"/>
             <w:tabs>
               <w:tab w:val="left" w:pos="880"/>
               <w:tab w:val="right" w:leader="dot" w:pos="9396"/>
@@ -2006,7 +1914,7 @@
         </w:p>
         <w:p>
           <w:pPr>
-            <w:pStyle w:val="Verzeichnis3"/>
+            <w:pStyle w:val="TOC3"/>
             <w:tabs>
               <w:tab w:val="left" w:pos="880"/>
               <w:tab w:val="right" w:leader="dot" w:pos="9396"/>
@@ -2096,7 +2004,7 @@
         </w:p>
         <w:p>
           <w:pPr>
-            <w:pStyle w:val="Verzeichnis2"/>
+            <w:pStyle w:val="TOC2"/>
             <w:tabs>
               <w:tab w:val="left" w:pos="660"/>
               <w:tab w:val="right" w:leader="dot" w:pos="9396"/>
@@ -2186,7 +2094,7 @@
         </w:p>
         <w:p>
           <w:pPr>
-            <w:pStyle w:val="Verzeichnis3"/>
+            <w:pStyle w:val="TOC3"/>
             <w:tabs>
               <w:tab w:val="left" w:pos="880"/>
               <w:tab w:val="right" w:leader="dot" w:pos="9396"/>
@@ -2276,7 +2184,7 @@
         </w:p>
         <w:p>
           <w:pPr>
-            <w:pStyle w:val="Verzeichnis3"/>
+            <w:pStyle w:val="TOC3"/>
             <w:tabs>
               <w:tab w:val="left" w:pos="880"/>
               <w:tab w:val="right" w:leader="dot" w:pos="9396"/>
@@ -2366,7 +2274,7 @@
         </w:p>
         <w:p>
           <w:pPr>
-            <w:pStyle w:val="Verzeichnis1"/>
+            <w:pStyle w:val="TOC1"/>
             <w:rPr>
               <w:noProof/>
               <w:sz w:val="22"/>
@@ -2452,7 +2360,7 @@
         </w:p>
         <w:p>
           <w:pPr>
-            <w:pStyle w:val="Verzeichnis1"/>
+            <w:pStyle w:val="TOC1"/>
             <w:rPr>
               <w:noProof/>
               <w:sz w:val="22"/>
@@ -2538,7 +2446,7 @@
         </w:p>
         <w:p>
           <w:pPr>
-            <w:pStyle w:val="Verzeichnis1"/>
+            <w:pStyle w:val="TOC1"/>
             <w:rPr>
               <w:noProof/>
               <w:sz w:val="22"/>
@@ -2658,13 +2566,13 @@
     </w:p>
     <w:p>
       <w:pPr>
-        <w:pStyle w:val="berschrift1"/>
-        <w:rPr>
-          <w:lang w:val="en-GB"/>
-        </w:rPr>
-      </w:pPr>
-      <w:bookmarkStart w:id="4" w:name="_Toc9693216"/>
-      <w:commentRangeStart w:id="5"/>
+        <w:pStyle w:val="Heading1"/>
+        <w:rPr>
+          <w:lang w:val="en-GB"/>
+        </w:rPr>
+      </w:pPr>
+      <w:bookmarkStart w:id="3" w:name="_Toc9693216"/>
+      <w:commentRangeStart w:id="4"/>
       <w:r>
         <w:rPr>
           <w:lang w:val="en-GB"/>
@@ -2672,18 +2580,18 @@
         <w:lastRenderedPageBreak/>
         <w:t>Abstract</w:t>
       </w:r>
-      <w:commentRangeEnd w:id="5"/>
-      <w:r>
-        <w:rPr>
-          <w:rStyle w:val="Kommentarzeichen"/>
+      <w:commentRangeEnd w:id="4"/>
+      <w:r>
+        <w:rPr>
+          <w:rStyle w:val="CommentReference"/>
           <w:rFonts w:asciiTheme="minorHAnsi" w:eastAsiaTheme="minorEastAsia" w:hAnsiTheme="minorHAnsi" w:cstheme="minorBidi"/>
           <w:b/>
           <w:bCs/>
           <w:color w:val="auto"/>
         </w:rPr>
-        <w:commentReference w:id="5"/>
-      </w:r>
-      <w:bookmarkEnd w:id="4"/>
+        <w:commentReference w:id="4"/>
+      </w:r>
+      <w:bookmarkEnd w:id="3"/>
     </w:p>
     <w:p>
       <w:pPr>
@@ -2701,27 +2609,27 @@
     </w:p>
     <w:p>
       <w:pPr>
-        <w:pStyle w:val="berschrift1"/>
-        <w:rPr>
-          <w:lang w:val="en-GB"/>
-        </w:rPr>
-      </w:pPr>
-      <w:bookmarkStart w:id="7" w:name="_Toc9693217"/>
-      <w:commentRangeStart w:id="8"/>
+        <w:pStyle w:val="Heading1"/>
+        <w:rPr>
+          <w:lang w:val="en-GB"/>
+        </w:rPr>
+      </w:pPr>
+      <w:bookmarkStart w:id="6" w:name="_Toc9693217"/>
+      <w:commentRangeStart w:id="7"/>
       <w:r>
         <w:rPr>
           <w:lang w:val="en-GB"/>
         </w:rPr>
         <w:t>Introduction</w:t>
       </w:r>
-      <w:commentRangeEnd w:id="8"/>
-      <w:r>
-        <w:rPr>
-          <w:rStyle w:val="Kommentarzeichen"/>
-        </w:rPr>
-        <w:commentReference w:id="8"/>
-      </w:r>
-      <w:bookmarkEnd w:id="7"/>
+      <w:commentRangeEnd w:id="7"/>
+      <w:r>
+        <w:rPr>
+          <w:rStyle w:val="CommentReference"/>
+        </w:rPr>
+        <w:commentReference w:id="7"/>
+      </w:r>
+      <w:bookmarkEnd w:id="6"/>
     </w:p>
     <w:p>
       <w:pPr>
@@ -2775,7 +2683,7 @@
     </w:p>
     <w:p>
       <w:pPr>
-        <w:pStyle w:val="Listenabsatz"/>
+        <w:pStyle w:val="ListParagraph"/>
         <w:numPr>
           <w:ilvl w:val="0"/>
           <w:numId w:val="22"/>
@@ -2818,7 +2726,7 @@
     </w:p>
     <w:p>
       <w:pPr>
-        <w:pStyle w:val="Listenabsatz"/>
+        <w:pStyle w:val="ListParagraph"/>
         <w:numPr>
           <w:ilvl w:val="0"/>
           <w:numId w:val="22"/>
@@ -2958,7 +2866,7 @@
     </w:p>
     <w:p>
       <w:pPr>
-        <w:pStyle w:val="Listenabsatz"/>
+        <w:pStyle w:val="ListParagraph"/>
         <w:numPr>
           <w:ilvl w:val="0"/>
           <w:numId w:val="22"/>
@@ -3013,7 +2921,7 @@
     </w:p>
     <w:p>
       <w:pPr>
-        <w:pStyle w:val="Listenabsatz"/>
+        <w:pStyle w:val="ListParagraph"/>
         <w:numPr>
           <w:ilvl w:val="0"/>
           <w:numId w:val="22"/>
@@ -3051,7 +2959,7 @@
       <w:r>
         <w:rPr>
           <w:noProof/>
-          <w:lang w:val="en-GB"/>
+          <w:lang w:val="en-GB" w:eastAsia="en-GB"/>
         </w:rPr>
         <mc:AlternateContent>
           <mc:Choice Requires="wpc">
@@ -3084,7 +2992,7 @@
                           </pic:cNvPicPr>
                         </pic:nvPicPr>
                         <pic:blipFill rotWithShape="1">
-                          <a:blip r:embed="rId11"/>
+                          <a:blip r:embed="rId10"/>
                           <a:srcRect t="-12" b="69903"/>
                           <a:stretch/>
                         </pic:blipFill>
@@ -3410,7 +3318,7 @@
                           <pic:cNvPicPr/>
                         </pic:nvPicPr>
                         <pic:blipFill rotWithShape="1">
-                          <a:blip r:embed="rId12"/>
+                          <a:blip r:embed="rId11"/>
                           <a:srcRect l="7131" t="10291" r="1781" b="7969"/>
                           <a:stretch/>
                         </pic:blipFill>
@@ -3675,7 +3583,7 @@
               </wp:inline>
             </w:drawing>
           </mc:Choice>
-          <mc:Fallback>
+          <mc:Fallback xmlns:w16cid="http://schemas.microsoft.com/office/word/2016/wordml/cid" xmlns:am3d="http://schemas.microsoft.com/office/drawing/2017/model3d" xmlns:aink="http://schemas.microsoft.com/office/drawing/2016/ink" xmlns:cx8="http://schemas.microsoft.com/office/drawing/2016/5/14/chartex" xmlns:cx7="http://schemas.microsoft.com/office/drawing/2016/5/13/chartex" xmlns:cx6="http://schemas.microsoft.com/office/drawing/2016/5/12/chartex">
             <w:pict>
               <v:group w14:anchorId="5F6F6C64" id="Zeichenbereich 11" o:spid="_x0000_s1026" editas="canvas" style="width:468pt;height:320.1pt;mso-position-horizontal-relative:char;mso-position-vertical-relative:line" coordsize="59436,40652" o:gfxdata="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">
                 <v:shapetype id="_x0000_t75" coordsize="21600,21600" o:spt="75" o:preferrelative="t" path="m@4@5l@4@11@9@11@9@5xe" filled="f" stroked="f">
@@ -3873,12 +3781,12 @@
     </w:p>
     <w:p>
       <w:pPr>
-        <w:pStyle w:val="Beschriftung"/>
-        <w:rPr>
-          <w:lang w:val="en-GB"/>
-        </w:rPr>
-      </w:pPr>
-      <w:bookmarkStart w:id="10" w:name="_Ref9621306"/>
+        <w:pStyle w:val="Caption"/>
+        <w:rPr>
+          <w:lang w:val="en-GB"/>
+        </w:rPr>
+      </w:pPr>
+      <w:bookmarkStart w:id="9" w:name="_Ref9621306"/>
       <w:r>
         <w:rPr>
           <w:lang w:val="en-GB"/>
@@ -3907,7 +3815,7 @@
       <w:r>
         <w:fldChar w:fldCharType="end"/>
       </w:r>
-      <w:bookmarkEnd w:id="10"/>
+      <w:bookmarkEnd w:id="9"/>
       <w:r>
         <w:rPr>
           <w:lang w:val="en-GB"/>
@@ -3924,7 +3832,7 @@
       <w:r>
         <w:rPr>
           <w:noProof/>
-          <w:lang w:val="en-GB"/>
+          <w:lang w:val="en-GB" w:eastAsia="en-GB"/>
         </w:rPr>
         <w:lastRenderedPageBreak/>
         <mc:AlternateContent>
@@ -4310,7 +4218,7 @@
               </wp:inline>
             </w:drawing>
           </mc:Choice>
-          <mc:Fallback>
+          <mc:Fallback xmlns:w16cid="http://schemas.microsoft.com/office/word/2016/wordml/cid" xmlns:am3d="http://schemas.microsoft.com/office/drawing/2017/model3d" xmlns:aink="http://schemas.microsoft.com/office/drawing/2016/ink" xmlns:cx8="http://schemas.microsoft.com/office/drawing/2016/5/14/chartex" xmlns:cx7="http://schemas.microsoft.com/office/drawing/2016/5/13/chartex" xmlns:cx6="http://schemas.microsoft.com/office/drawing/2016/5/12/chartex">
             <w:pict>
               <v:group w14:anchorId="690A5BA5" id="Zeichenbereich 3" o:spid="_x0000_s1042" editas="canvas" style="width:470.15pt;height:245.45pt;mso-position-horizontal-relative:char;mso-position-vertical-relative:line" coordsize="59709,31172" o:gfxdata="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">
                 <v:shape id="_x0000_s1043" type="#_x0000_t75" style="position:absolute;width:59709;height:31172;visibility:visible;mso-wrap-style:square" stroked="t" strokecolor="#bfbfbf [2412]">
@@ -4470,12 +4378,12 @@
     </w:p>
     <w:p>
       <w:pPr>
-        <w:pStyle w:val="Beschriftung"/>
-        <w:rPr>
-          <w:lang w:val="en-GB"/>
-        </w:rPr>
-      </w:pPr>
-      <w:bookmarkStart w:id="11" w:name="_Ref9621310"/>
+        <w:pStyle w:val="Caption"/>
+        <w:rPr>
+          <w:lang w:val="en-GB"/>
+        </w:rPr>
+      </w:pPr>
+      <w:bookmarkStart w:id="10" w:name="_Ref9621310"/>
       <w:r>
         <w:rPr>
           <w:lang w:val="en-GB"/>
@@ -4504,7 +4412,7 @@
       <w:r>
         <w:fldChar w:fldCharType="end"/>
       </w:r>
-      <w:bookmarkEnd w:id="11"/>
+      <w:bookmarkEnd w:id="10"/>
       <w:r>
         <w:rPr>
           <w:lang w:val="en-GB"/>
@@ -4938,19 +4846,19 @@
         </w:rPr>
         <w:t xml:space="preserve">Our </w:t>
       </w:r>
-      <w:commentRangeStart w:id="12"/>
+      <w:commentRangeStart w:id="11"/>
       <w:r>
         <w:rPr>
           <w:lang w:val="en-GB"/>
         </w:rPr>
         <w:t xml:space="preserve">hypothesis </w:t>
       </w:r>
-      <w:commentRangeEnd w:id="12"/>
-      <w:r>
-        <w:rPr>
-          <w:rStyle w:val="Kommentarzeichen"/>
-        </w:rPr>
-        <w:commentReference w:id="12"/>
+      <w:commentRangeEnd w:id="11"/>
+      <w:r>
+        <w:rPr>
+          <w:rStyle w:val="CommentReference"/>
+        </w:rPr>
+        <w:commentReference w:id="11"/>
       </w:r>
       <w:r>
         <w:rPr>
@@ -5177,76 +5085,76 @@
     </w:p>
     <w:p>
       <w:pPr>
-        <w:pStyle w:val="berschrift1"/>
-        <w:rPr>
-          <w:lang w:val="en-GB"/>
-        </w:rPr>
-      </w:pPr>
-      <w:bookmarkStart w:id="13" w:name="_Toc9693218"/>
-      <w:commentRangeStart w:id="14"/>
+        <w:pStyle w:val="Heading1"/>
+        <w:rPr>
+          <w:lang w:val="en-GB"/>
+        </w:rPr>
+      </w:pPr>
+      <w:bookmarkStart w:id="12" w:name="_Toc9693218"/>
+      <w:commentRangeStart w:id="13"/>
       <w:r>
         <w:rPr>
           <w:lang w:val="en-GB"/>
         </w:rPr>
         <w:t>Materials and Methods</w:t>
       </w:r>
-      <w:commentRangeEnd w:id="14"/>
-      <w:r>
-        <w:rPr>
-          <w:rStyle w:val="Kommentarzeichen"/>
+      <w:commentRangeEnd w:id="13"/>
+      <w:r>
+        <w:rPr>
+          <w:rStyle w:val="CommentReference"/>
           <w:rFonts w:asciiTheme="minorHAnsi" w:eastAsiaTheme="minorEastAsia" w:hAnsiTheme="minorHAnsi" w:cstheme="minorBidi"/>
           <w:b/>
           <w:bCs/>
           <w:color w:val="auto"/>
         </w:rPr>
-        <w:commentReference w:id="14"/>
-      </w:r>
-      <w:bookmarkEnd w:id="13"/>
-    </w:p>
-    <w:p>
-      <w:pPr>
-        <w:pStyle w:val="berschrift2"/>
-        <w:rPr>
-          <w:lang w:val="en-GB"/>
-        </w:rPr>
-      </w:pPr>
-      <w:bookmarkStart w:id="16" w:name="_Ref9623692"/>
-      <w:bookmarkStart w:id="17" w:name="_Ref9626020"/>
-      <w:bookmarkStart w:id="18" w:name="_Toc9693219"/>
-      <w:commentRangeStart w:id="19"/>
+        <w:commentReference w:id="13"/>
+      </w:r>
+      <w:bookmarkEnd w:id="12"/>
+    </w:p>
+    <w:p>
+      <w:pPr>
+        <w:pStyle w:val="Heading2"/>
+        <w:rPr>
+          <w:lang w:val="en-GB"/>
+        </w:rPr>
+      </w:pPr>
+      <w:bookmarkStart w:id="15" w:name="_Ref9626020"/>
+      <w:bookmarkStart w:id="16" w:name="_Toc9693219"/>
+      <w:bookmarkStart w:id="17" w:name="_Ref9623692"/>
+      <w:commentRangeStart w:id="18"/>
       <w:r>
         <w:rPr>
           <w:lang w:val="en-GB"/>
         </w:rPr>
         <w:t>Algorithms</w:t>
       </w:r>
-      <w:bookmarkEnd w:id="17"/>
-      <w:commentRangeEnd w:id="19"/>
-      <w:r>
-        <w:rPr>
-          <w:rStyle w:val="Kommentarzeichen"/>
+      <w:bookmarkEnd w:id="15"/>
+      <w:commentRangeEnd w:id="18"/>
+      <w:r>
+        <w:rPr>
+          <w:rStyle w:val="CommentReference"/>
           <w:rFonts w:asciiTheme="minorHAnsi" w:eastAsiaTheme="minorEastAsia" w:hAnsiTheme="minorHAnsi" w:cstheme="minorBidi"/>
           <w:color w:val="auto"/>
         </w:rPr>
-        <w:commentReference w:id="19"/>
-      </w:r>
-      <w:bookmarkEnd w:id="18"/>
-    </w:p>
-    <w:p>
-      <w:pPr>
-        <w:pStyle w:val="berschrift3"/>
-        <w:rPr>
-          <w:lang w:val="en-GB"/>
-        </w:rPr>
-      </w:pPr>
-      <w:bookmarkStart w:id="20" w:name="_Toc9693220"/>
+        <w:commentReference w:id="18"/>
+      </w:r>
+      <w:bookmarkEnd w:id="16"/>
+    </w:p>
+    <w:p>
+      <w:pPr>
+        <w:pStyle w:val="Heading3"/>
+        <w:rPr>
+          <w:lang w:val="en-GB"/>
+        </w:rPr>
+      </w:pPr>
+      <w:bookmarkStart w:id="19" w:name="_Toc9693220"/>
       <w:r>
         <w:rPr>
           <w:lang w:val="en-GB"/>
         </w:rPr>
         <w:t>Delta E 2000</w:t>
       </w:r>
-      <w:bookmarkEnd w:id="20"/>
+      <w:bookmarkEnd w:id="19"/>
     </w:p>
     <w:p>
       <w:pPr>
@@ -5304,6 +5212,7 @@
           <w:id w:val="1968307161"/>
           <w:citation/>
         </w:sdtPr>
+        <w:sdtEndPr/>
         <w:sdtContent>
           <w:r>
             <w:rPr>
@@ -5354,12 +5263,12 @@
     </w:p>
     <w:p>
       <w:pPr>
-        <w:pStyle w:val="berschrift3"/>
-        <w:rPr>
-          <w:lang w:val="en-GB"/>
-        </w:rPr>
-      </w:pPr>
-      <w:bookmarkStart w:id="21" w:name="_Toc9693221"/>
+        <w:pStyle w:val="Heading3"/>
+        <w:rPr>
+          <w:lang w:val="en-GB"/>
+        </w:rPr>
+      </w:pPr>
+      <w:bookmarkStart w:id="20" w:name="_Toc9693221"/>
       <w:r>
         <w:rPr>
           <w:lang w:val="en-GB"/>
@@ -5367,6 +5276,83 @@
         <w:lastRenderedPageBreak/>
         <w:t>Cosine similarity</w:t>
       </w:r>
+      <w:bookmarkEnd w:id="20"/>
+    </w:p>
+    <w:p>
+      <w:pPr>
+        <w:rPr>
+          <w:lang w:val="en-GB"/>
+        </w:rPr>
+      </w:pPr>
+      <w:r>
+        <w:rPr>
+          <w:lang w:val="en-GB"/>
+        </w:rPr>
+        <w:t xml:space="preserve">The cosine similarity calculates the angle between two vectors, the result </w:t>
+      </w:r>
+      <w:r>
+        <w:rPr>
+          <w:lang w:val="en-GB"/>
+        </w:rPr>
+        <w:t xml:space="preserve">ranges from −1 </w:t>
+      </w:r>
+      <w:r>
+        <w:rPr>
+          <w:lang w:val="en-GB"/>
+        </w:rPr>
+        <w:t>(</w:t>
+      </w:r>
+      <w:r>
+        <w:rPr>
+          <w:lang w:val="en-GB"/>
+        </w:rPr>
+        <w:t>exactly opposite</w:t>
+      </w:r>
+      <w:r>
+        <w:rPr>
+          <w:lang w:val="en-GB"/>
+        </w:rPr>
+        <w:t xml:space="preserve">) </w:t>
+      </w:r>
+      <w:r>
+        <w:rPr>
+          <w:lang w:val="en-GB"/>
+        </w:rPr>
+        <w:t xml:space="preserve">to 1 </w:t>
+      </w:r>
+      <w:r>
+        <w:rPr>
+          <w:lang w:val="en-GB"/>
+        </w:rPr>
+        <w:t>(</w:t>
+      </w:r>
+      <w:r>
+        <w:rPr>
+          <w:lang w:val="en-GB"/>
+        </w:rPr>
+        <w:t>exactly the same</w:t>
+      </w:r>
+      <w:r>
+        <w:rPr>
+          <w:lang w:val="en-GB"/>
+        </w:rPr>
+        <w:t>).</w:t>
+      </w:r>
+    </w:p>
+    <w:p>
+      <w:pPr>
+        <w:pStyle w:val="Heading2"/>
+        <w:rPr>
+          <w:lang w:val="en-GB"/>
+        </w:rPr>
+      </w:pPr>
+      <w:bookmarkStart w:id="21" w:name="_Toc9693222"/>
+      <w:r>
+        <w:rPr>
+          <w:lang w:val="en-GB"/>
+        </w:rPr>
+        <w:t>Datasets</w:t>
+      </w:r>
       <w:bookmarkEnd w:id="21"/>
     </w:p>
     <w:p>
@@ -5379,83 +5365,6 @@
         <w:rPr>
           <w:lang w:val="en-GB"/>
         </w:rPr>
-        <w:t xml:space="preserve">The cosine similarity calculates the angle between two vectors, the result </w:t>
-      </w:r>
-      <w:r>
-        <w:rPr>
-          <w:lang w:val="en-GB"/>
-        </w:rPr>
-        <w:t xml:space="preserve">ranges from −1 </w:t>
-      </w:r>
-      <w:r>
-        <w:rPr>
-          <w:lang w:val="en-GB"/>
-        </w:rPr>
-        <w:t>(</w:t>
-      </w:r>
-      <w:r>
-        <w:rPr>
-          <w:lang w:val="en-GB"/>
-        </w:rPr>
-        <w:t>exactly opposite</w:t>
-      </w:r>
-      <w:r>
-        <w:rPr>
-          <w:lang w:val="en-GB"/>
-        </w:rPr>
-        <w:t xml:space="preserve">) </w:t>
-      </w:r>
-      <w:r>
-        <w:rPr>
-          <w:lang w:val="en-GB"/>
-        </w:rPr>
-        <w:t xml:space="preserve">to 1 </w:t>
-      </w:r>
-      <w:r>
-        <w:rPr>
-          <w:lang w:val="en-GB"/>
-        </w:rPr>
-        <w:t>(</w:t>
-      </w:r>
-      <w:r>
-        <w:rPr>
-          <w:lang w:val="en-GB"/>
-        </w:rPr>
-        <w:t>exactly the same</w:t>
-      </w:r>
-      <w:r>
-        <w:rPr>
-          <w:lang w:val="en-GB"/>
-        </w:rPr>
-        <w:t>).</w:t>
-      </w:r>
-    </w:p>
-    <w:p>
-      <w:pPr>
-        <w:pStyle w:val="berschrift2"/>
-        <w:rPr>
-          <w:lang w:val="en-GB"/>
-        </w:rPr>
-      </w:pPr>
-      <w:bookmarkStart w:id="22" w:name="_Toc9693222"/>
-      <w:r>
-        <w:rPr>
-          <w:lang w:val="en-GB"/>
-        </w:rPr>
-        <w:t>Datasets</w:t>
-      </w:r>
-      <w:bookmarkEnd w:id="22"/>
-    </w:p>
-    <w:p>
-      <w:pPr>
-        <w:rPr>
-          <w:lang w:val="en-GB"/>
-        </w:rPr>
-      </w:pPr>
-      <w:r>
-        <w:rPr>
-          <w:lang w:val="en-GB"/>
-        </w:rPr>
         <w:t>We have decided to shrink the data</w:t>
       </w:r>
       <w:r>
@@ -5584,7 +5493,7 @@
       <w:r>
         <w:rPr>
           <w:noProof/>
-          <w:lang w:val="en-GB"/>
+          <w:lang w:val="en-GB" w:eastAsia="en-GB"/>
         </w:rPr>
         <mc:AlternateContent>
           <mc:Choice Requires="wpc">
@@ -5615,7 +5524,7 @@
                           <pic:cNvPicPr/>
                         </pic:nvPicPr>
                         <pic:blipFill>
-                          <a:blip r:embed="rId12"/>
+                          <a:blip r:embed="rId11"/>
                           <a:stretch>
                             <a:fillRect/>
                           </a:stretch>
@@ -5648,7 +5557,7 @@
                           <pic:cNvPicPr/>
                         </pic:nvPicPr>
                         <pic:blipFill>
-                          <a:blip r:embed="rId12"/>
+                          <a:blip r:embed="rId11"/>
                           <a:stretch>
                             <a:fillRect/>
                           </a:stretch>
@@ -5930,7 +5839,7 @@
               </wp:inline>
             </w:drawing>
           </mc:Choice>
-          <mc:Fallback>
+          <mc:Fallback xmlns:w16cid="http://schemas.microsoft.com/office/word/2016/wordml/cid" xmlns:am3d="http://schemas.microsoft.com/office/drawing/2017/model3d" xmlns:aink="http://schemas.microsoft.com/office/drawing/2016/ink" xmlns:cx8="http://schemas.microsoft.com/office/drawing/2016/5/14/chartex" xmlns:cx7="http://schemas.microsoft.com/office/drawing/2016/5/13/chartex" xmlns:cx6="http://schemas.microsoft.com/office/drawing/2016/5/12/chartex">
             <w:pict>
               <v:group w14:anchorId="5782AAB2" id="Zeichenbereich 30" o:spid="_x0000_s1026" editas="canvas" style="width:466.35pt;height:236.2pt;mso-position-horizontal-relative:char;mso-position-vertical-relative:line" coordsize="59226,29991" o:gfxdata="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">
                 <v:shape id="_x0000_s1027" type="#_x0000_t75" style="position:absolute;width:59226;height:29991;visibility:visible;mso-wrap-style:square" stroked="t" strokecolor="#bfbfbf [2412]">
@@ -5967,12 +5876,12 @@
     </w:p>
     <w:p>
       <w:pPr>
-        <w:pStyle w:val="Beschriftung"/>
-        <w:rPr>
-          <w:lang w:val="en-GB"/>
-        </w:rPr>
-      </w:pPr>
-      <w:bookmarkStart w:id="23" w:name="_Ref9624648"/>
+        <w:pStyle w:val="Caption"/>
+        <w:rPr>
+          <w:lang w:val="en-GB"/>
+        </w:rPr>
+      </w:pPr>
+      <w:bookmarkStart w:id="22" w:name="_Ref9624648"/>
       <w:r>
         <w:rPr>
           <w:lang w:val="en-GB"/>
@@ -6001,38 +5910,38 @@
       <w:r>
         <w:fldChar w:fldCharType="end"/>
       </w:r>
+      <w:bookmarkEnd w:id="22"/>
+      <w:r>
+        <w:rPr>
+          <w:lang w:val="en-GB"/>
+        </w:rPr>
+        <w:t xml:space="preserve">: </w:t>
+      </w:r>
+      <w:bookmarkStart w:id="23" w:name="_Ref9624644"/>
+      <w:r>
+        <w:rPr>
+          <w:lang w:val="en-GB"/>
+        </w:rPr>
+        <w:t>All Colours vs. Tested Colors</w:t>
+      </w:r>
       <w:bookmarkEnd w:id="23"/>
-      <w:r>
-        <w:rPr>
-          <w:lang w:val="en-GB"/>
-        </w:rPr>
-        <w:t xml:space="preserve">: </w:t>
-      </w:r>
-      <w:bookmarkStart w:id="24" w:name="_Ref9624644"/>
-      <w:r>
-        <w:rPr>
-          <w:lang w:val="en-GB"/>
-        </w:rPr>
-        <w:t>All Colours vs. Tested Colors</w:t>
+    </w:p>
+    <w:p>
+      <w:pPr>
+        <w:pStyle w:val="Heading2"/>
+        <w:rPr>
+          <w:lang w:val="en-GB"/>
+        </w:rPr>
+      </w:pPr>
+      <w:bookmarkStart w:id="24" w:name="_Toc9693223"/>
+      <w:bookmarkEnd w:id="17"/>
+      <w:r>
+        <w:rPr>
+          <w:lang w:val="en-GB"/>
+        </w:rPr>
+        <w:t>R Packages</w:t>
       </w:r>
       <w:bookmarkEnd w:id="24"/>
-    </w:p>
-    <w:p>
-      <w:pPr>
-        <w:pStyle w:val="berschrift2"/>
-        <w:rPr>
-          <w:lang w:val="en-GB"/>
-        </w:rPr>
-      </w:pPr>
-      <w:bookmarkStart w:id="25" w:name="_Toc9693223"/>
-      <w:bookmarkEnd w:id="16"/>
-      <w:r>
-        <w:rPr>
-          <w:lang w:val="en-GB"/>
-        </w:rPr>
-        <w:t>R Packages</w:t>
-      </w:r>
-      <w:bookmarkEnd w:id="25"/>
     </w:p>
     <w:p>
       <w:pPr>
@@ -6049,7 +5958,7 @@
     </w:p>
     <w:tbl>
       <w:tblPr>
-        <w:tblStyle w:val="Gitternetztabelle1hell"/>
+        <w:tblStyle w:val="GridTable1Light"/>
         <w:tblW w:w="0" w:type="auto"/>
         <w:tblLook w:val="04A0" w:firstRow="1" w:lastRow="0" w:firstColumn="1" w:lastColumn="0" w:noHBand="0" w:noVBand="1"/>
       </w:tblPr>
@@ -6190,6 +6099,7 @@
                 <w:id w:val="-1902896985"/>
                 <w:citation/>
               </w:sdtPr>
+              <w:sdtEndPr/>
               <w:sdtContent>
                 <w:r>
                   <w:rPr>
@@ -6291,6 +6201,7 @@
                 <w:id w:val="1642617203"/>
                 <w:citation/>
               </w:sdtPr>
+              <w:sdtEndPr/>
               <w:sdtContent>
                 <w:r>
                   <w:rPr>
@@ -6399,6 +6310,7 @@
                 <w:id w:val="1716548648"/>
                 <w:citation/>
               </w:sdtPr>
+              <w:sdtEndPr/>
               <w:sdtContent>
                 <w:r>
                   <w:rPr>
@@ -6446,19 +6358,19 @@
     </w:p>
     <w:p>
       <w:pPr>
-        <w:pStyle w:val="berschrift2"/>
-        <w:rPr>
-          <w:lang w:val="en-GB"/>
-        </w:rPr>
-      </w:pPr>
-      <w:bookmarkStart w:id="26" w:name="_Toc9693224"/>
+        <w:pStyle w:val="Heading2"/>
+        <w:rPr>
+          <w:lang w:val="en-GB"/>
+        </w:rPr>
+      </w:pPr>
+      <w:bookmarkStart w:id="25" w:name="_Toc9693224"/>
       <w:r>
         <w:rPr>
           <w:lang w:val="en-GB"/>
         </w:rPr>
         <w:t>Procedure</w:t>
       </w:r>
-      <w:bookmarkEnd w:id="26"/>
+      <w:bookmarkEnd w:id="25"/>
     </w:p>
     <w:p>
       <w:pPr>
@@ -6475,7 +6387,7 @@
     </w:p>
     <w:p>
       <w:pPr>
-        <w:pStyle w:val="Listenabsatz"/>
+        <w:pStyle w:val="ListParagraph"/>
         <w:numPr>
           <w:ilvl w:val="0"/>
           <w:numId w:val="27"/>
@@ -6511,7 +6423,7 @@
     </w:p>
     <w:p>
       <w:pPr>
-        <w:pStyle w:val="Listenabsatz"/>
+        <w:pStyle w:val="ListParagraph"/>
         <w:numPr>
           <w:ilvl w:val="0"/>
           <w:numId w:val="27"/>
@@ -6542,13 +6454,7 @@
         <w:rPr>
           <w:lang w:val="en-GB"/>
         </w:rPr>
-        <w:t xml:space="preserve"> </w:t>
-      </w:r>
-      <w:r>
-        <w:rPr>
-          <w:lang w:val="en-GB"/>
-        </w:rPr>
-        <w:t>as png in the folder “Images”.</w:t>
+        <w:t xml:space="preserve"> as png in the folder “Images”.</w:t>
       </w:r>
       <w:r>
         <w:rPr>
@@ -6559,7 +6465,7 @@
     </w:p>
     <w:p>
       <w:pPr>
-        <w:pStyle w:val="Listenabsatz"/>
+        <w:pStyle w:val="ListParagraph"/>
         <w:numPr>
           <w:ilvl w:val="1"/>
           <w:numId w:val="29"/>
@@ -6589,7 +6495,7 @@
     </w:p>
     <w:p>
       <w:pPr>
-        <w:pStyle w:val="Listenabsatz"/>
+        <w:pStyle w:val="ListParagraph"/>
         <w:numPr>
           <w:ilvl w:val="1"/>
           <w:numId w:val="29"/>
@@ -6626,17 +6532,17 @@
     </w:p>
     <w:p>
       <w:pPr>
-        <w:pStyle w:val="berschrift1"/>
-        <w:rPr>
-          <w:lang w:val="en-GB"/>
-        </w:rPr>
-      </w:pPr>
-      <w:bookmarkStart w:id="27" w:name="_Ref9626093"/>
-      <w:bookmarkStart w:id="28" w:name="_Ref9626119"/>
-      <w:bookmarkStart w:id="29" w:name="_Ref9626137"/>
-      <w:bookmarkStart w:id="30" w:name="_Toc9693225"/>
+        <w:pStyle w:val="Heading1"/>
+        <w:rPr>
+          <w:lang w:val="en-GB"/>
+        </w:rPr>
+      </w:pPr>
+      <w:bookmarkStart w:id="26" w:name="_Ref9626093"/>
+      <w:bookmarkStart w:id="27" w:name="_Ref9626119"/>
+      <w:bookmarkStart w:id="28" w:name="_Ref9626137"/>
+      <w:bookmarkStart w:id="29" w:name="_Toc9693225"/>
+      <w:commentRangeStart w:id="30"/>
       <w:commentRangeStart w:id="31"/>
-      <w:commentRangeStart w:id="32"/>
       <w:r>
         <w:rPr>
           <w:lang w:val="en-GB"/>
@@ -6644,34 +6550,34 @@
         <w:lastRenderedPageBreak/>
         <w:t>Results</w:t>
       </w:r>
-      <w:commentRangeEnd w:id="31"/>
-      <w:r>
-        <w:rPr>
-          <w:rStyle w:val="Kommentarzeichen"/>
+      <w:commentRangeEnd w:id="30"/>
+      <w:r>
+        <w:rPr>
+          <w:rStyle w:val="CommentReference"/>
           <w:rFonts w:asciiTheme="minorHAnsi" w:eastAsiaTheme="minorEastAsia" w:hAnsiTheme="minorHAnsi" w:cstheme="minorBidi"/>
           <w:b/>
           <w:bCs/>
           <w:color w:val="auto"/>
         </w:rPr>
-        <w:commentReference w:id="31"/>
-      </w:r>
+        <w:commentReference w:id="30"/>
+      </w:r>
+      <w:bookmarkEnd w:id="26"/>
       <w:bookmarkEnd w:id="27"/>
       <w:bookmarkEnd w:id="28"/>
       <w:bookmarkEnd w:id="29"/>
-      <w:bookmarkEnd w:id="30"/>
-      <w:commentRangeEnd w:id="32"/>
-    </w:p>
-    <w:p>
-      <w:pPr>
-        <w:rPr>
-          <w:lang w:val="en-GB"/>
-        </w:rPr>
-      </w:pPr>
-      <w:r>
-        <w:rPr>
-          <w:rStyle w:val="Kommentarzeichen"/>
-        </w:rPr>
-        <w:commentReference w:id="32"/>
+      <w:commentRangeEnd w:id="31"/>
+    </w:p>
+    <w:p>
+      <w:pPr>
+        <w:rPr>
+          <w:lang w:val="en-GB"/>
+        </w:rPr>
+      </w:pPr>
+      <w:r>
+        <w:rPr>
+          <w:rStyle w:val="CommentReference"/>
+        </w:rPr>
+        <w:commentReference w:id="31"/>
       </w:r>
       <w:r>
         <w:rPr>
@@ -6703,19 +6609,19 @@
     </w:p>
     <w:p>
       <w:pPr>
-        <w:pStyle w:val="berschrift2"/>
-        <w:rPr>
-          <w:lang w:val="en-GB"/>
-        </w:rPr>
-      </w:pPr>
-      <w:bookmarkStart w:id="34" w:name="_Toc9693226"/>
+        <w:pStyle w:val="Heading2"/>
+        <w:rPr>
+          <w:lang w:val="en-GB"/>
+        </w:rPr>
+      </w:pPr>
+      <w:bookmarkStart w:id="33" w:name="_Toc9693226"/>
       <w:r>
         <w:rPr>
           <w:lang w:val="en-GB"/>
         </w:rPr>
         <w:t>Hypothesis A</w:t>
       </w:r>
-      <w:bookmarkEnd w:id="34"/>
+      <w:bookmarkEnd w:id="33"/>
     </w:p>
     <w:p>
       <w:pPr>
@@ -6794,23 +6700,412 @@
     </w:p>
     <w:p>
       <w:pPr>
-        <w:pStyle w:val="berschrift3"/>
-        <w:rPr>
-          <w:lang w:val="en-GB"/>
-        </w:rPr>
-      </w:pPr>
-      <w:bookmarkStart w:id="35" w:name="_Toc9693227"/>
+        <w:pStyle w:val="Heading3"/>
+        <w:rPr>
+          <w:lang w:val="en-GB"/>
+        </w:rPr>
+      </w:pPr>
+      <w:bookmarkStart w:id="34" w:name="_Toc9693227"/>
       <w:r>
         <w:rPr>
           <w:lang w:val="en-GB"/>
         </w:rPr>
         <w:t>Boxplot</w:t>
       </w:r>
-      <w:bookmarkEnd w:id="35"/>
+      <w:bookmarkEnd w:id="34"/>
     </w:p>
     <w:tbl>
       <w:tblPr>
-        <w:tblStyle w:val="Gitternetztabelle1hell"/>
+        <w:tblStyle w:val="GridTable1Light"/>
+        <w:tblW w:w="0" w:type="auto"/>
+        <w:tblLook w:val="04A0" w:firstRow="1" w:lastRow="0" w:firstColumn="1" w:lastColumn="0" w:noHBand="0" w:noVBand="1"/>
+      </w:tblPr>
+      <w:tblGrid>
+        <w:gridCol w:w="4654"/>
+        <w:gridCol w:w="4742"/>
+      </w:tblGrid>
+      <w:tr>
+        <w:trPr>
+          <w:cnfStyle w:val="100000000000" w:firstRow="1" w:lastRow="0" w:firstColumn="0" w:lastColumn="0" w:oddVBand="0" w:evenVBand="0" w:oddHBand="0" w:evenHBand="0" w:firstRowFirstColumn="0" w:firstRowLastColumn="0" w:lastRowFirstColumn="0" w:lastRowLastColumn="0"/>
+        </w:trPr>
+        <w:tc>
+          <w:tcPr>
+            <w:cnfStyle w:val="001000000000" w:firstRow="0" w:lastRow="0" w:firstColumn="1" w:lastColumn="0" w:oddVBand="0" w:evenVBand="0" w:oddHBand="0" w:evenHBand="0" w:firstRowFirstColumn="0" w:firstRowLastColumn="0" w:lastRowFirstColumn="0" w:lastRowLastColumn="0"/>
+            <w:tcW w:w="4698" w:type="dxa"/>
+          </w:tcPr>
+          <w:p>
+            <w:pPr>
+              <w:rPr>
+                <w:lang w:val="en-GB"/>
+              </w:rPr>
+            </w:pPr>
+            <w:r>
+              <w:rPr>
+                <w:lang w:val="en-GB"/>
+              </w:rPr>
+              <w:t>Distance</w:t>
+            </w:r>
+          </w:p>
+        </w:tc>
+        <w:tc>
+          <w:tcPr>
+            <w:tcW w:w="4698" w:type="dxa"/>
+          </w:tcPr>
+          <w:p>
+            <w:pPr>
+              <w:cnfStyle w:val="100000000000" w:firstRow="1" w:lastRow="0" w:firstColumn="0" w:lastColumn="0" w:oddVBand="0" w:evenVBand="0" w:oddHBand="0" w:evenHBand="0" w:firstRowFirstColumn="0" w:firstRowLastColumn="0" w:lastRowFirstColumn="0" w:lastRowLastColumn="0"/>
+              <w:rPr>
+                <w:lang w:val="en-GB"/>
+              </w:rPr>
+            </w:pPr>
+            <w:r>
+              <w:rPr>
+                <w:lang w:val="en-GB"/>
+              </w:rPr>
+              <w:t>Similarity</w:t>
+            </w:r>
+          </w:p>
+        </w:tc>
+      </w:tr>
+      <w:tr>
+        <w:tc>
+          <w:tcPr>
+            <w:cnfStyle w:val="001000000000" w:firstRow="0" w:lastRow="0" w:firstColumn="1" w:lastColumn="0" w:oddVBand="0" w:evenVBand="0" w:oddHBand="0" w:evenHBand="0" w:firstRowFirstColumn="0" w:firstRowLastColumn="0" w:lastRowFirstColumn="0" w:lastRowLastColumn="0"/>
+            <w:tcW w:w="4698" w:type="dxa"/>
+          </w:tcPr>
+          <w:p>
+            <w:pPr>
+              <w:rPr>
+                <w:lang w:val="en-GB"/>
+              </w:rPr>
+            </w:pPr>
+            <w:r>
+              <w:rPr>
+                <w:noProof/>
+                <w:lang w:val="en-GB" w:eastAsia="en-GB"/>
+              </w:rPr>
+              <w:drawing>
+                <wp:inline distT="0" distB="0" distL="0" distR="0" wp14:anchorId="5FDD0CFB" wp14:editId="153BADA2">
+                  <wp:extent cx="2905125" cy="2905125"/>
+                  <wp:effectExtent l="0" t="0" r="9525" b="9525"/>
+                  <wp:docPr id="15" name="Picture 15"/>
+                  <wp:cNvGraphicFramePr>
+                    <a:graphicFrameLocks xmlns:a="http://schemas.openxmlformats.org/drawingml/2006/main" noChangeAspect="1"/>
+                  </wp:cNvGraphicFramePr>
+                  <a:graphic xmlns:a="http://schemas.openxmlformats.org/drawingml/2006/main">
+                    <a:graphicData uri="http://schemas.openxmlformats.org/drawingml/2006/picture">
+                      <pic:pic xmlns:pic="http://schemas.openxmlformats.org/drawingml/2006/picture">
+                        <pic:nvPicPr>
+                          <pic:cNvPr id="15" name="BoxMeanDistCardsBySheets.png"/>
+                          <pic:cNvPicPr/>
+                        </pic:nvPicPr>
+                        <pic:blipFill>
+                          <a:blip r:embed="rId17">
+                            <a:extLst>
+                              <a:ext uri="{28A0092B-C50C-407E-A947-70E740481C1C}">
+                                <a14:useLocalDpi xmlns:a14="http://schemas.microsoft.com/office/drawing/2010/main" val="0"/>
+                              </a:ext>
+                            </a:extLst>
+                          </a:blip>
+                          <a:stretch>
+                            <a:fillRect/>
+                          </a:stretch>
+                        </pic:blipFill>
+                        <pic:spPr>
+                          <a:xfrm>
+                            <a:off x="0" y="0"/>
+                            <a:ext cx="2905125" cy="2905125"/>
+                          </a:xfrm>
+                          <a:prstGeom prst="rect">
+                            <a:avLst/>
+                          </a:prstGeom>
+                        </pic:spPr>
+                      </pic:pic>
+                    </a:graphicData>
+                  </a:graphic>
+                </wp:inline>
+              </w:drawing>
+            </w:r>
+          </w:p>
+        </w:tc>
+        <w:tc>
+          <w:tcPr>
+            <w:tcW w:w="4698" w:type="dxa"/>
+          </w:tcPr>
+          <w:p>
+            <w:pPr>
+              <w:cnfStyle w:val="000000000000" w:firstRow="0" w:lastRow="0" w:firstColumn="0" w:lastColumn="0" w:oddVBand="0" w:evenVBand="0" w:oddHBand="0" w:evenHBand="0" w:firstRowFirstColumn="0" w:firstRowLastColumn="0" w:lastRowFirstColumn="0" w:lastRowLastColumn="0"/>
+              <w:rPr>
+                <w:lang w:val="en-GB"/>
+              </w:rPr>
+            </w:pPr>
+            <w:r>
+              <w:rPr>
+                <w:noProof/>
+                <w:lang w:val="en-GB" w:eastAsia="en-GB"/>
+              </w:rPr>
+              <w:drawing>
+                <wp:inline distT="0" distB="0" distL="0" distR="0" wp14:anchorId="0D1F74BA" wp14:editId="024F5FB2">
+                  <wp:extent cx="2971800" cy="2971800"/>
+                  <wp:effectExtent l="0" t="0" r="0" b="0"/>
+                  <wp:docPr id="39" name="Picture 39"/>
+                  <wp:cNvGraphicFramePr>
+                    <a:graphicFrameLocks xmlns:a="http://schemas.openxmlformats.org/drawingml/2006/main" noChangeAspect="1"/>
+                  </wp:cNvGraphicFramePr>
+                  <a:graphic xmlns:a="http://schemas.openxmlformats.org/drawingml/2006/main">
+                    <a:graphicData uri="http://schemas.openxmlformats.org/drawingml/2006/picture">
+                      <pic:pic xmlns:pic="http://schemas.openxmlformats.org/drawingml/2006/picture">
+                        <pic:nvPicPr>
+                          <pic:cNvPr id="39" name="BoxMeanSimiCardsBySheets.png"/>
+                          <pic:cNvPicPr/>
+                        </pic:nvPicPr>
+                        <pic:blipFill>
+                          <a:blip r:embed="rId18">
+                            <a:extLst>
+                              <a:ext uri="{28A0092B-C50C-407E-A947-70E740481C1C}">
+                                <a14:useLocalDpi xmlns:a14="http://schemas.microsoft.com/office/drawing/2010/main" val="0"/>
+                              </a:ext>
+                            </a:extLst>
+                          </a:blip>
+                          <a:stretch>
+                            <a:fillRect/>
+                          </a:stretch>
+                        </pic:blipFill>
+                        <pic:spPr>
+                          <a:xfrm>
+                            <a:off x="0" y="0"/>
+                            <a:ext cx="2971800" cy="2971800"/>
+                          </a:xfrm>
+                          <a:prstGeom prst="rect">
+                            <a:avLst/>
+                          </a:prstGeom>
+                        </pic:spPr>
+                      </pic:pic>
+                    </a:graphicData>
+                  </a:graphic>
+                </wp:inline>
+              </w:drawing>
+            </w:r>
+          </w:p>
+        </w:tc>
+      </w:tr>
+    </w:tbl>
+    <w:p>
+      <w:pPr>
+        <w:pStyle w:val="Heading3"/>
+        <w:rPr>
+          <w:noProof/>
+        </w:rPr>
+      </w:pPr>
+      <w:bookmarkStart w:id="35" w:name="_Toc9693228"/>
+      <w:r>
+        <w:rPr>
+          <w:noProof/>
+        </w:rPr>
+        <w:t>Violin Plot</w:t>
+      </w:r>
+      <w:bookmarkEnd w:id="35"/>
+    </w:p>
+    <w:tbl>
+      <w:tblPr>
+        <w:tblStyle w:val="GridTable1Light"/>
+        <w:tblW w:w="0" w:type="auto"/>
+        <w:tblLook w:val="04A0" w:firstRow="1" w:lastRow="0" w:firstColumn="1" w:lastColumn="0" w:noHBand="0" w:noVBand="1"/>
+      </w:tblPr>
+      <w:tblGrid>
+        <w:gridCol w:w="4684"/>
+        <w:gridCol w:w="4712"/>
+      </w:tblGrid>
+      <w:tr>
+        <w:trPr>
+          <w:cnfStyle w:val="100000000000" w:firstRow="1" w:lastRow="0" w:firstColumn="0" w:lastColumn="0" w:oddVBand="0" w:evenVBand="0" w:oddHBand="0" w:evenHBand="0" w:firstRowFirstColumn="0" w:firstRowLastColumn="0" w:lastRowFirstColumn="0" w:lastRowLastColumn="0"/>
+          <w:trHeight w:val="213"/>
+        </w:trPr>
+        <w:tc>
+          <w:tcPr>
+            <w:cnfStyle w:val="001000000000" w:firstRow="0" w:lastRow="0" w:firstColumn="1" w:lastColumn="0" w:oddVBand="0" w:evenVBand="0" w:oddHBand="0" w:evenHBand="0" w:firstRowFirstColumn="0" w:firstRowLastColumn="0" w:lastRowFirstColumn="0" w:lastRowLastColumn="0"/>
+            <w:tcW w:w="4491" w:type="dxa"/>
+          </w:tcPr>
+          <w:p>
+            <w:pPr>
+              <w:rPr>
+                <w:noProof/>
+              </w:rPr>
+            </w:pPr>
+            <w:r>
+              <w:rPr>
+                <w:noProof/>
+              </w:rPr>
+              <w:t>Distance</w:t>
+            </w:r>
+          </w:p>
+        </w:tc>
+        <w:tc>
+          <w:tcPr>
+            <w:tcW w:w="4574" w:type="dxa"/>
+          </w:tcPr>
+          <w:p>
+            <w:pPr>
+              <w:cnfStyle w:val="100000000000" w:firstRow="1" w:lastRow="0" w:firstColumn="0" w:lastColumn="0" w:oddVBand="0" w:evenVBand="0" w:oddHBand="0" w:evenHBand="0" w:firstRowFirstColumn="0" w:firstRowLastColumn="0" w:lastRowFirstColumn="0" w:lastRowLastColumn="0"/>
+              <w:rPr>
+                <w:noProof/>
+              </w:rPr>
+            </w:pPr>
+            <w:r>
+              <w:rPr>
+                <w:noProof/>
+              </w:rPr>
+              <w:t>Similarity</w:t>
+            </w:r>
+          </w:p>
+        </w:tc>
+      </w:tr>
+      <w:tr>
+        <w:trPr>
+          <w:trHeight w:val="3967"/>
+        </w:trPr>
+        <w:tc>
+          <w:tcPr>
+            <w:cnfStyle w:val="001000000000" w:firstRow="0" w:lastRow="0" w:firstColumn="1" w:lastColumn="0" w:oddVBand="0" w:evenVBand="0" w:oddHBand="0" w:evenHBand="0" w:firstRowFirstColumn="0" w:firstRowLastColumn="0" w:lastRowFirstColumn="0" w:lastRowLastColumn="0"/>
+            <w:tcW w:w="4491" w:type="dxa"/>
+          </w:tcPr>
+          <w:p>
+            <w:pPr>
+              <w:rPr>
+                <w:noProof/>
+              </w:rPr>
+            </w:pPr>
+            <w:r>
+              <w:rPr>
+                <w:noProof/>
+                <w:lang w:val="en-GB" w:eastAsia="en-GB"/>
+              </w:rPr>
+              <w:drawing>
+                <wp:inline distT="0" distB="0" distL="0" distR="0" wp14:anchorId="782DED14" wp14:editId="77D04727">
+                  <wp:extent cx="2952750" cy="2952750"/>
+                  <wp:effectExtent l="0" t="0" r="0" b="0"/>
+                  <wp:docPr id="29" name="Picture 29"/>
+                  <wp:cNvGraphicFramePr>
+                    <a:graphicFrameLocks xmlns:a="http://schemas.openxmlformats.org/drawingml/2006/main" noChangeAspect="1"/>
+                  </wp:cNvGraphicFramePr>
+                  <a:graphic xmlns:a="http://schemas.openxmlformats.org/drawingml/2006/main">
+                    <a:graphicData uri="http://schemas.openxmlformats.org/drawingml/2006/picture">
+                      <pic:pic xmlns:pic="http://schemas.openxmlformats.org/drawingml/2006/picture">
+                        <pic:nvPicPr>
+                          <pic:cNvPr id="29" name="ViolinMeanDistCardsBySheets.png"/>
+                          <pic:cNvPicPr/>
+                        </pic:nvPicPr>
+                        <pic:blipFill>
+                          <a:blip r:embed="rId19">
+                            <a:extLst>
+                              <a:ext uri="{28A0092B-C50C-407E-A947-70E740481C1C}">
+                                <a14:useLocalDpi xmlns:a14="http://schemas.microsoft.com/office/drawing/2010/main" val="0"/>
+                              </a:ext>
+                            </a:extLst>
+                          </a:blip>
+                          <a:stretch>
+                            <a:fillRect/>
+                          </a:stretch>
+                        </pic:blipFill>
+                        <pic:spPr>
+                          <a:xfrm>
+                            <a:off x="0" y="0"/>
+                            <a:ext cx="2952750" cy="2952750"/>
+                          </a:xfrm>
+                          <a:prstGeom prst="rect">
+                            <a:avLst/>
+                          </a:prstGeom>
+                        </pic:spPr>
+                      </pic:pic>
+                    </a:graphicData>
+                  </a:graphic>
+                </wp:inline>
+              </w:drawing>
+            </w:r>
+          </w:p>
+        </w:tc>
+        <w:tc>
+          <w:tcPr>
+            <w:tcW w:w="4574" w:type="dxa"/>
+          </w:tcPr>
+          <w:p>
+            <w:pPr>
+              <w:cnfStyle w:val="000000000000" w:firstRow="0" w:lastRow="0" w:firstColumn="0" w:lastColumn="0" w:oddVBand="0" w:evenVBand="0" w:oddHBand="0" w:evenHBand="0" w:firstRowFirstColumn="0" w:firstRowLastColumn="0" w:lastRowFirstColumn="0" w:lastRowLastColumn="0"/>
+              <w:rPr>
+                <w:noProof/>
+              </w:rPr>
+            </w:pPr>
+            <w:r>
+              <w:rPr>
+                <w:noProof/>
+                <w:lang w:val="en-GB" w:eastAsia="en-GB"/>
+              </w:rPr>
+              <w:drawing>
+                <wp:inline distT="0" distB="0" distL="0" distR="0" wp14:anchorId="5C200054" wp14:editId="58E548DF">
+                  <wp:extent cx="2971800" cy="2971800"/>
+                  <wp:effectExtent l="0" t="0" r="0" b="0"/>
+                  <wp:docPr id="40" name="Picture 40"/>
+                  <wp:cNvGraphicFramePr>
+                    <a:graphicFrameLocks xmlns:a="http://schemas.openxmlformats.org/drawingml/2006/main" noChangeAspect="1"/>
+                  </wp:cNvGraphicFramePr>
+                  <a:graphic xmlns:a="http://schemas.openxmlformats.org/drawingml/2006/main">
+                    <a:graphicData uri="http://schemas.openxmlformats.org/drawingml/2006/picture">
+                      <pic:pic xmlns:pic="http://schemas.openxmlformats.org/drawingml/2006/picture">
+                        <pic:nvPicPr>
+                          <pic:cNvPr id="40" name="ViolinMeanSimiCardsBySheets.png"/>
+                          <pic:cNvPicPr/>
+                        </pic:nvPicPr>
+                        <pic:blipFill>
+                          <a:blip r:embed="rId20">
+                            <a:extLst>
+                              <a:ext uri="{28A0092B-C50C-407E-A947-70E740481C1C}">
+                                <a14:useLocalDpi xmlns:a14="http://schemas.microsoft.com/office/drawing/2010/main" val="0"/>
+                              </a:ext>
+                            </a:extLst>
+                          </a:blip>
+                          <a:stretch>
+                            <a:fillRect/>
+                          </a:stretch>
+                        </pic:blipFill>
+                        <pic:spPr>
+                          <a:xfrm>
+                            <a:off x="0" y="0"/>
+                            <a:ext cx="2971800" cy="2971800"/>
+                          </a:xfrm>
+                          <a:prstGeom prst="rect">
+                            <a:avLst/>
+                          </a:prstGeom>
+                        </pic:spPr>
+                      </pic:pic>
+                    </a:graphicData>
+                  </a:graphic>
+                </wp:inline>
+              </w:drawing>
+            </w:r>
+          </w:p>
+        </w:tc>
+      </w:tr>
+    </w:tbl>
+    <w:p>
+      <w:pPr>
+        <w:pStyle w:val="Heading3"/>
+        <w:rPr>
+          <w:noProof/>
+        </w:rPr>
+      </w:pPr>
+      <w:bookmarkStart w:id="36" w:name="_Toc9693229"/>
+      <w:r>
+        <w:rPr>
+          <w:noProof/>
+        </w:rPr>
+        <w:lastRenderedPageBreak/>
+        <w:t>Histogram</w:t>
+      </w:r>
+      <w:bookmarkEnd w:id="36"/>
+    </w:p>
+    <w:tbl>
+      <w:tblPr>
+        <w:tblStyle w:val="GridTable1Light"/>
         <w:tblW w:w="0" w:type="auto"/>
         <w:tblLook w:val="04A0" w:firstRow="1" w:lastRow="0" w:firstColumn="1" w:lastColumn="0" w:noHBand="0" w:noVBand="1"/>
       </w:tblPr>
@@ -6830,12 +7125,12 @@
           <w:p>
             <w:pPr>
               <w:rPr>
-                <w:lang w:val="en-GB"/>
+                <w:noProof/>
               </w:rPr>
             </w:pPr>
             <w:r>
               <w:rPr>
-                <w:lang w:val="en-GB"/>
+                <w:noProof/>
               </w:rPr>
               <w:t>Distance</w:t>
             </w:r>
@@ -6849,12 +7144,12 @@
             <w:pPr>
               <w:cnfStyle w:val="100000000000" w:firstRow="1" w:lastRow="0" w:firstColumn="0" w:lastColumn="0" w:oddVBand="0" w:evenVBand="0" w:oddHBand="0" w:evenHBand="0" w:firstRowFirstColumn="0" w:firstRowLastColumn="0" w:lastRowFirstColumn="0" w:lastRowLastColumn="0"/>
               <w:rPr>
-                <w:lang w:val="en-GB"/>
+                <w:noProof/>
               </w:rPr>
             </w:pPr>
             <w:r>
               <w:rPr>
-                <w:lang w:val="en-GB"/>
+                <w:noProof/>
               </w:rPr>
               <w:t>Similarity</w:t>
             </w:r>
@@ -6870,18 +7165,19 @@
           <w:p>
             <w:pPr>
               <w:rPr>
-                <w:lang w:val="en-GB"/>
+                <w:noProof/>
               </w:rPr>
             </w:pPr>
             <w:r>
               <w:rPr>
                 <w:noProof/>
+                <w:lang w:val="en-GB" w:eastAsia="en-GB"/>
               </w:rPr>
               <w:drawing>
-                <wp:inline distT="0" distB="0" distL="0" distR="0" wp14:anchorId="1608886E" wp14:editId="606698B5">
-                  <wp:extent cx="2314575" cy="2314575"/>
-                  <wp:effectExtent l="0" t="0" r="9525" b="9525"/>
-                  <wp:docPr id="1" name="Grafik 1"/>
+                <wp:inline distT="0" distB="0" distL="0" distR="0" wp14:anchorId="4EE19B92" wp14:editId="0FF61CFD">
+                  <wp:extent cx="2743200" cy="2743200"/>
+                  <wp:effectExtent l="0" t="0" r="0" b="0"/>
+                  <wp:docPr id="37" name="Picture 37"/>
                   <wp:cNvGraphicFramePr>
                     <a:graphicFrameLocks xmlns:a="http://schemas.openxmlformats.org/drawingml/2006/main" noChangeAspect="1"/>
                   </wp:cNvGraphicFramePr>
@@ -6889,36 +7185,29 @@
                     <a:graphicData uri="http://schemas.openxmlformats.org/drawingml/2006/picture">
                       <pic:pic xmlns:pic="http://schemas.openxmlformats.org/drawingml/2006/picture">
                         <pic:nvPicPr>
-                          <pic:cNvPr id="0" name="Picture 1"/>
-                          <pic:cNvPicPr>
-                            <a:picLocks noChangeAspect="1" noChangeArrowheads="1"/>
-                          </pic:cNvPicPr>
+                          <pic:cNvPr id="37" name="HistMeanDistCardsBySheets.png"/>
+                          <pic:cNvPicPr/>
                         </pic:nvPicPr>
                         <pic:blipFill>
-                          <a:blip r:embed="rId17">
+                          <a:blip r:embed="rId21">
                             <a:extLst>
                               <a:ext uri="{28A0092B-C50C-407E-A947-70E740481C1C}">
                                 <a14:useLocalDpi xmlns:a14="http://schemas.microsoft.com/office/drawing/2010/main" val="0"/>
                               </a:ext>
                             </a:extLst>
                           </a:blip>
-                          <a:srcRect/>
                           <a:stretch>
                             <a:fillRect/>
                           </a:stretch>
                         </pic:blipFill>
-                        <pic:spPr bwMode="auto">
+                        <pic:spPr>
                           <a:xfrm>
                             <a:off x="0" y="0"/>
-                            <a:ext cx="2314575" cy="2314575"/>
+                            <a:ext cx="2743200" cy="2743200"/>
                           </a:xfrm>
                           <a:prstGeom prst="rect">
                             <a:avLst/>
                           </a:prstGeom>
-                          <a:noFill/>
-                          <a:ln>
-                            <a:noFill/>
-                          </a:ln>
                         </pic:spPr>
                       </pic:pic>
                     </a:graphicData>
@@ -6936,32 +7225,81 @@
             <w:pPr>
               <w:cnfStyle w:val="000000000000" w:firstRow="0" w:lastRow="0" w:firstColumn="0" w:lastColumn="0" w:oddVBand="0" w:evenVBand="0" w:oddHBand="0" w:evenHBand="0" w:firstRowFirstColumn="0" w:firstRowLastColumn="0" w:lastRowFirstColumn="0" w:lastRowLastColumn="0"/>
               <w:rPr>
-                <w:lang w:val="en-GB"/>
+                <w:noProof/>
               </w:rPr>
             </w:pPr>
+            <w:r>
+              <w:rPr>
+                <w:noProof/>
+                <w:lang w:val="en-GB" w:eastAsia="en-GB"/>
+              </w:rPr>
+              <w:drawing>
+                <wp:inline distT="0" distB="0" distL="0" distR="0" wp14:anchorId="56603322" wp14:editId="381DF34B">
+                  <wp:extent cx="2695575" cy="2695575"/>
+                  <wp:effectExtent l="0" t="0" r="9525" b="9525"/>
+                  <wp:docPr id="41" name="Picture 41"/>
+                  <wp:cNvGraphicFramePr>
+                    <a:graphicFrameLocks xmlns:a="http://schemas.openxmlformats.org/drawingml/2006/main" noChangeAspect="1"/>
+                  </wp:cNvGraphicFramePr>
+                  <a:graphic xmlns:a="http://schemas.openxmlformats.org/drawingml/2006/main">
+                    <a:graphicData uri="http://schemas.openxmlformats.org/drawingml/2006/picture">
+                      <pic:pic xmlns:pic="http://schemas.openxmlformats.org/drawingml/2006/picture">
+                        <pic:nvPicPr>
+                          <pic:cNvPr id="41" name="HistMeanSimiCardsBySheets.png"/>
+                          <pic:cNvPicPr/>
+                        </pic:nvPicPr>
+                        <pic:blipFill>
+                          <a:blip r:embed="rId22">
+                            <a:extLst>
+                              <a:ext uri="{28A0092B-C50C-407E-A947-70E740481C1C}">
+                                <a14:useLocalDpi xmlns:a14="http://schemas.microsoft.com/office/drawing/2010/main" val="0"/>
+                              </a:ext>
+                            </a:extLst>
+                          </a:blip>
+                          <a:stretch>
+                            <a:fillRect/>
+                          </a:stretch>
+                        </pic:blipFill>
+                        <pic:spPr>
+                          <a:xfrm>
+                            <a:off x="0" y="0"/>
+                            <a:ext cx="2695575" cy="2695575"/>
+                          </a:xfrm>
+                          <a:prstGeom prst="rect">
+                            <a:avLst/>
+                          </a:prstGeom>
+                        </pic:spPr>
+                      </pic:pic>
+                    </a:graphicData>
+                  </a:graphic>
+                </wp:inline>
+              </w:drawing>
+            </w:r>
           </w:p>
         </w:tc>
       </w:tr>
     </w:tbl>
     <w:p>
       <w:pPr>
-        <w:pStyle w:val="berschrift3"/>
+        <w:pStyle w:val="Heading3"/>
         <w:rPr>
           <w:noProof/>
-        </w:rPr>
-      </w:pPr>
-      <w:bookmarkStart w:id="36" w:name="_Toc9693228"/>
+          <w:lang w:val="en-GB"/>
+        </w:rPr>
+      </w:pPr>
+      <w:bookmarkStart w:id="37" w:name="_Toc9693230"/>
       <w:r>
         <w:rPr>
           <w:noProof/>
-        </w:rPr>
-        <w:t>Violin Plot</w:t>
-      </w:r>
-      <w:bookmarkEnd w:id="36"/>
+          <w:lang w:val="en-GB"/>
+        </w:rPr>
+        <w:t>Density plot(combined with Hist??)</w:t>
+      </w:r>
+      <w:bookmarkEnd w:id="37"/>
     </w:p>
     <w:tbl>
       <w:tblPr>
-        <w:tblStyle w:val="Gitternetztabelle1hell"/>
+        <w:tblStyle w:val="GridTable1Light"/>
         <w:tblW w:w="0" w:type="auto"/>
         <w:tblLook w:val="04A0" w:firstRow="1" w:lastRow="0" w:firstColumn="1" w:lastColumn="0" w:noHBand="0" w:noVBand="1"/>
       </w:tblPr>
@@ -7024,6 +7362,55 @@
                 <w:noProof/>
               </w:rPr>
             </w:pPr>
+            <w:bookmarkStart w:id="38" w:name="_GoBack"/>
+            <w:r>
+              <w:rPr>
+                <w:noProof/>
+                <w:lang w:val="en-GB" w:eastAsia="en-GB"/>
+              </w:rPr>
+              <w:drawing>
+                <wp:inline distT="0" distB="0" distL="0" distR="0" wp14:anchorId="2DFC9EDE" wp14:editId="3FB46B39">
+                  <wp:extent cx="2743200" cy="2743200"/>
+                  <wp:effectExtent l="0" t="0" r="0" b="0"/>
+                  <wp:docPr id="38" name="Picture 38"/>
+                  <wp:cNvGraphicFramePr>
+                    <a:graphicFrameLocks xmlns:a="http://schemas.openxmlformats.org/drawingml/2006/main" noChangeAspect="1"/>
+                  </wp:cNvGraphicFramePr>
+                  <a:graphic xmlns:a="http://schemas.openxmlformats.org/drawingml/2006/main">
+                    <a:graphicData uri="http://schemas.openxmlformats.org/drawingml/2006/picture">
+                      <pic:pic xmlns:pic="http://schemas.openxmlformats.org/drawingml/2006/picture">
+                        <pic:nvPicPr>
+                          <pic:cNvPr id="38" name="DensityMeanDistCardsBySheets.png"/>
+                          <pic:cNvPicPr/>
+                        </pic:nvPicPr>
+                        <pic:blipFill>
+                          <a:blip r:embed="rId23">
+                            <a:extLst>
+                              <a:ext uri="{28A0092B-C50C-407E-A947-70E740481C1C}">
+                                <a14:useLocalDpi xmlns:a14="http://schemas.microsoft.com/office/drawing/2010/main" val="0"/>
+                              </a:ext>
+                            </a:extLst>
+                          </a:blip>
+                          <a:stretch>
+                            <a:fillRect/>
+                          </a:stretch>
+                        </pic:blipFill>
+                        <pic:spPr>
+                          <a:xfrm>
+                            <a:off x="0" y="0"/>
+                            <a:ext cx="2743200" cy="2743200"/>
+                          </a:xfrm>
+                          <a:prstGeom prst="rect">
+                            <a:avLst/>
+                          </a:prstGeom>
+                        </pic:spPr>
+                      </pic:pic>
+                    </a:graphicData>
+                  </a:graphic>
+                </wp:inline>
+              </w:drawing>
+            </w:r>
+            <w:bookmarkEnd w:id="38"/>
           </w:p>
         </w:tc>
         <w:tc>
@@ -7037,200 +7424,16 @@
                 <w:noProof/>
               </w:rPr>
             </w:pPr>
-          </w:p>
-        </w:tc>
-      </w:tr>
-    </w:tbl>
-    <w:p>
-      <w:pPr>
-        <w:pStyle w:val="berschrift3"/>
-        <w:rPr>
-          <w:noProof/>
-        </w:rPr>
-      </w:pPr>
-      <w:bookmarkStart w:id="37" w:name="_Toc9693229"/>
-      <w:r>
-        <w:rPr>
-          <w:noProof/>
-        </w:rPr>
-        <w:t>Histogram</w:t>
-      </w:r>
-      <w:bookmarkEnd w:id="37"/>
-    </w:p>
-    <w:tbl>
-      <w:tblPr>
-        <w:tblStyle w:val="Gitternetztabelle1hell"/>
-        <w:tblW w:w="0" w:type="auto"/>
-        <w:tblLook w:val="04A0" w:firstRow="1" w:lastRow="0" w:firstColumn="1" w:lastColumn="0" w:noHBand="0" w:noVBand="1"/>
-      </w:tblPr>
-      <w:tblGrid>
-        <w:gridCol w:w="4698"/>
-        <w:gridCol w:w="4698"/>
-      </w:tblGrid>
-      <w:tr>
-        <w:trPr>
-          <w:cnfStyle w:val="100000000000" w:firstRow="1" w:lastRow="0" w:firstColumn="0" w:lastColumn="0" w:oddVBand="0" w:evenVBand="0" w:oddHBand="0" w:evenHBand="0" w:firstRowFirstColumn="0" w:firstRowLastColumn="0" w:lastRowFirstColumn="0" w:lastRowLastColumn="0"/>
-        </w:trPr>
-        <w:tc>
-          <w:tcPr>
-            <w:cnfStyle w:val="001000000000" w:firstRow="0" w:lastRow="0" w:firstColumn="1" w:lastColumn="0" w:oddVBand="0" w:evenVBand="0" w:oddHBand="0" w:evenHBand="0" w:firstRowFirstColumn="0" w:firstRowLastColumn="0" w:lastRowFirstColumn="0" w:lastRowLastColumn="0"/>
-            <w:tcW w:w="4698" w:type="dxa"/>
-          </w:tcPr>
-          <w:p>
-            <w:pPr>
-              <w:rPr>
-                <w:noProof/>
-              </w:rPr>
-            </w:pPr>
-            <w:r>
-              <w:rPr>
-                <w:noProof/>
-              </w:rPr>
-              <w:t>Distance</w:t>
-            </w:r>
-          </w:p>
-        </w:tc>
-        <w:tc>
-          <w:tcPr>
-            <w:tcW w:w="4698" w:type="dxa"/>
-          </w:tcPr>
-          <w:p>
-            <w:pPr>
-              <w:cnfStyle w:val="100000000000" w:firstRow="1" w:lastRow="0" w:firstColumn="0" w:lastColumn="0" w:oddVBand="0" w:evenVBand="0" w:oddHBand="0" w:evenHBand="0" w:firstRowFirstColumn="0" w:firstRowLastColumn="0" w:lastRowFirstColumn="0" w:lastRowLastColumn="0"/>
-              <w:rPr>
-                <w:noProof/>
-              </w:rPr>
-            </w:pPr>
-            <w:r>
-              <w:rPr>
-                <w:noProof/>
-              </w:rPr>
-              <w:t>Similarity</w:t>
-            </w:r>
-          </w:p>
-        </w:tc>
-      </w:tr>
-      <w:tr>
-        <w:tc>
-          <w:tcPr>
-            <w:cnfStyle w:val="001000000000" w:firstRow="0" w:lastRow="0" w:firstColumn="1" w:lastColumn="0" w:oddVBand="0" w:evenVBand="0" w:oddHBand="0" w:evenHBand="0" w:firstRowFirstColumn="0" w:firstRowLastColumn="0" w:lastRowFirstColumn="0" w:lastRowLastColumn="0"/>
-            <w:tcW w:w="4698" w:type="dxa"/>
-          </w:tcPr>
-          <w:p>
-            <w:pPr>
-              <w:rPr>
-                <w:noProof/>
-              </w:rPr>
-            </w:pPr>
-          </w:p>
-        </w:tc>
-        <w:tc>
-          <w:tcPr>
-            <w:tcW w:w="4698" w:type="dxa"/>
-          </w:tcPr>
-          <w:p>
-            <w:pPr>
-              <w:cnfStyle w:val="000000000000" w:firstRow="0" w:lastRow="0" w:firstColumn="0" w:lastColumn="0" w:oddVBand="0" w:evenVBand="0" w:oddHBand="0" w:evenHBand="0" w:firstRowFirstColumn="0" w:firstRowLastColumn="0" w:lastRowFirstColumn="0" w:lastRowLastColumn="0"/>
-              <w:rPr>
-                <w:noProof/>
-              </w:rPr>
-            </w:pPr>
-          </w:p>
-        </w:tc>
-      </w:tr>
-    </w:tbl>
-    <w:p>
-      <w:pPr>
-        <w:pStyle w:val="berschrift3"/>
-        <w:rPr>
-          <w:noProof/>
-          <w:lang w:val="en-GB"/>
-        </w:rPr>
-      </w:pPr>
-      <w:bookmarkStart w:id="38" w:name="_Toc9693230"/>
-      <w:r>
-        <w:rPr>
-          <w:noProof/>
-          <w:lang w:val="en-GB"/>
-        </w:rPr>
-        <w:t>Density plot(combined with Hist??)</w:t>
-      </w:r>
-      <w:bookmarkEnd w:id="38"/>
-    </w:p>
-    <w:tbl>
-      <w:tblPr>
-        <w:tblStyle w:val="Gitternetztabelle1hell"/>
-        <w:tblW w:w="0" w:type="auto"/>
-        <w:tblLook w:val="04A0" w:firstRow="1" w:lastRow="0" w:firstColumn="1" w:lastColumn="0" w:noHBand="0" w:noVBand="1"/>
-      </w:tblPr>
-      <w:tblGrid>
-        <w:gridCol w:w="4698"/>
-        <w:gridCol w:w="4698"/>
-      </w:tblGrid>
-      <w:tr>
-        <w:trPr>
-          <w:cnfStyle w:val="100000000000" w:firstRow="1" w:lastRow="0" w:firstColumn="0" w:lastColumn="0" w:oddVBand="0" w:evenVBand="0" w:oddHBand="0" w:evenHBand="0" w:firstRowFirstColumn="0" w:firstRowLastColumn="0" w:lastRowFirstColumn="0" w:lastRowLastColumn="0"/>
-        </w:trPr>
-        <w:tc>
-          <w:tcPr>
-            <w:cnfStyle w:val="001000000000" w:firstRow="0" w:lastRow="0" w:firstColumn="1" w:lastColumn="0" w:oddVBand="0" w:evenVBand="0" w:oddHBand="0" w:evenHBand="0" w:firstRowFirstColumn="0" w:firstRowLastColumn="0" w:lastRowFirstColumn="0" w:lastRowLastColumn="0"/>
-            <w:tcW w:w="4698" w:type="dxa"/>
-          </w:tcPr>
-          <w:p>
-            <w:pPr>
-              <w:rPr>
-                <w:noProof/>
-              </w:rPr>
-            </w:pPr>
-            <w:r>
-              <w:rPr>
-                <w:noProof/>
-              </w:rPr>
-              <w:t>Distance</w:t>
-            </w:r>
-          </w:p>
-        </w:tc>
-        <w:tc>
-          <w:tcPr>
-            <w:tcW w:w="4698" w:type="dxa"/>
-          </w:tcPr>
-          <w:p>
-            <w:pPr>
-              <w:cnfStyle w:val="100000000000" w:firstRow="1" w:lastRow="0" w:firstColumn="0" w:lastColumn="0" w:oddVBand="0" w:evenVBand="0" w:oddHBand="0" w:evenHBand="0" w:firstRowFirstColumn="0" w:firstRowLastColumn="0" w:lastRowFirstColumn="0" w:lastRowLastColumn="0"/>
-              <w:rPr>
-                <w:noProof/>
-              </w:rPr>
-            </w:pPr>
-            <w:r>
-              <w:rPr>
-                <w:noProof/>
-              </w:rPr>
-              <w:t>Similarity</w:t>
-            </w:r>
-          </w:p>
-        </w:tc>
-      </w:tr>
-      <w:tr>
-        <w:tc>
-          <w:tcPr>
-            <w:cnfStyle w:val="001000000000" w:firstRow="0" w:lastRow="0" w:firstColumn="1" w:lastColumn="0" w:oddVBand="0" w:evenVBand="0" w:oddHBand="0" w:evenHBand="0" w:firstRowFirstColumn="0" w:firstRowLastColumn="0" w:lastRowFirstColumn="0" w:lastRowLastColumn="0"/>
-            <w:tcW w:w="4698" w:type="dxa"/>
-          </w:tcPr>
-          <w:p>
-            <w:pPr>
-              <w:rPr>
-                <w:noProof/>
-              </w:rPr>
-            </w:pPr>
-            <w:r>
-              <w:rPr>
-                <w:noProof/>
+            <w:r>
+              <w:rPr>
+                <w:noProof/>
+                <w:lang w:val="en-GB" w:eastAsia="en-GB"/>
               </w:rPr>
               <w:drawing>
-                <wp:inline distT="0" distB="0" distL="0" distR="0" wp14:anchorId="590C51E4" wp14:editId="48AE89F2">
-                  <wp:extent cx="2770909" cy="2770909"/>
-                  <wp:effectExtent l="0" t="0" r="0" b="0"/>
-                  <wp:docPr id="12" name="Grafik 12"/>
+                <wp:inline distT="0" distB="0" distL="0" distR="0" wp14:anchorId="6697D61A" wp14:editId="38614748">
+                  <wp:extent cx="2714625" cy="2714625"/>
+                  <wp:effectExtent l="0" t="0" r="9525" b="9525"/>
+                  <wp:docPr id="42" name="Picture 42"/>
                   <wp:cNvGraphicFramePr>
                     <a:graphicFrameLocks xmlns:a="http://schemas.openxmlformats.org/drawingml/2006/main" noChangeAspect="1"/>
                   </wp:cNvGraphicFramePr>
@@ -7238,36 +7441,29 @@
                     <a:graphicData uri="http://schemas.openxmlformats.org/drawingml/2006/picture">
                       <pic:pic xmlns:pic="http://schemas.openxmlformats.org/drawingml/2006/picture">
                         <pic:nvPicPr>
-                          <pic:cNvPr id="0" name="Picture 3"/>
-                          <pic:cNvPicPr>
-                            <a:picLocks noChangeAspect="1" noChangeArrowheads="1"/>
-                          </pic:cNvPicPr>
+                          <pic:cNvPr id="42" name="DensityMeanSimiCardsBySheets.png"/>
+                          <pic:cNvPicPr/>
                         </pic:nvPicPr>
                         <pic:blipFill>
-                          <a:blip r:embed="rId18">
+                          <a:blip r:embed="rId24">
                             <a:extLst>
                               <a:ext uri="{28A0092B-C50C-407E-A947-70E740481C1C}">
                                 <a14:useLocalDpi xmlns:a14="http://schemas.microsoft.com/office/drawing/2010/main" val="0"/>
                               </a:ext>
                             </a:extLst>
                           </a:blip>
-                          <a:srcRect/>
                           <a:stretch>
                             <a:fillRect/>
                           </a:stretch>
                         </pic:blipFill>
-                        <pic:spPr bwMode="auto">
+                        <pic:spPr>
                           <a:xfrm>
                             <a:off x="0" y="0"/>
-                            <a:ext cx="2786236" cy="2786236"/>
+                            <a:ext cx="2714625" cy="2714625"/>
                           </a:xfrm>
                           <a:prstGeom prst="rect">
                             <a:avLst/>
                           </a:prstGeom>
-                          <a:noFill/>
-                          <a:ln>
-                            <a:noFill/>
-                          </a:ln>
                         </pic:spPr>
                       </pic:pic>
                     </a:graphicData>
@@ -7277,25 +7473,12 @@
             </w:r>
           </w:p>
         </w:tc>
-        <w:tc>
-          <w:tcPr>
-            <w:tcW w:w="4698" w:type="dxa"/>
-          </w:tcPr>
-          <w:p>
-            <w:pPr>
-              <w:cnfStyle w:val="000000000000" w:firstRow="0" w:lastRow="0" w:firstColumn="0" w:lastColumn="0" w:oddVBand="0" w:evenVBand="0" w:oddHBand="0" w:evenHBand="0" w:firstRowFirstColumn="0" w:firstRowLastColumn="0" w:lastRowFirstColumn="0" w:lastRowLastColumn="0"/>
-              <w:rPr>
-                <w:noProof/>
-              </w:rPr>
-            </w:pPr>
-          </w:p>
-        </w:tc>
       </w:tr>
     </w:tbl>
     <w:p/>
     <w:p>
       <w:pPr>
-        <w:pStyle w:val="berschrift2"/>
+        <w:pStyle w:val="Heading2"/>
         <w:rPr>
           <w:lang w:val="en-GB"/>
         </w:rPr>
@@ -7380,7 +7563,7 @@
     </w:p>
     <w:p>
       <w:pPr>
-        <w:pStyle w:val="berschrift3"/>
+        <w:pStyle w:val="Heading3"/>
         <w:rPr>
           <w:lang w:val="en-GB"/>
         </w:rPr>
@@ -7396,7 +7579,7 @@
     </w:p>
     <w:tbl>
       <w:tblPr>
-        <w:tblStyle w:val="Gitternetztabelle1hell"/>
+        <w:tblStyle w:val="GridTable1Light"/>
         <w:tblW w:w="0" w:type="auto"/>
         <w:tblLook w:val="04A0" w:firstRow="1" w:lastRow="0" w:firstColumn="1" w:lastColumn="0" w:noHBand="0" w:noVBand="1"/>
       </w:tblPr>
@@ -7462,7 +7645,9 @@
             <w:r>
               <w:rPr>
                 <w:noProof/>
-              </w:rPr>
+                <w:lang w:val="en-GB" w:eastAsia="en-GB"/>
+              </w:rPr>
+              <w:lastRenderedPageBreak/>
               <w:drawing>
                 <wp:inline distT="0" distB="0" distL="0" distR="0" wp14:anchorId="53608744" wp14:editId="3932238E">
                   <wp:extent cx="2314575" cy="2314575"/>
@@ -7481,7 +7666,7 @@
                           </pic:cNvPicPr>
                         </pic:nvPicPr>
                         <pic:blipFill>
-                          <a:blip r:embed="rId17">
+                          <a:blip r:embed="rId25">
                             <a:extLst>
                               <a:ext uri="{28A0092B-C50C-407E-A947-70E740481C1C}">
                                 <a14:useLocalDpi xmlns:a14="http://schemas.microsoft.com/office/drawing/2010/main" val="0"/>
@@ -7531,7 +7716,7 @@
     </w:tbl>
     <w:p>
       <w:pPr>
-        <w:pStyle w:val="berschrift3"/>
+        <w:pStyle w:val="Heading3"/>
         <w:rPr>
           <w:noProof/>
         </w:rPr>
@@ -7547,7 +7732,7 @@
     </w:p>
     <w:tbl>
       <w:tblPr>
-        <w:tblStyle w:val="Gitternetztabelle1hell"/>
+        <w:tblStyle w:val="GridTable1Light"/>
         <w:tblW w:w="0" w:type="auto"/>
         <w:tblLook w:val="04A0" w:firstRow="1" w:lastRow="0" w:firstColumn="1" w:lastColumn="0" w:noHBand="0" w:noVBand="1"/>
       </w:tblPr>
@@ -7630,7 +7815,7 @@
     <w:p/>
     <w:p>
       <w:pPr>
-        <w:pStyle w:val="berschrift3"/>
+        <w:pStyle w:val="Heading3"/>
         <w:rPr>
           <w:noProof/>
         </w:rPr>
@@ -7646,7 +7831,7 @@
     </w:p>
     <w:tbl>
       <w:tblPr>
-        <w:tblStyle w:val="Gitternetztabelle1hell"/>
+        <w:tblStyle w:val="GridTable1Light"/>
         <w:tblW w:w="0" w:type="auto"/>
         <w:tblLook w:val="04A0" w:firstRow="1" w:lastRow="0" w:firstColumn="1" w:lastColumn="0" w:noHBand="0" w:noVBand="1"/>
       </w:tblPr>
@@ -7728,7 +7913,7 @@
     </w:tbl>
     <w:p>
       <w:pPr>
-        <w:pStyle w:val="berschrift3"/>
+        <w:pStyle w:val="Heading3"/>
         <w:rPr>
           <w:noProof/>
           <w:lang w:val="en-GB"/>
@@ -7746,7 +7931,7 @@
     </w:p>
     <w:tbl>
       <w:tblPr>
-        <w:tblStyle w:val="Gitternetztabelle1hell"/>
+        <w:tblStyle w:val="GridTable1Light"/>
         <w:tblW w:w="0" w:type="auto"/>
         <w:tblLook w:val="04A0" w:firstRow="1" w:lastRow="0" w:firstColumn="1" w:lastColumn="0" w:noHBand="0" w:noVBand="1"/>
       </w:tblPr>
@@ -7812,6 +7997,7 @@
             <w:r>
               <w:rPr>
                 <w:noProof/>
+                <w:lang w:val="en-GB" w:eastAsia="en-GB"/>
               </w:rPr>
               <w:drawing>
                 <wp:inline distT="0" distB="0" distL="0" distR="0" wp14:anchorId="538ACEFC" wp14:editId="0F336F91">
@@ -7831,7 +8017,7 @@
                           </pic:cNvPicPr>
                         </pic:nvPicPr>
                         <pic:blipFill>
-                          <a:blip r:embed="rId18">
+                          <a:blip r:embed="rId26">
                             <a:extLst>
                               <a:ext uri="{28A0092B-C50C-407E-A947-70E740481C1C}">
                                 <a14:useLocalDpi xmlns:a14="http://schemas.microsoft.com/office/drawing/2010/main" val="0"/>
@@ -7888,7 +8074,7 @@
     </w:p>
     <w:p>
       <w:pPr>
-        <w:pStyle w:val="berschrift2"/>
+        <w:pStyle w:val="Heading2"/>
         <w:rPr>
           <w:lang w:val="en-GB"/>
         </w:rPr>
@@ -7987,7 +8173,7 @@
     </w:p>
     <w:p>
       <w:pPr>
-        <w:pStyle w:val="berschrift3"/>
+        <w:pStyle w:val="Heading3"/>
         <w:rPr>
           <w:lang w:val="en-GB"/>
         </w:rPr>
@@ -7997,13 +8183,14 @@
         <w:rPr>
           <w:lang w:val="en-GB"/>
         </w:rPr>
+        <w:lastRenderedPageBreak/>
         <w:t>Boxplott</w:t>
       </w:r>
       <w:bookmarkEnd w:id="45"/>
     </w:p>
     <w:tbl>
       <w:tblPr>
-        <w:tblStyle w:val="Gitternetztabelle1hell"/>
+        <w:tblStyle w:val="GridTable1Light"/>
         <w:tblW w:w="0" w:type="auto"/>
         <w:tblLook w:val="04A0" w:firstRow="1" w:lastRow="0" w:firstColumn="1" w:lastColumn="0" w:noHBand="0" w:noVBand="1"/>
       </w:tblPr>
@@ -8092,7 +8279,7 @@
     </w:p>
     <w:p>
       <w:pPr>
-        <w:pStyle w:val="berschrift3"/>
+        <w:pStyle w:val="Heading3"/>
         <w:rPr>
           <w:lang w:val="en-GB"/>
         </w:rPr>
@@ -8108,7 +8295,7 @@
     </w:p>
     <w:tbl>
       <w:tblPr>
-        <w:tblStyle w:val="Gitternetztabelle1hell"/>
+        <w:tblStyle w:val="GridTable1Light"/>
         <w:tblW w:w="0" w:type="auto"/>
         <w:tblLook w:val="04A0" w:firstRow="1" w:lastRow="0" w:firstColumn="1" w:lastColumn="0" w:noHBand="0" w:noVBand="1"/>
       </w:tblPr>
@@ -8197,7 +8384,7 @@
     </w:p>
     <w:p>
       <w:pPr>
-        <w:pStyle w:val="berschrift1"/>
+        <w:pStyle w:val="Heading1"/>
         <w:rPr>
           <w:lang w:val="en-GB"/>
         </w:rPr>
@@ -8213,7 +8400,7 @@
       <w:commentRangeEnd w:id="48"/>
       <w:r>
         <w:rPr>
-          <w:rStyle w:val="Kommentarzeichen"/>
+          <w:rStyle w:val="CommentReference"/>
         </w:rPr>
         <w:commentReference w:id="48"/>
       </w:r>
@@ -8235,7 +8422,7 @@
     </w:p>
     <w:p>
       <w:pPr>
-        <w:pStyle w:val="berschrift1"/>
+        <w:pStyle w:val="Heading1"/>
         <w:rPr>
           <w:lang w:val="en-GB"/>
         </w:rPr>
@@ -8251,7 +8438,7 @@
       <w:commentRangeEnd w:id="51"/>
       <w:r>
         <w:rPr>
-          <w:rStyle w:val="Kommentarzeichen"/>
+          <w:rStyle w:val="CommentReference"/>
         </w:rPr>
         <w:commentReference w:id="51"/>
       </w:r>
@@ -8269,7 +8456,7 @@
       <w:commentRangeEnd w:id="53"/>
       <w:r>
         <w:rPr>
-          <w:rStyle w:val="Kommentarzeichen"/>
+          <w:rStyle w:val="CommentReference"/>
           <w:b/>
           <w:bCs/>
         </w:rPr>
@@ -8291,11 +8478,12 @@
           <w:docPartUnique/>
         </w:docPartObj>
       </w:sdtPr>
+      <w:sdtEndPr/>
       <w:sdtContent>
         <w:commentRangeStart w:id="55" w:displacedByCustomXml="prev"/>
         <w:p>
           <w:pPr>
-            <w:pStyle w:val="berschrift1"/>
+            <w:pStyle w:val="Heading1"/>
             <w:rPr>
               <w:lang w:val="en-GB"/>
             </w:rPr>
@@ -8309,7 +8497,7 @@
           <w:commentRangeEnd w:id="55"/>
           <w:r>
             <w:rPr>
-              <w:rStyle w:val="Kommentarzeichen"/>
+              <w:rStyle w:val="CommentReference"/>
               <w:rFonts w:asciiTheme="minorHAnsi" w:eastAsiaTheme="minorEastAsia" w:hAnsiTheme="minorHAnsi" w:cstheme="minorBidi"/>
               <w:b/>
               <w:bCs/>
@@ -8324,6 +8512,7 @@
             <w:id w:val="111145805"/>
             <w:bibliography/>
           </w:sdtPr>
+          <w:sdtEndPr/>
           <w:sdtContent>
             <w:p>
               <w:pPr>
@@ -8372,7 +8561,7 @@
                   </w:tcPr>
                   <w:p>
                     <w:pPr>
-                      <w:pStyle w:val="Literaturverzeichnis"/>
+                      <w:pStyle w:val="Bibliography"/>
                       <w:rPr>
                         <w:noProof/>
                         <w:sz w:val="24"/>
@@ -8396,7 +8585,7 @@
                   </w:tcPr>
                   <w:p>
                     <w:pPr>
-                      <w:pStyle w:val="Literaturverzeichnis"/>
+                      <w:pStyle w:val="Bibliography"/>
                       <w:rPr>
                         <w:noProof/>
                         <w:lang w:val="en-GB"/>
@@ -8430,7 +8619,7 @@
                   </w:tcPr>
                   <w:p>
                     <w:pPr>
-                      <w:pStyle w:val="Literaturverzeichnis"/>
+                      <w:pStyle w:val="Bibliography"/>
                       <w:rPr>
                         <w:noProof/>
                         <w:lang w:val="en-GB"/>
@@ -8452,7 +8641,7 @@
                   </w:tcPr>
                   <w:p>
                     <w:pPr>
-                      <w:pStyle w:val="Literaturverzeichnis"/>
+                      <w:pStyle w:val="Bibliography"/>
                       <w:rPr>
                         <w:noProof/>
                         <w:lang w:val="en-GB"/>
@@ -8480,7 +8669,7 @@
                   </w:tcPr>
                   <w:p>
                     <w:pPr>
-                      <w:pStyle w:val="Literaturverzeichnis"/>
+                      <w:pStyle w:val="Bibliography"/>
                       <w:rPr>
                         <w:noProof/>
                         <w:lang w:val="en-GB"/>
@@ -8502,7 +8691,7 @@
                   </w:tcPr>
                   <w:p>
                     <w:pPr>
-                      <w:pStyle w:val="Literaturverzeichnis"/>
+                      <w:pStyle w:val="Bibliography"/>
                       <w:rPr>
                         <w:noProof/>
                         <w:lang w:val="en-GB"/>
@@ -8530,7 +8719,7 @@
                   </w:tcPr>
                   <w:p>
                     <w:pPr>
-                      <w:pStyle w:val="Literaturverzeichnis"/>
+                      <w:pStyle w:val="Bibliography"/>
                       <w:rPr>
                         <w:noProof/>
                         <w:lang w:val="en-GB"/>
@@ -8552,7 +8741,7 @@
                   </w:tcPr>
                   <w:p>
                     <w:pPr>
-                      <w:pStyle w:val="Literaturverzeichnis"/>
+                      <w:pStyle w:val="Bibliography"/>
                       <w:rPr>
                         <w:noProof/>
                         <w:lang w:val="en-GB"/>
@@ -8594,8 +8783,8 @@
     </w:sdt>
     <w:p/>
     <w:sectPr>
-      <w:headerReference w:type="default" r:id="rId19"/>
-      <w:footerReference w:type="default" r:id="rId20"/>
+      <w:headerReference w:type="default" r:id="rId27"/>
+      <w:footerReference w:type="default" r:id="rId28"/>
       <w:pgSz w:w="12240" w:h="15840"/>
       <w:pgMar w:top="1417" w:right="1417" w:bottom="1134" w:left="1417" w:header="708" w:footer="708" w:gutter="0"/>
       <w:cols w:space="708"/>
@@ -8607,18 +8796,18 @@
 </file>
 
 <file path=word/comments.xml><?xml version="1.0" encoding="utf-8"?>
-<w:comments xmlns:wpc="http://schemas.microsoft.com/office/word/2010/wordprocessingCanvas" xmlns:cx="http://schemas.microsoft.com/office/drawing/2014/chartex" xmlns:cx1="http://schemas.microsoft.com/office/drawing/2015/9/8/chartex" xmlns:cx2="http://schemas.microsoft.com/office/drawing/2015/10/21/chartex" xmlns:cx3="http://schemas.microsoft.com/office/drawing/2016/5/9/chartex" xmlns:cx4="http://schemas.microsoft.com/office/drawing/2016/5/10/chartex" xmlns:cx5="http://schemas.microsoft.com/office/drawing/2016/5/11/chartex" xmlns:cx6="http://schemas.microsoft.com/office/drawing/2016/5/12/chartex" xmlns:cx7="http://schemas.microsoft.com/office/drawing/2016/5/13/chartex" xmlns:cx8="http://schemas.microsoft.com/office/drawing/2016/5/14/chartex" xmlns:mc="http://schemas.openxmlformats.org/markup-compatibility/2006" xmlns:aink="http://schemas.microsoft.com/office/drawing/2016/ink" xmlns:am3d="http://schemas.microsoft.com/office/drawing/2017/model3d" xmlns:o="urn:schemas-microsoft-com:office:office" xmlns:r="http://schemas.openxmlformats.org/officeDocument/2006/relationships" xmlns:m="http://schemas.openxmlformats.org/officeDocument/2006/math" xmlns:v="urn:schemas-microsoft-com:vml" xmlns:wp14="http://schemas.microsoft.com/office/word/2010/wordprocessingDrawing" xmlns:wp="http://schemas.openxmlformats.org/drawingml/2006/wordprocessingDrawing" xmlns:w10="urn:schemas-microsoft-com:office:word" xmlns:w="http://schemas.openxmlformats.org/wordprocessingml/2006/main" xmlns:w14="http://schemas.microsoft.com/office/word/2010/wordml" xmlns:w15="http://schemas.microsoft.com/office/word/2012/wordml" xmlns:w16cid="http://schemas.microsoft.com/office/word/2016/wordml/cid" xmlns:w16se="http://schemas.microsoft.com/office/word/2015/wordml/symex" xmlns:wpg="http://schemas.microsoft.com/office/word/2010/wordprocessingGroup" xmlns:wpi="http://schemas.microsoft.com/office/word/2010/wordprocessingInk" xmlns:wne="http://schemas.microsoft.com/office/word/2006/wordml" xmlns:wps="http://schemas.microsoft.com/office/word/2010/wordprocessingShape" mc:Ignorable="w14 w15 w16se w16cid wp14">
+<w:comments xmlns:wpc="http://schemas.microsoft.com/office/word/2010/wordprocessingCanvas" xmlns:cx="http://schemas.microsoft.com/office/drawing/2014/chartex" xmlns:cx1="http://schemas.microsoft.com/office/drawing/2015/9/8/chartex" xmlns:cx2="http://schemas.microsoft.com/office/drawing/2015/10/21/chartex" xmlns:cx3="http://schemas.microsoft.com/office/drawing/2016/5/9/chartex" xmlns:cx4="http://schemas.microsoft.com/office/drawing/2016/5/10/chartex" xmlns:cx5="http://schemas.microsoft.com/office/drawing/2016/5/11/chartex" xmlns:mc="http://schemas.openxmlformats.org/markup-compatibility/2006" xmlns:o="urn:schemas-microsoft-com:office:office" xmlns:r="http://schemas.openxmlformats.org/officeDocument/2006/relationships" xmlns:m="http://schemas.openxmlformats.org/officeDocument/2006/math" xmlns:v="urn:schemas-microsoft-com:vml" xmlns:wp14="http://schemas.microsoft.com/office/word/2010/wordprocessingDrawing" xmlns:wp="http://schemas.openxmlformats.org/drawingml/2006/wordprocessingDrawing" xmlns:w10="urn:schemas-microsoft-com:office:word" xmlns:w="http://schemas.openxmlformats.org/wordprocessingml/2006/main" xmlns:w14="http://schemas.microsoft.com/office/word/2010/wordml" xmlns:w15="http://schemas.microsoft.com/office/word/2012/wordml" xmlns:w16se="http://schemas.microsoft.com/office/word/2015/wordml/symex" xmlns:wpg="http://schemas.microsoft.com/office/word/2010/wordprocessingGroup" xmlns:wpi="http://schemas.microsoft.com/office/word/2010/wordprocessingInk" xmlns:wne="http://schemas.microsoft.com/office/word/2006/wordml" xmlns:wps="http://schemas.microsoft.com/office/word/2010/wordprocessingShape" mc:Ignorable="w14 w15 w16se wp14">
   <w:comment w:id="0" w:author="Kerstin Wagner" w:date="2019-05-13T07:04:00Z" w:initials="KW">
     <w:p>
       <w:pPr>
-        <w:pStyle w:val="berschrift3"/>
-        <w:rPr>
-          <w:lang w:val="en-GB"/>
-        </w:rPr>
-      </w:pPr>
-      <w:r>
-        <w:rPr>
-          <w:rStyle w:val="Kommentarzeichen"/>
+        <w:pStyle w:val="Heading3"/>
+        <w:rPr>
+          <w:lang w:val="en-GB"/>
+        </w:rPr>
+      </w:pPr>
+      <w:r>
+        <w:rPr>
+          <w:rStyle w:val="CommentReference"/>
         </w:rPr>
         <w:annotationRef/>
       </w:r>
@@ -8633,7 +8822,7 @@
     </w:p>
     <w:p>
       <w:pPr>
-        <w:pStyle w:val="StandardWeb"/>
+        <w:pStyle w:val="NormalWeb"/>
         <w:rPr>
           <w:lang w:val="en-GB"/>
         </w:rPr>
@@ -8779,7 +8968,7 @@
     </w:p>
     <w:p>
       <w:pPr>
-        <w:pStyle w:val="Kommentartext"/>
+        <w:pStyle w:val="CommentText"/>
         <w:rPr>
           <w:lang w:val="en-GB"/>
         </w:rPr>
@@ -8789,14 +8978,14 @@
   <w:comment w:id="2" w:author="Kerstin Wagner" w:date="2019-05-13T07:15:00Z" w:initials="KW">
     <w:p>
       <w:pPr>
-        <w:pStyle w:val="berschrift3"/>
-        <w:rPr>
-          <w:lang w:val="en-GB"/>
-        </w:rPr>
-      </w:pPr>
-      <w:r>
-        <w:rPr>
-          <w:rStyle w:val="Kommentarzeichen"/>
+        <w:pStyle w:val="Heading3"/>
+        <w:rPr>
+          <w:lang w:val="en-GB"/>
+        </w:rPr>
+      </w:pPr>
+      <w:r>
+        <w:rPr>
+          <w:rStyle w:val="CommentReference"/>
         </w:rPr>
         <w:annotationRef/>
       </w:r>
@@ -8809,7 +8998,7 @@
     </w:p>
     <w:p>
       <w:pPr>
-        <w:pStyle w:val="StandardWeb"/>
+        <w:pStyle w:val="NormalWeb"/>
         <w:rPr>
           <w:lang w:val="en-GB"/>
         </w:rPr>
@@ -8822,17 +9011,17 @@
       </w:r>
     </w:p>
   </w:comment>
-  <w:comment w:id="5" w:author="Kerstin Wagner" w:date="2019-05-13T07:05:00Z" w:initials="KW">
-    <w:p>
-      <w:pPr>
-        <w:pStyle w:val="berschrift3"/>
-        <w:rPr>
-          <w:lang w:val="en-GB"/>
-        </w:rPr>
-      </w:pPr>
-      <w:r>
-        <w:rPr>
-          <w:rStyle w:val="Kommentarzeichen"/>
+  <w:comment w:id="4" w:author="Kerstin Wagner" w:date="2019-05-13T07:05:00Z" w:initials="KW">
+    <w:p>
+      <w:pPr>
+        <w:pStyle w:val="Heading3"/>
+        <w:rPr>
+          <w:lang w:val="en-GB"/>
+        </w:rPr>
+      </w:pPr>
+      <w:r>
+        <w:rPr>
+          <w:rStyle w:val="CommentReference"/>
         </w:rPr>
         <w:annotationRef/>
       </w:r>
@@ -8842,12 +9031,12 @@
         </w:rPr>
         <w:t>Abstract</w:t>
       </w:r>
-      <w:bookmarkStart w:id="6" w:name="abstract"/>
-      <w:bookmarkEnd w:id="6"/>
-    </w:p>
-    <w:p>
-      <w:pPr>
-        <w:pStyle w:val="StandardWeb"/>
+      <w:bookmarkStart w:id="5" w:name="abstract"/>
+      <w:bookmarkEnd w:id="5"/>
+    </w:p>
+    <w:p>
+      <w:pPr>
+        <w:pStyle w:val="NormalWeb"/>
         <w:rPr>
           <w:lang w:val="en-GB"/>
         </w:rPr>
@@ -8861,7 +9050,7 @@
     </w:p>
     <w:p>
       <w:pPr>
-        <w:pStyle w:val="StandardWeb"/>
+        <w:pStyle w:val="NormalWeb"/>
         <w:rPr>
           <w:lang w:val="en-GB"/>
         </w:rPr>
@@ -8929,7 +9118,7 @@
     </w:p>
     <w:p>
       <w:pPr>
-        <w:pStyle w:val="StandardWeb"/>
+        <w:pStyle w:val="NormalWeb"/>
         <w:rPr>
           <w:lang w:val="en-GB"/>
         </w:rPr>
@@ -8943,7 +9132,7 @@
     </w:p>
     <w:p>
       <w:pPr>
-        <w:pStyle w:val="StandardWeb"/>
+        <w:pStyle w:val="NormalWeb"/>
         <w:rPr>
           <w:lang w:val="en-GB"/>
         </w:rPr>
@@ -8987,7 +9176,7 @@
     </w:p>
     <w:p>
       <w:pPr>
-        <w:pStyle w:val="StandardWeb"/>
+        <w:pStyle w:val="NormalWeb"/>
         <w:rPr>
           <w:lang w:val="en-GB"/>
         </w:rPr>
@@ -9001,24 +9190,24 @@
     </w:p>
     <w:p>
       <w:pPr>
-        <w:pStyle w:val="Kommentartext"/>
+        <w:pStyle w:val="CommentText"/>
         <w:rPr>
           <w:lang w:val="en-GB"/>
         </w:rPr>
       </w:pPr>
     </w:p>
   </w:comment>
-  <w:comment w:id="8" w:author="Kerstin Wagner" w:date="2019-05-13T07:06:00Z" w:initials="KW">
-    <w:p>
-      <w:pPr>
-        <w:pStyle w:val="berschrift3"/>
-        <w:rPr>
-          <w:lang w:val="en-GB"/>
-        </w:rPr>
-      </w:pPr>
-      <w:r>
-        <w:rPr>
-          <w:rStyle w:val="Kommentarzeichen"/>
+  <w:comment w:id="7" w:author="Kerstin Wagner" w:date="2019-05-13T07:06:00Z" w:initials="KW">
+    <w:p>
+      <w:pPr>
+        <w:pStyle w:val="Heading3"/>
+        <w:rPr>
+          <w:lang w:val="en-GB"/>
+        </w:rPr>
+      </w:pPr>
+      <w:r>
+        <w:rPr>
+          <w:rStyle w:val="CommentReference"/>
         </w:rPr>
         <w:annotationRef/>
       </w:r>
@@ -9028,12 +9217,12 @@
         </w:rPr>
         <w:t>Introduction</w:t>
       </w:r>
-      <w:bookmarkStart w:id="9" w:name="intro"/>
-      <w:bookmarkEnd w:id="9"/>
-    </w:p>
-    <w:p>
-      <w:pPr>
-        <w:pStyle w:val="StandardWeb"/>
+      <w:bookmarkStart w:id="8" w:name="intro"/>
+      <w:bookmarkEnd w:id="8"/>
+    </w:p>
+    <w:p>
+      <w:pPr>
+        <w:pStyle w:val="NormalWeb"/>
         <w:rPr>
           <w:lang w:val="en-GB"/>
         </w:rPr>
@@ -9047,7 +9236,7 @@
     </w:p>
     <w:p>
       <w:pPr>
-        <w:pStyle w:val="StandardWeb"/>
+        <w:pStyle w:val="NormalWeb"/>
         <w:rPr>
           <w:lang w:val="en-GB"/>
         </w:rPr>
@@ -9169,7 +9358,7 @@
     </w:p>
     <w:p>
       <w:pPr>
-        <w:pStyle w:val="StandardWeb"/>
+        <w:pStyle w:val="NormalWeb"/>
         <w:rPr>
           <w:lang w:val="en-GB"/>
         </w:rPr>
@@ -9237,7 +9426,7 @@
     </w:p>
     <w:p>
       <w:pPr>
-        <w:pStyle w:val="StandardWeb"/>
+        <w:pStyle w:val="NormalWeb"/>
         <w:rPr>
           <w:lang w:val="en-GB"/>
         </w:rPr>
@@ -9251,17 +9440,17 @@
     </w:p>
     <w:p>
       <w:pPr>
-        <w:pStyle w:val="Kommentartext"/>
+        <w:pStyle w:val="CommentText"/>
         <w:rPr>
           <w:lang w:val="en-GB"/>
         </w:rPr>
       </w:pPr>
     </w:p>
   </w:comment>
-  <w:comment w:id="12" w:author="Kerstin Wagner" w:date="2019-05-24T21:20:00Z" w:initials="KW">
-    <w:p>
-      <w:pPr>
-        <w:pStyle w:val="Kommentartext"/>
+  <w:comment w:id="11" w:author="Kerstin Wagner" w:date="2019-05-24T21:20:00Z" w:initials="KW">
+    <w:p>
+      <w:pPr>
+        <w:pStyle w:val="CommentText"/>
         <w:rPr>
           <w:noProof/>
           <w:lang w:val="en-GB"/>
@@ -9269,7 +9458,7 @@
       </w:pPr>
       <w:r>
         <w:rPr>
-          <w:rStyle w:val="Kommentarzeichen"/>
+          <w:rStyle w:val="CommentReference"/>
         </w:rPr>
         <w:annotationRef/>
       </w:r>
@@ -9309,7 +9498,7 @@
     </w:p>
     <w:p>
       <w:pPr>
-        <w:pStyle w:val="Listenabsatz"/>
+        <w:pStyle w:val="ListParagraph"/>
         <w:numPr>
           <w:ilvl w:val="0"/>
           <w:numId w:val="19"/>
@@ -9392,24 +9581,24 @@
     </w:p>
     <w:p>
       <w:pPr>
-        <w:pStyle w:val="Kommentartext"/>
+        <w:pStyle w:val="CommentText"/>
         <w:rPr>
           <w:lang w:val="en-GB"/>
         </w:rPr>
       </w:pPr>
     </w:p>
   </w:comment>
-  <w:comment w:id="14" w:author="Kerstin Wagner" w:date="2019-05-13T07:06:00Z" w:initials="KW">
-    <w:p>
-      <w:pPr>
-        <w:pStyle w:val="berschrift3"/>
-        <w:rPr>
-          <w:lang w:val="en-GB"/>
-        </w:rPr>
-      </w:pPr>
-      <w:r>
-        <w:rPr>
-          <w:rStyle w:val="Kommentarzeichen"/>
+  <w:comment w:id="13" w:author="Kerstin Wagner" w:date="2019-05-13T07:06:00Z" w:initials="KW">
+    <w:p>
+      <w:pPr>
+        <w:pStyle w:val="Heading3"/>
+        <w:rPr>
+          <w:lang w:val="en-GB"/>
+        </w:rPr>
+      </w:pPr>
+      <w:r>
+        <w:rPr>
+          <w:rStyle w:val="CommentReference"/>
         </w:rPr>
         <w:annotationRef/>
       </w:r>
@@ -9419,12 +9608,12 @@
         </w:rPr>
         <w:t>Materials and Methods (Experimental)</w:t>
       </w:r>
-      <w:bookmarkStart w:id="15" w:name="materials"/>
-      <w:bookmarkEnd w:id="15"/>
-    </w:p>
-    <w:p>
-      <w:pPr>
-        <w:pStyle w:val="StandardWeb"/>
+      <w:bookmarkStart w:id="14" w:name="materials"/>
+      <w:bookmarkEnd w:id="14"/>
+    </w:p>
+    <w:p>
+      <w:pPr>
+        <w:pStyle w:val="NormalWeb"/>
         <w:rPr>
           <w:lang w:val="en-GB"/>
         </w:rPr>
@@ -9438,7 +9627,7 @@
     </w:p>
     <w:p>
       <w:pPr>
-        <w:pStyle w:val="StandardWeb"/>
+        <w:pStyle w:val="NormalWeb"/>
         <w:rPr>
           <w:lang w:val="en-GB"/>
         </w:rPr>
@@ -9452,7 +9641,7 @@
     </w:p>
     <w:p>
       <w:pPr>
-        <w:pStyle w:val="StandardWeb"/>
+        <w:pStyle w:val="NormalWeb"/>
         <w:rPr>
           <w:lang w:val="en-GB"/>
         </w:rPr>
@@ -9466,7 +9655,7 @@
     </w:p>
     <w:p>
       <w:pPr>
-        <w:pStyle w:val="StandardWeb"/>
+        <w:pStyle w:val="NormalWeb"/>
         <w:rPr>
           <w:lang w:val="en-GB"/>
         </w:rPr>
@@ -9480,7 +9669,7 @@
     </w:p>
     <w:p>
       <w:pPr>
-        <w:pStyle w:val="StandardWeb"/>
+        <w:pStyle w:val="NormalWeb"/>
         <w:rPr>
           <w:lang w:val="en-GB"/>
         </w:rPr>
@@ -9494,23 +9683,23 @@
     </w:p>
     <w:p>
       <w:pPr>
-        <w:pStyle w:val="Kommentartext"/>
+        <w:pStyle w:val="CommentText"/>
         <w:rPr>
           <w:lang w:val="en-GB"/>
         </w:rPr>
       </w:pPr>
     </w:p>
   </w:comment>
-  <w:comment w:id="19" w:author="Kerstin Wagner" w:date="2019-05-24T21:58:00Z" w:initials="KW">
-    <w:p>
-      <w:pPr>
-        <w:rPr>
-          <w:lang w:val="en-GB"/>
-        </w:rPr>
-      </w:pPr>
-      <w:r>
-        <w:rPr>
-          <w:rStyle w:val="Kommentarzeichen"/>
+  <w:comment w:id="18" w:author="Kerstin Wagner" w:date="2019-05-24T21:58:00Z" w:initials="KW">
+    <w:p>
+      <w:pPr>
+        <w:rPr>
+          <w:lang w:val="en-GB"/>
+        </w:rPr>
+      </w:pPr>
+      <w:r>
+        <w:rPr>
+          <w:rStyle w:val="CommentReference"/>
         </w:rPr>
         <w:annotationRef/>
       </w:r>
@@ -9526,24 +9715,24 @@
     </w:p>
     <w:p>
       <w:pPr>
-        <w:pStyle w:val="Kommentartext"/>
+        <w:pStyle w:val="CommentText"/>
         <w:rPr>
           <w:lang w:val="en-GB"/>
         </w:rPr>
       </w:pPr>
     </w:p>
   </w:comment>
-  <w:comment w:id="31" w:author="Kerstin Wagner" w:date="2019-05-13T07:07:00Z" w:initials="KW">
-    <w:p>
-      <w:pPr>
-        <w:pStyle w:val="berschrift3"/>
-        <w:rPr>
-          <w:lang w:val="en-GB"/>
-        </w:rPr>
-      </w:pPr>
-      <w:r>
-        <w:rPr>
-          <w:rStyle w:val="Kommentarzeichen"/>
+  <w:comment w:id="30" w:author="Kerstin Wagner" w:date="2019-05-13T07:07:00Z" w:initials="KW">
+    <w:p>
+      <w:pPr>
+        <w:pStyle w:val="Heading3"/>
+        <w:rPr>
+          <w:lang w:val="en-GB"/>
+        </w:rPr>
+      </w:pPr>
+      <w:r>
+        <w:rPr>
+          <w:rStyle w:val="CommentReference"/>
         </w:rPr>
         <w:annotationRef/>
       </w:r>
@@ -9553,12 +9742,12 @@
         </w:rPr>
         <w:t>Results</w:t>
       </w:r>
-      <w:bookmarkStart w:id="33" w:name="results"/>
-      <w:bookmarkEnd w:id="33"/>
-    </w:p>
-    <w:p>
-      <w:pPr>
-        <w:pStyle w:val="StandardWeb"/>
+      <w:bookmarkStart w:id="32" w:name="results"/>
+      <w:bookmarkEnd w:id="32"/>
+    </w:p>
+    <w:p>
+      <w:pPr>
+        <w:pStyle w:val="NormalWeb"/>
         <w:rPr>
           <w:lang w:val="en-GB"/>
         </w:rPr>
@@ -9572,7 +9761,7 @@
     </w:p>
     <w:p>
       <w:pPr>
-        <w:pStyle w:val="StandardWeb"/>
+        <w:pStyle w:val="NormalWeb"/>
         <w:rPr>
           <w:lang w:val="en-GB"/>
         </w:rPr>
@@ -9652,7 +9841,7 @@
     </w:p>
     <w:p>
       <w:pPr>
-        <w:pStyle w:val="StandardWeb"/>
+        <w:pStyle w:val="NormalWeb"/>
         <w:rPr>
           <w:lang w:val="en-GB"/>
         </w:rPr>
@@ -9666,7 +9855,7 @@
     </w:p>
     <w:p>
       <w:pPr>
-        <w:pStyle w:val="StandardWeb"/>
+        <w:pStyle w:val="NormalWeb"/>
         <w:rPr>
           <w:lang w:val="en-GB"/>
         </w:rPr>
@@ -9680,7 +9869,7 @@
     </w:p>
     <w:p>
       <w:pPr>
-        <w:pStyle w:val="StandardWeb"/>
+        <w:pStyle w:val="NormalWeb"/>
         <w:rPr>
           <w:lang w:val="en-GB"/>
         </w:rPr>
@@ -9730,7 +9919,7 @@
     </w:p>
     <w:p>
       <w:pPr>
-        <w:pStyle w:val="StandardWeb"/>
+        <w:pStyle w:val="NormalWeb"/>
         <w:rPr>
           <w:lang w:val="en-GB"/>
         </w:rPr>
@@ -9744,7 +9933,7 @@
     </w:p>
     <w:p>
       <w:pPr>
-        <w:pStyle w:val="StandardWeb"/>
+        <w:pStyle w:val="NormalWeb"/>
         <w:rPr>
           <w:lang w:val="en-GB"/>
         </w:rPr>
@@ -9758,23 +9947,23 @@
     </w:p>
     <w:p>
       <w:pPr>
-        <w:pStyle w:val="Kommentartext"/>
+        <w:pStyle w:val="CommentText"/>
         <w:rPr>
           <w:lang w:val="en-GB"/>
         </w:rPr>
       </w:pPr>
     </w:p>
   </w:comment>
-  <w:comment w:id="32" w:author="Kerstin Wagner" w:date="2019-05-24T21:58:00Z" w:initials="KW">
-    <w:p>
-      <w:pPr>
-        <w:rPr>
-          <w:lang w:val="en-GB"/>
-        </w:rPr>
-      </w:pPr>
-      <w:r>
-        <w:rPr>
-          <w:rStyle w:val="Kommentarzeichen"/>
+  <w:comment w:id="31" w:author="Kerstin Wagner" w:date="2019-05-24T21:58:00Z" w:initials="KW">
+    <w:p>
+      <w:pPr>
+        <w:rPr>
+          <w:lang w:val="en-GB"/>
+        </w:rPr>
+      </w:pPr>
+      <w:r>
+        <w:rPr>
+          <w:rStyle w:val="CommentReference"/>
         </w:rPr>
         <w:annotationRef/>
       </w:r>
@@ -9790,7 +9979,7 @@
     </w:p>
     <w:p>
       <w:pPr>
-        <w:pStyle w:val="Kommentartext"/>
+        <w:pStyle w:val="CommentText"/>
         <w:rPr>
           <w:lang w:val="en-GB"/>
         </w:rPr>
@@ -9800,14 +9989,14 @@
   <w:comment w:id="48" w:author="Kerstin Wagner" w:date="2019-05-13T07:07:00Z" w:initials="KW">
     <w:p>
       <w:pPr>
-        <w:pStyle w:val="berschrift3"/>
-        <w:rPr>
-          <w:lang w:val="en-GB"/>
-        </w:rPr>
-      </w:pPr>
-      <w:r>
-        <w:rPr>
-          <w:rStyle w:val="Kommentarzeichen"/>
+        <w:pStyle w:val="Heading3"/>
+        <w:rPr>
+          <w:lang w:val="en-GB"/>
+        </w:rPr>
+      </w:pPr>
+      <w:r>
+        <w:rPr>
+          <w:rStyle w:val="CommentReference"/>
         </w:rPr>
         <w:annotationRef/>
       </w:r>
@@ -9822,7 +10011,7 @@
     </w:p>
     <w:p>
       <w:pPr>
-        <w:pStyle w:val="StandardWeb"/>
+        <w:pStyle w:val="NormalWeb"/>
         <w:rPr>
           <w:lang w:val="en-GB"/>
         </w:rPr>
@@ -9836,7 +10025,7 @@
     </w:p>
     <w:p>
       <w:pPr>
-        <w:pStyle w:val="StandardWeb"/>
+        <w:pStyle w:val="NormalWeb"/>
         <w:rPr>
           <w:lang w:val="en-GB"/>
         </w:rPr>
@@ -9850,7 +10039,7 @@
     </w:p>
     <w:p>
       <w:pPr>
-        <w:pStyle w:val="StandardWeb"/>
+        <w:pStyle w:val="NormalWeb"/>
         <w:rPr>
           <w:lang w:val="en-GB"/>
         </w:rPr>
@@ -9870,7 +10059,7 @@
     </w:p>
     <w:p>
       <w:pPr>
-        <w:pStyle w:val="Kommentartext"/>
+        <w:pStyle w:val="CommentText"/>
         <w:rPr>
           <w:lang w:val="en-GB"/>
         </w:rPr>
@@ -9880,14 +10069,14 @@
   <w:comment w:id="51" w:author="Kerstin Wagner" w:date="2019-05-13T07:08:00Z" w:initials="KW">
     <w:p>
       <w:pPr>
-        <w:pStyle w:val="berschrift3"/>
-        <w:rPr>
-          <w:lang w:val="en-GB"/>
-        </w:rPr>
-      </w:pPr>
-      <w:r>
-        <w:rPr>
-          <w:rStyle w:val="Kommentarzeichen"/>
+        <w:pStyle w:val="Heading3"/>
+        <w:rPr>
+          <w:lang w:val="en-GB"/>
+        </w:rPr>
+      </w:pPr>
+      <w:r>
+        <w:rPr>
+          <w:rStyle w:val="CommentReference"/>
         </w:rPr>
         <w:annotationRef/>
       </w:r>
@@ -9902,7 +10091,7 @@
     </w:p>
     <w:p>
       <w:pPr>
-        <w:pStyle w:val="StandardWeb"/>
+        <w:pStyle w:val="NormalWeb"/>
         <w:rPr>
           <w:lang w:val="en-GB"/>
         </w:rPr>
@@ -9916,7 +10105,7 @@
     </w:p>
     <w:p>
       <w:pPr>
-        <w:pStyle w:val="StandardWeb"/>
+        <w:pStyle w:val="NormalWeb"/>
         <w:rPr>
           <w:lang w:val="en-GB"/>
         </w:rPr>
@@ -9930,7 +10119,7 @@
     </w:p>
     <w:p>
       <w:pPr>
-        <w:pStyle w:val="StandardWeb"/>
+        <w:pStyle w:val="NormalWeb"/>
         <w:rPr>
           <w:lang w:val="en-GB"/>
         </w:rPr>
@@ -9944,7 +10133,7 @@
     </w:p>
     <w:p>
       <w:pPr>
-        <w:pStyle w:val="Kommentartext"/>
+        <w:pStyle w:val="CommentText"/>
         <w:rPr>
           <w:lang w:val="en-GB"/>
         </w:rPr>
@@ -9954,14 +10143,14 @@
   <w:comment w:id="53" w:author="Kerstin Wagner" w:date="2019-05-13T07:17:00Z" w:initials="KW">
     <w:p>
       <w:pPr>
-        <w:pStyle w:val="Kommentartext"/>
-        <w:rPr>
-          <w:lang w:val="en-GB"/>
-        </w:rPr>
-      </w:pPr>
-      <w:r>
-        <w:rPr>
-          <w:rStyle w:val="Kommentarzeichen"/>
+        <w:pStyle w:val="CommentText"/>
+        <w:rPr>
+          <w:lang w:val="en-GB"/>
+        </w:rPr>
+      </w:pPr>
+      <w:r>
+        <w:rPr>
+          <w:rStyle w:val="CommentReference"/>
         </w:rPr>
         <w:annotationRef/>
       </w:r>
@@ -9976,14 +10165,14 @@
   <w:comment w:id="55" w:author="Kerstin Wagner" w:date="2019-05-13T07:23:00Z" w:initials="KW">
     <w:p>
       <w:pPr>
-        <w:pStyle w:val="berschrift2"/>
-        <w:rPr>
-          <w:lang w:val="en-GB"/>
-        </w:rPr>
-      </w:pPr>
-      <w:r>
-        <w:rPr>
-          <w:rStyle w:val="Kommentarzeichen"/>
+        <w:pStyle w:val="Heading2"/>
+        <w:rPr>
+          <w:lang w:val="en-GB"/>
+        </w:rPr>
+      </w:pPr>
+      <w:r>
+        <w:rPr>
+          <w:rStyle w:val="CommentReference"/>
         </w:rPr>
         <w:annotationRef/>
       </w:r>
@@ -9996,7 +10185,7 @@
     </w:p>
     <w:p>
       <w:pPr>
-        <w:pStyle w:val="StandardWeb"/>
+        <w:pStyle w:val="NormalWeb"/>
         <w:rPr>
           <w:lang w:val="en-GB"/>
         </w:rPr>
@@ -10010,7 +10199,7 @@
     </w:p>
     <w:p>
       <w:pPr>
-        <w:pStyle w:val="Kommentartext"/>
+        <w:pStyle w:val="CommentText"/>
         <w:rPr>
           <w:lang w:val="en-GB"/>
         </w:rPr>
@@ -10027,7 +10216,7 @@
 </file>
 
 <file path=word/commentsExtended.xml><?xml version="1.0" encoding="utf-8"?>
-<w15:commentsEx xmlns:wpc="http://schemas.microsoft.com/office/word/2010/wordprocessingCanvas" xmlns:cx="http://schemas.microsoft.com/office/drawing/2014/chartex" xmlns:cx1="http://schemas.microsoft.com/office/drawing/2015/9/8/chartex" xmlns:cx2="http://schemas.microsoft.com/office/drawing/2015/10/21/chartex" xmlns:cx3="http://schemas.microsoft.com/office/drawing/2016/5/9/chartex" xmlns:cx4="http://schemas.microsoft.com/office/drawing/2016/5/10/chartex" xmlns:cx5="http://schemas.microsoft.com/office/drawing/2016/5/11/chartex" xmlns:cx6="http://schemas.microsoft.com/office/drawing/2016/5/12/chartex" xmlns:cx7="http://schemas.microsoft.com/office/drawing/2016/5/13/chartex" xmlns:cx8="http://schemas.microsoft.com/office/drawing/2016/5/14/chartex" xmlns:mc="http://schemas.openxmlformats.org/markup-compatibility/2006" xmlns:aink="http://schemas.microsoft.com/office/drawing/2016/ink" xmlns:am3d="http://schemas.microsoft.com/office/drawing/2017/model3d" xmlns:o="urn:schemas-microsoft-com:office:office" xmlns:r="http://schemas.openxmlformats.org/officeDocument/2006/relationships" xmlns:m="http://schemas.openxmlformats.org/officeDocument/2006/math" xmlns:v="urn:schemas-microsoft-com:vml" xmlns:wp14="http://schemas.microsoft.com/office/word/2010/wordprocessingDrawing" xmlns:wp="http://schemas.openxmlformats.org/drawingml/2006/wordprocessingDrawing" xmlns:w10="urn:schemas-microsoft-com:office:word" xmlns:w="http://schemas.openxmlformats.org/wordprocessingml/2006/main" xmlns:w14="http://schemas.microsoft.com/office/word/2010/wordml" xmlns:w15="http://schemas.microsoft.com/office/word/2012/wordml" xmlns:w16cid="http://schemas.microsoft.com/office/word/2016/wordml/cid" xmlns:w16se="http://schemas.microsoft.com/office/word/2015/wordml/symex" xmlns:wpg="http://schemas.microsoft.com/office/word/2010/wordprocessingGroup" xmlns:wpi="http://schemas.microsoft.com/office/word/2010/wordprocessingInk" xmlns:wne="http://schemas.microsoft.com/office/word/2006/wordml" xmlns:wps="http://schemas.microsoft.com/office/word/2010/wordprocessingShape" mc:Ignorable="w14 w15 w16se w16cid wp14">
+<w15:commentsEx xmlns:wpc="http://schemas.microsoft.com/office/word/2010/wordprocessingCanvas" xmlns:cx="http://schemas.microsoft.com/office/drawing/2014/chartex" xmlns:cx1="http://schemas.microsoft.com/office/drawing/2015/9/8/chartex" xmlns:cx2="http://schemas.microsoft.com/office/drawing/2015/10/21/chartex" xmlns:cx3="http://schemas.microsoft.com/office/drawing/2016/5/9/chartex" xmlns:cx4="http://schemas.microsoft.com/office/drawing/2016/5/10/chartex" xmlns:cx5="http://schemas.microsoft.com/office/drawing/2016/5/11/chartex" xmlns:mc="http://schemas.openxmlformats.org/markup-compatibility/2006" xmlns:o="urn:schemas-microsoft-com:office:office" xmlns:r="http://schemas.openxmlformats.org/officeDocument/2006/relationships" xmlns:m="http://schemas.openxmlformats.org/officeDocument/2006/math" xmlns:v="urn:schemas-microsoft-com:vml" xmlns:wp14="http://schemas.microsoft.com/office/word/2010/wordprocessingDrawing" xmlns:wp="http://schemas.openxmlformats.org/drawingml/2006/wordprocessingDrawing" xmlns:w10="urn:schemas-microsoft-com:office:word" xmlns:w="http://schemas.openxmlformats.org/wordprocessingml/2006/main" xmlns:w14="http://schemas.microsoft.com/office/word/2010/wordml" xmlns:w15="http://schemas.microsoft.com/office/word/2012/wordml" xmlns:w16se="http://schemas.microsoft.com/office/word/2015/wordml/symex" xmlns:wpg="http://schemas.microsoft.com/office/word/2010/wordprocessingGroup" xmlns:wpi="http://schemas.microsoft.com/office/word/2010/wordprocessingInk" xmlns:wne="http://schemas.microsoft.com/office/word/2006/wordml" xmlns:wps="http://schemas.microsoft.com/office/word/2010/wordprocessingShape" mc:Ignorable="w14 w15 w16se wp14">
   <w15:commentEx w15:paraId="3AD0DA2D" w15:done="0"/>
   <w15:commentEx w15:paraId="5FE5D724" w15:done="0"/>
   <w15:commentEx w15:paraId="51256488" w15:done="0"/>
@@ -10063,7 +10252,7 @@
 </file>
 
 <file path=word/endnotes.xml><?xml version="1.0" encoding="utf-8"?>
-<w:endnotes xmlns:wpc="http://schemas.microsoft.com/office/word/2010/wordprocessingCanvas" xmlns:cx="http://schemas.microsoft.com/office/drawing/2014/chartex" xmlns:cx1="http://schemas.microsoft.com/office/drawing/2015/9/8/chartex" xmlns:cx2="http://schemas.microsoft.com/office/drawing/2015/10/21/chartex" xmlns:cx3="http://schemas.microsoft.com/office/drawing/2016/5/9/chartex" xmlns:cx4="http://schemas.microsoft.com/office/drawing/2016/5/10/chartex" xmlns:cx5="http://schemas.microsoft.com/office/drawing/2016/5/11/chartex" xmlns:cx6="http://schemas.microsoft.com/office/drawing/2016/5/12/chartex" xmlns:cx7="http://schemas.microsoft.com/office/drawing/2016/5/13/chartex" xmlns:cx8="http://schemas.microsoft.com/office/drawing/2016/5/14/chartex" xmlns:mc="http://schemas.openxmlformats.org/markup-compatibility/2006" xmlns:aink="http://schemas.microsoft.com/office/drawing/2016/ink" xmlns:am3d="http://schemas.microsoft.com/office/drawing/2017/model3d" xmlns:o="urn:schemas-microsoft-com:office:office" xmlns:r="http://schemas.openxmlformats.org/officeDocument/2006/relationships" xmlns:m="http://schemas.openxmlformats.org/officeDocument/2006/math" xmlns:v="urn:schemas-microsoft-com:vml" xmlns:wp14="http://schemas.microsoft.com/office/word/2010/wordprocessingDrawing" xmlns:wp="http://schemas.openxmlformats.org/drawingml/2006/wordprocessingDrawing" xmlns:w10="urn:schemas-microsoft-com:office:word" xmlns:w="http://schemas.openxmlformats.org/wordprocessingml/2006/main" xmlns:w14="http://schemas.microsoft.com/office/word/2010/wordml" xmlns:w15="http://schemas.microsoft.com/office/word/2012/wordml" xmlns:w16cid="http://schemas.microsoft.com/office/word/2016/wordml/cid" xmlns:w16se="http://schemas.microsoft.com/office/word/2015/wordml/symex" xmlns:wpg="http://schemas.microsoft.com/office/word/2010/wordprocessingGroup" xmlns:wpi="http://schemas.microsoft.com/office/word/2010/wordprocessingInk" xmlns:wne="http://schemas.microsoft.com/office/word/2006/wordml" xmlns:wps="http://schemas.microsoft.com/office/word/2010/wordprocessingShape" mc:Ignorable="w14 w15 w16se w16cid wp14">
+<w:endnotes xmlns:wpc="http://schemas.microsoft.com/office/word/2010/wordprocessingCanvas" xmlns:cx="http://schemas.microsoft.com/office/drawing/2014/chartex" xmlns:cx1="http://schemas.microsoft.com/office/drawing/2015/9/8/chartex" xmlns:cx2="http://schemas.microsoft.com/office/drawing/2015/10/21/chartex" xmlns:cx3="http://schemas.microsoft.com/office/drawing/2016/5/9/chartex" xmlns:cx4="http://schemas.microsoft.com/office/drawing/2016/5/10/chartex" xmlns:cx5="http://schemas.microsoft.com/office/drawing/2016/5/11/chartex" xmlns:mc="http://schemas.openxmlformats.org/markup-compatibility/2006" xmlns:o="urn:schemas-microsoft-com:office:office" xmlns:r="http://schemas.openxmlformats.org/officeDocument/2006/relationships" xmlns:m="http://schemas.openxmlformats.org/officeDocument/2006/math" xmlns:v="urn:schemas-microsoft-com:vml" xmlns:wp14="http://schemas.microsoft.com/office/word/2010/wordprocessingDrawing" xmlns:wp="http://schemas.openxmlformats.org/drawingml/2006/wordprocessingDrawing" xmlns:w10="urn:schemas-microsoft-com:office:word" xmlns:w="http://schemas.openxmlformats.org/wordprocessingml/2006/main" xmlns:w14="http://schemas.microsoft.com/office/word/2010/wordml" xmlns:w15="http://schemas.microsoft.com/office/word/2012/wordml" xmlns:w16se="http://schemas.microsoft.com/office/word/2015/wordml/symex" xmlns:wpg="http://schemas.microsoft.com/office/word/2010/wordprocessingGroup" xmlns:wpi="http://schemas.microsoft.com/office/word/2010/wordprocessingInk" xmlns:wne="http://schemas.microsoft.com/office/word/2006/wordml" xmlns:wps="http://schemas.microsoft.com/office/word/2010/wordprocessingShape" mc:Ignorable="w14 w15 w16se wp14">
   <w:endnote w:type="separator" w:id="-1">
     <w:p>
       <w:pPr>
@@ -10088,10 +10277,10 @@
 </file>
 
 <file path=word/footer1.xml><?xml version="1.0" encoding="utf-8"?>
-<w:ftr xmlns:wpc="http://schemas.microsoft.com/office/word/2010/wordprocessingCanvas" xmlns:cx="http://schemas.microsoft.com/office/drawing/2014/chartex" xmlns:cx1="http://schemas.microsoft.com/office/drawing/2015/9/8/chartex" xmlns:cx2="http://schemas.microsoft.com/office/drawing/2015/10/21/chartex" xmlns:cx3="http://schemas.microsoft.com/office/drawing/2016/5/9/chartex" xmlns:cx4="http://schemas.microsoft.com/office/drawing/2016/5/10/chartex" xmlns:cx5="http://schemas.microsoft.com/office/drawing/2016/5/11/chartex" xmlns:cx6="http://schemas.microsoft.com/office/drawing/2016/5/12/chartex" xmlns:cx7="http://schemas.microsoft.com/office/drawing/2016/5/13/chartex" xmlns:cx8="http://schemas.microsoft.com/office/drawing/2016/5/14/chartex" xmlns:mc="http://schemas.openxmlformats.org/markup-compatibility/2006" xmlns:aink="http://schemas.microsoft.com/office/drawing/2016/ink" xmlns:am3d="http://schemas.microsoft.com/office/drawing/2017/model3d" xmlns:o="urn:schemas-microsoft-com:office:office" xmlns:r="http://schemas.openxmlformats.org/officeDocument/2006/relationships" xmlns:m="http://schemas.openxmlformats.org/officeDocument/2006/math" xmlns:v="urn:schemas-microsoft-com:vml" xmlns:wp14="http://schemas.microsoft.com/office/word/2010/wordprocessingDrawing" xmlns:wp="http://schemas.openxmlformats.org/drawingml/2006/wordprocessingDrawing" xmlns:w10="urn:schemas-microsoft-com:office:word" xmlns:w="http://schemas.openxmlformats.org/wordprocessingml/2006/main" xmlns:w14="http://schemas.microsoft.com/office/word/2010/wordml" xmlns:w15="http://schemas.microsoft.com/office/word/2012/wordml" xmlns:w16cid="http://schemas.microsoft.com/office/word/2016/wordml/cid" xmlns:w16se="http://schemas.microsoft.com/office/word/2015/wordml/symex" xmlns:wpg="http://schemas.microsoft.com/office/word/2010/wordprocessingGroup" xmlns:wpi="http://schemas.microsoft.com/office/word/2010/wordprocessingInk" xmlns:wne="http://schemas.microsoft.com/office/word/2006/wordml" xmlns:wps="http://schemas.microsoft.com/office/word/2010/wordprocessingShape" mc:Ignorable="w14 w15 w16se w16cid wp14">
+<w:ftr xmlns:wpc="http://schemas.microsoft.com/office/word/2010/wordprocessingCanvas" xmlns:cx="http://schemas.microsoft.com/office/drawing/2014/chartex" xmlns:cx1="http://schemas.microsoft.com/office/drawing/2015/9/8/chartex" xmlns:cx2="http://schemas.microsoft.com/office/drawing/2015/10/21/chartex" xmlns:cx3="http://schemas.microsoft.com/office/drawing/2016/5/9/chartex" xmlns:cx4="http://schemas.microsoft.com/office/drawing/2016/5/10/chartex" xmlns:cx5="http://schemas.microsoft.com/office/drawing/2016/5/11/chartex" xmlns:mc="http://schemas.openxmlformats.org/markup-compatibility/2006" xmlns:o="urn:schemas-microsoft-com:office:office" xmlns:r="http://schemas.openxmlformats.org/officeDocument/2006/relationships" xmlns:m="http://schemas.openxmlformats.org/officeDocument/2006/math" xmlns:v="urn:schemas-microsoft-com:vml" xmlns:wp14="http://schemas.microsoft.com/office/word/2010/wordprocessingDrawing" xmlns:wp="http://schemas.openxmlformats.org/drawingml/2006/wordprocessingDrawing" xmlns:w10="urn:schemas-microsoft-com:office:word" xmlns:w="http://schemas.openxmlformats.org/wordprocessingml/2006/main" xmlns:w14="http://schemas.microsoft.com/office/word/2010/wordml" xmlns:w15="http://schemas.microsoft.com/office/word/2012/wordml" xmlns:w16se="http://schemas.microsoft.com/office/word/2015/wordml/symex" xmlns:wpg="http://schemas.microsoft.com/office/word/2010/wordprocessingGroup" xmlns:wpi="http://schemas.microsoft.com/office/word/2010/wordprocessingInk" xmlns:wne="http://schemas.microsoft.com/office/word/2006/wordml" xmlns:wps="http://schemas.microsoft.com/office/word/2010/wordprocessingShape" mc:Ignorable="w14 w15 w16se wp14">
   <w:p>
     <w:pPr>
-      <w:pStyle w:val="Fuzeile"/>
+      <w:pStyle w:val="Footer"/>
       <w:jc w:val="center"/>
     </w:pPr>
     <w:r>
@@ -10104,7 +10293,10 @@
       <w:fldChar w:fldCharType="separate"/>
     </w:r>
     <w:r>
-      <w:t>1</w:t>
+      <w:rPr>
+        <w:noProof/>
+      </w:rPr>
+      <w:t>7</w:t>
     </w:r>
     <w:r>
       <w:fldChar w:fldCharType="end"/>
@@ -10114,7 +10306,7 @@
 </file>
 
 <file path=word/footnotes.xml><?xml version="1.0" encoding="utf-8"?>
-<w:footnotes xmlns:wpc="http://schemas.microsoft.com/office/word/2010/wordprocessingCanvas" xmlns:cx="http://schemas.microsoft.com/office/drawing/2014/chartex" xmlns:cx1="http://schemas.microsoft.com/office/drawing/2015/9/8/chartex" xmlns:cx2="http://schemas.microsoft.com/office/drawing/2015/10/21/chartex" xmlns:cx3="http://schemas.microsoft.com/office/drawing/2016/5/9/chartex" xmlns:cx4="http://schemas.microsoft.com/office/drawing/2016/5/10/chartex" xmlns:cx5="http://schemas.microsoft.com/office/drawing/2016/5/11/chartex" xmlns:cx6="http://schemas.microsoft.com/office/drawing/2016/5/12/chartex" xmlns:cx7="http://schemas.microsoft.com/office/drawing/2016/5/13/chartex" xmlns:cx8="http://schemas.microsoft.com/office/drawing/2016/5/14/chartex" xmlns:mc="http://schemas.openxmlformats.org/markup-compatibility/2006" xmlns:aink="http://schemas.microsoft.com/office/drawing/2016/ink" xmlns:am3d="http://schemas.microsoft.com/office/drawing/2017/model3d" xmlns:o="urn:schemas-microsoft-com:office:office" xmlns:r="http://schemas.openxmlformats.org/officeDocument/2006/relationships" xmlns:m="http://schemas.openxmlformats.org/officeDocument/2006/math" xmlns:v="urn:schemas-microsoft-com:vml" xmlns:wp14="http://schemas.microsoft.com/office/word/2010/wordprocessingDrawing" xmlns:wp="http://schemas.openxmlformats.org/drawingml/2006/wordprocessingDrawing" xmlns:w10="urn:schemas-microsoft-com:office:word" xmlns:w="http://schemas.openxmlformats.org/wordprocessingml/2006/main" xmlns:w14="http://schemas.microsoft.com/office/word/2010/wordml" xmlns:w15="http://schemas.microsoft.com/office/word/2012/wordml" xmlns:w16cid="http://schemas.microsoft.com/office/word/2016/wordml/cid" xmlns:w16se="http://schemas.microsoft.com/office/word/2015/wordml/symex" xmlns:wpg="http://schemas.microsoft.com/office/word/2010/wordprocessingGroup" xmlns:wpi="http://schemas.microsoft.com/office/word/2010/wordprocessingInk" xmlns:wne="http://schemas.microsoft.com/office/word/2006/wordml" xmlns:wps="http://schemas.microsoft.com/office/word/2010/wordprocessingShape" mc:Ignorable="w14 w15 w16se w16cid wp14">
+<w:footnotes xmlns:wpc="http://schemas.microsoft.com/office/word/2010/wordprocessingCanvas" xmlns:cx="http://schemas.microsoft.com/office/drawing/2014/chartex" xmlns:cx1="http://schemas.microsoft.com/office/drawing/2015/9/8/chartex" xmlns:cx2="http://schemas.microsoft.com/office/drawing/2015/10/21/chartex" xmlns:cx3="http://schemas.microsoft.com/office/drawing/2016/5/9/chartex" xmlns:cx4="http://schemas.microsoft.com/office/drawing/2016/5/10/chartex" xmlns:cx5="http://schemas.microsoft.com/office/drawing/2016/5/11/chartex" xmlns:mc="http://schemas.openxmlformats.org/markup-compatibility/2006" xmlns:o="urn:schemas-microsoft-com:office:office" xmlns:r="http://schemas.openxmlformats.org/officeDocument/2006/relationships" xmlns:m="http://schemas.openxmlformats.org/officeDocument/2006/math" xmlns:v="urn:schemas-microsoft-com:vml" xmlns:wp14="http://schemas.microsoft.com/office/word/2010/wordprocessingDrawing" xmlns:wp="http://schemas.openxmlformats.org/drawingml/2006/wordprocessingDrawing" xmlns:w10="urn:schemas-microsoft-com:office:word" xmlns:w="http://schemas.openxmlformats.org/wordprocessingml/2006/main" xmlns:w14="http://schemas.microsoft.com/office/word/2010/wordml" xmlns:w15="http://schemas.microsoft.com/office/word/2012/wordml" xmlns:w16se="http://schemas.microsoft.com/office/word/2015/wordml/symex" xmlns:wpg="http://schemas.microsoft.com/office/word/2010/wordprocessingGroup" xmlns:wpi="http://schemas.microsoft.com/office/word/2010/wordprocessingInk" xmlns:wne="http://schemas.microsoft.com/office/word/2006/wordml" xmlns:wps="http://schemas.microsoft.com/office/word/2010/wordprocessingShape" mc:Ignorable="w14 w15 w16se wp14">
   <w:footnote w:type="separator" w:id="-1">
     <w:p>
       <w:pPr>
@@ -10139,26 +10331,42 @@
 </file>
 
 <file path=word/header1.xml><?xml version="1.0" encoding="utf-8"?>
-<w:hdr xmlns:wpc="http://schemas.microsoft.com/office/word/2010/wordprocessingCanvas" xmlns:cx="http://schemas.microsoft.com/office/drawing/2014/chartex" xmlns:cx1="http://schemas.microsoft.com/office/drawing/2015/9/8/chartex" xmlns:cx2="http://schemas.microsoft.com/office/drawing/2015/10/21/chartex" xmlns:cx3="http://schemas.microsoft.com/office/drawing/2016/5/9/chartex" xmlns:cx4="http://schemas.microsoft.com/office/drawing/2016/5/10/chartex" xmlns:cx5="http://schemas.microsoft.com/office/drawing/2016/5/11/chartex" xmlns:cx6="http://schemas.microsoft.com/office/drawing/2016/5/12/chartex" xmlns:cx7="http://schemas.microsoft.com/office/drawing/2016/5/13/chartex" xmlns:cx8="http://schemas.microsoft.com/office/drawing/2016/5/14/chartex" xmlns:mc="http://schemas.openxmlformats.org/markup-compatibility/2006" xmlns:aink="http://schemas.microsoft.com/office/drawing/2016/ink" xmlns:am3d="http://schemas.microsoft.com/office/drawing/2017/model3d" xmlns:o="urn:schemas-microsoft-com:office:office" xmlns:r="http://schemas.openxmlformats.org/officeDocument/2006/relationships" xmlns:m="http://schemas.openxmlformats.org/officeDocument/2006/math" xmlns:v="urn:schemas-microsoft-com:vml" xmlns:wp14="http://schemas.microsoft.com/office/word/2010/wordprocessingDrawing" xmlns:wp="http://schemas.openxmlformats.org/drawingml/2006/wordprocessingDrawing" xmlns:w10="urn:schemas-microsoft-com:office:word" xmlns:w="http://schemas.openxmlformats.org/wordprocessingml/2006/main" xmlns:w14="http://schemas.microsoft.com/office/word/2010/wordml" xmlns:w15="http://schemas.microsoft.com/office/word/2012/wordml" xmlns:w16cid="http://schemas.microsoft.com/office/word/2016/wordml/cid" xmlns:w16se="http://schemas.microsoft.com/office/word/2015/wordml/symex" xmlns:wpg="http://schemas.microsoft.com/office/word/2010/wordprocessingGroup" xmlns:wpi="http://schemas.microsoft.com/office/word/2010/wordprocessingInk" xmlns:wne="http://schemas.microsoft.com/office/word/2006/wordml" xmlns:wps="http://schemas.microsoft.com/office/word/2010/wordprocessingShape" mc:Ignorable="w14 w15 w16se w16cid wp14">
+<w:hdr xmlns:wpc="http://schemas.microsoft.com/office/word/2010/wordprocessingCanvas" xmlns:cx="http://schemas.microsoft.com/office/drawing/2014/chartex" xmlns:cx1="http://schemas.microsoft.com/office/drawing/2015/9/8/chartex" xmlns:cx2="http://schemas.microsoft.com/office/drawing/2015/10/21/chartex" xmlns:cx3="http://schemas.microsoft.com/office/drawing/2016/5/9/chartex" xmlns:cx4="http://schemas.microsoft.com/office/drawing/2016/5/10/chartex" xmlns:cx5="http://schemas.microsoft.com/office/drawing/2016/5/11/chartex" xmlns:mc="http://schemas.openxmlformats.org/markup-compatibility/2006" xmlns:o="urn:schemas-microsoft-com:office:office" xmlns:r="http://schemas.openxmlformats.org/officeDocument/2006/relationships" xmlns:m="http://schemas.openxmlformats.org/officeDocument/2006/math" xmlns:v="urn:schemas-microsoft-com:vml" xmlns:wp14="http://schemas.microsoft.com/office/word/2010/wordprocessingDrawing" xmlns:wp="http://schemas.openxmlformats.org/drawingml/2006/wordprocessingDrawing" xmlns:w10="urn:schemas-microsoft-com:office:word" xmlns:w="http://schemas.openxmlformats.org/wordprocessingml/2006/main" xmlns:w14="http://schemas.microsoft.com/office/word/2010/wordml" xmlns:w15="http://schemas.microsoft.com/office/word/2012/wordml" xmlns:w16se="http://schemas.microsoft.com/office/word/2015/wordml/symex" xmlns:wpg="http://schemas.microsoft.com/office/word/2010/wordprocessingGroup" xmlns:wpi="http://schemas.microsoft.com/office/word/2010/wordprocessingInk" xmlns:wne="http://schemas.microsoft.com/office/word/2006/wordml" xmlns:wps="http://schemas.microsoft.com/office/word/2010/wordprocessingShape" mc:Ignorable="w14 w15 w16se wp14">
   <w:p>
     <w:pPr>
-      <w:pStyle w:val="Kopfzeile"/>
+      <w:pStyle w:val="Header"/>
       <w:jc w:val="right"/>
     </w:pPr>
-    <w:fldSimple w:instr=" STYLEREF  &quot;Überschrift 1&quot;  \* MERGEFORMAT ">
-      <w:r>
-        <w:rPr>
-          <w:noProof/>
-        </w:rPr>
-        <w:t>Discussion</w:t>
-      </w:r>
-    </w:fldSimple>
+    <w:r>
+      <w:fldChar w:fldCharType="begin"/>
+    </w:r>
+    <w:r>
+      <w:instrText xml:space="preserve"> STYLEREF  "Überschrift 1"  \* MERGEFORMAT </w:instrText>
+    </w:r>
+    <w:r>
+      <w:fldChar w:fldCharType="separate"/>
+    </w:r>
+    <w:r>
+      <w:rPr>
+        <w:b/>
+        <w:bCs/>
+        <w:noProof/>
+        <w:lang w:val="en-US"/>
+      </w:rPr>
+      <w:t>Error! Use the Home tab to apply Überschrift 1 to the text that you want to appear here.</w:t>
+    </w:r>
+    <w:r>
+      <w:rPr>
+        <w:noProof/>
+      </w:rPr>
+      <w:fldChar w:fldCharType="end"/>
+    </w:r>
   </w:p>
 </w:hdr>
 </file>
 
 <file path=word/numbering.xml><?xml version="1.0" encoding="utf-8"?>
-<w:numbering xmlns:wpc="http://schemas.microsoft.com/office/word/2010/wordprocessingCanvas" xmlns:cx="http://schemas.microsoft.com/office/drawing/2014/chartex" xmlns:cx1="http://schemas.microsoft.com/office/drawing/2015/9/8/chartex" xmlns:cx2="http://schemas.microsoft.com/office/drawing/2015/10/21/chartex" xmlns:cx3="http://schemas.microsoft.com/office/drawing/2016/5/9/chartex" xmlns:cx4="http://schemas.microsoft.com/office/drawing/2016/5/10/chartex" xmlns:cx5="http://schemas.microsoft.com/office/drawing/2016/5/11/chartex" xmlns:cx6="http://schemas.microsoft.com/office/drawing/2016/5/12/chartex" xmlns:cx7="http://schemas.microsoft.com/office/drawing/2016/5/13/chartex" xmlns:cx8="http://schemas.microsoft.com/office/drawing/2016/5/14/chartex" xmlns:mc="http://schemas.openxmlformats.org/markup-compatibility/2006" xmlns:aink="http://schemas.microsoft.com/office/drawing/2016/ink" xmlns:am3d="http://schemas.microsoft.com/office/drawing/2017/model3d" xmlns:o="urn:schemas-microsoft-com:office:office" xmlns:r="http://schemas.openxmlformats.org/officeDocument/2006/relationships" xmlns:m="http://schemas.openxmlformats.org/officeDocument/2006/math" xmlns:v="urn:schemas-microsoft-com:vml" xmlns:wp14="http://schemas.microsoft.com/office/word/2010/wordprocessingDrawing" xmlns:wp="http://schemas.openxmlformats.org/drawingml/2006/wordprocessingDrawing" xmlns:w10="urn:schemas-microsoft-com:office:word" xmlns:w="http://schemas.openxmlformats.org/wordprocessingml/2006/main" xmlns:w14="http://schemas.microsoft.com/office/word/2010/wordml" xmlns:w15="http://schemas.microsoft.com/office/word/2012/wordml" xmlns:w16cid="http://schemas.microsoft.com/office/word/2016/wordml/cid" xmlns:w16se="http://schemas.microsoft.com/office/word/2015/wordml/symex" xmlns:wpg="http://schemas.microsoft.com/office/word/2010/wordprocessingGroup" xmlns:wpi="http://schemas.microsoft.com/office/word/2010/wordprocessingInk" xmlns:wne="http://schemas.microsoft.com/office/word/2006/wordml" xmlns:wps="http://schemas.microsoft.com/office/word/2010/wordprocessingShape" mc:Ignorable="w14 w15 w16se w16cid wp14">
+<w:numbering xmlns:wpc="http://schemas.microsoft.com/office/word/2010/wordprocessingCanvas" xmlns:cx="http://schemas.microsoft.com/office/drawing/2014/chartex" xmlns:cx1="http://schemas.microsoft.com/office/drawing/2015/9/8/chartex" xmlns:cx2="http://schemas.microsoft.com/office/drawing/2015/10/21/chartex" xmlns:cx3="http://schemas.microsoft.com/office/drawing/2016/5/9/chartex" xmlns:cx4="http://schemas.microsoft.com/office/drawing/2016/5/10/chartex" xmlns:cx5="http://schemas.microsoft.com/office/drawing/2016/5/11/chartex" xmlns:mc="http://schemas.openxmlformats.org/markup-compatibility/2006" xmlns:o="urn:schemas-microsoft-com:office:office" xmlns:r="http://schemas.openxmlformats.org/officeDocument/2006/relationships" xmlns:m="http://schemas.openxmlformats.org/officeDocument/2006/math" xmlns:v="urn:schemas-microsoft-com:vml" xmlns:wp14="http://schemas.microsoft.com/office/word/2010/wordprocessingDrawing" xmlns:wp="http://schemas.openxmlformats.org/drawingml/2006/wordprocessingDrawing" xmlns:w10="urn:schemas-microsoft-com:office:word" xmlns:w="http://schemas.openxmlformats.org/wordprocessingml/2006/main" xmlns:w14="http://schemas.microsoft.com/office/word/2010/wordml" xmlns:w15="http://schemas.microsoft.com/office/word/2012/wordml" xmlns:w16se="http://schemas.microsoft.com/office/word/2015/wordml/symex" xmlns:wpg="http://schemas.microsoft.com/office/word/2010/wordprocessingGroup" xmlns:wpi="http://schemas.microsoft.com/office/word/2010/wordprocessingInk" xmlns:wne="http://schemas.microsoft.com/office/word/2006/wordml" xmlns:wps="http://schemas.microsoft.com/office/word/2010/wordprocessingShape" mc:Ignorable="w14 w15 w16se wp14">
   <w:abstractNum w:abstractNumId="0" w15:restartNumberingAfterBreak="0">
     <w:nsid w:val="02580E85"/>
     <w:multiLevelType w:val="multilevel"/>
@@ -11427,7 +11635,7 @@
     <w:lvl w:ilvl="0">
       <w:start w:val="1"/>
       <w:numFmt w:val="upperRoman"/>
-      <w:pStyle w:val="berschrift1"/>
+      <w:pStyle w:val="Heading1"/>
       <w:lvlText w:val="%1."/>
       <w:lvlJc w:val="left"/>
       <w:pPr>
@@ -11437,7 +11645,7 @@
     <w:lvl w:ilvl="1">
       <w:start w:val="1"/>
       <w:numFmt w:val="upperLetter"/>
-      <w:pStyle w:val="berschrift2"/>
+      <w:pStyle w:val="Heading2"/>
       <w:lvlText w:val="%2."/>
       <w:lvlJc w:val="left"/>
       <w:pPr>
@@ -11447,7 +11655,7 @@
     <w:lvl w:ilvl="2">
       <w:start w:val="1"/>
       <w:numFmt w:val="decimal"/>
-      <w:pStyle w:val="berschrift3"/>
+      <w:pStyle w:val="Heading3"/>
       <w:lvlText w:val="%3."/>
       <w:lvlJc w:val="left"/>
       <w:pPr>
@@ -11457,7 +11665,7 @@
     <w:lvl w:ilvl="3">
       <w:start w:val="1"/>
       <w:numFmt w:val="lowerLetter"/>
-      <w:pStyle w:val="berschrift4"/>
+      <w:pStyle w:val="Heading4"/>
       <w:lvlText w:val="%4)"/>
       <w:lvlJc w:val="left"/>
       <w:pPr>
@@ -11467,7 +11675,7 @@
     <w:lvl w:ilvl="4">
       <w:start w:val="1"/>
       <w:numFmt w:val="decimal"/>
-      <w:pStyle w:val="berschrift5"/>
+      <w:pStyle w:val="Heading5"/>
       <w:lvlText w:val="(%5)"/>
       <w:lvlJc w:val="left"/>
       <w:pPr>
@@ -11477,7 +11685,7 @@
     <w:lvl w:ilvl="5">
       <w:start w:val="1"/>
       <w:numFmt w:val="lowerLetter"/>
-      <w:pStyle w:val="berschrift6"/>
+      <w:pStyle w:val="Heading6"/>
       <w:lvlText w:val="(%6)"/>
       <w:lvlJc w:val="left"/>
       <w:pPr>
@@ -11487,7 +11695,7 @@
     <w:lvl w:ilvl="6">
       <w:start w:val="1"/>
       <w:numFmt w:val="lowerRoman"/>
-      <w:pStyle w:val="berschrift7"/>
+      <w:pStyle w:val="Heading7"/>
       <w:lvlText w:val="(%7)"/>
       <w:lvlJc w:val="left"/>
       <w:pPr>
@@ -11497,7 +11705,7 @@
     <w:lvl w:ilvl="7">
       <w:start w:val="1"/>
       <w:numFmt w:val="lowerLetter"/>
-      <w:pStyle w:val="berschrift8"/>
+      <w:pStyle w:val="Heading8"/>
       <w:lvlText w:val="(%8)"/>
       <w:lvlJc w:val="left"/>
       <w:pPr>
@@ -11507,7 +11715,7 @@
     <w:lvl w:ilvl="8">
       <w:start w:val="1"/>
       <w:numFmt w:val="lowerRoman"/>
-      <w:pStyle w:val="berschrift9"/>
+      <w:pStyle w:val="Heading9"/>
       <w:lvlText w:val="(%9)"/>
       <w:lvlJc w:val="left"/>
       <w:pPr>
@@ -12543,7 +12751,7 @@
 </file>
 
 <file path=word/people.xml><?xml version="1.0" encoding="utf-8"?>
-<w15:people xmlns:wpc="http://schemas.microsoft.com/office/word/2010/wordprocessingCanvas" xmlns:cx="http://schemas.microsoft.com/office/drawing/2014/chartex" xmlns:cx1="http://schemas.microsoft.com/office/drawing/2015/9/8/chartex" xmlns:cx2="http://schemas.microsoft.com/office/drawing/2015/10/21/chartex" xmlns:cx3="http://schemas.microsoft.com/office/drawing/2016/5/9/chartex" xmlns:cx4="http://schemas.microsoft.com/office/drawing/2016/5/10/chartex" xmlns:cx5="http://schemas.microsoft.com/office/drawing/2016/5/11/chartex" xmlns:cx6="http://schemas.microsoft.com/office/drawing/2016/5/12/chartex" xmlns:cx7="http://schemas.microsoft.com/office/drawing/2016/5/13/chartex" xmlns:cx8="http://schemas.microsoft.com/office/drawing/2016/5/14/chartex" xmlns:mc="http://schemas.openxmlformats.org/markup-compatibility/2006" xmlns:aink="http://schemas.microsoft.com/office/drawing/2016/ink" xmlns:am3d="http://schemas.microsoft.com/office/drawing/2017/model3d" xmlns:o="urn:schemas-microsoft-com:office:office" xmlns:r="http://schemas.openxmlformats.org/officeDocument/2006/relationships" xmlns:m="http://schemas.openxmlformats.org/officeDocument/2006/math" xmlns:v="urn:schemas-microsoft-com:vml" xmlns:wp14="http://schemas.microsoft.com/office/word/2010/wordprocessingDrawing" xmlns:wp="http://schemas.openxmlformats.org/drawingml/2006/wordprocessingDrawing" xmlns:w10="urn:schemas-microsoft-com:office:word" xmlns:w="http://schemas.openxmlformats.org/wordprocessingml/2006/main" xmlns:w14="http://schemas.microsoft.com/office/word/2010/wordml" xmlns:w15="http://schemas.microsoft.com/office/word/2012/wordml" xmlns:w16cid="http://schemas.microsoft.com/office/word/2016/wordml/cid" xmlns:w16se="http://schemas.microsoft.com/office/word/2015/wordml/symex" xmlns:wpg="http://schemas.microsoft.com/office/word/2010/wordprocessingGroup" xmlns:wpi="http://schemas.microsoft.com/office/word/2010/wordprocessingInk" xmlns:wne="http://schemas.microsoft.com/office/word/2006/wordml" xmlns:wps="http://schemas.microsoft.com/office/word/2010/wordprocessingShape" mc:Ignorable="w14 w15 w16se w16cid wp14">
+<w15:people xmlns:wpc="http://schemas.microsoft.com/office/word/2010/wordprocessingCanvas" xmlns:cx="http://schemas.microsoft.com/office/drawing/2014/chartex" xmlns:cx1="http://schemas.microsoft.com/office/drawing/2015/9/8/chartex" xmlns:cx2="http://schemas.microsoft.com/office/drawing/2015/10/21/chartex" xmlns:cx3="http://schemas.microsoft.com/office/drawing/2016/5/9/chartex" xmlns:cx4="http://schemas.microsoft.com/office/drawing/2016/5/10/chartex" xmlns:cx5="http://schemas.microsoft.com/office/drawing/2016/5/11/chartex" xmlns:mc="http://schemas.openxmlformats.org/markup-compatibility/2006" xmlns:o="urn:schemas-microsoft-com:office:office" xmlns:r="http://schemas.openxmlformats.org/officeDocument/2006/relationships" xmlns:m="http://schemas.openxmlformats.org/officeDocument/2006/math" xmlns:v="urn:schemas-microsoft-com:vml" xmlns:wp14="http://schemas.microsoft.com/office/word/2010/wordprocessingDrawing" xmlns:wp="http://schemas.openxmlformats.org/drawingml/2006/wordprocessingDrawing" xmlns:w10="urn:schemas-microsoft-com:office:word" xmlns:w="http://schemas.openxmlformats.org/wordprocessingml/2006/main" xmlns:w14="http://schemas.microsoft.com/office/word/2010/wordml" xmlns:w15="http://schemas.microsoft.com/office/word/2012/wordml" xmlns:w16se="http://schemas.microsoft.com/office/word/2015/wordml/symex" xmlns:wpg="http://schemas.microsoft.com/office/word/2010/wordprocessingGroup" xmlns:wpi="http://schemas.microsoft.com/office/word/2010/wordprocessingInk" xmlns:wne="http://schemas.microsoft.com/office/word/2006/wordml" xmlns:wps="http://schemas.microsoft.com/office/word/2010/wordprocessingShape" mc:Ignorable="w14 w15 w16se wp14">
   <w15:person w15:author="Kerstin Wagner">
     <w15:presenceInfo w15:providerId="Windows Live" w15:userId="850d1f2bb9235b52"/>
   </w15:person>
@@ -12551,7 +12759,7 @@
 </file>
 
 <file path=word/styles.xml><?xml version="1.0" encoding="utf-8"?>
-<w:styles xmlns:mc="http://schemas.openxmlformats.org/markup-compatibility/2006" xmlns:r="http://schemas.openxmlformats.org/officeDocument/2006/relationships" xmlns:w="http://schemas.openxmlformats.org/wordprocessingml/2006/main" xmlns:w14="http://schemas.microsoft.com/office/word/2010/wordml" xmlns:w15="http://schemas.microsoft.com/office/word/2012/wordml" xmlns:w16cid="http://schemas.microsoft.com/office/word/2016/wordml/cid" xmlns:w16se="http://schemas.microsoft.com/office/word/2015/wordml/symex" mc:Ignorable="w14 w15 w16se w16cid">
+<w:styles xmlns:mc="http://schemas.openxmlformats.org/markup-compatibility/2006" xmlns:r="http://schemas.openxmlformats.org/officeDocument/2006/relationships" xmlns:w="http://schemas.openxmlformats.org/wordprocessingml/2006/main" xmlns:w14="http://schemas.microsoft.com/office/word/2010/wordml" xmlns:w15="http://schemas.microsoft.com/office/word/2012/wordml" xmlns:w16se="http://schemas.microsoft.com/office/word/2015/wordml/symex" mc:Ignorable="w14 w15 w16se">
   <w:docDefaults>
     <w:rPrDefault>
       <w:rPr>
@@ -12567,7 +12775,7 @@
       </w:pPr>
     </w:pPrDefault>
   </w:docDefaults>
-  <w:latentStyles w:defLockedState="0" w:defUIPriority="99" w:defSemiHidden="0" w:defUnhideWhenUsed="0" w:defQFormat="0" w:count="376">
+  <w:latentStyles w:defLockedState="0" w:defUIPriority="99" w:defSemiHidden="0" w:defUnhideWhenUsed="0" w:defQFormat="0" w:count="373">
     <w:lsdException w:name="Normal" w:uiPriority="0" w:qFormat="1"/>
     <w:lsdException w:name="heading 1" w:uiPriority="9" w:qFormat="1"/>
     <w:lsdException w:name="heading 2" w:semiHidden="1" w:uiPriority="9" w:unhideWhenUsed="1" w:qFormat="1"/>
@@ -12941,20 +13149,17 @@
     <w:lsdException w:name="List Table 7 Colorful Accent 6" w:uiPriority="52"/>
     <w:lsdException w:name="Mention" w:semiHidden="1" w:unhideWhenUsed="1"/>
     <w:lsdException w:name="Smart Hyperlink" w:semiHidden="1" w:unhideWhenUsed="1"/>
-    <w:lsdException w:name="Hashtag" w:semiHidden="1" w:unhideWhenUsed="1"/>
-    <w:lsdException w:name="Unresolved Mention" w:semiHidden="1" w:unhideWhenUsed="1"/>
-    <w:lsdException w:name="Smart Link" w:semiHidden="1" w:unhideWhenUsed="1"/>
   </w:latentStyles>
-  <w:style w:type="paragraph" w:default="1" w:styleId="Standard">
+  <w:style w:type="paragraph" w:default="1" w:styleId="Normal">
     <w:name w:val="Normal"/>
     <w:qFormat/>
     <w:rsid w:val="00D956D4"/>
   </w:style>
-  <w:style w:type="paragraph" w:styleId="berschrift1">
+  <w:style w:type="paragraph" w:styleId="Heading1">
     <w:name w:val="heading 1"/>
-    <w:basedOn w:val="Standard"/>
-    <w:next w:val="Standard"/>
-    <w:link w:val="berschrift1Zchn"/>
+    <w:basedOn w:val="Normal"/>
+    <w:next w:val="Normal"/>
+    <w:link w:val="Heading1Char"/>
     <w:uiPriority w:val="9"/>
     <w:qFormat/>
     <w:rsid w:val="00D956D4"/>
@@ -12977,11 +13182,11 @@
       <w:szCs w:val="36"/>
     </w:rPr>
   </w:style>
-  <w:style w:type="paragraph" w:styleId="berschrift2">
+  <w:style w:type="paragraph" w:styleId="Heading2">
     <w:name w:val="heading 2"/>
-    <w:basedOn w:val="Standard"/>
-    <w:next w:val="Standard"/>
-    <w:link w:val="berschrift2Zchn"/>
+    <w:basedOn w:val="Normal"/>
+    <w:next w:val="Normal"/>
+    <w:link w:val="Heading2Char"/>
     <w:uiPriority w:val="9"/>
     <w:unhideWhenUsed/>
     <w:qFormat/>
@@ -13004,11 +13209,11 @@
       <w:szCs w:val="28"/>
     </w:rPr>
   </w:style>
-  <w:style w:type="paragraph" w:styleId="berschrift3">
+  <w:style w:type="paragraph" w:styleId="Heading3">
     <w:name w:val="heading 3"/>
-    <w:basedOn w:val="Standard"/>
-    <w:next w:val="Standard"/>
-    <w:link w:val="berschrift3Zchn"/>
+    <w:basedOn w:val="Normal"/>
+    <w:next w:val="Normal"/>
+    <w:link w:val="Heading3Char"/>
     <w:uiPriority w:val="9"/>
     <w:unhideWhenUsed/>
     <w:qFormat/>
@@ -13031,11 +13236,11 @@
       <w:szCs w:val="26"/>
     </w:rPr>
   </w:style>
-  <w:style w:type="paragraph" w:styleId="berschrift4">
+  <w:style w:type="paragraph" w:styleId="Heading4">
     <w:name w:val="heading 4"/>
-    <w:basedOn w:val="Standard"/>
-    <w:next w:val="Standard"/>
-    <w:link w:val="berschrift4Zchn"/>
+    <w:basedOn w:val="Normal"/>
+    <w:next w:val="Normal"/>
+    <w:link w:val="Heading4Char"/>
     <w:uiPriority w:val="9"/>
     <w:semiHidden/>
     <w:unhideWhenUsed/>
@@ -13057,11 +13262,11 @@
       <w:szCs w:val="24"/>
     </w:rPr>
   </w:style>
-  <w:style w:type="paragraph" w:styleId="berschrift5">
+  <w:style w:type="paragraph" w:styleId="Heading5">
     <w:name w:val="heading 5"/>
-    <w:basedOn w:val="Standard"/>
-    <w:next w:val="Standard"/>
-    <w:link w:val="berschrift5Zchn"/>
+    <w:basedOn w:val="Normal"/>
+    <w:next w:val="Normal"/>
+    <w:link w:val="Heading5Char"/>
     <w:uiPriority w:val="9"/>
     <w:semiHidden/>
     <w:unhideWhenUsed/>
@@ -13085,11 +13290,11 @@
       <w:szCs w:val="22"/>
     </w:rPr>
   </w:style>
-  <w:style w:type="paragraph" w:styleId="berschrift6">
+  <w:style w:type="paragraph" w:styleId="Heading6">
     <w:name w:val="heading 6"/>
-    <w:basedOn w:val="Standard"/>
-    <w:next w:val="Standard"/>
-    <w:link w:val="berschrift6Zchn"/>
+    <w:basedOn w:val="Normal"/>
+    <w:next w:val="Normal"/>
+    <w:link w:val="Heading6Char"/>
     <w:uiPriority w:val="9"/>
     <w:semiHidden/>
     <w:unhideWhenUsed/>
@@ -13110,11 +13315,11 @@
       <w:color w:val="595959" w:themeColor="text1" w:themeTint="A6"/>
     </w:rPr>
   </w:style>
-  <w:style w:type="paragraph" w:styleId="berschrift7">
+  <w:style w:type="paragraph" w:styleId="Heading7">
     <w:name w:val="heading 7"/>
-    <w:basedOn w:val="Standard"/>
-    <w:next w:val="Standard"/>
-    <w:link w:val="berschrift7Zchn"/>
+    <w:basedOn w:val="Normal"/>
+    <w:next w:val="Normal"/>
+    <w:link w:val="Heading7Char"/>
     <w:uiPriority w:val="9"/>
     <w:semiHidden/>
     <w:unhideWhenUsed/>
@@ -13137,11 +13342,11 @@
       <w:color w:val="595959" w:themeColor="text1" w:themeTint="A6"/>
     </w:rPr>
   </w:style>
-  <w:style w:type="paragraph" w:styleId="berschrift8">
+  <w:style w:type="paragraph" w:styleId="Heading8">
     <w:name w:val="heading 8"/>
-    <w:basedOn w:val="Standard"/>
-    <w:next w:val="Standard"/>
-    <w:link w:val="berschrift8Zchn"/>
+    <w:basedOn w:val="Normal"/>
+    <w:next w:val="Normal"/>
+    <w:link w:val="Heading8Char"/>
     <w:uiPriority w:val="9"/>
     <w:semiHidden/>
     <w:unhideWhenUsed/>
@@ -13163,11 +13368,11 @@
       <w:color w:val="595959" w:themeColor="text1" w:themeTint="A6"/>
     </w:rPr>
   </w:style>
-  <w:style w:type="paragraph" w:styleId="berschrift9">
+  <w:style w:type="paragraph" w:styleId="Heading9">
     <w:name w:val="heading 9"/>
-    <w:basedOn w:val="Standard"/>
-    <w:next w:val="Standard"/>
-    <w:link w:val="berschrift9Zchn"/>
+    <w:basedOn w:val="Normal"/>
+    <w:next w:val="Normal"/>
+    <w:link w:val="Heading9Char"/>
     <w:uiPriority w:val="9"/>
     <w:semiHidden/>
     <w:unhideWhenUsed/>
@@ -13191,13 +13396,13 @@
       <w:color w:val="595959" w:themeColor="text1" w:themeTint="A6"/>
     </w:rPr>
   </w:style>
-  <w:style w:type="character" w:default="1" w:styleId="Absatz-Standardschriftart">
+  <w:style w:type="character" w:default="1" w:styleId="DefaultParagraphFont">
     <w:name w:val="Default Paragraph Font"/>
     <w:uiPriority w:val="1"/>
     <w:semiHidden/>
     <w:unhideWhenUsed/>
   </w:style>
-  <w:style w:type="table" w:default="1" w:styleId="NormaleTabelle">
+  <w:style w:type="table" w:default="1" w:styleId="TableNormal">
     <w:name w:val="Normal Table"/>
     <w:uiPriority w:val="99"/>
     <w:semiHidden/>
@@ -13212,16 +13417,16 @@
       </w:tblCellMar>
     </w:tblPr>
   </w:style>
-  <w:style w:type="numbering" w:default="1" w:styleId="KeineListe">
+  <w:style w:type="numbering" w:default="1" w:styleId="NoList">
     <w:name w:val="No List"/>
     <w:uiPriority w:val="99"/>
     <w:semiHidden/>
     <w:unhideWhenUsed/>
   </w:style>
-  <w:style w:type="character" w:customStyle="1" w:styleId="berschrift1Zchn">
-    <w:name w:val="Überschrift 1 Zchn"/>
-    <w:basedOn w:val="Absatz-Standardschriftart"/>
-    <w:link w:val="berschrift1"/>
+  <w:style w:type="character" w:customStyle="1" w:styleId="Heading1Char">
+    <w:name w:val="Heading 1 Char"/>
+    <w:basedOn w:val="DefaultParagraphFont"/>
+    <w:link w:val="Heading1"/>
     <w:uiPriority w:val="9"/>
     <w:rsid w:val="00D956D4"/>
     <w:rPr>
@@ -13231,10 +13436,10 @@
       <w:szCs w:val="36"/>
     </w:rPr>
   </w:style>
-  <w:style w:type="character" w:customStyle="1" w:styleId="berschrift2Zchn">
-    <w:name w:val="Überschrift 2 Zchn"/>
-    <w:basedOn w:val="Absatz-Standardschriftart"/>
-    <w:link w:val="berschrift2"/>
+  <w:style w:type="character" w:customStyle="1" w:styleId="Heading2Char">
+    <w:name w:val="Heading 2 Char"/>
+    <w:basedOn w:val="DefaultParagraphFont"/>
+    <w:link w:val="Heading2"/>
     <w:uiPriority w:val="9"/>
     <w:rsid w:val="00236823"/>
     <w:rPr>
@@ -13244,10 +13449,10 @@
       <w:szCs w:val="28"/>
     </w:rPr>
   </w:style>
-  <w:style w:type="character" w:customStyle="1" w:styleId="berschrift3Zchn">
-    <w:name w:val="Überschrift 3 Zchn"/>
-    <w:basedOn w:val="Absatz-Standardschriftart"/>
-    <w:link w:val="berschrift3"/>
+  <w:style w:type="character" w:customStyle="1" w:styleId="Heading3Char">
+    <w:name w:val="Heading 3 Char"/>
+    <w:basedOn w:val="DefaultParagraphFont"/>
+    <w:link w:val="Heading3"/>
     <w:uiPriority w:val="9"/>
     <w:rsid w:val="00236823"/>
     <w:rPr>
@@ -13257,10 +13462,10 @@
       <w:szCs w:val="26"/>
     </w:rPr>
   </w:style>
-  <w:style w:type="character" w:customStyle="1" w:styleId="berschrift4Zchn">
-    <w:name w:val="Überschrift 4 Zchn"/>
-    <w:basedOn w:val="Absatz-Standardschriftart"/>
-    <w:link w:val="berschrift4"/>
+  <w:style w:type="character" w:customStyle="1" w:styleId="Heading4Char">
+    <w:name w:val="Heading 4 Char"/>
+    <w:basedOn w:val="DefaultParagraphFont"/>
+    <w:link w:val="Heading4"/>
     <w:uiPriority w:val="9"/>
     <w:semiHidden/>
     <w:rsid w:val="00D956D4"/>
@@ -13270,10 +13475,10 @@
       <w:szCs w:val="24"/>
     </w:rPr>
   </w:style>
-  <w:style w:type="character" w:customStyle="1" w:styleId="berschrift5Zchn">
-    <w:name w:val="Überschrift 5 Zchn"/>
-    <w:basedOn w:val="Absatz-Standardschriftart"/>
-    <w:link w:val="berschrift5"/>
+  <w:style w:type="character" w:customStyle="1" w:styleId="Heading5Char">
+    <w:name w:val="Heading 5 Char"/>
+    <w:basedOn w:val="DefaultParagraphFont"/>
+    <w:link w:val="Heading5"/>
     <w:uiPriority w:val="9"/>
     <w:semiHidden/>
     <w:rsid w:val="00D956D4"/>
@@ -13285,10 +13490,10 @@
       <w:szCs w:val="22"/>
     </w:rPr>
   </w:style>
-  <w:style w:type="character" w:customStyle="1" w:styleId="berschrift6Zchn">
-    <w:name w:val="Überschrift 6 Zchn"/>
-    <w:basedOn w:val="Absatz-Standardschriftart"/>
-    <w:link w:val="berschrift6"/>
+  <w:style w:type="character" w:customStyle="1" w:styleId="Heading6Char">
+    <w:name w:val="Heading 6 Char"/>
+    <w:basedOn w:val="DefaultParagraphFont"/>
+    <w:link w:val="Heading6"/>
     <w:uiPriority w:val="9"/>
     <w:semiHidden/>
     <w:rsid w:val="00D956D4"/>
@@ -13297,10 +13502,10 @@
       <w:color w:val="595959" w:themeColor="text1" w:themeTint="A6"/>
     </w:rPr>
   </w:style>
-  <w:style w:type="character" w:customStyle="1" w:styleId="berschrift7Zchn">
-    <w:name w:val="Überschrift 7 Zchn"/>
-    <w:basedOn w:val="Absatz-Standardschriftart"/>
-    <w:link w:val="berschrift7"/>
+  <w:style w:type="character" w:customStyle="1" w:styleId="Heading7Char">
+    <w:name w:val="Heading 7 Char"/>
+    <w:basedOn w:val="DefaultParagraphFont"/>
+    <w:link w:val="Heading7"/>
     <w:uiPriority w:val="9"/>
     <w:semiHidden/>
     <w:rsid w:val="00D956D4"/>
@@ -13311,10 +13516,10 @@
       <w:color w:val="595959" w:themeColor="text1" w:themeTint="A6"/>
     </w:rPr>
   </w:style>
-  <w:style w:type="character" w:customStyle="1" w:styleId="berschrift8Zchn">
-    <w:name w:val="Überschrift 8 Zchn"/>
-    <w:basedOn w:val="Absatz-Standardschriftart"/>
-    <w:link w:val="berschrift8"/>
+  <w:style w:type="character" w:customStyle="1" w:styleId="Heading8Char">
+    <w:name w:val="Heading 8 Char"/>
+    <w:basedOn w:val="DefaultParagraphFont"/>
+    <w:link w:val="Heading8"/>
     <w:uiPriority w:val="9"/>
     <w:semiHidden/>
     <w:rsid w:val="00D956D4"/>
@@ -13324,10 +13529,10 @@
       <w:color w:val="595959" w:themeColor="text1" w:themeTint="A6"/>
     </w:rPr>
   </w:style>
-  <w:style w:type="character" w:customStyle="1" w:styleId="berschrift9Zchn">
-    <w:name w:val="Überschrift 9 Zchn"/>
-    <w:basedOn w:val="Absatz-Standardschriftart"/>
-    <w:link w:val="berschrift9"/>
+  <w:style w:type="character" w:customStyle="1" w:styleId="Heading9Char">
+    <w:name w:val="Heading 9 Char"/>
+    <w:basedOn w:val="DefaultParagraphFont"/>
+    <w:link w:val="Heading9"/>
     <w:uiPriority w:val="9"/>
     <w:semiHidden/>
     <w:rsid w:val="00D956D4"/>
@@ -13339,10 +13544,10 @@
       <w:color w:val="595959" w:themeColor="text1" w:themeTint="A6"/>
     </w:rPr>
   </w:style>
-  <w:style w:type="paragraph" w:styleId="Beschriftung">
+  <w:style w:type="paragraph" w:styleId="Caption">
     <w:name w:val="caption"/>
-    <w:basedOn w:val="Standard"/>
-    <w:next w:val="Standard"/>
+    <w:basedOn w:val="Normal"/>
+    <w:next w:val="Normal"/>
     <w:uiPriority w:val="35"/>
     <w:unhideWhenUsed/>
     <w:qFormat/>
@@ -13359,11 +13564,11 @@
       <w:szCs w:val="20"/>
     </w:rPr>
   </w:style>
-  <w:style w:type="paragraph" w:styleId="Titel">
+  <w:style w:type="paragraph" w:styleId="Title">
     <w:name w:val="Title"/>
-    <w:basedOn w:val="Standard"/>
-    <w:next w:val="Standard"/>
-    <w:link w:val="TitelZchn"/>
+    <w:basedOn w:val="Normal"/>
+    <w:next w:val="Normal"/>
+    <w:link w:val="TitleChar"/>
     <w:uiPriority w:val="10"/>
     <w:qFormat/>
     <w:rsid w:val="00D956D4"/>
@@ -13379,10 +13584,10 @@
       <w:szCs w:val="80"/>
     </w:rPr>
   </w:style>
-  <w:style w:type="character" w:customStyle="1" w:styleId="TitelZchn">
-    <w:name w:val="Titel Zchn"/>
-    <w:basedOn w:val="Absatz-Standardschriftart"/>
-    <w:link w:val="Titel"/>
+  <w:style w:type="character" w:customStyle="1" w:styleId="TitleChar">
+    <w:name w:val="Title Char"/>
+    <w:basedOn w:val="DefaultParagraphFont"/>
+    <w:link w:val="Title"/>
     <w:uiPriority w:val="10"/>
     <w:rsid w:val="00D956D4"/>
     <w:rPr>
@@ -13393,11 +13598,11 @@
       <w:szCs w:val="80"/>
     </w:rPr>
   </w:style>
-  <w:style w:type="paragraph" w:styleId="Untertitel">
+  <w:style w:type="paragraph" w:styleId="Subtitle">
     <w:name w:val="Subtitle"/>
-    <w:basedOn w:val="Standard"/>
-    <w:next w:val="Standard"/>
-    <w:link w:val="UntertitelZchn"/>
+    <w:basedOn w:val="Normal"/>
+    <w:next w:val="Normal"/>
+    <w:link w:val="SubtitleChar"/>
     <w:uiPriority w:val="11"/>
     <w:qFormat/>
     <w:rsid w:val="00D956D4"/>
@@ -13414,10 +13619,10 @@
       <w:szCs w:val="30"/>
     </w:rPr>
   </w:style>
-  <w:style w:type="character" w:customStyle="1" w:styleId="UntertitelZchn">
-    <w:name w:val="Untertitel Zchn"/>
-    <w:basedOn w:val="Absatz-Standardschriftart"/>
-    <w:link w:val="Untertitel"/>
+  <w:style w:type="character" w:customStyle="1" w:styleId="SubtitleChar">
+    <w:name w:val="Subtitle Char"/>
+    <w:basedOn w:val="DefaultParagraphFont"/>
+    <w:link w:val="Subtitle"/>
     <w:uiPriority w:val="11"/>
     <w:rsid w:val="00D956D4"/>
     <w:rPr>
@@ -13427,9 +13632,9 @@
       <w:szCs w:val="30"/>
     </w:rPr>
   </w:style>
-  <w:style w:type="character" w:styleId="Fett">
+  <w:style w:type="character" w:styleId="Strong">
     <w:name w:val="Strong"/>
-    <w:basedOn w:val="Absatz-Standardschriftart"/>
+    <w:basedOn w:val="DefaultParagraphFont"/>
     <w:uiPriority w:val="22"/>
     <w:qFormat/>
     <w:rsid w:val="00D956D4"/>
@@ -13438,9 +13643,9 @@
       <w:bCs/>
     </w:rPr>
   </w:style>
-  <w:style w:type="character" w:styleId="Hervorhebung">
+  <w:style w:type="character" w:styleId="Emphasis">
     <w:name w:val="Emphasis"/>
-    <w:basedOn w:val="Absatz-Standardschriftart"/>
+    <w:basedOn w:val="DefaultParagraphFont"/>
     <w:uiPriority w:val="20"/>
     <w:qFormat/>
     <w:rsid w:val="00D956D4"/>
@@ -13449,7 +13654,7 @@
       <w:iCs/>
     </w:rPr>
   </w:style>
-  <w:style w:type="paragraph" w:styleId="KeinLeerraum">
+  <w:style w:type="paragraph" w:styleId="NoSpacing">
     <w:name w:val="No Spacing"/>
     <w:uiPriority w:val="1"/>
     <w:qFormat/>
@@ -13458,11 +13663,11 @@
       <w:spacing w:after="0" w:line="240" w:lineRule="auto"/>
     </w:pPr>
   </w:style>
-  <w:style w:type="paragraph" w:styleId="Zitat">
+  <w:style w:type="paragraph" w:styleId="Quote">
     <w:name w:val="Quote"/>
-    <w:basedOn w:val="Standard"/>
-    <w:next w:val="Standard"/>
-    <w:link w:val="ZitatZchn"/>
+    <w:basedOn w:val="Normal"/>
+    <w:next w:val="Normal"/>
+    <w:link w:val="QuoteChar"/>
     <w:uiPriority w:val="29"/>
     <w:qFormat/>
     <w:rsid w:val="00D956D4"/>
@@ -13476,10 +13681,10 @@
       <w:iCs/>
     </w:rPr>
   </w:style>
-  <w:style w:type="character" w:customStyle="1" w:styleId="ZitatZchn">
-    <w:name w:val="Zitat Zchn"/>
-    <w:basedOn w:val="Absatz-Standardschriftart"/>
-    <w:link w:val="Zitat"/>
+  <w:style w:type="character" w:customStyle="1" w:styleId="QuoteChar">
+    <w:name w:val="Quote Char"/>
+    <w:basedOn w:val="DefaultParagraphFont"/>
+    <w:link w:val="Quote"/>
     <w:uiPriority w:val="29"/>
     <w:rsid w:val="00D956D4"/>
     <w:rPr>
@@ -13487,11 +13692,11 @@
       <w:iCs/>
     </w:rPr>
   </w:style>
-  <w:style w:type="paragraph" w:styleId="IntensivesZitat">
+  <w:style w:type="paragraph" w:styleId="IntenseQuote">
     <w:name w:val="Intense Quote"/>
-    <w:basedOn w:val="Standard"/>
-    <w:next w:val="Standard"/>
-    <w:link w:val="IntensivesZitatZchn"/>
+    <w:basedOn w:val="Normal"/>
+    <w:next w:val="Normal"/>
+    <w:link w:val="IntenseQuoteChar"/>
     <w:uiPriority w:val="30"/>
     <w:qFormat/>
     <w:rsid w:val="00D956D4"/>
@@ -13507,10 +13712,10 @@
       <w:szCs w:val="28"/>
     </w:rPr>
   </w:style>
-  <w:style w:type="character" w:customStyle="1" w:styleId="IntensivesZitatZchn">
-    <w:name w:val="Intensives Zitat Zchn"/>
-    <w:basedOn w:val="Absatz-Standardschriftart"/>
-    <w:link w:val="IntensivesZitat"/>
+  <w:style w:type="character" w:customStyle="1" w:styleId="IntenseQuoteChar">
+    <w:name w:val="Intense Quote Char"/>
+    <w:basedOn w:val="DefaultParagraphFont"/>
+    <w:link w:val="IntenseQuote"/>
     <w:uiPriority w:val="30"/>
     <w:rsid w:val="00D956D4"/>
     <w:rPr>
@@ -13520,9 +13725,9 @@
       <w:szCs w:val="28"/>
     </w:rPr>
   </w:style>
-  <w:style w:type="character" w:styleId="SchwacheHervorhebung">
+  <w:style w:type="character" w:styleId="SubtleEmphasis">
     <w:name w:val="Subtle Emphasis"/>
-    <w:basedOn w:val="Absatz-Standardschriftart"/>
+    <w:basedOn w:val="DefaultParagraphFont"/>
     <w:uiPriority w:val="19"/>
     <w:qFormat/>
     <w:rsid w:val="00D956D4"/>
@@ -13532,9 +13737,9 @@
       <w:color w:val="595959" w:themeColor="text1" w:themeTint="A6"/>
     </w:rPr>
   </w:style>
-  <w:style w:type="character" w:styleId="IntensiveHervorhebung">
+  <w:style w:type="character" w:styleId="IntenseEmphasis">
     <w:name w:val="Intense Emphasis"/>
-    <w:basedOn w:val="Absatz-Standardschriftart"/>
+    <w:basedOn w:val="DefaultParagraphFont"/>
     <w:uiPriority w:val="21"/>
     <w:qFormat/>
     <w:rsid w:val="00D956D4"/>
@@ -13545,9 +13750,9 @@
       <w:iCs/>
     </w:rPr>
   </w:style>
-  <w:style w:type="character" w:styleId="SchwacherVerweis">
+  <w:style w:type="character" w:styleId="SubtleReference">
     <w:name w:val="Subtle Reference"/>
-    <w:basedOn w:val="Absatz-Standardschriftart"/>
+    <w:basedOn w:val="DefaultParagraphFont"/>
     <w:uiPriority w:val="31"/>
     <w:qFormat/>
     <w:rsid w:val="00D956D4"/>
@@ -13556,9 +13761,9 @@
       <w:color w:val="404040" w:themeColor="text1" w:themeTint="BF"/>
     </w:rPr>
   </w:style>
-  <w:style w:type="character" w:styleId="IntensiverVerweis">
+  <w:style w:type="character" w:styleId="IntenseReference">
     <w:name w:val="Intense Reference"/>
-    <w:basedOn w:val="Absatz-Standardschriftart"/>
+    <w:basedOn w:val="DefaultParagraphFont"/>
     <w:uiPriority w:val="32"/>
     <w:qFormat/>
     <w:rsid w:val="00D956D4"/>
@@ -13569,9 +13774,9 @@
       <w:u w:val="single"/>
     </w:rPr>
   </w:style>
-  <w:style w:type="character" w:styleId="Buchtitel">
+  <w:style w:type="character" w:styleId="BookTitle">
     <w:name w:val="Book Title"/>
-    <w:basedOn w:val="Absatz-Standardschriftart"/>
+    <w:basedOn w:val="DefaultParagraphFont"/>
     <w:uiPriority w:val="33"/>
     <w:qFormat/>
     <w:rsid w:val="00D956D4"/>
@@ -13581,10 +13786,10 @@
       <w:smallCaps/>
     </w:rPr>
   </w:style>
-  <w:style w:type="paragraph" w:styleId="Inhaltsverzeichnisberschrift">
+  <w:style w:type="paragraph" w:styleId="TOCHeading">
     <w:name w:val="TOC Heading"/>
-    <w:basedOn w:val="berschrift1"/>
-    <w:next w:val="Standard"/>
+    <w:basedOn w:val="Heading1"/>
+    <w:next w:val="Normal"/>
     <w:uiPriority w:val="39"/>
     <w:unhideWhenUsed/>
     <w:qFormat/>
@@ -13595,7 +13800,7 @@
   </w:style>
   <w:style w:type="paragraph" w:customStyle="1" w:styleId="Inhaltsverzeichnis">
     <w:name w:val="Inhaltsverzeichnis"/>
-    <w:basedOn w:val="berschrift2"/>
+    <w:basedOn w:val="Heading2"/>
     <w:link w:val="InhaltsverzeichnisZchn"/>
     <w:rsid w:val="00022A5D"/>
     <w:rPr>
@@ -13603,9 +13808,9 @@
       <w:lang w:val="en-GB"/>
     </w:rPr>
   </w:style>
-  <w:style w:type="character" w:styleId="Kommentarzeichen">
+  <w:style w:type="character" w:styleId="CommentReference">
     <w:name w:val="annotation reference"/>
-    <w:basedOn w:val="Absatz-Standardschriftart"/>
+    <w:basedOn w:val="DefaultParagraphFont"/>
     <w:uiPriority w:val="99"/>
     <w:semiHidden/>
     <w:unhideWhenUsed/>
@@ -13617,7 +13822,7 @@
   </w:style>
   <w:style w:type="character" w:customStyle="1" w:styleId="InhaltsverzeichnisZchn">
     <w:name w:val="Inhaltsverzeichnis Zchn"/>
-    <w:basedOn w:val="berschrift2Zchn"/>
+    <w:basedOn w:val="Heading2Char"/>
     <w:link w:val="Inhaltsverzeichnis"/>
     <w:rsid w:val="00022A5D"/>
     <w:rPr>
@@ -13629,10 +13834,10 @@
       <w:lang w:val="en-GB"/>
     </w:rPr>
   </w:style>
-  <w:style w:type="paragraph" w:styleId="Kommentartext">
+  <w:style w:type="paragraph" w:styleId="CommentText">
     <w:name w:val="annotation text"/>
-    <w:basedOn w:val="Standard"/>
-    <w:link w:val="KommentartextZchn"/>
+    <w:basedOn w:val="Normal"/>
+    <w:link w:val="CommentTextChar"/>
     <w:uiPriority w:val="99"/>
     <w:semiHidden/>
     <w:unhideWhenUsed/>
@@ -13645,10 +13850,10 @@
       <w:szCs w:val="20"/>
     </w:rPr>
   </w:style>
-  <w:style w:type="character" w:customStyle="1" w:styleId="KommentartextZchn">
-    <w:name w:val="Kommentartext Zchn"/>
-    <w:basedOn w:val="Absatz-Standardschriftart"/>
-    <w:link w:val="Kommentartext"/>
+  <w:style w:type="character" w:customStyle="1" w:styleId="CommentTextChar">
+    <w:name w:val="Comment Text Char"/>
+    <w:basedOn w:val="DefaultParagraphFont"/>
+    <w:link w:val="CommentText"/>
     <w:uiPriority w:val="99"/>
     <w:semiHidden/>
     <w:rsid w:val="003A1029"/>
@@ -13657,11 +13862,11 @@
       <w:szCs w:val="20"/>
     </w:rPr>
   </w:style>
-  <w:style w:type="paragraph" w:styleId="Kommentarthema">
+  <w:style w:type="paragraph" w:styleId="CommentSubject">
     <w:name w:val="annotation subject"/>
-    <w:basedOn w:val="Kommentartext"/>
-    <w:next w:val="Kommentartext"/>
-    <w:link w:val="KommentarthemaZchn"/>
+    <w:basedOn w:val="CommentText"/>
+    <w:next w:val="CommentText"/>
+    <w:link w:val="CommentSubjectChar"/>
     <w:uiPriority w:val="99"/>
     <w:semiHidden/>
     <w:unhideWhenUsed/>
@@ -13671,10 +13876,10 @@
       <w:bCs/>
     </w:rPr>
   </w:style>
-  <w:style w:type="character" w:customStyle="1" w:styleId="KommentarthemaZchn">
-    <w:name w:val="Kommentarthema Zchn"/>
-    <w:basedOn w:val="KommentartextZchn"/>
-    <w:link w:val="Kommentarthema"/>
+  <w:style w:type="character" w:customStyle="1" w:styleId="CommentSubjectChar">
+    <w:name w:val="Comment Subject Char"/>
+    <w:basedOn w:val="CommentTextChar"/>
+    <w:link w:val="CommentSubject"/>
     <w:uiPriority w:val="99"/>
     <w:semiHidden/>
     <w:rsid w:val="003A1029"/>
@@ -13685,10 +13890,10 @@
       <w:szCs w:val="20"/>
     </w:rPr>
   </w:style>
-  <w:style w:type="paragraph" w:styleId="Sprechblasentext">
+  <w:style w:type="paragraph" w:styleId="BalloonText">
     <w:name w:val="Balloon Text"/>
-    <w:basedOn w:val="Standard"/>
-    <w:link w:val="SprechblasentextZchn"/>
+    <w:basedOn w:val="Normal"/>
+    <w:link w:val="BalloonTextChar"/>
     <w:uiPriority w:val="99"/>
     <w:semiHidden/>
     <w:unhideWhenUsed/>
@@ -13702,10 +13907,10 @@
       <w:szCs w:val="18"/>
     </w:rPr>
   </w:style>
-  <w:style w:type="character" w:customStyle="1" w:styleId="SprechblasentextZchn">
-    <w:name w:val="Sprechblasentext Zchn"/>
-    <w:basedOn w:val="Absatz-Standardschriftart"/>
-    <w:link w:val="Sprechblasentext"/>
+  <w:style w:type="character" w:customStyle="1" w:styleId="BalloonTextChar">
+    <w:name w:val="Balloon Text Char"/>
+    <w:basedOn w:val="DefaultParagraphFont"/>
+    <w:link w:val="BalloonText"/>
     <w:uiPriority w:val="99"/>
     <w:semiHidden/>
     <w:rsid w:val="003A1029"/>
@@ -13715,9 +13920,9 @@
       <w:szCs w:val="18"/>
     </w:rPr>
   </w:style>
-  <w:style w:type="paragraph" w:styleId="StandardWeb">
+  <w:style w:type="paragraph" w:styleId="NormalWeb">
     <w:name w:val="Normal (Web)"/>
-    <w:basedOn w:val="Standard"/>
+    <w:basedOn w:val="Normal"/>
     <w:uiPriority w:val="99"/>
     <w:unhideWhenUsed/>
     <w:rsid w:val="003A1029"/>
@@ -13731,10 +13936,10 @@
       <w:lang w:eastAsia="de-DE"/>
     </w:rPr>
   </w:style>
-  <w:style w:type="paragraph" w:styleId="Verzeichnis1">
+  <w:style w:type="paragraph" w:styleId="TOC1">
     <w:name w:val="toc 1"/>
-    <w:basedOn w:val="Standard"/>
-    <w:next w:val="Standard"/>
+    <w:basedOn w:val="Normal"/>
+    <w:next w:val="Normal"/>
     <w:autoRedefine/>
     <w:uiPriority w:val="39"/>
     <w:unhideWhenUsed/>
@@ -13747,10 +13952,10 @@
       <w:spacing w:after="100"/>
     </w:pPr>
   </w:style>
-  <w:style w:type="paragraph" w:styleId="Verzeichnis2">
+  <w:style w:type="paragraph" w:styleId="TOC2">
     <w:name w:val="toc 2"/>
-    <w:basedOn w:val="Standard"/>
-    <w:next w:val="Standard"/>
+    <w:basedOn w:val="Normal"/>
+    <w:next w:val="Normal"/>
     <w:autoRedefine/>
     <w:uiPriority w:val="39"/>
     <w:unhideWhenUsed/>
@@ -13762,7 +13967,7 @@
   </w:style>
   <w:style w:type="character" w:styleId="Hyperlink">
     <w:name w:val="Hyperlink"/>
-    <w:basedOn w:val="Absatz-Standardschriftart"/>
+    <w:basedOn w:val="DefaultParagraphFont"/>
     <w:uiPriority w:val="99"/>
     <w:unhideWhenUsed/>
     <w:rsid w:val="003A1029"/>
@@ -13771,18 +13976,18 @@
       <w:u w:val="single"/>
     </w:rPr>
   </w:style>
-  <w:style w:type="paragraph" w:styleId="Literaturverzeichnis">
+  <w:style w:type="paragraph" w:styleId="Bibliography">
     <w:name w:val="Bibliography"/>
-    <w:basedOn w:val="Standard"/>
-    <w:next w:val="Standard"/>
+    <w:basedOn w:val="Normal"/>
+    <w:next w:val="Normal"/>
     <w:uiPriority w:val="37"/>
     <w:unhideWhenUsed/>
     <w:rsid w:val="00BF04C0"/>
   </w:style>
-  <w:style w:type="paragraph" w:styleId="Kopfzeile">
+  <w:style w:type="paragraph" w:styleId="Header">
     <w:name w:val="header"/>
-    <w:basedOn w:val="Standard"/>
-    <w:link w:val="KopfzeileZchn"/>
+    <w:basedOn w:val="Normal"/>
+    <w:link w:val="HeaderChar"/>
     <w:uiPriority w:val="99"/>
     <w:unhideWhenUsed/>
     <w:rsid w:val="00E6002C"/>
@@ -13794,17 +13999,17 @@
       <w:spacing w:after="0" w:line="240" w:lineRule="auto"/>
     </w:pPr>
   </w:style>
-  <w:style w:type="character" w:customStyle="1" w:styleId="KopfzeileZchn">
-    <w:name w:val="Kopfzeile Zchn"/>
-    <w:basedOn w:val="Absatz-Standardschriftart"/>
-    <w:link w:val="Kopfzeile"/>
+  <w:style w:type="character" w:customStyle="1" w:styleId="HeaderChar">
+    <w:name w:val="Header Char"/>
+    <w:basedOn w:val="DefaultParagraphFont"/>
+    <w:link w:val="Header"/>
     <w:uiPriority w:val="99"/>
     <w:rsid w:val="00E6002C"/>
   </w:style>
-  <w:style w:type="paragraph" w:styleId="Fuzeile">
+  <w:style w:type="paragraph" w:styleId="Footer">
     <w:name w:val="footer"/>
-    <w:basedOn w:val="Standard"/>
-    <w:link w:val="FuzeileZchn"/>
+    <w:basedOn w:val="Normal"/>
+    <w:link w:val="FooterChar"/>
     <w:uiPriority w:val="99"/>
     <w:unhideWhenUsed/>
     <w:rsid w:val="00E6002C"/>
@@ -13816,16 +14021,16 @@
       <w:spacing w:after="0" w:line="240" w:lineRule="auto"/>
     </w:pPr>
   </w:style>
-  <w:style w:type="character" w:customStyle="1" w:styleId="FuzeileZchn">
-    <w:name w:val="Fußzeile Zchn"/>
-    <w:basedOn w:val="Absatz-Standardschriftart"/>
-    <w:link w:val="Fuzeile"/>
+  <w:style w:type="character" w:customStyle="1" w:styleId="FooterChar">
+    <w:name w:val="Footer Char"/>
+    <w:basedOn w:val="DefaultParagraphFont"/>
+    <w:link w:val="Footer"/>
     <w:uiPriority w:val="99"/>
     <w:rsid w:val="00E6002C"/>
   </w:style>
-  <w:style w:type="paragraph" w:styleId="Listenabsatz">
+  <w:style w:type="paragraph" w:styleId="ListParagraph">
     <w:name w:val="List Paragraph"/>
-    <w:basedOn w:val="Standard"/>
+    <w:basedOn w:val="Normal"/>
     <w:uiPriority w:val="34"/>
     <w:qFormat/>
     <w:rsid w:val="00CF4EE2"/>
@@ -13834,9 +14039,9 @@
       <w:contextualSpacing/>
     </w:pPr>
   </w:style>
-  <w:style w:type="character" w:styleId="NichtaufgelsteErwhnung">
+  <w:style w:type="character" w:customStyle="1" w:styleId="UnresolvedMention">
     <w:name w:val="Unresolved Mention"/>
-    <w:basedOn w:val="Absatz-Standardschriftart"/>
+    <w:basedOn w:val="DefaultParagraphFont"/>
     <w:uiPriority w:val="99"/>
     <w:semiHidden/>
     <w:unhideWhenUsed/>
@@ -13846,9 +14051,9 @@
       <w:shd w:val="clear" w:color="auto" w:fill="E1DFDD"/>
     </w:rPr>
   </w:style>
-  <w:style w:type="table" w:styleId="Tabellenraster">
+  <w:style w:type="table" w:styleId="TableGrid">
     <w:name w:val="Table Grid"/>
-    <w:basedOn w:val="NormaleTabelle"/>
+    <w:basedOn w:val="TableNormal"/>
     <w:uiPriority w:val="39"/>
     <w:rsid w:val="002D069B"/>
     <w:pPr>
@@ -13865,9 +14070,9 @@
       </w:tblBorders>
     </w:tblPr>
   </w:style>
-  <w:style w:type="character" w:styleId="BesuchterLink">
+  <w:style w:type="character" w:styleId="FollowedHyperlink">
     <w:name w:val="FollowedHyperlink"/>
-    <w:basedOn w:val="Absatz-Standardschriftart"/>
+    <w:basedOn w:val="DefaultParagraphFont"/>
     <w:uiPriority w:val="99"/>
     <w:semiHidden/>
     <w:unhideWhenUsed/>
@@ -13877,10 +14082,10 @@
       <w:u w:val="single"/>
     </w:rPr>
   </w:style>
-  <w:style w:type="paragraph" w:styleId="Verzeichnis3">
+  <w:style w:type="paragraph" w:styleId="TOC3">
     <w:name w:val="toc 3"/>
-    <w:basedOn w:val="Standard"/>
-    <w:next w:val="Standard"/>
+    <w:basedOn w:val="Normal"/>
+    <w:next w:val="Normal"/>
     <w:autoRedefine/>
     <w:uiPriority w:val="39"/>
     <w:unhideWhenUsed/>
@@ -13890,7 +14095,7 @@
       <w:ind w:left="420"/>
     </w:pPr>
   </w:style>
-  <w:style w:type="paragraph" w:styleId="berarbeitung">
+  <w:style w:type="paragraph" w:styleId="Revision">
     <w:name w:val="Revision"/>
     <w:hidden/>
     <w:uiPriority w:val="99"/>
@@ -13900,9 +14105,9 @@
       <w:spacing w:after="0" w:line="240" w:lineRule="auto"/>
     </w:pPr>
   </w:style>
-  <w:style w:type="character" w:styleId="Platzhaltertext">
+  <w:style w:type="character" w:styleId="PlaceholderText">
     <w:name w:val="Placeholder Text"/>
-    <w:basedOn w:val="Absatz-Standardschriftart"/>
+    <w:basedOn w:val="DefaultParagraphFont"/>
     <w:uiPriority w:val="99"/>
     <w:semiHidden/>
     <w:rsid w:val="0044476D"/>
@@ -13910,9 +14115,9 @@
       <w:color w:val="808080"/>
     </w:rPr>
   </w:style>
-  <w:style w:type="table" w:styleId="Gitternetztabelle1hell">
+  <w:style w:type="table" w:styleId="GridTable1Light">
     <w:name w:val="Grid Table 1 Light"/>
-    <w:basedOn w:val="NormaleTabelle"/>
+    <w:basedOn w:val="TableNormal"/>
     <w:uiPriority w:val="46"/>
     <w:rsid w:val="006F0B44"/>
     <w:pPr>
@@ -14316,7 +14521,7 @@
 </file>
 
 <file path=customXml/itemProps1.xml><?xml version="1.0" encoding="utf-8"?>
-<ds:datastoreItem xmlns:ds="http://schemas.openxmlformats.org/officeDocument/2006/customXml" ds:itemID="{F3762E52-E92D-4479-9B25-DF50986A9F94}">
+<ds:datastoreItem xmlns:ds="http://schemas.openxmlformats.org/officeDocument/2006/customXml" ds:itemID="{ACC69D6F-85CE-47F9-97A7-11255B3D586F}">
   <ds:schemaRefs>
     <ds:schemaRef ds:uri="http://schemas.openxmlformats.org/officeDocument/2006/bibliography"/>
   </ds:schemaRefs>

</xml_diff>

<commit_message>
added Hyp B plots
</commit_message>
<xml_diff>
--- a/Project1_Report.docx
+++ b/Project1_Report.docx
@@ -1,6 +1,6 @@
 
 <file path=word/document.xml><?xml version="1.0" encoding="utf-8"?>
-<w:document xmlns:wpc="http://schemas.microsoft.com/office/word/2010/wordprocessingCanvas" xmlns:cx="http://schemas.microsoft.com/office/drawing/2014/chartex" xmlns:cx1="http://schemas.microsoft.com/office/drawing/2015/9/8/chartex" xmlns:cx2="http://schemas.microsoft.com/office/drawing/2015/10/21/chartex" xmlns:cx3="http://schemas.microsoft.com/office/drawing/2016/5/9/chartex" xmlns:cx4="http://schemas.microsoft.com/office/drawing/2016/5/10/chartex" xmlns:cx5="http://schemas.microsoft.com/office/drawing/2016/5/11/chartex" xmlns:cx6="http://schemas.microsoft.com/office/drawing/2016/5/12/chartex" xmlns:cx7="http://schemas.microsoft.com/office/drawing/2016/5/13/chartex" xmlns:cx8="http://schemas.microsoft.com/office/drawing/2016/5/14/chartex" xmlns:mc="http://schemas.openxmlformats.org/markup-compatibility/2006" xmlns:aink="http://schemas.microsoft.com/office/drawing/2016/ink" xmlns:am3d="http://schemas.microsoft.com/office/drawing/2017/model3d" xmlns:o="urn:schemas-microsoft-com:office:office" xmlns:r="http://schemas.openxmlformats.org/officeDocument/2006/relationships" xmlns:m="http://schemas.openxmlformats.org/officeDocument/2006/math" xmlns:v="urn:schemas-microsoft-com:vml" xmlns:wp14="http://schemas.microsoft.com/office/word/2010/wordprocessingDrawing" xmlns:wp="http://schemas.openxmlformats.org/drawingml/2006/wordprocessingDrawing" xmlns:w10="urn:schemas-microsoft-com:office:word" xmlns:w="http://schemas.openxmlformats.org/wordprocessingml/2006/main" xmlns:w14="http://schemas.microsoft.com/office/word/2010/wordml" xmlns:w15="http://schemas.microsoft.com/office/word/2012/wordml" xmlns:w16cid="http://schemas.microsoft.com/office/word/2016/wordml/cid" xmlns:w16se="http://schemas.microsoft.com/office/word/2015/wordml/symex" xmlns:wpg="http://schemas.microsoft.com/office/word/2010/wordprocessingGroup" xmlns:wpi="http://schemas.microsoft.com/office/word/2010/wordprocessingInk" xmlns:wne="http://schemas.microsoft.com/office/word/2006/wordml" xmlns:wps="http://schemas.microsoft.com/office/word/2010/wordprocessingShape" mc:Ignorable="w14 w15 w16se w16cid wp14">
+<w:document xmlns:wpc="http://schemas.microsoft.com/office/word/2010/wordprocessingCanvas" xmlns:cx="http://schemas.microsoft.com/office/drawing/2014/chartex" xmlns:cx1="http://schemas.microsoft.com/office/drawing/2015/9/8/chartex" xmlns:cx2="http://schemas.microsoft.com/office/drawing/2015/10/21/chartex" xmlns:cx3="http://schemas.microsoft.com/office/drawing/2016/5/9/chartex" xmlns:cx4="http://schemas.microsoft.com/office/drawing/2016/5/10/chartex" xmlns:cx5="http://schemas.microsoft.com/office/drawing/2016/5/11/chartex" xmlns:mc="http://schemas.openxmlformats.org/markup-compatibility/2006" xmlns:o="urn:schemas-microsoft-com:office:office" xmlns:r="http://schemas.openxmlformats.org/officeDocument/2006/relationships" xmlns:m="http://schemas.openxmlformats.org/officeDocument/2006/math" xmlns:v="urn:schemas-microsoft-com:vml" xmlns:wp14="http://schemas.microsoft.com/office/word/2010/wordprocessingDrawing" xmlns:wp="http://schemas.openxmlformats.org/drawingml/2006/wordprocessingDrawing" xmlns:w10="urn:schemas-microsoft-com:office:word" xmlns:w="http://schemas.openxmlformats.org/wordprocessingml/2006/main" xmlns:w14="http://schemas.microsoft.com/office/word/2010/wordml" xmlns:w15="http://schemas.microsoft.com/office/word/2012/wordml" xmlns:w16se="http://schemas.microsoft.com/office/word/2015/wordml/symex" xmlns:wpg="http://schemas.microsoft.com/office/word/2010/wordprocessingGroup" xmlns:wpi="http://schemas.microsoft.com/office/word/2010/wordprocessingInk" xmlns:wne="http://schemas.microsoft.com/office/word/2006/wordml" xmlns:wps="http://schemas.microsoft.com/office/word/2010/wordprocessingShape" mc:Ignorable="w14 w15 w16se wp14">
   <w:body>
     <w:p>
       <w:pPr>
@@ -8,16 +8,24 @@
           <w:lang w:val="en-GB"/>
         </w:rPr>
       </w:pPr>
-      <w:r>
-        <w:rPr>
-          <w:lang w:val="en-GB"/>
-        </w:rPr>
-        <w:t>Beuth University of Applied Sciences Berlin</w:t>
+      <w:proofErr w:type="spellStart"/>
+      <w:r>
+        <w:rPr>
+          <w:lang w:val="en-GB"/>
+        </w:rPr>
+        <w:t>Beuth</w:t>
+      </w:r>
+      <w:proofErr w:type="spellEnd"/>
+      <w:r>
+        <w:rPr>
+          <w:lang w:val="en-GB"/>
+        </w:rPr>
+        <w:t xml:space="preserve"> University of Applied Sciences Berlin</w:t>
       </w:r>
     </w:p>
     <w:p>
       <w:pPr>
-        <w:pStyle w:val="Untertitel"/>
+        <w:pStyle w:val="Subtitle"/>
         <w:rPr>
           <w:lang w:val="en-GB"/>
         </w:rPr>
@@ -32,7 +40,7 @@
       <w:commentRangeEnd w:id="0"/>
       <w:r>
         <w:rPr>
-          <w:rStyle w:val="Kommentarzeichen"/>
+          <w:rStyle w:val="CommentReference"/>
           <w:rFonts w:asciiTheme="minorHAnsi" w:eastAsiaTheme="minorEastAsia" w:hAnsiTheme="minorHAnsi" w:cstheme="minorBidi"/>
           <w:color w:val="auto"/>
         </w:rPr>
@@ -41,16 +49,24 @@
     </w:p>
     <w:p>
       <w:pPr>
-        <w:pStyle w:val="Titel"/>
-        <w:rPr>
-          <w:lang w:val="en-GB"/>
-        </w:rPr>
-      </w:pPr>
-      <w:r>
-        <w:rPr>
-          <w:lang w:val="en-GB"/>
-        </w:rPr>
-        <w:t xml:space="preserve">Color </w:t>
+        <w:pStyle w:val="Title"/>
+        <w:rPr>
+          <w:lang w:val="en-GB"/>
+        </w:rPr>
+      </w:pPr>
+      <w:proofErr w:type="spellStart"/>
+      <w:r>
+        <w:rPr>
+          <w:lang w:val="en-GB"/>
+        </w:rPr>
+        <w:t>Color</w:t>
+      </w:r>
+      <w:proofErr w:type="spellEnd"/>
+      <w:r>
+        <w:rPr>
+          <w:lang w:val="en-GB"/>
+        </w:rPr>
+        <w:t xml:space="preserve"> </w:t>
       </w:r>
       <w:r>
         <w:rPr>
@@ -191,7 +207,7 @@
     </w:p>
     <w:p>
       <w:pPr>
-        <w:pStyle w:val="Inhaltsverzeichnisberschrift"/>
+        <w:pStyle w:val="TOCHeading"/>
         <w:rPr>
           <w:lang w:val="en-GB"/>
         </w:rPr>
@@ -206,7 +222,7 @@
     </w:p>
     <w:p>
       <w:pPr>
-        <w:pStyle w:val="Verzeichnis1"/>
+        <w:pStyle w:val="TOC1"/>
         <w:rPr>
           <w:noProof/>
           <w:sz w:val="22"/>
@@ -310,7 +326,7 @@
     </w:p>
     <w:p>
       <w:pPr>
-        <w:pStyle w:val="Verzeichnis1"/>
+        <w:pStyle w:val="TOC1"/>
         <w:rPr>
           <w:noProof/>
           <w:sz w:val="22"/>
@@ -396,7 +412,7 @@
     </w:p>
     <w:p>
       <w:pPr>
-        <w:pStyle w:val="Verzeichnis1"/>
+        <w:pStyle w:val="TOC1"/>
         <w:rPr>
           <w:noProof/>
           <w:sz w:val="22"/>
@@ -482,7 +498,7 @@
     </w:p>
     <w:p>
       <w:pPr>
-        <w:pStyle w:val="Verzeichnis2"/>
+        <w:pStyle w:val="TOC2"/>
         <w:tabs>
           <w:tab w:val="left" w:pos="660"/>
           <w:tab w:val="right" w:leader="dot" w:pos="9396"/>
@@ -572,7 +588,7 @@
     </w:p>
     <w:p>
       <w:pPr>
-        <w:pStyle w:val="Verzeichnis2"/>
+        <w:pStyle w:val="TOC2"/>
         <w:tabs>
           <w:tab w:val="left" w:pos="660"/>
           <w:tab w:val="right" w:leader="dot" w:pos="9396"/>
@@ -662,7 +678,7 @@
     </w:p>
     <w:p>
       <w:pPr>
-        <w:pStyle w:val="Verzeichnis2"/>
+        <w:pStyle w:val="TOC2"/>
         <w:tabs>
           <w:tab w:val="left" w:pos="660"/>
           <w:tab w:val="right" w:leader="dot" w:pos="9396"/>
@@ -752,7 +768,7 @@
     </w:p>
     <w:p>
       <w:pPr>
-        <w:pStyle w:val="Verzeichnis2"/>
+        <w:pStyle w:val="TOC2"/>
         <w:tabs>
           <w:tab w:val="left" w:pos="660"/>
           <w:tab w:val="right" w:leader="dot" w:pos="9396"/>
@@ -842,7 +858,7 @@
     </w:p>
     <w:p>
       <w:pPr>
-        <w:pStyle w:val="Verzeichnis1"/>
+        <w:pStyle w:val="TOC1"/>
         <w:rPr>
           <w:noProof/>
           <w:sz w:val="22"/>
@@ -928,7 +944,7 @@
     </w:p>
     <w:p>
       <w:pPr>
-        <w:pStyle w:val="Verzeichnis2"/>
+        <w:pStyle w:val="TOC2"/>
         <w:tabs>
           <w:tab w:val="left" w:pos="660"/>
           <w:tab w:val="right" w:leader="dot" w:pos="9396"/>
@@ -1018,7 +1034,7 @@
     </w:p>
     <w:p>
       <w:pPr>
-        <w:pStyle w:val="Verzeichnis2"/>
+        <w:pStyle w:val="TOC2"/>
         <w:tabs>
           <w:tab w:val="left" w:pos="660"/>
           <w:tab w:val="right" w:leader="dot" w:pos="9396"/>
@@ -1108,7 +1124,7 @@
     </w:p>
     <w:p>
       <w:pPr>
-        <w:pStyle w:val="Verzeichnis2"/>
+        <w:pStyle w:val="TOC2"/>
         <w:tabs>
           <w:tab w:val="left" w:pos="660"/>
           <w:tab w:val="right" w:leader="dot" w:pos="9396"/>
@@ -1198,7 +1214,7 @@
     </w:p>
     <w:p>
       <w:pPr>
-        <w:pStyle w:val="Verzeichnis2"/>
+        <w:pStyle w:val="TOC2"/>
         <w:tabs>
           <w:tab w:val="left" w:pos="660"/>
           <w:tab w:val="right" w:leader="dot" w:pos="9396"/>
@@ -1288,7 +1304,7 @@
     </w:p>
     <w:p>
       <w:pPr>
-        <w:pStyle w:val="Verzeichnis1"/>
+        <w:pStyle w:val="TOC1"/>
         <w:rPr>
           <w:noProof/>
           <w:sz w:val="22"/>
@@ -1374,7 +1390,7 @@
     </w:p>
     <w:p>
       <w:pPr>
-        <w:pStyle w:val="Verzeichnis1"/>
+        <w:pStyle w:val="TOC1"/>
         <w:rPr>
           <w:noProof/>
           <w:sz w:val="22"/>
@@ -1460,7 +1476,7 @@
     </w:p>
     <w:p>
       <w:pPr>
-        <w:pStyle w:val="Verzeichnis1"/>
+        <w:pStyle w:val="TOC1"/>
         <w:rPr>
           <w:noProof/>
           <w:sz w:val="22"/>
@@ -1546,7 +1562,7 @@
     </w:p>
     <w:p>
       <w:pPr>
-        <w:pStyle w:val="berschrift1"/>
+        <w:pStyle w:val="Heading1"/>
         <w:rPr>
           <w:lang w:val="en-GB"/>
         </w:rPr>
@@ -1568,7 +1584,7 @@
       <w:commentRangeEnd w:id="3"/>
       <w:r>
         <w:rPr>
-          <w:rStyle w:val="Kommentarzeichen"/>
+          <w:rStyle w:val="CommentReference"/>
           <w:rFonts w:asciiTheme="minorHAnsi" w:eastAsiaTheme="minorEastAsia" w:hAnsiTheme="minorHAnsi" w:cstheme="minorBidi"/>
           <w:b/>
           <w:bCs/>
@@ -1609,7 +1625,7 @@
     </w:p>
     <w:p>
       <w:pPr>
-        <w:pStyle w:val="berschrift1"/>
+        <w:pStyle w:val="Heading1"/>
         <w:rPr>
           <w:lang w:val="en-GB"/>
         </w:rPr>
@@ -1626,7 +1642,7 @@
       <w:commentRangeEnd w:id="6"/>
       <w:r>
         <w:rPr>
-          <w:rStyle w:val="Kommentarzeichen"/>
+          <w:rStyle w:val="CommentReference"/>
         </w:rPr>
         <w:commentReference w:id="6"/>
       </w:r>
@@ -1642,7 +1658,35 @@
         <w:rPr>
           <w:lang w:val="en-GB"/>
         </w:rPr>
-        <w:t xml:space="preserve">Our first project in Data Visualization is about evaluating printed colors cards in comparison with a master color card. </w:t>
+        <w:t xml:space="preserve">Our first project in Data Visualization is about evaluating printed </w:t>
+      </w:r>
+      <w:proofErr w:type="spellStart"/>
+      <w:r>
+        <w:rPr>
+          <w:lang w:val="en-GB"/>
+        </w:rPr>
+        <w:t>colors</w:t>
+      </w:r>
+      <w:proofErr w:type="spellEnd"/>
+      <w:r>
+        <w:rPr>
+          <w:lang w:val="en-GB"/>
+        </w:rPr>
+        <w:t xml:space="preserve"> cards in comparison with a master </w:t>
+      </w:r>
+      <w:proofErr w:type="spellStart"/>
+      <w:r>
+        <w:rPr>
+          <w:lang w:val="en-GB"/>
+        </w:rPr>
+        <w:t>color</w:t>
+      </w:r>
+      <w:proofErr w:type="spellEnd"/>
+      <w:r>
+        <w:rPr>
+          <w:lang w:val="en-GB"/>
+        </w:rPr>
+        <w:t xml:space="preserve"> card. </w:t>
       </w:r>
       <w:r>
         <w:rPr>
@@ -1660,8 +1704,16 @@
         <w:rPr>
           <w:lang w:val="en-GB"/>
         </w:rPr>
-        <w:t xml:space="preserve"> for determining skin color</w:t>
-      </w:r>
+        <w:t xml:space="preserve"> for determining skin </w:t>
+      </w:r>
+      <w:proofErr w:type="spellStart"/>
+      <w:r>
+        <w:rPr>
+          <w:lang w:val="en-GB"/>
+        </w:rPr>
+        <w:t>color</w:t>
+      </w:r>
+      <w:proofErr w:type="spellEnd"/>
       <w:r>
         <w:rPr>
           <w:lang w:val="en-GB"/>
@@ -1684,7 +1736,7 @@
     </w:p>
     <w:p>
       <w:pPr>
-        <w:pStyle w:val="Listenabsatz"/>
+        <w:pStyle w:val="ListParagraph"/>
         <w:numPr>
           <w:ilvl w:val="0"/>
           <w:numId w:val="22"/>
@@ -1716,7 +1768,35 @@
         <w:rPr>
           <w:lang w:val="en-GB"/>
         </w:rPr>
-        <w:t>contains intended colors for color card production</w:t>
+        <w:t xml:space="preserve">contains intended </w:t>
+      </w:r>
+      <w:proofErr w:type="spellStart"/>
+      <w:r>
+        <w:rPr>
+          <w:lang w:val="en-GB"/>
+        </w:rPr>
+        <w:t>colors</w:t>
+      </w:r>
+      <w:proofErr w:type="spellEnd"/>
+      <w:r>
+        <w:rPr>
+          <w:lang w:val="en-GB"/>
+        </w:rPr>
+        <w:t xml:space="preserve"> for </w:t>
+      </w:r>
+      <w:proofErr w:type="spellStart"/>
+      <w:r>
+        <w:rPr>
+          <w:lang w:val="en-GB"/>
+        </w:rPr>
+        <w:t>color</w:t>
+      </w:r>
+      <w:proofErr w:type="spellEnd"/>
+      <w:r>
+        <w:rPr>
+          <w:lang w:val="en-GB"/>
+        </w:rPr>
+        <w:t xml:space="preserve"> card production</w:t>
       </w:r>
       <w:r>
         <w:rPr>
@@ -1727,7 +1807,7 @@
     </w:p>
     <w:p>
       <w:pPr>
-        <w:pStyle w:val="Listenabsatz"/>
+        <w:pStyle w:val="ListParagraph"/>
         <w:numPr>
           <w:ilvl w:val="0"/>
           <w:numId w:val="22"/>
@@ -1753,7 +1833,21 @@
         <w:rPr>
           <w:lang w:val="en-GB"/>
         </w:rPr>
-        <w:t>contains the measurements for 13 sheets with each has 42 color cards printed on in 7 rows and 6 columns</w:t>
+        <w:t xml:space="preserve">contains the measurements for 13 sheets with each has 42 </w:t>
+      </w:r>
+      <w:proofErr w:type="spellStart"/>
+      <w:r>
+        <w:rPr>
+          <w:lang w:val="en-GB"/>
+        </w:rPr>
+        <w:t>color</w:t>
+      </w:r>
+      <w:proofErr w:type="spellEnd"/>
+      <w:r>
+        <w:rPr>
+          <w:lang w:val="en-GB"/>
+        </w:rPr>
+        <w:t xml:space="preserve"> cards printed on in 7 rows and 6 columns</w:t>
       </w:r>
     </w:p>
     <w:p>
@@ -1867,7 +1961,7 @@
     </w:p>
     <w:p>
       <w:pPr>
-        <w:pStyle w:val="Listenabsatz"/>
+        <w:pStyle w:val="ListParagraph"/>
         <w:numPr>
           <w:ilvl w:val="0"/>
           <w:numId w:val="22"/>
@@ -1881,7 +1975,49 @@
         <w:rPr>
           <w:lang w:val="en-GB"/>
         </w:rPr>
-        <w:t xml:space="preserve">The MCC gives us the colors in two color spaces: CMYK including a special skin color </w:t>
+        <w:t xml:space="preserve">The MCC gives us the </w:t>
+      </w:r>
+      <w:proofErr w:type="spellStart"/>
+      <w:r>
+        <w:rPr>
+          <w:lang w:val="en-GB"/>
+        </w:rPr>
+        <w:t>colors</w:t>
+      </w:r>
+      <w:proofErr w:type="spellEnd"/>
+      <w:r>
+        <w:rPr>
+          <w:lang w:val="en-GB"/>
+        </w:rPr>
+        <w:t xml:space="preserve"> in two </w:t>
+      </w:r>
+      <w:proofErr w:type="spellStart"/>
+      <w:r>
+        <w:rPr>
+          <w:lang w:val="en-GB"/>
+        </w:rPr>
+        <w:t>color</w:t>
+      </w:r>
+      <w:proofErr w:type="spellEnd"/>
+      <w:r>
+        <w:rPr>
+          <w:lang w:val="en-GB"/>
+        </w:rPr>
+        <w:t xml:space="preserve"> spaces: CMYK including a special skin </w:t>
+      </w:r>
+      <w:proofErr w:type="spellStart"/>
+      <w:r>
+        <w:rPr>
+          <w:lang w:val="en-GB"/>
+        </w:rPr>
+        <w:t>color</w:t>
+      </w:r>
+      <w:proofErr w:type="spellEnd"/>
+      <w:r>
+        <w:rPr>
+          <w:lang w:val="en-GB"/>
+        </w:rPr>
+        <w:t xml:space="preserve"> </w:t>
       </w:r>
       <w:r>
         <w:rPr>
@@ -1922,7 +2058,7 @@
     </w:p>
     <w:p>
       <w:pPr>
-        <w:pStyle w:val="Listenabsatz"/>
+        <w:pStyle w:val="ListParagraph"/>
         <w:numPr>
           <w:ilvl w:val="0"/>
           <w:numId w:val="22"/>
@@ -1948,7 +2084,21 @@
         <w:rPr>
           <w:lang w:val="en-GB"/>
         </w:rPr>
-        <w:t>LAB color definition.</w:t>
+        <w:t xml:space="preserve">LAB </w:t>
+      </w:r>
+      <w:proofErr w:type="spellStart"/>
+      <w:r>
+        <w:rPr>
+          <w:lang w:val="en-GB"/>
+        </w:rPr>
+        <w:t>color</w:t>
+      </w:r>
+      <w:proofErr w:type="spellEnd"/>
+      <w:r>
+        <w:rPr>
+          <w:lang w:val="en-GB"/>
+        </w:rPr>
+        <w:t xml:space="preserve"> definition.</w:t>
       </w:r>
     </w:p>
     <w:p>
@@ -1993,7 +2143,7 @@
                           </pic:cNvPicPr>
                         </pic:nvPicPr>
                         <pic:blipFill rotWithShape="1">
-                          <a:blip r:embed="rId11"/>
+                          <a:blip r:embed="rId10"/>
                           <a:srcRect t="-12" b="69903"/>
                           <a:stretch/>
                         </pic:blipFill>
@@ -2066,8 +2216,17 @@
                                   <w:rFonts w:ascii="Calibri Light" w:eastAsia="Times New Roman" w:hAnsi="Calibri Light"/>
                                   <w:lang w:val="en-GB"/>
                                 </w:rPr>
-                                <w:t>of one color</w:t>
+                                <w:t xml:space="preserve">of one </w:t>
                               </w:r>
+                              <w:proofErr w:type="spellStart"/>
+                              <w:r>
+                                <w:rPr>
+                                  <w:rFonts w:ascii="Calibri Light" w:eastAsia="Times New Roman" w:hAnsi="Calibri Light"/>
+                                  <w:lang w:val="en-GB"/>
+                                </w:rPr>
+                                <w:t>color</w:t>
+                              </w:r>
+                              <w:proofErr w:type="spellEnd"/>
                             </w:p>
                           </w:txbxContent>
                         </wps:txbx>
@@ -2163,8 +2322,17 @@
                                   <w:rFonts w:ascii="Calibri Light" w:eastAsia="Times New Roman" w:hAnsi="Calibri Light"/>
                                   <w:lang w:val="en-GB"/>
                                 </w:rPr>
-                                <w:t>of one color</w:t>
+                                <w:t xml:space="preserve">of one </w:t>
                               </w:r>
+                              <w:proofErr w:type="spellStart"/>
+                              <w:r>
+                                <w:rPr>
+                                  <w:rFonts w:ascii="Calibri Light" w:eastAsia="Times New Roman" w:hAnsi="Calibri Light"/>
+                                  <w:lang w:val="en-GB"/>
+                                </w:rPr>
+                                <w:t>color</w:t>
+                              </w:r>
+                              <w:proofErr w:type="spellEnd"/>
                             </w:p>
                           </w:txbxContent>
                         </wps:txbx>
@@ -2258,6 +2426,7 @@
                                   <w:lang w:val="en-GB"/>
                                 </w:rPr>
                               </w:pPr>
+                              <w:proofErr w:type="spellStart"/>
                               <w:r>
                                 <w:rPr>
                                   <w:rFonts w:ascii="Calibri Light" w:eastAsia="Times New Roman" w:hAnsi="Calibri Light"/>
@@ -2265,6 +2434,7 @@
                                 </w:rPr>
                                 <w:t>mastercard</w:t>
                               </w:r>
+                              <w:proofErr w:type="spellEnd"/>
                             </w:p>
                           </w:txbxContent>
                         </wps:txbx>
@@ -2319,7 +2489,7 @@
                           <pic:cNvPicPr/>
                         </pic:nvPicPr>
                         <pic:blipFill rotWithShape="1">
-                          <a:blip r:embed="rId12"/>
+                          <a:blip r:embed="rId11"/>
                           <a:srcRect l="7131" t="10291" r="1781" b="7969"/>
                           <a:stretch/>
                         </pic:blipFill>
@@ -2584,7 +2754,7 @@
               </wp:inline>
             </w:drawing>
           </mc:Choice>
-          <mc:Fallback>
+          <mc:Fallback xmlns:w16cid="http://schemas.microsoft.com/office/word/2016/wordml/cid" xmlns:am3d="http://schemas.microsoft.com/office/drawing/2017/model3d" xmlns:aink="http://schemas.microsoft.com/office/drawing/2016/ink" xmlns:cx8="http://schemas.microsoft.com/office/drawing/2016/5/14/chartex" xmlns:cx7="http://schemas.microsoft.com/office/drawing/2016/5/13/chartex" xmlns:cx6="http://schemas.microsoft.com/office/drawing/2016/5/12/chartex">
             <w:pict>
               <v:group w14:anchorId="5F6F6C64" id="Zeichenbereich 11" o:spid="_x0000_s1026" editas="canvas" style="width:468pt;height:320.1pt;mso-position-horizontal-relative:char;mso-position-vertical-relative:line" coordsize="59436,40652" o:gfxdata="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">
                 <v:shapetype id="_x0000_t75" coordsize="21600,21600" o:spt="75" o:preferrelative="t" path="m@4@5l@4@11@9@11@9@5xe" filled="f" stroked="f">
@@ -2782,7 +2952,7 @@
     </w:p>
     <w:p>
       <w:pPr>
-        <w:pStyle w:val="Beschriftung"/>
+        <w:pStyle w:val="Caption"/>
         <w:rPr>
           <w:lang w:val="en-GB"/>
         </w:rPr>
@@ -3100,8 +3270,17 @@
                                   <w:rFonts w:ascii="Calibri Light" w:eastAsia="Times New Roman" w:hAnsi="Calibri Light"/>
                                   <w:lang w:val="en-GB"/>
                                 </w:rPr>
-                                <w:t>of the 1st color</w:t>
+                                <w:t xml:space="preserve">of the 1st </w:t>
                               </w:r>
+                              <w:proofErr w:type="spellStart"/>
+                              <w:r>
+                                <w:rPr>
+                                  <w:rFonts w:ascii="Calibri Light" w:eastAsia="Times New Roman" w:hAnsi="Calibri Light"/>
+                                  <w:lang w:val="en-GB"/>
+                                </w:rPr>
+                                <w:t>color</w:t>
+                              </w:r>
+                              <w:proofErr w:type="spellEnd"/>
                             </w:p>
                           </w:txbxContent>
                         </wps:txbx>
@@ -3201,8 +3380,17 @@
                                   <w:rFonts w:ascii="Calibri Light" w:eastAsia="Times New Roman" w:hAnsi="Calibri Light"/>
                                   <w:lang w:val="en-GB"/>
                                 </w:rPr>
-                                <w:t>of the 2nd color</w:t>
+                                <w:t xml:space="preserve">of the 2nd </w:t>
                               </w:r>
+                              <w:proofErr w:type="spellStart"/>
+                              <w:r>
+                                <w:rPr>
+                                  <w:rFonts w:ascii="Calibri Light" w:eastAsia="Times New Roman" w:hAnsi="Calibri Light"/>
+                                  <w:lang w:val="en-GB"/>
+                                </w:rPr>
+                                <w:t>color</w:t>
+                              </w:r>
+                              <w:proofErr w:type="spellEnd"/>
                             </w:p>
                           </w:txbxContent>
                         </wps:txbx>
@@ -3219,7 +3407,7 @@
               </wp:inline>
             </w:drawing>
           </mc:Choice>
-          <mc:Fallback>
+          <mc:Fallback xmlns:w16cid="http://schemas.microsoft.com/office/word/2016/wordml/cid" xmlns:am3d="http://schemas.microsoft.com/office/drawing/2017/model3d" xmlns:aink="http://schemas.microsoft.com/office/drawing/2016/ink" xmlns:cx8="http://schemas.microsoft.com/office/drawing/2016/5/14/chartex" xmlns:cx7="http://schemas.microsoft.com/office/drawing/2016/5/13/chartex" xmlns:cx6="http://schemas.microsoft.com/office/drawing/2016/5/12/chartex">
             <w:pict>
               <v:group w14:anchorId="690A5BA5" id="Zeichenbereich 3" o:spid="_x0000_s1042" editas="canvas" style="width:470.15pt;height:245.45pt;mso-position-horizontal-relative:char;mso-position-vertical-relative:line" coordsize="59709,31172" o:gfxdata="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">
                 <v:shape id="_x0000_s1043" type="#_x0000_t75" style="position:absolute;width:59709;height:31172;visibility:visible;mso-wrap-style:square" stroked="t" strokecolor="#bfbfbf [2412]">
@@ -3379,7 +3567,7 @@
     </w:p>
     <w:p>
       <w:pPr>
-        <w:pStyle w:val="Beschriftung"/>
+        <w:pStyle w:val="Caption"/>
         <w:rPr>
           <w:lang w:val="en-GB"/>
         </w:rPr>
@@ -3480,7 +3668,21 @@
         <w:rPr>
           <w:lang w:val="en-GB"/>
         </w:rPr>
-        <w:t>between colors, cards and sheet with the MCC as given baseline.</w:t>
+        <w:t xml:space="preserve">between </w:t>
+      </w:r>
+      <w:proofErr w:type="spellStart"/>
+      <w:r>
+        <w:rPr>
+          <w:lang w:val="en-GB"/>
+        </w:rPr>
+        <w:t>colors</w:t>
+      </w:r>
+      <w:proofErr w:type="spellEnd"/>
+      <w:r>
+        <w:rPr>
+          <w:lang w:val="en-GB"/>
+        </w:rPr>
+        <w:t>, cards and sheet with the MCC as given baseline.</w:t>
       </w:r>
     </w:p>
     <w:p>
@@ -3543,7 +3745,21 @@
         <w:rPr>
           <w:lang w:val="en-GB"/>
         </w:rPr>
-        <w:t xml:space="preserve"> and the similarity by cosine similarity. For more details about the algorithms we have choosen, </w:t>
+        <w:t xml:space="preserve"> and the similarity by cosine similarity. For more details about the algorithms we have </w:t>
+      </w:r>
+      <w:proofErr w:type="spellStart"/>
+      <w:r>
+        <w:rPr>
+          <w:lang w:val="en-GB"/>
+        </w:rPr>
+        <w:t>choosen</w:t>
+      </w:r>
+      <w:proofErr w:type="spellEnd"/>
+      <w:r>
+        <w:rPr>
+          <w:lang w:val="en-GB"/>
+        </w:rPr>
+        <w:t xml:space="preserve">, </w:t>
       </w:r>
       <w:r>
         <w:rPr>
@@ -3895,7 +4111,7 @@
       <w:commentRangeEnd w:id="10"/>
       <w:r>
         <w:rPr>
-          <w:rStyle w:val="Kommentarzeichen"/>
+          <w:rStyle w:val="CommentReference"/>
         </w:rPr>
         <w:commentReference w:id="10"/>
       </w:r>
@@ -3966,13 +4182,39 @@
           </m:r>
         </m:oMath>
       </m:oMathPara>
+      <w:r>
+        <w:rPr>
+          <w:lang w:val="en-GB"/>
+        </w:rPr>
+        <w:t xml:space="preserve"> </w:t>
+      </w:r>
+      <w:r>
+        <w:rPr>
+          <w:lang w:val="en-GB"/>
+        </w:rPr>
+        <w:tab/>
+      </w:r>
       <m:oMath>
         <m:r>
           <w:rPr>
             <w:rFonts w:ascii="Cambria Math" w:hAnsi="Cambria Math"/>
             <w:lang w:val="en-GB"/>
           </w:rPr>
-          <m:t xml:space="preserve"> the distances and similarities have the same deviation for all sheets</m:t>
+          <m:t>the distances and</m:t>
+        </m:r>
+        <m:r>
+          <w:rPr>
+            <w:rFonts w:ascii="Cambria Math" w:hAnsi="Cambria Math"/>
+            <w:lang w:val="en-GB"/>
+          </w:rPr>
+          <m:t xml:space="preserve"> </m:t>
+        </m:r>
+        <m:r>
+          <w:rPr>
+            <w:rFonts w:ascii="Cambria Math" w:hAnsi="Cambria Math"/>
+            <w:lang w:val="en-GB"/>
+          </w:rPr>
+          <m:t>similarities have the same deviation for all sheets</m:t>
         </m:r>
       </m:oMath>
       <w:r>
@@ -4124,7 +4366,7 @@
     </w:p>
     <w:p>
       <w:pPr>
-        <w:pStyle w:val="berschrift1"/>
+        <w:pStyle w:val="Heading1"/>
         <w:rPr>
           <w:lang w:val="en-GB"/>
         </w:rPr>
@@ -4140,7 +4382,7 @@
       <w:commentRangeEnd w:id="12"/>
       <w:r>
         <w:rPr>
-          <w:rStyle w:val="Kommentarzeichen"/>
+          <w:rStyle w:val="CommentReference"/>
           <w:rFonts w:asciiTheme="minorHAnsi" w:eastAsiaTheme="minorEastAsia" w:hAnsiTheme="minorHAnsi" w:cstheme="minorBidi"/>
           <w:b/>
           <w:bCs/>
@@ -4152,14 +4394,14 @@
     </w:p>
     <w:p>
       <w:pPr>
-        <w:pStyle w:val="berschrift2"/>
+        <w:pStyle w:val="Heading2"/>
         <w:rPr>
           <w:lang w:val="en-GB"/>
         </w:rPr>
       </w:pPr>
       <w:bookmarkStart w:id="14" w:name="_Ref9626020"/>
-      <w:bookmarkStart w:id="15" w:name="_Ref9623692"/>
-      <w:bookmarkStart w:id="16" w:name="_Toc9781877"/>
+      <w:bookmarkStart w:id="15" w:name="_Toc9781877"/>
+      <w:bookmarkStart w:id="16" w:name="_Ref9623692"/>
       <w:commentRangeStart w:id="17"/>
       <w:r>
         <w:rPr>
@@ -4171,17 +4413,17 @@
       <w:commentRangeEnd w:id="17"/>
       <w:r>
         <w:rPr>
-          <w:rStyle w:val="Kommentarzeichen"/>
+          <w:rStyle w:val="CommentReference"/>
           <w:rFonts w:asciiTheme="minorHAnsi" w:eastAsiaTheme="minorEastAsia" w:hAnsiTheme="minorHAnsi" w:cstheme="minorBidi"/>
           <w:color w:val="auto"/>
         </w:rPr>
         <w:commentReference w:id="17"/>
       </w:r>
-      <w:bookmarkEnd w:id="16"/>
+      <w:bookmarkEnd w:id="15"/>
     </w:p>
     <w:p>
       <w:pPr>
-        <w:pStyle w:val="berschrift3"/>
+        <w:pStyle w:val="Heading3"/>
         <w:rPr>
           <w:lang w:val="en-GB"/>
         </w:rPr>
@@ -4203,7 +4445,21 @@
         <w:rPr>
           <w:lang w:val="en-GB"/>
         </w:rPr>
-        <w:t>The CIELAB color definition allows to calculate p</w:t>
+        <w:t xml:space="preserve">The CIELAB </w:t>
+      </w:r>
+      <w:proofErr w:type="spellStart"/>
+      <w:r>
+        <w:rPr>
+          <w:lang w:val="en-GB"/>
+        </w:rPr>
+        <w:t>color</w:t>
+      </w:r>
+      <w:proofErr w:type="spellEnd"/>
+      <w:r>
+        <w:rPr>
+          <w:lang w:val="en-GB"/>
+        </w:rPr>
+        <w:t xml:space="preserve"> definition allows to calculate p</w:t>
       </w:r>
       <w:r>
         <w:rPr>
@@ -4221,7 +4477,14 @@
         <w:rPr>
           <w:lang w:val="en-GB"/>
         </w:rPr>
-        <w:t>∆E</w:t>
+        <w:t>∆</w:t>
+      </w:r>
+      <w:proofErr w:type="gramStart"/>
+      <w:r>
+        <w:rPr>
+          <w:lang w:val="en-GB"/>
+        </w:rPr>
+        <w:t>E</w:t>
       </w:r>
       <w:r>
         <w:rPr>
@@ -4233,7 +4496,28 @@
         <w:rPr>
           <w:lang w:val="en-GB"/>
         </w:rPr>
-        <w:t xml:space="preserve"> is a metric for understanding how the human eye perceives color difference</w:t>
+        <w:t xml:space="preserve"> is</w:t>
+      </w:r>
+      <w:proofErr w:type="gramEnd"/>
+      <w:r>
+        <w:rPr>
+          <w:lang w:val="en-GB"/>
+        </w:rPr>
+        <w:t xml:space="preserve"> a metric for understanding how the human eye perceives </w:t>
+      </w:r>
+      <w:proofErr w:type="spellStart"/>
+      <w:r>
+        <w:rPr>
+          <w:lang w:val="en-GB"/>
+        </w:rPr>
+        <w:t>color</w:t>
+      </w:r>
+      <w:proofErr w:type="spellEnd"/>
+      <w:r>
+        <w:rPr>
+          <w:lang w:val="en-GB"/>
+        </w:rPr>
+        <w:t xml:space="preserve"> difference</w:t>
       </w:r>
       <w:r>
         <w:rPr>
@@ -4249,6 +4533,7 @@
           <w:id w:val="1968307161"/>
           <w:citation/>
         </w:sdtPr>
+        <w:sdtEndPr/>
         <w:sdtContent>
           <w:r>
             <w:rPr>
@@ -4299,7 +4584,7 @@
     </w:p>
     <w:p>
       <w:pPr>
-        <w:pStyle w:val="berschrift3"/>
+        <w:pStyle w:val="Heading3"/>
         <w:rPr>
           <w:lang w:val="en-GB"/>
         </w:rPr>
@@ -4375,7 +4660,7 @@
     </w:p>
     <w:p>
       <w:pPr>
-        <w:pStyle w:val="berschrift2"/>
+        <w:pStyle w:val="Heading2"/>
         <w:rPr>
           <w:lang w:val="en-GB"/>
         </w:rPr>
@@ -4411,7 +4696,35 @@
         <w:rPr>
           <w:lang w:val="en-GB"/>
         </w:rPr>
-        <w:t xml:space="preserve"> and focus on the skin colors in the middle of the card and to leave the border color patches out, because they don’t seem to be relevant for </w:t>
+        <w:t xml:space="preserve"> and focus on the skin </w:t>
+      </w:r>
+      <w:proofErr w:type="spellStart"/>
+      <w:r>
+        <w:rPr>
+          <w:lang w:val="en-GB"/>
+        </w:rPr>
+        <w:t>colors</w:t>
+      </w:r>
+      <w:proofErr w:type="spellEnd"/>
+      <w:r>
+        <w:rPr>
+          <w:lang w:val="en-GB"/>
+        </w:rPr>
+        <w:t xml:space="preserve"> in the middle of the card and to leave the border </w:t>
+      </w:r>
+      <w:proofErr w:type="spellStart"/>
+      <w:r>
+        <w:rPr>
+          <w:lang w:val="en-GB"/>
+        </w:rPr>
+        <w:t>color</w:t>
+      </w:r>
+      <w:proofErr w:type="spellEnd"/>
+      <w:r>
+        <w:rPr>
+          <w:lang w:val="en-GB"/>
+        </w:rPr>
+        <w:t xml:space="preserve"> patches out, because they don’t seem to be relevant for </w:t>
       </w:r>
       <w:r>
         <w:rPr>
@@ -4429,8 +4742,16 @@
         <w:rPr>
           <w:lang w:val="en-GB"/>
         </w:rPr>
-        <w:t>skin color</w:t>
-      </w:r>
+        <w:t xml:space="preserve">skin </w:t>
+      </w:r>
+      <w:proofErr w:type="spellStart"/>
+      <w:r>
+        <w:rPr>
+          <w:lang w:val="en-GB"/>
+        </w:rPr>
+        <w:t>color</w:t>
+      </w:r>
+      <w:proofErr w:type="spellEnd"/>
       <w:r>
         <w:rPr>
           <w:lang w:val="en-GB"/>
@@ -4448,7 +4769,21 @@
         <w:rPr>
           <w:lang w:val="en-GB"/>
         </w:rPr>
-        <w:t>The four grey patches in the middle of the mastercard represent the hole for the customer’s skin</w:t>
+        <w:t xml:space="preserve">The four grey patches in the middle of the </w:t>
+      </w:r>
+      <w:proofErr w:type="spellStart"/>
+      <w:r>
+        <w:rPr>
+          <w:lang w:val="en-GB"/>
+        </w:rPr>
+        <w:t>mastercard</w:t>
+      </w:r>
+      <w:proofErr w:type="spellEnd"/>
+      <w:r>
+        <w:rPr>
+          <w:lang w:val="en-GB"/>
+        </w:rPr>
+        <w:t xml:space="preserve"> represent the hole for the customer’s skin</w:t>
       </w:r>
       <w:r>
         <w:rPr>
@@ -4515,7 +4850,35 @@
         <w:rPr>
           <w:lang w:val="en-GB"/>
         </w:rPr>
-        <w:t xml:space="preserve"> shows the remaining 32 of 64 colors that we have used for the comparions.</w:t>
+        <w:t xml:space="preserve"> shows the remaining 32 of 64 </w:t>
+      </w:r>
+      <w:proofErr w:type="spellStart"/>
+      <w:r>
+        <w:rPr>
+          <w:lang w:val="en-GB"/>
+        </w:rPr>
+        <w:t>colors</w:t>
+      </w:r>
+      <w:proofErr w:type="spellEnd"/>
+      <w:r>
+        <w:rPr>
+          <w:lang w:val="en-GB"/>
+        </w:rPr>
+        <w:t xml:space="preserve"> that we have used for the </w:t>
+      </w:r>
+      <w:proofErr w:type="spellStart"/>
+      <w:r>
+        <w:rPr>
+          <w:lang w:val="en-GB"/>
+        </w:rPr>
+        <w:t>comparions</w:t>
+      </w:r>
+      <w:proofErr w:type="spellEnd"/>
+      <w:r>
+        <w:rPr>
+          <w:lang w:val="en-GB"/>
+        </w:rPr>
+        <w:t>.</w:t>
       </w:r>
     </w:p>
     <w:p>
@@ -4558,7 +4921,7 @@
                           <pic:cNvPicPr/>
                         </pic:nvPicPr>
                         <pic:blipFill>
-                          <a:blip r:embed="rId12"/>
+                          <a:blip r:embed="rId11"/>
                           <a:stretch>
                             <a:fillRect/>
                           </a:stretch>
@@ -4591,7 +4954,7 @@
                           <pic:cNvPicPr/>
                         </pic:nvPicPr>
                         <pic:blipFill>
-                          <a:blip r:embed="rId12"/>
+                          <a:blip r:embed="rId11"/>
                           <a:stretch>
                             <a:fillRect/>
                           </a:stretch>
@@ -4873,7 +5236,7 @@
               </wp:inline>
             </w:drawing>
           </mc:Choice>
-          <mc:Fallback>
+          <mc:Fallback xmlns:w16cid="http://schemas.microsoft.com/office/word/2016/wordml/cid" xmlns:am3d="http://schemas.microsoft.com/office/drawing/2017/model3d" xmlns:aink="http://schemas.microsoft.com/office/drawing/2016/ink" xmlns:cx8="http://schemas.microsoft.com/office/drawing/2016/5/14/chartex" xmlns:cx7="http://schemas.microsoft.com/office/drawing/2016/5/13/chartex" xmlns:cx6="http://schemas.microsoft.com/office/drawing/2016/5/12/chartex">
             <w:pict>
               <v:group w14:anchorId="5782AAB2" id="Zeichenbereich 30" o:spid="_x0000_s1026" editas="canvas" style="width:466.35pt;height:236.2pt;mso-position-horizontal-relative:char;mso-position-vertical-relative:line" coordsize="59226,29991" o:gfxdata="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">
                 <v:shape id="_x0000_s1027" type="#_x0000_t75" style="position:absolute;width:59226;height:29991;visibility:visible;mso-wrap-style:square" stroked="t" strokecolor="#bfbfbf [2412]">
@@ -4910,7 +5273,7 @@
     </w:p>
     <w:p>
       <w:pPr>
-        <w:pStyle w:val="Beschriftung"/>
+        <w:pStyle w:val="Caption"/>
         <w:rPr>
           <w:lang w:val="en-GB"/>
         </w:rPr>
@@ -4956,19 +5319,27 @@
         <w:rPr>
           <w:lang w:val="en-GB"/>
         </w:rPr>
-        <w:t>All Colours vs. Tested Colors</w:t>
+        <w:t xml:space="preserve">All Colours vs. Tested </w:t>
+      </w:r>
+      <w:proofErr w:type="spellStart"/>
+      <w:r>
+        <w:rPr>
+          <w:lang w:val="en-GB"/>
+        </w:rPr>
+        <w:t>Colors</w:t>
       </w:r>
       <w:bookmarkEnd w:id="20"/>
+      <w:proofErr w:type="spellEnd"/>
     </w:p>
     <w:p>
       <w:pPr>
-        <w:pStyle w:val="berschrift2"/>
+        <w:pStyle w:val="Heading2"/>
         <w:rPr>
           <w:lang w:val="en-GB"/>
         </w:rPr>
       </w:pPr>
       <w:bookmarkStart w:id="21" w:name="_Toc9781879"/>
-      <w:bookmarkEnd w:id="15"/>
+      <w:bookmarkEnd w:id="16"/>
       <w:r>
         <w:rPr>
           <w:lang w:val="en-GB"/>
@@ -4992,7 +5363,7 @@
     </w:p>
     <w:tbl>
       <w:tblPr>
-        <w:tblStyle w:val="Gitternetztabelle1hell"/>
+        <w:tblStyle w:val="GridTable1Light"/>
         <w:tblW w:w="0" w:type="auto"/>
         <w:tblLook w:val="04A0" w:firstRow="1" w:lastRow="0" w:firstColumn="1" w:lastColumn="0" w:noHBand="0" w:noVBand="1"/>
       </w:tblPr>
@@ -5075,12 +5446,16 @@
                 <w:lang w:val="en-GB"/>
               </w:rPr>
             </w:pPr>
+            <w:proofErr w:type="spellStart"/>
+            <w:proofErr w:type="gramStart"/>
             <w:r>
               <w:rPr>
                 <w:lang w:val="en-GB"/>
               </w:rPr>
               <w:t>data.table</w:t>
             </w:r>
+            <w:proofErr w:type="spellEnd"/>
+            <w:proofErr w:type="gramEnd"/>
           </w:p>
         </w:tc>
         <w:tc>
@@ -5094,12 +5469,14 @@
                 <w:lang w:val="en-GB"/>
               </w:rPr>
             </w:pPr>
+            <w:proofErr w:type="spellStart"/>
             <w:r>
               <w:rPr>
                 <w:lang w:val="en-GB"/>
               </w:rPr>
               <w:t>fread</w:t>
             </w:r>
+            <w:proofErr w:type="spellEnd"/>
           </w:p>
         </w:tc>
         <w:tc>
@@ -5133,6 +5510,7 @@
                 <w:id w:val="-1902896985"/>
                 <w:citation/>
               </w:sdtPr>
+              <w:sdtEndPr/>
               <w:sdtContent>
                 <w:r>
                   <w:rPr>
@@ -5182,12 +5560,14 @@
                 <w:lang w:val="en-GB"/>
               </w:rPr>
             </w:pPr>
+            <w:proofErr w:type="spellStart"/>
             <w:r>
               <w:rPr>
                 <w:lang w:val="en-GB"/>
               </w:rPr>
               <w:t>colorscience</w:t>
             </w:r>
+            <w:proofErr w:type="spellEnd"/>
           </w:p>
         </w:tc>
         <w:tc>
@@ -5224,7 +5604,21 @@
               <w:rPr>
                 <w:lang w:val="en-GB"/>
               </w:rPr>
-              <w:t>Calculates the distance of two colors in CIELAB</w:t>
+              <w:t xml:space="preserve">Calculates the distance of two </w:t>
+            </w:r>
+            <w:proofErr w:type="spellStart"/>
+            <w:r>
+              <w:rPr>
+                <w:lang w:val="en-GB"/>
+              </w:rPr>
+              <w:t>colors</w:t>
+            </w:r>
+            <w:proofErr w:type="spellEnd"/>
+            <w:r>
+              <w:rPr>
+                <w:lang w:val="en-GB"/>
+              </w:rPr>
+              <w:t xml:space="preserve"> in CIELAB</w:t>
             </w:r>
             <w:sdt>
               <w:sdtPr>
@@ -5234,6 +5628,7 @@
                 <w:id w:val="1642617203"/>
                 <w:citation/>
               </w:sdtPr>
+              <w:sdtEndPr/>
               <w:sdtContent>
                 <w:r>
                   <w:rPr>
@@ -5290,12 +5685,14 @@
                 <w:lang w:val="en-GB"/>
               </w:rPr>
             </w:pPr>
+            <w:proofErr w:type="spellStart"/>
             <w:r>
               <w:rPr>
                 <w:lang w:val="en-GB"/>
               </w:rPr>
               <w:t>tcR</w:t>
             </w:r>
+            <w:proofErr w:type="spellEnd"/>
           </w:p>
         </w:tc>
         <w:tc>
@@ -5309,12 +5706,16 @@
                 <w:lang w:val="en-GB"/>
               </w:rPr>
             </w:pPr>
+            <w:proofErr w:type="spellStart"/>
+            <w:proofErr w:type="gramStart"/>
             <w:r>
               <w:rPr>
                 <w:lang w:val="en-GB"/>
               </w:rPr>
               <w:t>cosine.similarity</w:t>
             </w:r>
+            <w:proofErr w:type="spellEnd"/>
+            <w:proofErr w:type="gramEnd"/>
           </w:p>
         </w:tc>
         <w:tc>
@@ -5342,6 +5743,7 @@
                 <w:id w:val="1716548648"/>
                 <w:citation/>
               </w:sdtPr>
+              <w:sdtEndPr/>
               <w:sdtContent>
                 <w:r>
                   <w:rPr>
@@ -5389,7 +5791,7 @@
     </w:p>
     <w:p>
       <w:pPr>
-        <w:pStyle w:val="berschrift2"/>
+        <w:pStyle w:val="Heading2"/>
         <w:rPr>
           <w:lang w:val="en-GB"/>
         </w:rPr>
@@ -5418,7 +5820,7 @@
     </w:p>
     <w:p>
       <w:pPr>
-        <w:pStyle w:val="Listenabsatz"/>
+        <w:pStyle w:val="ListParagraph"/>
         <w:numPr>
           <w:ilvl w:val="0"/>
           <w:numId w:val="27"/>
@@ -5431,7 +5833,15 @@
         <w:rPr>
           <w:lang w:val="en-GB"/>
         </w:rPr>
-        <w:t>Create the necessary data.frame</w:t>
+        <w:t xml:space="preserve">Create the necessary </w:t>
+      </w:r>
+      <w:proofErr w:type="spellStart"/>
+      <w:proofErr w:type="gramStart"/>
+      <w:r>
+        <w:rPr>
+          <w:lang w:val="en-GB"/>
+        </w:rPr>
+        <w:t>data.frame</w:t>
       </w:r>
       <w:r>
         <w:rPr>
@@ -5439,6 +5849,8 @@
         </w:rPr>
         <w:t>s</w:t>
       </w:r>
+      <w:proofErr w:type="spellEnd"/>
+      <w:proofErr w:type="gramEnd"/>
       <w:r>
         <w:rPr>
           <w:lang w:val="en-GB"/>
@@ -5454,7 +5866,7 @@
     </w:p>
     <w:p>
       <w:pPr>
-        <w:pStyle w:val="Listenabsatz"/>
+        <w:pStyle w:val="ListParagraph"/>
         <w:numPr>
           <w:ilvl w:val="0"/>
           <w:numId w:val="27"/>
@@ -5485,12 +5897,26 @@
         <w:rPr>
           <w:lang w:val="en-GB"/>
         </w:rPr>
-        <w:t xml:space="preserve"> as png in the folder “Images”.</w:t>
+        <w:t xml:space="preserve"> as </w:t>
+      </w:r>
+      <w:proofErr w:type="spellStart"/>
+      <w:r>
+        <w:rPr>
+          <w:lang w:val="en-GB"/>
+        </w:rPr>
+        <w:t>png</w:t>
+      </w:r>
+      <w:proofErr w:type="spellEnd"/>
+      <w:r>
+        <w:rPr>
+          <w:lang w:val="en-GB"/>
+        </w:rPr>
+        <w:t xml:space="preserve"> in the folder “Images”.</w:t>
       </w:r>
     </w:p>
     <w:p>
       <w:pPr>
-        <w:pStyle w:val="Listenabsatz"/>
+        <w:pStyle w:val="ListParagraph"/>
         <w:numPr>
           <w:ilvl w:val="0"/>
           <w:numId w:val="29"/>
@@ -5503,7 +5929,21 @@
         <w:rPr>
           <w:lang w:val="en-GB"/>
         </w:rPr>
-        <w:t>Use the same colors for the sheets in the charts</w:t>
+        <w:t xml:space="preserve">Use the same </w:t>
+      </w:r>
+      <w:proofErr w:type="spellStart"/>
+      <w:r>
+        <w:rPr>
+          <w:lang w:val="en-GB"/>
+        </w:rPr>
+        <w:t>colors</w:t>
+      </w:r>
+      <w:proofErr w:type="spellEnd"/>
+      <w:r>
+        <w:rPr>
+          <w:lang w:val="en-GB"/>
+        </w:rPr>
+        <w:t xml:space="preserve"> for the sheets in the charts</w:t>
       </w:r>
       <w:r>
         <w:rPr>
@@ -5514,7 +5954,7 @@
     </w:p>
     <w:p>
       <w:pPr>
-        <w:pStyle w:val="Listenabsatz"/>
+        <w:pStyle w:val="ListParagraph"/>
         <w:numPr>
           <w:ilvl w:val="0"/>
           <w:numId w:val="29"/>
@@ -5527,7 +5967,14 @@
         <w:rPr>
           <w:lang w:val="en-GB"/>
         </w:rPr>
-        <w:t>Use the color</w:t>
+        <w:t xml:space="preserve">Use the </w:t>
+      </w:r>
+      <w:proofErr w:type="spellStart"/>
+      <w:r>
+        <w:rPr>
+          <w:lang w:val="en-GB"/>
+        </w:rPr>
+        <w:t>color</w:t>
       </w:r>
       <w:r>
         <w:rPr>
@@ -5535,6 +5982,7 @@
         </w:rPr>
         <w:t>s</w:t>
       </w:r>
+      <w:proofErr w:type="spellEnd"/>
       <w:r>
         <w:rPr>
           <w:lang w:val="en-GB"/>
@@ -5545,12 +5993,26 @@
         <w:rPr>
           <w:lang w:val="en-GB"/>
         </w:rPr>
-        <w:t>MCC for plotting color patch relevant charts.</w:t>
+        <w:t xml:space="preserve">MCC for plotting </w:t>
+      </w:r>
+      <w:proofErr w:type="spellStart"/>
+      <w:r>
+        <w:rPr>
+          <w:lang w:val="en-GB"/>
+        </w:rPr>
+        <w:t>color</w:t>
+      </w:r>
+      <w:proofErr w:type="spellEnd"/>
+      <w:r>
+        <w:rPr>
+          <w:lang w:val="en-GB"/>
+        </w:rPr>
+        <w:t xml:space="preserve"> patch relevant charts.</w:t>
       </w:r>
     </w:p>
     <w:tbl>
       <w:tblPr>
-        <w:tblStyle w:val="Tabellenraster"/>
+        <w:tblStyle w:val="TableGrid"/>
         <w:tblW w:w="0" w:type="auto"/>
         <w:tblLook w:val="04A0" w:firstRow="1" w:lastRow="0" w:firstColumn="1" w:lastColumn="0" w:noHBand="0" w:noVBand="1"/>
       </w:tblPr>
@@ -5861,7 +6323,7 @@
     </w:tbl>
     <w:p>
       <w:pPr>
-        <w:pStyle w:val="Beschriftung"/>
+        <w:pStyle w:val="Caption"/>
         <w:rPr>
           <w:lang w:val="en-GB"/>
         </w:rPr>
@@ -5898,7 +6360,21 @@
         <w:rPr>
           <w:lang w:val="en-GB"/>
         </w:rPr>
-        <w:t xml:space="preserve">: Color Legend for </w:t>
+        <w:t xml:space="preserve">: </w:t>
+      </w:r>
+      <w:proofErr w:type="spellStart"/>
+      <w:r>
+        <w:rPr>
+          <w:lang w:val="en-GB"/>
+        </w:rPr>
+        <w:t>Color</w:t>
+      </w:r>
+      <w:proofErr w:type="spellEnd"/>
+      <w:r>
+        <w:rPr>
+          <w:lang w:val="en-GB"/>
+        </w:rPr>
+        <w:t xml:space="preserve"> Legend for </w:t>
       </w:r>
       <w:r>
         <w:rPr>
@@ -5909,7 +6385,7 @@
     </w:p>
     <w:p>
       <w:pPr>
-        <w:pStyle w:val="berschrift1"/>
+        <w:pStyle w:val="Heading1"/>
         <w:rPr>
           <w:lang w:val="en-GB"/>
         </w:rPr>
@@ -5929,7 +6405,7 @@
       <w:commentRangeEnd w:id="27"/>
       <w:r>
         <w:rPr>
-          <w:rStyle w:val="Kommentarzeichen"/>
+          <w:rStyle w:val="CommentReference"/>
           <w:rFonts w:asciiTheme="minorHAnsi" w:eastAsiaTheme="minorEastAsia" w:hAnsiTheme="minorHAnsi" w:cstheme="minorBidi"/>
           <w:b/>
           <w:bCs/>
@@ -5951,7 +6427,7 @@
       </w:pPr>
       <w:r>
         <w:rPr>
-          <w:rStyle w:val="Kommentarzeichen"/>
+          <w:rStyle w:val="CommentReference"/>
         </w:rPr>
         <w:commentReference w:id="28"/>
       </w:r>
@@ -5985,7 +6461,7 @@
     </w:p>
     <w:p>
       <w:pPr>
-        <w:pStyle w:val="berschrift2"/>
+        <w:pStyle w:val="Heading2"/>
         <w:rPr>
           <w:lang w:val="en-GB"/>
         </w:rPr>
@@ -6007,7 +6483,7 @@
     </w:p>
     <w:p>
       <w:pPr>
-        <w:pStyle w:val="berschrift3"/>
+        <w:pStyle w:val="Heading3"/>
         <w:rPr>
           <w:lang w:val="en-GB"/>
         </w:rPr>
@@ -6021,7 +6497,7 @@
     </w:p>
     <w:tbl>
       <w:tblPr>
-        <w:tblStyle w:val="Gitternetztabelle1hell"/>
+        <w:tblStyle w:val="GridTable1Light"/>
         <w:tblW w:w="5000" w:type="pct"/>
         <w:tblLook w:val="04A0" w:firstRow="1" w:lastRow="0" w:firstColumn="1" w:lastColumn="0" w:noHBand="0" w:noVBand="1"/>
       </w:tblPr>
@@ -6433,21 +6909,29 @@
     </w:tbl>
     <w:p>
       <w:pPr>
-        <w:pStyle w:val="berschrift3"/>
-        <w:rPr>
-          <w:lang w:val="en-GB"/>
-        </w:rPr>
-      </w:pPr>
-      <w:r>
-        <w:rPr>
-          <w:lang w:val="en-GB"/>
-        </w:rPr>
-        <w:t>Over all colors</w:t>
-      </w:r>
+        <w:pStyle w:val="Heading3"/>
+        <w:rPr>
+          <w:lang w:val="en-GB"/>
+        </w:rPr>
+      </w:pPr>
+      <w:r>
+        <w:rPr>
+          <w:lang w:val="en-GB"/>
+        </w:rPr>
+        <w:t xml:space="preserve">Over all </w:t>
+      </w:r>
+      <w:proofErr w:type="spellStart"/>
+      <w:r>
+        <w:rPr>
+          <w:lang w:val="en-GB"/>
+        </w:rPr>
+        <w:t>colors</w:t>
+      </w:r>
+      <w:proofErr w:type="spellEnd"/>
     </w:p>
     <w:tbl>
       <w:tblPr>
-        <w:tblStyle w:val="Gitternetztabelle1hell"/>
+        <w:tblStyle w:val="GridTable1Light"/>
         <w:tblW w:w="9396" w:type="dxa"/>
         <w:tblLayout w:type="fixed"/>
         <w:tblLook w:val="04A0" w:firstRow="1" w:lastRow="0" w:firstColumn="1" w:lastColumn="0" w:noHBand="0" w:noVBand="1"/>
@@ -15340,27 +15824,26 @@
           <w:lang w:val="en-GB"/>
         </w:rPr>
       </w:pPr>
-      <w:bookmarkStart w:id="31" w:name="_GoBack"/>
+    </w:p>
+    <w:p>
+      <w:pPr>
+        <w:pStyle w:val="Heading2"/>
+        <w:rPr>
+          <w:lang w:val="en-GB"/>
+        </w:rPr>
+      </w:pPr>
+      <w:bookmarkStart w:id="31" w:name="_Toc9781883"/>
+      <w:r>
+        <w:rPr>
+          <w:lang w:val="en-GB"/>
+        </w:rPr>
+        <w:t>Hypothesis A</w:t>
+      </w:r>
       <w:bookmarkEnd w:id="31"/>
     </w:p>
     <w:p>
       <w:pPr>
-        <w:pStyle w:val="berschrift2"/>
-        <w:rPr>
-          <w:lang w:val="en-GB"/>
-        </w:rPr>
-      </w:pPr>
-      <w:bookmarkStart w:id="32" w:name="_Toc9781883"/>
-      <w:r>
-        <w:rPr>
-          <w:lang w:val="en-GB"/>
-        </w:rPr>
-        <w:t>Hypothesis A</w:t>
-      </w:r>
-      <w:bookmarkEnd w:id="32"/>
-    </w:p>
-    <w:p>
-      <w:pPr>
+        <w:ind w:firstLine="708"/>
         <w:rPr>
           <w:lang w:val="en-GB"/>
         </w:rPr>
@@ -15436,7 +15919,7 @@
     </w:p>
     <w:p>
       <w:pPr>
-        <w:pStyle w:val="berschrift3"/>
+        <w:pStyle w:val="Heading3"/>
         <w:rPr>
           <w:lang w:val="en-GB"/>
         </w:rPr>
@@ -15450,13 +15933,13 @@
     </w:p>
     <w:tbl>
       <w:tblPr>
-        <w:tblStyle w:val="Gitternetztabelle1hell"/>
+        <w:tblStyle w:val="GridTable1Light"/>
         <w:tblW w:w="0" w:type="auto"/>
         <w:tblLook w:val="04A0" w:firstRow="1" w:lastRow="0" w:firstColumn="1" w:lastColumn="0" w:noHBand="0" w:noVBand="1"/>
       </w:tblPr>
       <w:tblGrid>
-        <w:gridCol w:w="4684"/>
-        <w:gridCol w:w="4712"/>
+        <w:gridCol w:w="4698"/>
+        <w:gridCol w:w="4698"/>
       </w:tblGrid>
       <w:tr>
         <w:trPr>
@@ -15519,9 +16002,9 @@
                 <w:lang w:val="en-GB" w:eastAsia="en-GB"/>
               </w:rPr>
               <w:drawing>
-                <wp:inline distT="0" distB="0" distL="0" distR="0" wp14:anchorId="5FDD0CFB" wp14:editId="15B06F60">
-                  <wp:extent cx="2952000" cy="2952000"/>
-                  <wp:effectExtent l="0" t="0" r="1270" b="1270"/>
+                <wp:inline distT="0" distB="0" distL="0" distR="0" wp14:anchorId="5FDD0CFB" wp14:editId="0AE3FDBD">
+                  <wp:extent cx="2781300" cy="2781300"/>
+                  <wp:effectExtent l="0" t="0" r="0" b="0"/>
                   <wp:docPr id="15" name="Picture 15"/>
                   <wp:cNvGraphicFramePr>
                     <a:graphicFrameLocks xmlns:a="http://schemas.openxmlformats.org/drawingml/2006/main" noChangeAspect="1"/>
@@ -15548,7 +16031,7 @@
                         <pic:spPr>
                           <a:xfrm>
                             <a:off x="0" y="0"/>
-                            <a:ext cx="2952000" cy="2952000"/>
+                            <a:ext cx="2781790" cy="2781790"/>
                           </a:xfrm>
                           <a:prstGeom prst="rect">
                             <a:avLst/>
@@ -15579,8 +16062,8 @@
                 <w:lang w:val="en-GB" w:eastAsia="en-GB"/>
               </w:rPr>
               <w:drawing>
-                <wp:inline distT="0" distB="0" distL="0" distR="0" wp14:anchorId="0D1F74BA" wp14:editId="024F5FB2">
-                  <wp:extent cx="2971800" cy="2971800"/>
+                <wp:inline distT="0" distB="0" distL="0" distR="0" wp14:anchorId="0D1F74BA" wp14:editId="504539DF">
+                  <wp:extent cx="2781300" cy="2781300"/>
                   <wp:effectExtent l="0" t="0" r="0" b="0"/>
                   <wp:docPr id="39" name="Picture 39"/>
                   <wp:cNvGraphicFramePr>
@@ -15608,7 +16091,7 @@
                         <pic:spPr>
                           <a:xfrm>
                             <a:off x="0" y="0"/>
-                            <a:ext cx="2971800" cy="2971800"/>
+                            <a:ext cx="2781300" cy="2781300"/>
                           </a:xfrm>
                           <a:prstGeom prst="rect">
                             <a:avLst/>
@@ -15626,7 +16109,7 @@
     </w:tbl>
     <w:p>
       <w:pPr>
-        <w:pStyle w:val="berschrift3"/>
+        <w:pStyle w:val="Heading3"/>
         <w:rPr>
           <w:noProof/>
         </w:rPr>
@@ -15640,13 +16123,13 @@
     </w:p>
     <w:tbl>
       <w:tblPr>
-        <w:tblStyle w:val="Gitternetztabelle1hell"/>
+        <w:tblStyle w:val="GridTable1Light"/>
         <w:tblW w:w="0" w:type="auto"/>
         <w:tblLook w:val="04A0" w:firstRow="1" w:lastRow="0" w:firstColumn="1" w:lastColumn="0" w:noHBand="0" w:noVBand="1"/>
       </w:tblPr>
       <w:tblGrid>
-        <w:gridCol w:w="4684"/>
-        <w:gridCol w:w="4712"/>
+        <w:gridCol w:w="4698"/>
+        <w:gridCol w:w="4698"/>
       </w:tblGrid>
       <w:tr>
         <w:trPr>
@@ -15712,11 +16195,10 @@
                 <w:noProof/>
                 <w:lang w:val="en-GB" w:eastAsia="en-GB"/>
               </w:rPr>
-              <w:lastRenderedPageBreak/>
               <w:drawing>
-                <wp:inline distT="0" distB="0" distL="0" distR="0" wp14:anchorId="782DED14" wp14:editId="77D04727">
-                  <wp:extent cx="2952750" cy="2952750"/>
-                  <wp:effectExtent l="0" t="0" r="0" b="0"/>
+                <wp:inline distT="0" distB="0" distL="0" distR="0" wp14:anchorId="782DED14" wp14:editId="1F4F30FC">
+                  <wp:extent cx="2952750" cy="2867025"/>
+                  <wp:effectExtent l="0" t="0" r="0" b="9525"/>
                   <wp:docPr id="29" name="Picture 29"/>
                   <wp:cNvGraphicFramePr>
                     <a:graphicFrameLocks xmlns:a="http://schemas.openxmlformats.org/drawingml/2006/main" noChangeAspect="1"/>
@@ -15728,7 +16210,7 @@
                           <pic:cNvPr id="29" name="ViolinMeanDistCardsBySheets.png"/>
                           <pic:cNvPicPr/>
                         </pic:nvPicPr>
-                        <pic:blipFill>
+                        <pic:blipFill rotWithShape="1">
                           <a:blip r:embed="rId20">
                             <a:extLst>
                               <a:ext uri="{28A0092B-C50C-407E-A947-70E740481C1C}">
@@ -15736,18 +16218,25 @@
                               </a:ext>
                             </a:extLst>
                           </a:blip>
-                          <a:stretch>
-                            <a:fillRect/>
-                          </a:stretch>
+                          <a:srcRect b="2903"/>
+                          <a:stretch/>
                         </pic:blipFill>
-                        <pic:spPr>
+                        <pic:spPr bwMode="auto">
                           <a:xfrm>
                             <a:off x="0" y="0"/>
-                            <a:ext cx="2952750" cy="2952750"/>
+                            <a:ext cx="2952750" cy="2867025"/>
                           </a:xfrm>
                           <a:prstGeom prst="rect">
                             <a:avLst/>
                           </a:prstGeom>
+                          <a:ln>
+                            <a:noFill/>
+                          </a:ln>
+                          <a:extLst>
+                            <a:ext uri="{53640926-AAD7-44D8-BBD7-CCE9431645EC}">
+                              <a14:shadowObscured xmlns:a14="http://schemas.microsoft.com/office/drawing/2010/main"/>
+                            </a:ext>
+                          </a:extLst>
                         </pic:spPr>
                       </pic:pic>
                     </a:graphicData>
@@ -15774,9 +16263,9 @@
                 <w:lang w:val="en-GB" w:eastAsia="en-GB"/>
               </w:rPr>
               <w:drawing>
-                <wp:inline distT="0" distB="0" distL="0" distR="0" wp14:anchorId="5C200054" wp14:editId="58E548DF">
-                  <wp:extent cx="2971800" cy="2971800"/>
-                  <wp:effectExtent l="0" t="0" r="0" b="0"/>
+                <wp:inline distT="0" distB="0" distL="0" distR="0" wp14:anchorId="5C200054" wp14:editId="61435BD8">
+                  <wp:extent cx="2952750" cy="2867025"/>
+                  <wp:effectExtent l="0" t="0" r="0" b="9525"/>
                   <wp:docPr id="40" name="Picture 40"/>
                   <wp:cNvGraphicFramePr>
                     <a:graphicFrameLocks xmlns:a="http://schemas.openxmlformats.org/drawingml/2006/main" noChangeAspect="1"/>
@@ -15788,7 +16277,7 @@
                           <pic:cNvPr id="40" name="ViolinMeanSimiCardsBySheets.png"/>
                           <pic:cNvPicPr/>
                         </pic:nvPicPr>
-                        <pic:blipFill>
+                        <pic:blipFill rotWithShape="1">
                           <a:blip r:embed="rId21">
                             <a:extLst>
                               <a:ext uri="{28A0092B-C50C-407E-A947-70E740481C1C}">
@@ -15796,18 +16285,25 @@
                               </a:ext>
                             </a:extLst>
                           </a:blip>
-                          <a:stretch>
-                            <a:fillRect/>
-                          </a:stretch>
+                          <a:srcRect b="2903"/>
+                          <a:stretch/>
                         </pic:blipFill>
-                        <pic:spPr>
+                        <pic:spPr bwMode="auto">
                           <a:xfrm>
                             <a:off x="0" y="0"/>
-                            <a:ext cx="2971800" cy="2971800"/>
+                            <a:ext cx="2952750" cy="2867025"/>
                           </a:xfrm>
                           <a:prstGeom prst="rect">
                             <a:avLst/>
                           </a:prstGeom>
+                          <a:ln>
+                            <a:noFill/>
+                          </a:ln>
+                          <a:extLst>
+                            <a:ext uri="{53640926-AAD7-44D8-BBD7-CCE9431645EC}">
+                              <a14:shadowObscured xmlns:a14="http://schemas.microsoft.com/office/drawing/2010/main"/>
+                            </a:ext>
+                          </a:extLst>
                         </pic:spPr>
                       </pic:pic>
                     </a:graphicData>
@@ -15821,7 +16317,7 @@
     </w:tbl>
     <w:p>
       <w:pPr>
-        <w:pStyle w:val="berschrift3"/>
+        <w:pStyle w:val="Heading3"/>
         <w:rPr>
           <w:noProof/>
         </w:rPr>
@@ -15830,12 +16326,13 @@
         <w:rPr>
           <w:noProof/>
         </w:rPr>
+        <w:lastRenderedPageBreak/>
         <w:t>Histogram</w:t>
       </w:r>
     </w:p>
     <w:tbl>
       <w:tblPr>
-        <w:tblStyle w:val="Gitternetztabelle1hell"/>
+        <w:tblStyle w:val="GridTable1Light"/>
         <w:tblW w:w="0" w:type="auto"/>
         <w:tblLook w:val="04A0" w:firstRow="1" w:lastRow="0" w:firstColumn="1" w:lastColumn="0" w:noHBand="0" w:noVBand="1"/>
       </w:tblPr>
@@ -15904,9 +16401,9 @@
                 <w:lang w:val="en-GB" w:eastAsia="en-GB"/>
               </w:rPr>
               <w:drawing>
-                <wp:inline distT="0" distB="0" distL="0" distR="0" wp14:anchorId="4EE19B92" wp14:editId="0FF61CFD">
-                  <wp:extent cx="2743200" cy="2743200"/>
-                  <wp:effectExtent l="0" t="0" r="0" b="0"/>
+                <wp:inline distT="0" distB="0" distL="0" distR="0" wp14:anchorId="4EE19B92" wp14:editId="1D2670E7">
+                  <wp:extent cx="2743200" cy="2619375"/>
+                  <wp:effectExtent l="0" t="0" r="0" b="9525"/>
                   <wp:docPr id="37" name="Picture 37"/>
                   <wp:cNvGraphicFramePr>
                     <a:graphicFrameLocks xmlns:a="http://schemas.openxmlformats.org/drawingml/2006/main" noChangeAspect="1"/>
@@ -15918,7 +16415,7 @@
                           <pic:cNvPr id="37" name="HistMeanDistCardsBySheets.png"/>
                           <pic:cNvPicPr/>
                         </pic:nvPicPr>
-                        <pic:blipFill>
+                        <pic:blipFill rotWithShape="1">
                           <a:blip r:embed="rId22">
                             <a:extLst>
                               <a:ext uri="{28A0092B-C50C-407E-A947-70E740481C1C}">
@@ -15926,18 +16423,25 @@
                               </a:ext>
                             </a:extLst>
                           </a:blip>
-                          <a:stretch>
-                            <a:fillRect/>
-                          </a:stretch>
+                          <a:srcRect b="4514"/>
+                          <a:stretch/>
                         </pic:blipFill>
-                        <pic:spPr>
+                        <pic:spPr bwMode="auto">
                           <a:xfrm>
                             <a:off x="0" y="0"/>
-                            <a:ext cx="2743200" cy="2743200"/>
+                            <a:ext cx="2743200" cy="2619375"/>
                           </a:xfrm>
                           <a:prstGeom prst="rect">
                             <a:avLst/>
                           </a:prstGeom>
+                          <a:ln>
+                            <a:noFill/>
+                          </a:ln>
+                          <a:extLst>
+                            <a:ext uri="{53640926-AAD7-44D8-BBD7-CCE9431645EC}">
+                              <a14:shadowObscured xmlns:a14="http://schemas.microsoft.com/office/drawing/2010/main"/>
+                            </a:ext>
+                          </a:extLst>
                         </pic:spPr>
                       </pic:pic>
                     </a:graphicData>
@@ -15964,8 +16468,8 @@
                 <w:lang w:val="en-GB" w:eastAsia="en-GB"/>
               </w:rPr>
               <w:drawing>
-                <wp:inline distT="0" distB="0" distL="0" distR="0" wp14:anchorId="56603322" wp14:editId="381DF34B">
-                  <wp:extent cx="2695575" cy="2695575"/>
+                <wp:inline distT="0" distB="0" distL="0" distR="0" wp14:anchorId="56603322" wp14:editId="11FCCB84">
+                  <wp:extent cx="2695575" cy="2562225"/>
                   <wp:effectExtent l="0" t="0" r="9525" b="9525"/>
                   <wp:docPr id="41" name="Picture 41"/>
                   <wp:cNvGraphicFramePr>
@@ -15978,7 +16482,7 @@
                           <pic:cNvPr id="41" name="HistMeanSimiCardsBySheets.png"/>
                           <pic:cNvPicPr/>
                         </pic:nvPicPr>
-                        <pic:blipFill>
+                        <pic:blipFill rotWithShape="1">
                           <a:blip r:embed="rId23">
                             <a:extLst>
                               <a:ext uri="{28A0092B-C50C-407E-A947-70E740481C1C}">
@@ -15986,18 +16490,25 @@
                               </a:ext>
                             </a:extLst>
                           </a:blip>
-                          <a:stretch>
-                            <a:fillRect/>
-                          </a:stretch>
+                          <a:srcRect b="4947"/>
+                          <a:stretch/>
                         </pic:blipFill>
-                        <pic:spPr>
+                        <pic:spPr bwMode="auto">
                           <a:xfrm>
                             <a:off x="0" y="0"/>
-                            <a:ext cx="2695575" cy="2695575"/>
+                            <a:ext cx="2695575" cy="2562225"/>
                           </a:xfrm>
                           <a:prstGeom prst="rect">
                             <a:avLst/>
                           </a:prstGeom>
+                          <a:ln>
+                            <a:noFill/>
+                          </a:ln>
+                          <a:extLst>
+                            <a:ext uri="{53640926-AAD7-44D8-BBD7-CCE9431645EC}">
+                              <a14:shadowObscured xmlns:a14="http://schemas.microsoft.com/office/drawing/2010/main"/>
+                            </a:ext>
+                          </a:extLst>
                         </pic:spPr>
                       </pic:pic>
                     </a:graphicData>
@@ -16011,7 +16522,7 @@
     </w:tbl>
     <w:p>
       <w:pPr>
-        <w:pStyle w:val="berschrift3"/>
+        <w:pStyle w:val="Heading3"/>
         <w:rPr>
           <w:noProof/>
           <w:lang w:val="en-GB"/>
@@ -16027,7 +16538,7 @@
     </w:p>
     <w:tbl>
       <w:tblPr>
-        <w:tblStyle w:val="Gitternetztabelle1hell"/>
+        <w:tblStyle w:val="GridTable1Light"/>
         <w:tblW w:w="0" w:type="auto"/>
         <w:tblLook w:val="04A0" w:firstRow="1" w:lastRow="0" w:firstColumn="1" w:lastColumn="0" w:noHBand="0" w:noVBand="1"/>
       </w:tblPr>
@@ -16095,11 +16606,10 @@
                 <w:noProof/>
                 <w:lang w:val="en-GB" w:eastAsia="en-GB"/>
               </w:rPr>
-              <w:lastRenderedPageBreak/>
               <w:drawing>
-                <wp:inline distT="0" distB="0" distL="0" distR="0" wp14:anchorId="2DFC9EDE" wp14:editId="3FB46B39">
-                  <wp:extent cx="2743200" cy="2743200"/>
-                  <wp:effectExtent l="0" t="0" r="0" b="0"/>
+                <wp:inline distT="0" distB="0" distL="0" distR="0" wp14:anchorId="2DFC9EDE" wp14:editId="59D64B11">
+                  <wp:extent cx="2743200" cy="2714625"/>
+                  <wp:effectExtent l="0" t="0" r="0" b="9525"/>
                   <wp:docPr id="38" name="Picture 38"/>
                   <wp:cNvGraphicFramePr>
                     <a:graphicFrameLocks xmlns:a="http://schemas.openxmlformats.org/drawingml/2006/main" noChangeAspect="1"/>
@@ -16111,7 +16621,7 @@
                           <pic:cNvPr id="38" name="DensityMeanDistCardsBySheets.png"/>
                           <pic:cNvPicPr/>
                         </pic:nvPicPr>
-                        <pic:blipFill>
+                        <pic:blipFill rotWithShape="1">
                           <a:blip r:embed="rId24">
                             <a:extLst>
                               <a:ext uri="{28A0092B-C50C-407E-A947-70E740481C1C}">
@@ -16119,18 +16629,25 @@
                               </a:ext>
                             </a:extLst>
                           </a:blip>
-                          <a:stretch>
-                            <a:fillRect/>
-                          </a:stretch>
+                          <a:srcRect b="1042"/>
+                          <a:stretch/>
                         </pic:blipFill>
-                        <pic:spPr>
+                        <pic:spPr bwMode="auto">
                           <a:xfrm>
                             <a:off x="0" y="0"/>
-                            <a:ext cx="2743200" cy="2743200"/>
+                            <a:ext cx="2743200" cy="2714625"/>
                           </a:xfrm>
                           <a:prstGeom prst="rect">
                             <a:avLst/>
                           </a:prstGeom>
+                          <a:ln>
+                            <a:noFill/>
+                          </a:ln>
+                          <a:extLst>
+                            <a:ext uri="{53640926-AAD7-44D8-BBD7-CCE9431645EC}">
+                              <a14:shadowObscured xmlns:a14="http://schemas.microsoft.com/office/drawing/2010/main"/>
+                            </a:ext>
+                          </a:extLst>
                         </pic:spPr>
                       </pic:pic>
                     </a:graphicData>
@@ -16203,21 +16720,29 @@
       </w:tr>
     </w:tbl>
     <w:p/>
+    <w:p/>
+    <w:p/>
+    <w:p/>
+    <w:p/>
+    <w:p/>
+    <w:p/>
+    <w:p/>
     <w:p>
       <w:pPr>
-        <w:pStyle w:val="berschrift2"/>
-        <w:rPr>
-          <w:lang w:val="en-GB"/>
-        </w:rPr>
-      </w:pPr>
-      <w:bookmarkStart w:id="33" w:name="_Toc9781884"/>
-      <w:r>
-        <w:rPr>
-          <w:lang w:val="en-GB"/>
-        </w:rPr>
+        <w:pStyle w:val="Heading2"/>
+        <w:rPr>
+          <w:lang w:val="en-GB"/>
+        </w:rPr>
+      </w:pPr>
+      <w:bookmarkStart w:id="32" w:name="_Toc9781884"/>
+      <w:r>
+        <w:rPr>
+          <w:lang w:val="en-GB"/>
+        </w:rPr>
+        <w:lastRenderedPageBreak/>
         <w:t>Hypothesis B</w:t>
       </w:r>
-      <w:bookmarkEnd w:id="33"/>
+      <w:bookmarkEnd w:id="32"/>
     </w:p>
     <w:p>
       <w:pPr>
@@ -16290,7 +16815,7 @@
     </w:p>
     <w:p>
       <w:pPr>
-        <w:pStyle w:val="berschrift3"/>
+        <w:pStyle w:val="Heading3"/>
         <w:rPr>
           <w:lang w:val="en-GB"/>
         </w:rPr>
@@ -16304,7 +16829,7 @@
     </w:p>
     <w:tbl>
       <w:tblPr>
-        <w:tblStyle w:val="Gitternetztabelle1hell"/>
+        <w:tblStyle w:val="GridTable1Light"/>
         <w:tblW w:w="0" w:type="auto"/>
         <w:tblLook w:val="04A0" w:firstRow="1" w:lastRow="0" w:firstColumn="1" w:lastColumn="0" w:noHBand="0" w:noVBand="1"/>
       </w:tblPr>
@@ -16373,10 +16898,10 @@
                 <w:lang w:val="en-GB" w:eastAsia="en-GB"/>
               </w:rPr>
               <w:drawing>
-                <wp:inline distT="0" distB="0" distL="0" distR="0" wp14:anchorId="53608744" wp14:editId="3932238E">
-                  <wp:extent cx="2314575" cy="2314575"/>
-                  <wp:effectExtent l="0" t="0" r="9525" b="9525"/>
-                  <wp:docPr id="56" name="Grafik 56"/>
+                <wp:inline distT="0" distB="0" distL="0" distR="0" wp14:anchorId="00132B3F" wp14:editId="39E31689">
+                  <wp:extent cx="2686050" cy="2619375"/>
+                  <wp:effectExtent l="0" t="0" r="0" b="9525"/>
+                  <wp:docPr id="1" name="Picture 1"/>
                   <wp:cNvGraphicFramePr>
                     <a:graphicFrameLocks xmlns:a="http://schemas.openxmlformats.org/drawingml/2006/main" noChangeAspect="1"/>
                   </wp:cNvGraphicFramePr>
@@ -16384,12 +16909,10 @@
                     <a:graphicData uri="http://schemas.openxmlformats.org/drawingml/2006/picture">
                       <pic:pic xmlns:pic="http://schemas.openxmlformats.org/drawingml/2006/picture">
                         <pic:nvPicPr>
-                          <pic:cNvPr id="0" name="Picture 1"/>
-                          <pic:cNvPicPr>
-                            <a:picLocks noChangeAspect="1" noChangeArrowheads="1"/>
-                          </pic:cNvPicPr>
+                          <pic:cNvPr id="1" name="BoxColorForCardsBySheet.png"/>
+                          <pic:cNvPicPr/>
                         </pic:nvPicPr>
-                        <pic:blipFill>
+                        <pic:blipFill rotWithShape="1">
                           <a:blip r:embed="rId26">
                             <a:extLst>
                               <a:ext uri="{28A0092B-C50C-407E-A947-70E740481C1C}">
@@ -16397,23 +16920,25 @@
                               </a:ext>
                             </a:extLst>
                           </a:blip>
-                          <a:srcRect/>
-                          <a:stretch>
-                            <a:fillRect/>
-                          </a:stretch>
+                          <a:srcRect t="-1" b="2482"/>
+                          <a:stretch/>
                         </pic:blipFill>
                         <pic:spPr bwMode="auto">
                           <a:xfrm>
                             <a:off x="0" y="0"/>
-                            <a:ext cx="2314575" cy="2314575"/>
+                            <a:ext cx="2686050" cy="2619375"/>
                           </a:xfrm>
                           <a:prstGeom prst="rect">
                             <a:avLst/>
                           </a:prstGeom>
-                          <a:noFill/>
                           <a:ln>
                             <a:noFill/>
                           </a:ln>
+                          <a:extLst>
+                            <a:ext uri="{53640926-AAD7-44D8-BBD7-CCE9431645EC}">
+                              <a14:shadowObscured xmlns:a14="http://schemas.microsoft.com/office/drawing/2010/main"/>
+                            </a:ext>
+                          </a:extLst>
                         </pic:spPr>
                       </pic:pic>
                     </a:graphicData>
@@ -16434,13 +16959,67 @@
                 <w:lang w:val="en-GB"/>
               </w:rPr>
             </w:pPr>
+            <w:r>
+              <w:rPr>
+                <w:noProof/>
+                <w:lang w:val="en-GB" w:eastAsia="en-GB"/>
+              </w:rPr>
+              <w:drawing>
+                <wp:inline distT="0" distB="0" distL="0" distR="0" wp14:anchorId="08B0EBC1" wp14:editId="3EE9D463">
+                  <wp:extent cx="2686050" cy="2619375"/>
+                  <wp:effectExtent l="0" t="0" r="0" b="9525"/>
+                  <wp:docPr id="12" name="Picture 12"/>
+                  <wp:cNvGraphicFramePr>
+                    <a:graphicFrameLocks xmlns:a="http://schemas.openxmlformats.org/drawingml/2006/main" noChangeAspect="1"/>
+                  </wp:cNvGraphicFramePr>
+                  <a:graphic xmlns:a="http://schemas.openxmlformats.org/drawingml/2006/main">
+                    <a:graphicData uri="http://schemas.openxmlformats.org/drawingml/2006/picture">
+                      <pic:pic xmlns:pic="http://schemas.openxmlformats.org/drawingml/2006/picture">
+                        <pic:nvPicPr>
+                          <pic:cNvPr id="12" name="BoxColorForCardsBySheet.png"/>
+                          <pic:cNvPicPr/>
+                        </pic:nvPicPr>
+                        <pic:blipFill rotWithShape="1">
+                          <a:blip r:embed="rId27">
+                            <a:extLst>
+                              <a:ext uri="{28A0092B-C50C-407E-A947-70E740481C1C}">
+                                <a14:useLocalDpi xmlns:a14="http://schemas.microsoft.com/office/drawing/2010/main" val="0"/>
+                              </a:ext>
+                            </a:extLst>
+                          </a:blip>
+                          <a:srcRect t="-1" b="2482"/>
+                          <a:stretch/>
+                        </pic:blipFill>
+                        <pic:spPr bwMode="auto">
+                          <a:xfrm>
+                            <a:off x="0" y="0"/>
+                            <a:ext cx="2686050" cy="2619375"/>
+                          </a:xfrm>
+                          <a:prstGeom prst="rect">
+                            <a:avLst/>
+                          </a:prstGeom>
+                          <a:ln>
+                            <a:noFill/>
+                          </a:ln>
+                          <a:extLst>
+                            <a:ext uri="{53640926-AAD7-44D8-BBD7-CCE9431645EC}">
+                              <a14:shadowObscured xmlns:a14="http://schemas.microsoft.com/office/drawing/2010/main"/>
+                            </a:ext>
+                          </a:extLst>
+                        </pic:spPr>
+                      </pic:pic>
+                    </a:graphicData>
+                  </a:graphic>
+                </wp:inline>
+              </w:drawing>
+            </w:r>
           </w:p>
         </w:tc>
       </w:tr>
     </w:tbl>
     <w:p>
       <w:pPr>
-        <w:pStyle w:val="berschrift3"/>
+        <w:pStyle w:val="Heading3"/>
         <w:rPr>
           <w:noProof/>
         </w:rPr>
@@ -16454,7 +17033,7 @@
     </w:p>
     <w:tbl>
       <w:tblPr>
-        <w:tblStyle w:val="Gitternetztabelle1hell"/>
+        <w:tblStyle w:val="GridTable1Light"/>
         <w:tblW w:w="0" w:type="auto"/>
         <w:tblLook w:val="04A0" w:firstRow="1" w:lastRow="0" w:firstColumn="1" w:lastColumn="0" w:noHBand="0" w:noVBand="1"/>
       </w:tblPr>
@@ -16517,6 +17096,53 @@
                 <w:noProof/>
               </w:rPr>
             </w:pPr>
+            <w:r>
+              <w:rPr>
+                <w:noProof/>
+                <w:lang w:val="en-GB" w:eastAsia="en-GB"/>
+              </w:rPr>
+              <w:drawing>
+                <wp:inline distT="0" distB="0" distL="0" distR="0" wp14:anchorId="76DCB376" wp14:editId="7C25DAFB">
+                  <wp:extent cx="2981325" cy="2981325"/>
+                  <wp:effectExtent l="0" t="0" r="9525" b="9525"/>
+                  <wp:docPr id="43" name="Picture 43"/>
+                  <wp:cNvGraphicFramePr>
+                    <a:graphicFrameLocks xmlns:a="http://schemas.openxmlformats.org/drawingml/2006/main" noChangeAspect="1"/>
+                  </wp:cNvGraphicFramePr>
+                  <a:graphic xmlns:a="http://schemas.openxmlformats.org/drawingml/2006/main">
+                    <a:graphicData uri="http://schemas.openxmlformats.org/drawingml/2006/picture">
+                      <pic:pic xmlns:pic="http://schemas.openxmlformats.org/drawingml/2006/picture">
+                        <pic:nvPicPr>
+                          <pic:cNvPr id="43" name="ViolinColorForCardsBySheet.png"/>
+                          <pic:cNvPicPr/>
+                        </pic:nvPicPr>
+                        <pic:blipFill>
+                          <a:blip r:embed="rId28">
+                            <a:extLst>
+                              <a:ext uri="{28A0092B-C50C-407E-A947-70E740481C1C}">
+                                <a14:useLocalDpi xmlns:a14="http://schemas.microsoft.com/office/drawing/2010/main" val="0"/>
+                              </a:ext>
+                            </a:extLst>
+                          </a:blip>
+                          <a:stretch>
+                            <a:fillRect/>
+                          </a:stretch>
+                        </pic:blipFill>
+                        <pic:spPr>
+                          <a:xfrm>
+                            <a:off x="0" y="0"/>
+                            <a:ext cx="2981325" cy="2981325"/>
+                          </a:xfrm>
+                          <a:prstGeom prst="rect">
+                            <a:avLst/>
+                          </a:prstGeom>
+                        </pic:spPr>
+                      </pic:pic>
+                    </a:graphicData>
+                  </a:graphic>
+                </wp:inline>
+              </w:drawing>
+            </w:r>
           </w:p>
         </w:tc>
         <w:tc>
@@ -16530,14 +17156,64 @@
                 <w:noProof/>
               </w:rPr>
             </w:pPr>
+            <w:r>
+              <w:rPr>
+                <w:noProof/>
+                <w:lang w:val="en-GB" w:eastAsia="en-GB"/>
+              </w:rPr>
+              <w:drawing>
+                <wp:inline distT="0" distB="0" distL="0" distR="0" wp14:anchorId="79234755" wp14:editId="4B3265DA">
+                  <wp:extent cx="2981325" cy="2981325"/>
+                  <wp:effectExtent l="0" t="0" r="9525" b="9525"/>
+                  <wp:docPr id="46" name="Picture 46"/>
+                  <wp:cNvGraphicFramePr>
+                    <a:graphicFrameLocks xmlns:a="http://schemas.openxmlformats.org/drawingml/2006/main" noChangeAspect="1"/>
+                  </wp:cNvGraphicFramePr>
+                  <a:graphic xmlns:a="http://schemas.openxmlformats.org/drawingml/2006/main">
+                    <a:graphicData uri="http://schemas.openxmlformats.org/drawingml/2006/picture">
+                      <pic:pic xmlns:pic="http://schemas.openxmlformats.org/drawingml/2006/picture">
+                        <pic:nvPicPr>
+                          <pic:cNvPr id="46" name="ViolinColorForCardsBySheet.png"/>
+                          <pic:cNvPicPr/>
+                        </pic:nvPicPr>
+                        <pic:blipFill>
+                          <a:blip r:embed="rId29">
+                            <a:extLst>
+                              <a:ext uri="{28A0092B-C50C-407E-A947-70E740481C1C}">
+                                <a14:useLocalDpi xmlns:a14="http://schemas.microsoft.com/office/drawing/2010/main" val="0"/>
+                              </a:ext>
+                            </a:extLst>
+                          </a:blip>
+                          <a:stretch>
+                            <a:fillRect/>
+                          </a:stretch>
+                        </pic:blipFill>
+                        <pic:spPr>
+                          <a:xfrm>
+                            <a:off x="0" y="0"/>
+                            <a:ext cx="2981325" cy="2981325"/>
+                          </a:xfrm>
+                          <a:prstGeom prst="rect">
+                            <a:avLst/>
+                          </a:prstGeom>
+                        </pic:spPr>
+                      </pic:pic>
+                    </a:graphicData>
+                  </a:graphic>
+                </wp:inline>
+              </w:drawing>
+            </w:r>
           </w:p>
         </w:tc>
       </w:tr>
     </w:tbl>
     <w:p/>
+    <w:p/>
+    <w:p/>
+    <w:p/>
     <w:p>
       <w:pPr>
-        <w:pStyle w:val="berschrift3"/>
+        <w:pStyle w:val="Heading3"/>
         <w:rPr>
           <w:noProof/>
         </w:rPr>
@@ -16546,12 +17222,13 @@
         <w:rPr>
           <w:noProof/>
         </w:rPr>
+        <w:lastRenderedPageBreak/>
         <w:t>Histogram</w:t>
       </w:r>
     </w:p>
     <w:tbl>
       <w:tblPr>
-        <w:tblStyle w:val="Gitternetztabelle1hell"/>
+        <w:tblStyle w:val="GridTable1Light"/>
         <w:tblW w:w="0" w:type="auto"/>
         <w:tblLook w:val="04A0" w:firstRow="1" w:lastRow="0" w:firstColumn="1" w:lastColumn="0" w:noHBand="0" w:noVBand="1"/>
       </w:tblPr>
@@ -16614,6 +17291,53 @@
                 <w:noProof/>
               </w:rPr>
             </w:pPr>
+            <w:r>
+              <w:rPr>
+                <w:noProof/>
+                <w:lang w:val="en-GB" w:eastAsia="en-GB"/>
+              </w:rPr>
+              <w:drawing>
+                <wp:inline distT="0" distB="0" distL="0" distR="0" wp14:anchorId="6AE02823" wp14:editId="24C0CA4C">
+                  <wp:extent cx="2676525" cy="2676525"/>
+                  <wp:effectExtent l="0" t="0" r="9525" b="9525"/>
+                  <wp:docPr id="44" name="Picture 44"/>
+                  <wp:cNvGraphicFramePr>
+                    <a:graphicFrameLocks xmlns:a="http://schemas.openxmlformats.org/drawingml/2006/main" noChangeAspect="1"/>
+                  </wp:cNvGraphicFramePr>
+                  <a:graphic xmlns:a="http://schemas.openxmlformats.org/drawingml/2006/main">
+                    <a:graphicData uri="http://schemas.openxmlformats.org/drawingml/2006/picture">
+                      <pic:pic xmlns:pic="http://schemas.openxmlformats.org/drawingml/2006/picture">
+                        <pic:nvPicPr>
+                          <pic:cNvPr id="44" name="HistColorForCardsBySheet.png"/>
+                          <pic:cNvPicPr/>
+                        </pic:nvPicPr>
+                        <pic:blipFill>
+                          <a:blip r:embed="rId30">
+                            <a:extLst>
+                              <a:ext uri="{28A0092B-C50C-407E-A947-70E740481C1C}">
+                                <a14:useLocalDpi xmlns:a14="http://schemas.microsoft.com/office/drawing/2010/main" val="0"/>
+                              </a:ext>
+                            </a:extLst>
+                          </a:blip>
+                          <a:stretch>
+                            <a:fillRect/>
+                          </a:stretch>
+                        </pic:blipFill>
+                        <pic:spPr>
+                          <a:xfrm>
+                            <a:off x="0" y="0"/>
+                            <a:ext cx="2676525" cy="2676525"/>
+                          </a:xfrm>
+                          <a:prstGeom prst="rect">
+                            <a:avLst/>
+                          </a:prstGeom>
+                        </pic:spPr>
+                      </pic:pic>
+                    </a:graphicData>
+                  </a:graphic>
+                </wp:inline>
+              </w:drawing>
+            </w:r>
           </w:p>
         </w:tc>
         <w:tc>
@@ -16627,13 +17351,60 @@
                 <w:noProof/>
               </w:rPr>
             </w:pPr>
+            <w:r>
+              <w:rPr>
+                <w:noProof/>
+                <w:lang w:val="en-GB" w:eastAsia="en-GB"/>
+              </w:rPr>
+              <w:drawing>
+                <wp:inline distT="0" distB="0" distL="0" distR="0" wp14:anchorId="057A8B94" wp14:editId="076BD3CD">
+                  <wp:extent cx="2657475" cy="2657475"/>
+                  <wp:effectExtent l="0" t="0" r="9525" b="9525"/>
+                  <wp:docPr id="47" name="Picture 47"/>
+                  <wp:cNvGraphicFramePr>
+                    <a:graphicFrameLocks xmlns:a="http://schemas.openxmlformats.org/drawingml/2006/main" noChangeAspect="1"/>
+                  </wp:cNvGraphicFramePr>
+                  <a:graphic xmlns:a="http://schemas.openxmlformats.org/drawingml/2006/main">
+                    <a:graphicData uri="http://schemas.openxmlformats.org/drawingml/2006/picture">
+                      <pic:pic xmlns:pic="http://schemas.openxmlformats.org/drawingml/2006/picture">
+                        <pic:nvPicPr>
+                          <pic:cNvPr id="47" name="HistColorForCardsBySheet.png"/>
+                          <pic:cNvPicPr/>
+                        </pic:nvPicPr>
+                        <pic:blipFill>
+                          <a:blip r:embed="rId31">
+                            <a:extLst>
+                              <a:ext uri="{28A0092B-C50C-407E-A947-70E740481C1C}">
+                                <a14:useLocalDpi xmlns:a14="http://schemas.microsoft.com/office/drawing/2010/main" val="0"/>
+                              </a:ext>
+                            </a:extLst>
+                          </a:blip>
+                          <a:stretch>
+                            <a:fillRect/>
+                          </a:stretch>
+                        </pic:blipFill>
+                        <pic:spPr>
+                          <a:xfrm>
+                            <a:off x="0" y="0"/>
+                            <a:ext cx="2657475" cy="2657475"/>
+                          </a:xfrm>
+                          <a:prstGeom prst="rect">
+                            <a:avLst/>
+                          </a:prstGeom>
+                        </pic:spPr>
+                      </pic:pic>
+                    </a:graphicData>
+                  </a:graphic>
+                </wp:inline>
+              </w:drawing>
+            </w:r>
           </w:p>
         </w:tc>
       </w:tr>
     </w:tbl>
     <w:p>
       <w:pPr>
-        <w:pStyle w:val="berschrift3"/>
+        <w:pStyle w:val="Heading3"/>
         <w:rPr>
           <w:noProof/>
           <w:lang w:val="en-GB"/>
@@ -16649,7 +17420,7 @@
     </w:p>
     <w:tbl>
       <w:tblPr>
-        <w:tblStyle w:val="Gitternetztabelle1hell"/>
+        <w:tblStyle w:val="GridTable1Light"/>
         <w:tblW w:w="0" w:type="auto"/>
         <w:tblLook w:val="04A0" w:firstRow="1" w:lastRow="0" w:firstColumn="1" w:lastColumn="0" w:noHBand="0" w:noVBand="1"/>
       </w:tblPr>
@@ -16717,12 +17488,11 @@
                 <w:noProof/>
                 <w:lang w:val="en-GB" w:eastAsia="en-GB"/>
               </w:rPr>
-              <w:lastRenderedPageBreak/>
               <w:drawing>
-                <wp:inline distT="0" distB="0" distL="0" distR="0" wp14:anchorId="538ACEFC" wp14:editId="0F336F91">
-                  <wp:extent cx="2770909" cy="2770909"/>
-                  <wp:effectExtent l="0" t="0" r="0" b="0"/>
-                  <wp:docPr id="57" name="Grafik 57"/>
+                <wp:inline distT="0" distB="0" distL="0" distR="0" wp14:anchorId="2C2BCC1B" wp14:editId="1C0AC3E9">
+                  <wp:extent cx="2562225" cy="2562225"/>
+                  <wp:effectExtent l="0" t="0" r="9525" b="9525"/>
+                  <wp:docPr id="45" name="Picture 45"/>
                   <wp:cNvGraphicFramePr>
                     <a:graphicFrameLocks xmlns:a="http://schemas.openxmlformats.org/drawingml/2006/main" noChangeAspect="1"/>
                   </wp:cNvGraphicFramePr>
@@ -16730,36 +17500,29 @@
                     <a:graphicData uri="http://schemas.openxmlformats.org/drawingml/2006/picture">
                       <pic:pic xmlns:pic="http://schemas.openxmlformats.org/drawingml/2006/picture">
                         <pic:nvPicPr>
-                          <pic:cNvPr id="0" name="Picture 3"/>
-                          <pic:cNvPicPr>
-                            <a:picLocks noChangeAspect="1" noChangeArrowheads="1"/>
-                          </pic:cNvPicPr>
+                          <pic:cNvPr id="45" name="DensityColorForCardsBySheet.png"/>
+                          <pic:cNvPicPr/>
                         </pic:nvPicPr>
                         <pic:blipFill>
-                          <a:blip r:embed="rId27">
+                          <a:blip r:embed="rId32">
                             <a:extLst>
                               <a:ext uri="{28A0092B-C50C-407E-A947-70E740481C1C}">
                                 <a14:useLocalDpi xmlns:a14="http://schemas.microsoft.com/office/drawing/2010/main" val="0"/>
                               </a:ext>
                             </a:extLst>
                           </a:blip>
-                          <a:srcRect/>
                           <a:stretch>
                             <a:fillRect/>
                           </a:stretch>
                         </pic:blipFill>
-                        <pic:spPr bwMode="auto">
+                        <pic:spPr>
                           <a:xfrm>
                             <a:off x="0" y="0"/>
-                            <a:ext cx="2786236" cy="2786236"/>
+                            <a:ext cx="2562225" cy="2562225"/>
                           </a:xfrm>
                           <a:prstGeom prst="rect">
                             <a:avLst/>
                           </a:prstGeom>
-                          <a:noFill/>
-                          <a:ln>
-                            <a:noFill/>
-                          </a:ln>
                         </pic:spPr>
                       </pic:pic>
                     </a:graphicData>
@@ -16780,6 +17543,60 @@
                 <w:noProof/>
               </w:rPr>
             </w:pPr>
+            <w:r>
+              <w:rPr>
+                <w:noProof/>
+                <w:lang w:val="en-GB" w:eastAsia="en-GB"/>
+              </w:rPr>
+              <w:drawing>
+                <wp:inline distT="0" distB="0" distL="0" distR="0" wp14:anchorId="5B4CA0A9" wp14:editId="4B533214">
+                  <wp:extent cx="2571750" cy="2495550"/>
+                  <wp:effectExtent l="0" t="0" r="0" b="0"/>
+                  <wp:docPr id="48" name="Picture 48"/>
+                  <wp:cNvGraphicFramePr>
+                    <a:graphicFrameLocks xmlns:a="http://schemas.openxmlformats.org/drawingml/2006/main" noChangeAspect="1"/>
+                  </wp:cNvGraphicFramePr>
+                  <a:graphic xmlns:a="http://schemas.openxmlformats.org/drawingml/2006/main">
+                    <a:graphicData uri="http://schemas.openxmlformats.org/drawingml/2006/picture">
+                      <pic:pic xmlns:pic="http://schemas.openxmlformats.org/drawingml/2006/picture">
+                        <pic:nvPicPr>
+                          <pic:cNvPr id="48" name="DensityColorForCardsBySheet.png"/>
+                          <pic:cNvPicPr/>
+                        </pic:nvPicPr>
+                        <pic:blipFill rotWithShape="1">
+                          <a:blip r:embed="rId33">
+                            <a:extLst>
+                              <a:ext uri="{28A0092B-C50C-407E-A947-70E740481C1C}">
+                                <a14:useLocalDpi xmlns:a14="http://schemas.microsoft.com/office/drawing/2010/main" val="0"/>
+                              </a:ext>
+                            </a:extLst>
+                          </a:blip>
+                          <a:srcRect b="2963"/>
+                          <a:stretch/>
+                        </pic:blipFill>
+                        <pic:spPr bwMode="auto">
+                          <a:xfrm>
+                            <a:off x="0" y="0"/>
+                            <a:ext cx="2571750" cy="2495550"/>
+                          </a:xfrm>
+                          <a:prstGeom prst="rect">
+                            <a:avLst/>
+                          </a:prstGeom>
+                          <a:ln>
+                            <a:noFill/>
+                          </a:ln>
+                          <a:extLst>
+                            <a:ext uri="{53640926-AAD7-44D8-BBD7-CCE9431645EC}">
+                              <a14:shadowObscured xmlns:a14="http://schemas.microsoft.com/office/drawing/2010/main"/>
+                            </a:ext>
+                          </a:extLst>
+                        </pic:spPr>
+                      </pic:pic>
+                    </a:graphicData>
+                  </a:graphic>
+                </wp:inline>
+              </w:drawing>
+            </w:r>
           </w:p>
         </w:tc>
       </w:tr>
@@ -16793,7 +17610,58 @@
     </w:p>
     <w:p>
       <w:pPr>
-        <w:pStyle w:val="berschrift2"/>
+        <w:rPr>
+          <w:lang w:val="en-GB"/>
+        </w:rPr>
+      </w:pPr>
+    </w:p>
+    <w:p>
+      <w:pPr>
+        <w:rPr>
+          <w:lang w:val="en-GB"/>
+        </w:rPr>
+      </w:pPr>
+    </w:p>
+    <w:p>
+      <w:pPr>
+        <w:rPr>
+          <w:lang w:val="en-GB"/>
+        </w:rPr>
+      </w:pPr>
+    </w:p>
+    <w:p>
+      <w:pPr>
+        <w:rPr>
+          <w:lang w:val="en-GB"/>
+        </w:rPr>
+      </w:pPr>
+    </w:p>
+    <w:p>
+      <w:pPr>
+        <w:rPr>
+          <w:lang w:val="en-GB"/>
+        </w:rPr>
+      </w:pPr>
+    </w:p>
+    <w:p>
+      <w:pPr>
+        <w:rPr>
+          <w:lang w:val="en-GB"/>
+        </w:rPr>
+      </w:pPr>
+    </w:p>
+    <w:p>
+      <w:pPr>
+        <w:rPr>
+          <w:lang w:val="en-GB"/>
+        </w:rPr>
+      </w:pPr>
+      <w:bookmarkStart w:id="33" w:name="_GoBack"/>
+      <w:bookmarkEnd w:id="33"/>
+    </w:p>
+    <w:p>
+      <w:pPr>
+        <w:pStyle w:val="Heading2"/>
         <w:rPr>
           <w:lang w:val="en-GB"/>
         </w:rPr>
@@ -16803,6 +17671,7 @@
         <w:rPr>
           <w:lang w:val="en-GB"/>
         </w:rPr>
+        <w:lastRenderedPageBreak/>
         <w:t>Hypothesis C</w:t>
       </w:r>
       <w:bookmarkEnd w:id="34"/>
@@ -16892,21 +17761,23 @@
     </w:p>
     <w:p>
       <w:pPr>
-        <w:pStyle w:val="berschrift3"/>
-        <w:rPr>
-          <w:lang w:val="en-GB"/>
-        </w:rPr>
-      </w:pPr>
+        <w:pStyle w:val="Heading3"/>
+        <w:rPr>
+          <w:lang w:val="en-GB"/>
+        </w:rPr>
+      </w:pPr>
+      <w:proofErr w:type="spellStart"/>
       <w:r>
         <w:rPr>
           <w:lang w:val="en-GB"/>
         </w:rPr>
         <w:t>Boxplott</w:t>
       </w:r>
+      <w:proofErr w:type="spellEnd"/>
     </w:p>
     <w:tbl>
       <w:tblPr>
-        <w:tblStyle w:val="Gitternetztabelle1hell"/>
+        <w:tblStyle w:val="GridTable1Light"/>
         <w:tblW w:w="0" w:type="auto"/>
         <w:tblLook w:val="04A0" w:firstRow="1" w:lastRow="0" w:firstColumn="1" w:lastColumn="0" w:noHBand="0" w:noVBand="1"/>
       </w:tblPr>
@@ -16995,7 +17866,7 @@
     </w:p>
     <w:p>
       <w:pPr>
-        <w:pStyle w:val="berschrift3"/>
+        <w:pStyle w:val="Heading3"/>
         <w:rPr>
           <w:lang w:val="en-GB"/>
         </w:rPr>
@@ -17009,7 +17880,7 @@
     </w:p>
     <w:tbl>
       <w:tblPr>
-        <w:tblStyle w:val="Gitternetztabelle1hell"/>
+        <w:tblStyle w:val="GridTable1Light"/>
         <w:tblW w:w="0" w:type="auto"/>
         <w:tblLook w:val="04A0" w:firstRow="1" w:lastRow="0" w:firstColumn="1" w:lastColumn="0" w:noHBand="0" w:noVBand="1"/>
       </w:tblPr>
@@ -17098,7 +17969,7 @@
     </w:p>
     <w:p>
       <w:pPr>
-        <w:pStyle w:val="berschrift1"/>
+        <w:pStyle w:val="Heading1"/>
         <w:rPr>
           <w:lang w:val="en-GB"/>
         </w:rPr>
@@ -17114,7 +17985,7 @@
       <w:commentRangeEnd w:id="36"/>
       <w:r>
         <w:rPr>
-          <w:rStyle w:val="Kommentarzeichen"/>
+          <w:rStyle w:val="CommentReference"/>
         </w:rPr>
         <w:commentReference w:id="36"/>
       </w:r>
@@ -17136,7 +18007,7 @@
     </w:p>
     <w:p>
       <w:pPr>
-        <w:pStyle w:val="berschrift1"/>
+        <w:pStyle w:val="Heading1"/>
         <w:rPr>
           <w:lang w:val="en-GB"/>
         </w:rPr>
@@ -17152,7 +18023,7 @@
       <w:commentRangeEnd w:id="39"/>
       <w:r>
         <w:rPr>
-          <w:rStyle w:val="Kommentarzeichen"/>
+          <w:rStyle w:val="CommentReference"/>
         </w:rPr>
         <w:commentReference w:id="39"/>
       </w:r>
@@ -17170,7 +18041,7 @@
       <w:commentRangeEnd w:id="41"/>
       <w:r>
         <w:rPr>
-          <w:rStyle w:val="Kommentarzeichen"/>
+          <w:rStyle w:val="CommentReference"/>
           <w:b/>
           <w:bCs/>
         </w:rPr>
@@ -17192,11 +18063,12 @@
           <w:docPartUnique/>
         </w:docPartObj>
       </w:sdtPr>
+      <w:sdtEndPr/>
       <w:sdtContent>
         <w:commentRangeStart w:id="43" w:displacedByCustomXml="prev"/>
         <w:p>
           <w:pPr>
-            <w:pStyle w:val="berschrift1"/>
+            <w:pStyle w:val="Heading1"/>
             <w:rPr>
               <w:lang w:val="en-GB"/>
             </w:rPr>
@@ -17210,7 +18082,7 @@
           <w:commentRangeEnd w:id="43"/>
           <w:r>
             <w:rPr>
-              <w:rStyle w:val="Kommentarzeichen"/>
+              <w:rStyle w:val="CommentReference"/>
               <w:rFonts w:asciiTheme="minorHAnsi" w:eastAsiaTheme="minorEastAsia" w:hAnsiTheme="minorHAnsi" w:cstheme="minorBidi"/>
               <w:b/>
               <w:bCs/>
@@ -17225,6 +18097,7 @@
             <w:id w:val="111145805"/>
             <w:bibliography/>
           </w:sdtPr>
+          <w:sdtEndPr/>
           <w:sdtContent>
             <w:p>
               <w:pPr>
@@ -17273,7 +18146,7 @@
                   </w:tcPr>
                   <w:p>
                     <w:pPr>
-                      <w:pStyle w:val="Literaturverzeichnis"/>
+                      <w:pStyle w:val="Bibliography"/>
                       <w:rPr>
                         <w:noProof/>
                         <w:sz w:val="24"/>
@@ -17297,7 +18170,7 @@
                   </w:tcPr>
                   <w:p>
                     <w:pPr>
-                      <w:pStyle w:val="Literaturverzeichnis"/>
+                      <w:pStyle w:val="Bibliography"/>
                       <w:rPr>
                         <w:noProof/>
                         <w:lang w:val="en-GB"/>
@@ -17331,7 +18204,7 @@
                   </w:tcPr>
                   <w:p>
                     <w:pPr>
-                      <w:pStyle w:val="Literaturverzeichnis"/>
+                      <w:pStyle w:val="Bibliography"/>
                       <w:rPr>
                         <w:noProof/>
                         <w:lang w:val="en-GB"/>
@@ -17342,7 +18215,6 @@
                         <w:noProof/>
                         <w:lang w:val="en-GB"/>
                       </w:rPr>
-                      <w:lastRenderedPageBreak/>
                       <w:t xml:space="preserve">[2] </w:t>
                     </w:r>
                   </w:p>
@@ -17354,7 +18226,7 @@
                   </w:tcPr>
                   <w:p>
                     <w:pPr>
-                      <w:pStyle w:val="Literaturverzeichnis"/>
+                      <w:pStyle w:val="Bibliography"/>
                       <w:rPr>
                         <w:noProof/>
                         <w:lang w:val="en-GB"/>
@@ -17382,7 +18254,7 @@
                   </w:tcPr>
                   <w:p>
                     <w:pPr>
-                      <w:pStyle w:val="Literaturverzeichnis"/>
+                      <w:pStyle w:val="Bibliography"/>
                       <w:rPr>
                         <w:noProof/>
                         <w:lang w:val="en-GB"/>
@@ -17404,7 +18276,7 @@
                   </w:tcPr>
                   <w:p>
                     <w:pPr>
-                      <w:pStyle w:val="Literaturverzeichnis"/>
+                      <w:pStyle w:val="Bibliography"/>
                       <w:rPr>
                         <w:noProof/>
                         <w:lang w:val="en-GB"/>
@@ -17432,7 +18304,7 @@
                   </w:tcPr>
                   <w:p>
                     <w:pPr>
-                      <w:pStyle w:val="Literaturverzeichnis"/>
+                      <w:pStyle w:val="Bibliography"/>
                       <w:rPr>
                         <w:noProof/>
                         <w:lang w:val="en-GB"/>
@@ -17454,7 +18326,7 @@
                   </w:tcPr>
                   <w:p>
                     <w:pPr>
-                      <w:pStyle w:val="Literaturverzeichnis"/>
+                      <w:pStyle w:val="Bibliography"/>
                       <w:rPr>
                         <w:noProof/>
                         <w:lang w:val="en-GB"/>
@@ -17496,8 +18368,8 @@
     </w:sdt>
     <w:p/>
     <w:sectPr>
-      <w:headerReference w:type="default" r:id="rId28"/>
-      <w:footerReference w:type="default" r:id="rId29"/>
+      <w:headerReference w:type="default" r:id="rId34"/>
+      <w:footerReference w:type="default" r:id="rId35"/>
       <w:pgSz w:w="12240" w:h="15840"/>
       <w:pgMar w:top="1417" w:right="1417" w:bottom="1134" w:left="1417" w:header="708" w:footer="708" w:gutter="0"/>
       <w:cols w:space="708"/>
@@ -17509,18 +18381,18 @@
 </file>
 
 <file path=word/comments.xml><?xml version="1.0" encoding="utf-8"?>
-<w:comments xmlns:wpc="http://schemas.microsoft.com/office/word/2010/wordprocessingCanvas" xmlns:cx="http://schemas.microsoft.com/office/drawing/2014/chartex" xmlns:cx1="http://schemas.microsoft.com/office/drawing/2015/9/8/chartex" xmlns:cx2="http://schemas.microsoft.com/office/drawing/2015/10/21/chartex" xmlns:cx3="http://schemas.microsoft.com/office/drawing/2016/5/9/chartex" xmlns:cx4="http://schemas.microsoft.com/office/drawing/2016/5/10/chartex" xmlns:cx5="http://schemas.microsoft.com/office/drawing/2016/5/11/chartex" xmlns:cx6="http://schemas.microsoft.com/office/drawing/2016/5/12/chartex" xmlns:cx7="http://schemas.microsoft.com/office/drawing/2016/5/13/chartex" xmlns:cx8="http://schemas.microsoft.com/office/drawing/2016/5/14/chartex" xmlns:mc="http://schemas.openxmlformats.org/markup-compatibility/2006" xmlns:aink="http://schemas.microsoft.com/office/drawing/2016/ink" xmlns:am3d="http://schemas.microsoft.com/office/drawing/2017/model3d" xmlns:o="urn:schemas-microsoft-com:office:office" xmlns:r="http://schemas.openxmlformats.org/officeDocument/2006/relationships" xmlns:m="http://schemas.openxmlformats.org/officeDocument/2006/math" xmlns:v="urn:schemas-microsoft-com:vml" xmlns:wp14="http://schemas.microsoft.com/office/word/2010/wordprocessingDrawing" xmlns:wp="http://schemas.openxmlformats.org/drawingml/2006/wordprocessingDrawing" xmlns:w10="urn:schemas-microsoft-com:office:word" xmlns:w="http://schemas.openxmlformats.org/wordprocessingml/2006/main" xmlns:w14="http://schemas.microsoft.com/office/word/2010/wordml" xmlns:w15="http://schemas.microsoft.com/office/word/2012/wordml" xmlns:w16cid="http://schemas.microsoft.com/office/word/2016/wordml/cid" xmlns:w16se="http://schemas.microsoft.com/office/word/2015/wordml/symex" xmlns:wpg="http://schemas.microsoft.com/office/word/2010/wordprocessingGroup" xmlns:wpi="http://schemas.microsoft.com/office/word/2010/wordprocessingInk" xmlns:wne="http://schemas.microsoft.com/office/word/2006/wordml" xmlns:wps="http://schemas.microsoft.com/office/word/2010/wordprocessingShape" mc:Ignorable="w14 w15 w16se w16cid wp14">
+<w:comments xmlns:wpc="http://schemas.microsoft.com/office/word/2010/wordprocessingCanvas" xmlns:cx="http://schemas.microsoft.com/office/drawing/2014/chartex" xmlns:cx1="http://schemas.microsoft.com/office/drawing/2015/9/8/chartex" xmlns:cx2="http://schemas.microsoft.com/office/drawing/2015/10/21/chartex" xmlns:cx3="http://schemas.microsoft.com/office/drawing/2016/5/9/chartex" xmlns:cx4="http://schemas.microsoft.com/office/drawing/2016/5/10/chartex" xmlns:cx5="http://schemas.microsoft.com/office/drawing/2016/5/11/chartex" xmlns:mc="http://schemas.openxmlformats.org/markup-compatibility/2006" xmlns:o="urn:schemas-microsoft-com:office:office" xmlns:r="http://schemas.openxmlformats.org/officeDocument/2006/relationships" xmlns:m="http://schemas.openxmlformats.org/officeDocument/2006/math" xmlns:v="urn:schemas-microsoft-com:vml" xmlns:wp14="http://schemas.microsoft.com/office/word/2010/wordprocessingDrawing" xmlns:wp="http://schemas.openxmlformats.org/drawingml/2006/wordprocessingDrawing" xmlns:w10="urn:schemas-microsoft-com:office:word" xmlns:w="http://schemas.openxmlformats.org/wordprocessingml/2006/main" xmlns:w14="http://schemas.microsoft.com/office/word/2010/wordml" xmlns:w15="http://schemas.microsoft.com/office/word/2012/wordml" xmlns:w16se="http://schemas.microsoft.com/office/word/2015/wordml/symex" xmlns:wpg="http://schemas.microsoft.com/office/word/2010/wordprocessingGroup" xmlns:wpi="http://schemas.microsoft.com/office/word/2010/wordprocessingInk" xmlns:wne="http://schemas.microsoft.com/office/word/2006/wordml" xmlns:wps="http://schemas.microsoft.com/office/word/2010/wordprocessingShape" mc:Ignorable="w14 w15 w16se wp14">
   <w:comment w:id="0" w:author="Kerstin Wagner" w:date="2019-05-13T07:04:00Z" w:initials="KW">
     <w:p>
       <w:pPr>
-        <w:pStyle w:val="berschrift3"/>
-        <w:rPr>
-          <w:lang w:val="en-GB"/>
-        </w:rPr>
-      </w:pPr>
-      <w:r>
-        <w:rPr>
-          <w:rStyle w:val="Kommentarzeichen"/>
+        <w:pStyle w:val="Heading3"/>
+        <w:rPr>
+          <w:lang w:val="en-GB"/>
+        </w:rPr>
+      </w:pPr>
+      <w:r>
+        <w:rPr>
+          <w:rStyle w:val="CommentReference"/>
         </w:rPr>
         <w:annotationRef/>
       </w:r>
@@ -17535,7 +18407,7 @@
     </w:p>
     <w:p>
       <w:pPr>
-        <w:pStyle w:val="StandardWeb"/>
+        <w:pStyle w:val="NormalWeb"/>
         <w:rPr>
           <w:lang w:val="en-GB"/>
         </w:rPr>
@@ -17681,7 +18553,7 @@
     </w:p>
     <w:p>
       <w:pPr>
-        <w:pStyle w:val="Kommentartext"/>
+        <w:pStyle w:val="CommentText"/>
         <w:rPr>
           <w:lang w:val="en-GB"/>
         </w:rPr>
@@ -17691,14 +18563,14 @@
   <w:comment w:id="3" w:author="Kerstin Wagner" w:date="2019-05-13T07:05:00Z" w:initials="KW">
     <w:p>
       <w:pPr>
-        <w:pStyle w:val="berschrift3"/>
-        <w:rPr>
-          <w:lang w:val="en-GB"/>
-        </w:rPr>
-      </w:pPr>
-      <w:r>
-        <w:rPr>
-          <w:rStyle w:val="Kommentarzeichen"/>
+        <w:pStyle w:val="Heading3"/>
+        <w:rPr>
+          <w:lang w:val="en-GB"/>
+        </w:rPr>
+      </w:pPr>
+      <w:r>
+        <w:rPr>
+          <w:rStyle w:val="CommentReference"/>
         </w:rPr>
         <w:annotationRef/>
       </w:r>
@@ -17713,7 +18585,7 @@
     </w:p>
     <w:p>
       <w:pPr>
-        <w:pStyle w:val="StandardWeb"/>
+        <w:pStyle w:val="NormalWeb"/>
         <w:rPr>
           <w:lang w:val="en-GB"/>
         </w:rPr>
@@ -17727,7 +18599,7 @@
     </w:p>
     <w:p>
       <w:pPr>
-        <w:pStyle w:val="StandardWeb"/>
+        <w:pStyle w:val="NormalWeb"/>
         <w:rPr>
           <w:lang w:val="en-GB"/>
         </w:rPr>
@@ -17795,7 +18667,7 @@
     </w:p>
     <w:p>
       <w:pPr>
-        <w:pStyle w:val="StandardWeb"/>
+        <w:pStyle w:val="NormalWeb"/>
         <w:rPr>
           <w:lang w:val="en-GB"/>
         </w:rPr>
@@ -17809,7 +18681,7 @@
     </w:p>
     <w:p>
       <w:pPr>
-        <w:pStyle w:val="StandardWeb"/>
+        <w:pStyle w:val="NormalWeb"/>
         <w:rPr>
           <w:lang w:val="en-GB"/>
         </w:rPr>
@@ -17853,7 +18725,7 @@
     </w:p>
     <w:p>
       <w:pPr>
-        <w:pStyle w:val="StandardWeb"/>
+        <w:pStyle w:val="NormalWeb"/>
         <w:rPr>
           <w:lang w:val="en-GB"/>
         </w:rPr>
@@ -17867,7 +18739,7 @@
     </w:p>
     <w:p>
       <w:pPr>
-        <w:pStyle w:val="Kommentartext"/>
+        <w:pStyle w:val="CommentText"/>
         <w:rPr>
           <w:lang w:val="en-GB"/>
         </w:rPr>
@@ -17877,14 +18749,14 @@
   <w:comment w:id="6" w:author="Kerstin Wagner" w:date="2019-05-13T07:06:00Z" w:initials="KW">
     <w:p>
       <w:pPr>
-        <w:pStyle w:val="berschrift3"/>
-        <w:rPr>
-          <w:lang w:val="en-GB"/>
-        </w:rPr>
-      </w:pPr>
-      <w:r>
-        <w:rPr>
-          <w:rStyle w:val="Kommentarzeichen"/>
+        <w:pStyle w:val="Heading3"/>
+        <w:rPr>
+          <w:lang w:val="en-GB"/>
+        </w:rPr>
+      </w:pPr>
+      <w:r>
+        <w:rPr>
+          <w:rStyle w:val="CommentReference"/>
         </w:rPr>
         <w:annotationRef/>
       </w:r>
@@ -17899,7 +18771,7 @@
     </w:p>
     <w:p>
       <w:pPr>
-        <w:pStyle w:val="StandardWeb"/>
+        <w:pStyle w:val="NormalWeb"/>
         <w:rPr>
           <w:lang w:val="en-GB"/>
         </w:rPr>
@@ -17913,7 +18785,7 @@
     </w:p>
     <w:p>
       <w:pPr>
-        <w:pStyle w:val="StandardWeb"/>
+        <w:pStyle w:val="NormalWeb"/>
         <w:rPr>
           <w:lang w:val="en-GB"/>
         </w:rPr>
@@ -18035,7 +18907,7 @@
     </w:p>
     <w:p>
       <w:pPr>
-        <w:pStyle w:val="StandardWeb"/>
+        <w:pStyle w:val="NormalWeb"/>
         <w:rPr>
           <w:lang w:val="en-GB"/>
         </w:rPr>
@@ -18103,7 +18975,7 @@
     </w:p>
     <w:p>
       <w:pPr>
-        <w:pStyle w:val="StandardWeb"/>
+        <w:pStyle w:val="NormalWeb"/>
         <w:rPr>
           <w:lang w:val="en-GB"/>
         </w:rPr>
@@ -18117,7 +18989,7 @@
     </w:p>
     <w:p>
       <w:pPr>
-        <w:pStyle w:val="Kommentartext"/>
+        <w:pStyle w:val="CommentText"/>
         <w:rPr>
           <w:lang w:val="en-GB"/>
         </w:rPr>
@@ -18127,7 +18999,7 @@
   <w:comment w:id="10" w:author="Kerstin Wagner" w:date="2019-05-24T21:20:00Z" w:initials="KW">
     <w:p>
       <w:pPr>
-        <w:pStyle w:val="Kommentartext"/>
+        <w:pStyle w:val="CommentText"/>
         <w:rPr>
           <w:noProof/>
           <w:lang w:val="en-GB"/>
@@ -18135,7 +19007,7 @@
       </w:pPr>
       <w:r>
         <w:rPr>
-          <w:rStyle w:val="Kommentarzeichen"/>
+          <w:rStyle w:val="CommentReference"/>
         </w:rPr>
         <w:annotationRef/>
       </w:r>
@@ -18157,7 +19029,21 @@
         <w:rPr>
           <w:lang w:val="en-GB"/>
         </w:rPr>
-        <w:t>Is there a intra sheet inter color card dispersion?</w:t>
+        <w:t xml:space="preserve">Is there a intra sheet inter </w:t>
+      </w:r>
+      <w:proofErr w:type="spellStart"/>
+      <w:r>
+        <w:rPr>
+          <w:lang w:val="en-GB"/>
+        </w:rPr>
+        <w:t>color</w:t>
+      </w:r>
+      <w:proofErr w:type="spellEnd"/>
+      <w:r>
+        <w:rPr>
+          <w:lang w:val="en-GB"/>
+        </w:rPr>
+        <w:t xml:space="preserve"> card dispersion?</w:t>
       </w:r>
     </w:p>
     <w:p>
@@ -18170,12 +19056,40 @@
         <w:rPr>
           <w:lang w:val="en-GB"/>
         </w:rPr>
-        <w:t>How similar is each color to the master color?</w:t>
+        <w:t xml:space="preserve">How similar is each </w:t>
+      </w:r>
+      <w:proofErr w:type="spellStart"/>
+      <w:r>
+        <w:rPr>
+          <w:lang w:val="en-GB"/>
+        </w:rPr>
+        <w:t>color</w:t>
+      </w:r>
+      <w:proofErr w:type="spellEnd"/>
+      <w:r>
+        <w:rPr>
+          <w:lang w:val="en-GB"/>
+        </w:rPr>
+        <w:t xml:space="preserve"> to the master </w:t>
+      </w:r>
+      <w:proofErr w:type="spellStart"/>
+      <w:r>
+        <w:rPr>
+          <w:lang w:val="en-GB"/>
+        </w:rPr>
+        <w:t>color</w:t>
+      </w:r>
+      <w:proofErr w:type="spellEnd"/>
+      <w:r>
+        <w:rPr>
+          <w:lang w:val="en-GB"/>
+        </w:rPr>
+        <w:t>?</w:t>
       </w:r>
     </w:p>
     <w:p>
       <w:pPr>
-        <w:pStyle w:val="Listenabsatz"/>
+        <w:pStyle w:val="ListParagraph"/>
         <w:numPr>
           <w:ilvl w:val="0"/>
           <w:numId w:val="19"/>
@@ -18201,7 +19115,21 @@
         <w:rPr>
           <w:lang w:val="en-GB"/>
         </w:rPr>
-        <w:t>How similar is each card to the master color card?</w:t>
+        <w:t xml:space="preserve">How similar is each card to the master </w:t>
+      </w:r>
+      <w:proofErr w:type="spellStart"/>
+      <w:r>
+        <w:rPr>
+          <w:lang w:val="en-GB"/>
+        </w:rPr>
+        <w:t>color</w:t>
+      </w:r>
+      <w:proofErr w:type="spellEnd"/>
+      <w:r>
+        <w:rPr>
+          <w:lang w:val="en-GB"/>
+        </w:rPr>
+        <w:t xml:space="preserve"> card?</w:t>
       </w:r>
     </w:p>
     <w:p>
@@ -18240,7 +19168,21 @@
         <w:rPr>
           <w:lang w:val="en-GB"/>
         </w:rPr>
-        <w:t>Are the cards more similar to the master color card than to other cards?</w:t>
+        <w:t xml:space="preserve">Are the cards more similar to the master </w:t>
+      </w:r>
+      <w:proofErr w:type="spellStart"/>
+      <w:r>
+        <w:rPr>
+          <w:lang w:val="en-GB"/>
+        </w:rPr>
+        <w:t>color</w:t>
+      </w:r>
+      <w:proofErr w:type="spellEnd"/>
+      <w:r>
+        <w:rPr>
+          <w:lang w:val="en-GB"/>
+        </w:rPr>
+        <w:t xml:space="preserve"> card than to other cards?</w:t>
       </w:r>
     </w:p>
     <w:p>
@@ -18253,12 +19195,26 @@
         <w:rPr>
           <w:lang w:val="en-GB"/>
         </w:rPr>
-        <w:t>Is it possible to find a limit value for similarity to declare color cards that should be rejected?</w:t>
+        <w:t xml:space="preserve">Is it possible to find a limit value for similarity to declare </w:t>
+      </w:r>
+      <w:proofErr w:type="spellStart"/>
+      <w:r>
+        <w:rPr>
+          <w:lang w:val="en-GB"/>
+        </w:rPr>
+        <w:t>color</w:t>
+      </w:r>
+      <w:proofErr w:type="spellEnd"/>
+      <w:r>
+        <w:rPr>
+          <w:lang w:val="en-GB"/>
+        </w:rPr>
+        <w:t xml:space="preserve"> cards that should be rejected?</w:t>
       </w:r>
     </w:p>
     <w:p>
       <w:pPr>
-        <w:pStyle w:val="Kommentartext"/>
+        <w:pStyle w:val="CommentText"/>
         <w:rPr>
           <w:lang w:val="en-GB"/>
         </w:rPr>
@@ -18268,14 +19224,14 @@
   <w:comment w:id="12" w:author="Kerstin Wagner" w:date="2019-05-13T07:06:00Z" w:initials="KW">
     <w:p>
       <w:pPr>
-        <w:pStyle w:val="berschrift3"/>
-        <w:rPr>
-          <w:lang w:val="en-GB"/>
-        </w:rPr>
-      </w:pPr>
-      <w:r>
-        <w:rPr>
-          <w:rStyle w:val="Kommentarzeichen"/>
+        <w:pStyle w:val="Heading3"/>
+        <w:rPr>
+          <w:lang w:val="en-GB"/>
+        </w:rPr>
+      </w:pPr>
+      <w:r>
+        <w:rPr>
+          <w:rStyle w:val="CommentReference"/>
         </w:rPr>
         <w:annotationRef/>
       </w:r>
@@ -18290,7 +19246,7 @@
     </w:p>
     <w:p>
       <w:pPr>
-        <w:pStyle w:val="StandardWeb"/>
+        <w:pStyle w:val="NormalWeb"/>
         <w:rPr>
           <w:lang w:val="en-GB"/>
         </w:rPr>
@@ -18304,7 +19260,7 @@
     </w:p>
     <w:p>
       <w:pPr>
-        <w:pStyle w:val="StandardWeb"/>
+        <w:pStyle w:val="NormalWeb"/>
         <w:rPr>
           <w:lang w:val="en-GB"/>
         </w:rPr>
@@ -18318,7 +19274,7 @@
     </w:p>
     <w:p>
       <w:pPr>
-        <w:pStyle w:val="StandardWeb"/>
+        <w:pStyle w:val="NormalWeb"/>
         <w:rPr>
           <w:lang w:val="en-GB"/>
         </w:rPr>
@@ -18332,7 +19288,7 @@
     </w:p>
     <w:p>
       <w:pPr>
-        <w:pStyle w:val="StandardWeb"/>
+        <w:pStyle w:val="NormalWeb"/>
         <w:rPr>
           <w:lang w:val="en-GB"/>
         </w:rPr>
@@ -18346,7 +19302,7 @@
     </w:p>
     <w:p>
       <w:pPr>
-        <w:pStyle w:val="StandardWeb"/>
+        <w:pStyle w:val="NormalWeb"/>
         <w:rPr>
           <w:lang w:val="en-GB"/>
         </w:rPr>
@@ -18360,7 +19316,7 @@
     </w:p>
     <w:p>
       <w:pPr>
-        <w:pStyle w:val="Kommentartext"/>
+        <w:pStyle w:val="CommentText"/>
         <w:rPr>
           <w:lang w:val="en-GB"/>
         </w:rPr>
@@ -18376,7 +19332,7 @@
       </w:pPr>
       <w:r>
         <w:rPr>
-          <w:rStyle w:val="Kommentarzeichen"/>
+          <w:rStyle w:val="CommentReference"/>
         </w:rPr>
         <w:annotationRef/>
       </w:r>
@@ -18392,7 +19348,7 @@
     </w:p>
     <w:p>
       <w:pPr>
-        <w:pStyle w:val="Kommentartext"/>
+        <w:pStyle w:val="CommentText"/>
         <w:rPr>
           <w:lang w:val="en-GB"/>
         </w:rPr>
@@ -18402,14 +19358,14 @@
   <w:comment w:id="27" w:author="Kerstin Wagner" w:date="2019-05-13T07:07:00Z" w:initials="KW">
     <w:p>
       <w:pPr>
-        <w:pStyle w:val="berschrift3"/>
-        <w:rPr>
-          <w:lang w:val="en-GB"/>
-        </w:rPr>
-      </w:pPr>
-      <w:r>
-        <w:rPr>
-          <w:rStyle w:val="Kommentarzeichen"/>
+        <w:pStyle w:val="Heading3"/>
+        <w:rPr>
+          <w:lang w:val="en-GB"/>
+        </w:rPr>
+      </w:pPr>
+      <w:r>
+        <w:rPr>
+          <w:rStyle w:val="CommentReference"/>
         </w:rPr>
         <w:annotationRef/>
       </w:r>
@@ -18424,7 +19380,7 @@
     </w:p>
     <w:p>
       <w:pPr>
-        <w:pStyle w:val="StandardWeb"/>
+        <w:pStyle w:val="NormalWeb"/>
         <w:rPr>
           <w:lang w:val="en-GB"/>
         </w:rPr>
@@ -18438,7 +19394,7 @@
     </w:p>
     <w:p>
       <w:pPr>
-        <w:pStyle w:val="StandardWeb"/>
+        <w:pStyle w:val="NormalWeb"/>
         <w:rPr>
           <w:lang w:val="en-GB"/>
         </w:rPr>
@@ -18513,12 +19469,26 @@
         <w:rPr>
           <w:lang w:val="en-GB"/>
         </w:rPr>
-        <w:t>If possible give a section of related results and then comment on them rather than presenting many pages of unrelated results and then discussing them at the end. Subheadings can be used to divide this section so that it is easier to understand.</w:t>
+        <w:t xml:space="preserve">If </w:t>
+      </w:r>
+      <w:proofErr w:type="gramStart"/>
+      <w:r>
+        <w:rPr>
+          <w:lang w:val="en-GB"/>
+        </w:rPr>
+        <w:t>possible</w:t>
+      </w:r>
+      <w:proofErr w:type="gramEnd"/>
+      <w:r>
+        <w:rPr>
+          <w:lang w:val="en-GB"/>
+        </w:rPr>
+        <w:t xml:space="preserve"> give a section of related results and then comment on them rather than presenting many pages of unrelated results and then discussing them at the end. Subheadings can be used to divide this section so that it is easier to understand.</w:t>
       </w:r>
     </w:p>
     <w:p>
       <w:pPr>
-        <w:pStyle w:val="StandardWeb"/>
+        <w:pStyle w:val="NormalWeb"/>
         <w:rPr>
           <w:lang w:val="en-GB"/>
         </w:rPr>
@@ -18532,7 +19502,7 @@
     </w:p>
     <w:p>
       <w:pPr>
-        <w:pStyle w:val="StandardWeb"/>
+        <w:pStyle w:val="NormalWeb"/>
         <w:rPr>
           <w:lang w:val="en-GB"/>
         </w:rPr>
@@ -18546,7 +19516,7 @@
     </w:p>
     <w:p>
       <w:pPr>
-        <w:pStyle w:val="StandardWeb"/>
+        <w:pStyle w:val="NormalWeb"/>
         <w:rPr>
           <w:lang w:val="en-GB"/>
         </w:rPr>
@@ -18596,7 +19566,7 @@
     </w:p>
     <w:p>
       <w:pPr>
-        <w:pStyle w:val="StandardWeb"/>
+        <w:pStyle w:val="NormalWeb"/>
         <w:rPr>
           <w:lang w:val="en-GB"/>
         </w:rPr>
@@ -18610,7 +19580,7 @@
     </w:p>
     <w:p>
       <w:pPr>
-        <w:pStyle w:val="StandardWeb"/>
+        <w:pStyle w:val="NormalWeb"/>
         <w:rPr>
           <w:lang w:val="en-GB"/>
         </w:rPr>
@@ -18624,7 +19594,7 @@
     </w:p>
     <w:p>
       <w:pPr>
-        <w:pStyle w:val="Kommentartext"/>
+        <w:pStyle w:val="CommentText"/>
         <w:rPr>
           <w:lang w:val="en-GB"/>
         </w:rPr>
@@ -18640,7 +19610,7 @@
       </w:pPr>
       <w:r>
         <w:rPr>
-          <w:rStyle w:val="Kommentarzeichen"/>
+          <w:rStyle w:val="CommentReference"/>
         </w:rPr>
         <w:annotationRef/>
       </w:r>
@@ -18656,7 +19626,7 @@
     </w:p>
     <w:p>
       <w:pPr>
-        <w:pStyle w:val="Kommentartext"/>
+        <w:pStyle w:val="CommentText"/>
         <w:rPr>
           <w:lang w:val="en-GB"/>
         </w:rPr>
@@ -18666,14 +19636,14 @@
   <w:comment w:id="36" w:author="Kerstin Wagner" w:date="2019-05-13T07:07:00Z" w:initials="KW">
     <w:p>
       <w:pPr>
-        <w:pStyle w:val="berschrift3"/>
-        <w:rPr>
-          <w:lang w:val="en-GB"/>
-        </w:rPr>
-      </w:pPr>
-      <w:r>
-        <w:rPr>
-          <w:rStyle w:val="Kommentarzeichen"/>
+        <w:pStyle w:val="Heading3"/>
+        <w:rPr>
+          <w:lang w:val="en-GB"/>
+        </w:rPr>
+      </w:pPr>
+      <w:r>
+        <w:rPr>
+          <w:rStyle w:val="CommentReference"/>
         </w:rPr>
         <w:annotationRef/>
       </w:r>
@@ -18688,7 +19658,7 @@
     </w:p>
     <w:p>
       <w:pPr>
-        <w:pStyle w:val="StandardWeb"/>
+        <w:pStyle w:val="NormalWeb"/>
         <w:rPr>
           <w:lang w:val="en-GB"/>
         </w:rPr>
@@ -18702,7 +19672,7 @@
     </w:p>
     <w:p>
       <w:pPr>
-        <w:pStyle w:val="StandardWeb"/>
+        <w:pStyle w:val="NormalWeb"/>
         <w:rPr>
           <w:lang w:val="en-GB"/>
         </w:rPr>
@@ -18716,7 +19686,7 @@
     </w:p>
     <w:p>
       <w:pPr>
-        <w:pStyle w:val="StandardWeb"/>
+        <w:pStyle w:val="NormalWeb"/>
         <w:rPr>
           <w:lang w:val="en-GB"/>
         </w:rPr>
@@ -18736,7 +19706,7 @@
     </w:p>
     <w:p>
       <w:pPr>
-        <w:pStyle w:val="Kommentartext"/>
+        <w:pStyle w:val="CommentText"/>
         <w:rPr>
           <w:lang w:val="en-GB"/>
         </w:rPr>
@@ -18746,14 +19716,14 @@
   <w:comment w:id="39" w:author="Kerstin Wagner" w:date="2019-05-13T07:08:00Z" w:initials="KW">
     <w:p>
       <w:pPr>
-        <w:pStyle w:val="berschrift3"/>
-        <w:rPr>
-          <w:lang w:val="en-GB"/>
-        </w:rPr>
-      </w:pPr>
-      <w:r>
-        <w:rPr>
-          <w:rStyle w:val="Kommentarzeichen"/>
+        <w:pStyle w:val="Heading3"/>
+        <w:rPr>
+          <w:lang w:val="en-GB"/>
+        </w:rPr>
+      </w:pPr>
+      <w:r>
+        <w:rPr>
+          <w:rStyle w:val="CommentReference"/>
         </w:rPr>
         <w:annotationRef/>
       </w:r>
@@ -18768,7 +19738,7 @@
     </w:p>
     <w:p>
       <w:pPr>
-        <w:pStyle w:val="StandardWeb"/>
+        <w:pStyle w:val="NormalWeb"/>
         <w:rPr>
           <w:lang w:val="en-GB"/>
         </w:rPr>
@@ -18782,7 +19752,7 @@
     </w:p>
     <w:p>
       <w:pPr>
-        <w:pStyle w:val="StandardWeb"/>
+        <w:pStyle w:val="NormalWeb"/>
         <w:rPr>
           <w:lang w:val="en-GB"/>
         </w:rPr>
@@ -18796,7 +19766,7 @@
     </w:p>
     <w:p>
       <w:pPr>
-        <w:pStyle w:val="StandardWeb"/>
+        <w:pStyle w:val="NormalWeb"/>
         <w:rPr>
           <w:lang w:val="en-GB"/>
         </w:rPr>
@@ -18810,7 +19780,7 @@
     </w:p>
     <w:p>
       <w:pPr>
-        <w:pStyle w:val="Kommentartext"/>
+        <w:pStyle w:val="CommentText"/>
         <w:rPr>
           <w:lang w:val="en-GB"/>
         </w:rPr>
@@ -18820,14 +19790,14 @@
   <w:comment w:id="41" w:author="Kerstin Wagner" w:date="2019-05-13T07:17:00Z" w:initials="KW">
     <w:p>
       <w:pPr>
-        <w:pStyle w:val="Kommentartext"/>
-        <w:rPr>
-          <w:lang w:val="en-GB"/>
-        </w:rPr>
-      </w:pPr>
-      <w:r>
-        <w:rPr>
-          <w:rStyle w:val="Kommentarzeichen"/>
+        <w:pStyle w:val="CommentText"/>
+        <w:rPr>
+          <w:lang w:val="en-GB"/>
+        </w:rPr>
+      </w:pPr>
+      <w:r>
+        <w:rPr>
+          <w:rStyle w:val="CommentReference"/>
         </w:rPr>
         <w:annotationRef/>
       </w:r>
@@ -18842,14 +19812,14 @@
   <w:comment w:id="43" w:author="Kerstin Wagner" w:date="2019-05-13T07:23:00Z" w:initials="KW">
     <w:p>
       <w:pPr>
-        <w:pStyle w:val="berschrift2"/>
-        <w:rPr>
-          <w:lang w:val="en-GB"/>
-        </w:rPr>
-      </w:pPr>
-      <w:r>
-        <w:rPr>
-          <w:rStyle w:val="Kommentarzeichen"/>
+        <w:pStyle w:val="Heading2"/>
+        <w:rPr>
+          <w:lang w:val="en-GB"/>
+        </w:rPr>
+      </w:pPr>
+      <w:r>
+        <w:rPr>
+          <w:rStyle w:val="CommentReference"/>
         </w:rPr>
         <w:annotationRef/>
       </w:r>
@@ -18862,7 +19832,7 @@
     </w:p>
     <w:p>
       <w:pPr>
-        <w:pStyle w:val="StandardWeb"/>
+        <w:pStyle w:val="NormalWeb"/>
         <w:rPr>
           <w:lang w:val="en-GB"/>
         </w:rPr>
@@ -18876,7 +19846,7 @@
     </w:p>
     <w:p>
       <w:pPr>
-        <w:pStyle w:val="Kommentartext"/>
+        <w:pStyle w:val="CommentText"/>
         <w:rPr>
           <w:lang w:val="en-GB"/>
         </w:rPr>
@@ -18893,7 +19863,7 @@
 </file>
 
 <file path=word/commentsExtended.xml><?xml version="1.0" encoding="utf-8"?>
-<w15:commentsEx xmlns:wpc="http://schemas.microsoft.com/office/word/2010/wordprocessingCanvas" xmlns:cx="http://schemas.microsoft.com/office/drawing/2014/chartex" xmlns:cx1="http://schemas.microsoft.com/office/drawing/2015/9/8/chartex" xmlns:cx2="http://schemas.microsoft.com/office/drawing/2015/10/21/chartex" xmlns:cx3="http://schemas.microsoft.com/office/drawing/2016/5/9/chartex" xmlns:cx4="http://schemas.microsoft.com/office/drawing/2016/5/10/chartex" xmlns:cx5="http://schemas.microsoft.com/office/drawing/2016/5/11/chartex" xmlns:cx6="http://schemas.microsoft.com/office/drawing/2016/5/12/chartex" xmlns:cx7="http://schemas.microsoft.com/office/drawing/2016/5/13/chartex" xmlns:cx8="http://schemas.microsoft.com/office/drawing/2016/5/14/chartex" xmlns:mc="http://schemas.openxmlformats.org/markup-compatibility/2006" xmlns:aink="http://schemas.microsoft.com/office/drawing/2016/ink" xmlns:am3d="http://schemas.microsoft.com/office/drawing/2017/model3d" xmlns:o="urn:schemas-microsoft-com:office:office" xmlns:r="http://schemas.openxmlformats.org/officeDocument/2006/relationships" xmlns:m="http://schemas.openxmlformats.org/officeDocument/2006/math" xmlns:v="urn:schemas-microsoft-com:vml" xmlns:wp14="http://schemas.microsoft.com/office/word/2010/wordprocessingDrawing" xmlns:wp="http://schemas.openxmlformats.org/drawingml/2006/wordprocessingDrawing" xmlns:w10="urn:schemas-microsoft-com:office:word" xmlns:w="http://schemas.openxmlformats.org/wordprocessingml/2006/main" xmlns:w14="http://schemas.microsoft.com/office/word/2010/wordml" xmlns:w15="http://schemas.microsoft.com/office/word/2012/wordml" xmlns:w16cid="http://schemas.microsoft.com/office/word/2016/wordml/cid" xmlns:w16se="http://schemas.microsoft.com/office/word/2015/wordml/symex" xmlns:wpg="http://schemas.microsoft.com/office/word/2010/wordprocessingGroup" xmlns:wpi="http://schemas.microsoft.com/office/word/2010/wordprocessingInk" xmlns:wne="http://schemas.microsoft.com/office/word/2006/wordml" xmlns:wps="http://schemas.microsoft.com/office/word/2010/wordprocessingShape" mc:Ignorable="w14 w15 w16se w16cid wp14">
+<w15:commentsEx xmlns:wpc="http://schemas.microsoft.com/office/word/2010/wordprocessingCanvas" xmlns:cx="http://schemas.microsoft.com/office/drawing/2014/chartex" xmlns:cx1="http://schemas.microsoft.com/office/drawing/2015/9/8/chartex" xmlns:cx2="http://schemas.microsoft.com/office/drawing/2015/10/21/chartex" xmlns:cx3="http://schemas.microsoft.com/office/drawing/2016/5/9/chartex" xmlns:cx4="http://schemas.microsoft.com/office/drawing/2016/5/10/chartex" xmlns:cx5="http://schemas.microsoft.com/office/drawing/2016/5/11/chartex" xmlns:mc="http://schemas.openxmlformats.org/markup-compatibility/2006" xmlns:o="urn:schemas-microsoft-com:office:office" xmlns:r="http://schemas.openxmlformats.org/officeDocument/2006/relationships" xmlns:m="http://schemas.openxmlformats.org/officeDocument/2006/math" xmlns:v="urn:schemas-microsoft-com:vml" xmlns:wp14="http://schemas.microsoft.com/office/word/2010/wordprocessingDrawing" xmlns:wp="http://schemas.openxmlformats.org/drawingml/2006/wordprocessingDrawing" xmlns:w10="urn:schemas-microsoft-com:office:word" xmlns:w="http://schemas.openxmlformats.org/wordprocessingml/2006/main" xmlns:w14="http://schemas.microsoft.com/office/word/2010/wordml" xmlns:w15="http://schemas.microsoft.com/office/word/2012/wordml" xmlns:w16se="http://schemas.microsoft.com/office/word/2015/wordml/symex" xmlns:wpg="http://schemas.microsoft.com/office/word/2010/wordprocessingGroup" xmlns:wpi="http://schemas.microsoft.com/office/word/2010/wordprocessingInk" xmlns:wne="http://schemas.microsoft.com/office/word/2006/wordml" xmlns:wps="http://schemas.microsoft.com/office/word/2010/wordprocessingShape" mc:Ignorable="w14 w15 w16se wp14">
   <w15:commentEx w15:paraId="3AD0DA2D" w15:done="0"/>
   <w15:commentEx w15:paraId="51256488" w15:done="0"/>
   <w15:commentEx w15:paraId="1A543752" w15:done="0"/>
@@ -18927,7 +19897,7 @@
 </file>
 
 <file path=word/endnotes.xml><?xml version="1.0" encoding="utf-8"?>
-<w:endnotes xmlns:wpc="http://schemas.microsoft.com/office/word/2010/wordprocessingCanvas" xmlns:cx="http://schemas.microsoft.com/office/drawing/2014/chartex" xmlns:cx1="http://schemas.microsoft.com/office/drawing/2015/9/8/chartex" xmlns:cx2="http://schemas.microsoft.com/office/drawing/2015/10/21/chartex" xmlns:cx3="http://schemas.microsoft.com/office/drawing/2016/5/9/chartex" xmlns:cx4="http://schemas.microsoft.com/office/drawing/2016/5/10/chartex" xmlns:cx5="http://schemas.microsoft.com/office/drawing/2016/5/11/chartex" xmlns:cx6="http://schemas.microsoft.com/office/drawing/2016/5/12/chartex" xmlns:cx7="http://schemas.microsoft.com/office/drawing/2016/5/13/chartex" xmlns:cx8="http://schemas.microsoft.com/office/drawing/2016/5/14/chartex" xmlns:mc="http://schemas.openxmlformats.org/markup-compatibility/2006" xmlns:aink="http://schemas.microsoft.com/office/drawing/2016/ink" xmlns:am3d="http://schemas.microsoft.com/office/drawing/2017/model3d" xmlns:o="urn:schemas-microsoft-com:office:office" xmlns:r="http://schemas.openxmlformats.org/officeDocument/2006/relationships" xmlns:m="http://schemas.openxmlformats.org/officeDocument/2006/math" xmlns:v="urn:schemas-microsoft-com:vml" xmlns:wp14="http://schemas.microsoft.com/office/word/2010/wordprocessingDrawing" xmlns:wp="http://schemas.openxmlformats.org/drawingml/2006/wordprocessingDrawing" xmlns:w10="urn:schemas-microsoft-com:office:word" xmlns:w="http://schemas.openxmlformats.org/wordprocessingml/2006/main" xmlns:w14="http://schemas.microsoft.com/office/word/2010/wordml" xmlns:w15="http://schemas.microsoft.com/office/word/2012/wordml" xmlns:w16cid="http://schemas.microsoft.com/office/word/2016/wordml/cid" xmlns:w16se="http://schemas.microsoft.com/office/word/2015/wordml/symex" xmlns:wpg="http://schemas.microsoft.com/office/word/2010/wordprocessingGroup" xmlns:wpi="http://schemas.microsoft.com/office/word/2010/wordprocessingInk" xmlns:wne="http://schemas.microsoft.com/office/word/2006/wordml" xmlns:wps="http://schemas.microsoft.com/office/word/2010/wordprocessingShape" mc:Ignorable="w14 w15 w16se w16cid wp14">
+<w:endnotes xmlns:wpc="http://schemas.microsoft.com/office/word/2010/wordprocessingCanvas" xmlns:cx="http://schemas.microsoft.com/office/drawing/2014/chartex" xmlns:cx1="http://schemas.microsoft.com/office/drawing/2015/9/8/chartex" xmlns:cx2="http://schemas.microsoft.com/office/drawing/2015/10/21/chartex" xmlns:cx3="http://schemas.microsoft.com/office/drawing/2016/5/9/chartex" xmlns:cx4="http://schemas.microsoft.com/office/drawing/2016/5/10/chartex" xmlns:cx5="http://schemas.microsoft.com/office/drawing/2016/5/11/chartex" xmlns:mc="http://schemas.openxmlformats.org/markup-compatibility/2006" xmlns:o="urn:schemas-microsoft-com:office:office" xmlns:r="http://schemas.openxmlformats.org/officeDocument/2006/relationships" xmlns:m="http://schemas.openxmlformats.org/officeDocument/2006/math" xmlns:v="urn:schemas-microsoft-com:vml" xmlns:wp14="http://schemas.microsoft.com/office/word/2010/wordprocessingDrawing" xmlns:wp="http://schemas.openxmlformats.org/drawingml/2006/wordprocessingDrawing" xmlns:w10="urn:schemas-microsoft-com:office:word" xmlns:w="http://schemas.openxmlformats.org/wordprocessingml/2006/main" xmlns:w14="http://schemas.microsoft.com/office/word/2010/wordml" xmlns:w15="http://schemas.microsoft.com/office/word/2012/wordml" xmlns:w16se="http://schemas.microsoft.com/office/word/2015/wordml/symex" xmlns:wpg="http://schemas.microsoft.com/office/word/2010/wordprocessingGroup" xmlns:wpi="http://schemas.microsoft.com/office/word/2010/wordprocessingInk" xmlns:wne="http://schemas.microsoft.com/office/word/2006/wordml" xmlns:wps="http://schemas.microsoft.com/office/word/2010/wordprocessingShape" mc:Ignorable="w14 w15 w16se wp14">
   <w:endnote w:type="separator" w:id="-1">
     <w:p>
       <w:pPr>
@@ -18952,10 +19922,10 @@
 </file>
 
 <file path=word/footer1.xml><?xml version="1.0" encoding="utf-8"?>
-<w:ftr xmlns:wpc="http://schemas.microsoft.com/office/word/2010/wordprocessingCanvas" xmlns:cx="http://schemas.microsoft.com/office/drawing/2014/chartex" xmlns:cx1="http://schemas.microsoft.com/office/drawing/2015/9/8/chartex" xmlns:cx2="http://schemas.microsoft.com/office/drawing/2015/10/21/chartex" xmlns:cx3="http://schemas.microsoft.com/office/drawing/2016/5/9/chartex" xmlns:cx4="http://schemas.microsoft.com/office/drawing/2016/5/10/chartex" xmlns:cx5="http://schemas.microsoft.com/office/drawing/2016/5/11/chartex" xmlns:cx6="http://schemas.microsoft.com/office/drawing/2016/5/12/chartex" xmlns:cx7="http://schemas.microsoft.com/office/drawing/2016/5/13/chartex" xmlns:cx8="http://schemas.microsoft.com/office/drawing/2016/5/14/chartex" xmlns:mc="http://schemas.openxmlformats.org/markup-compatibility/2006" xmlns:aink="http://schemas.microsoft.com/office/drawing/2016/ink" xmlns:am3d="http://schemas.microsoft.com/office/drawing/2017/model3d" xmlns:o="urn:schemas-microsoft-com:office:office" xmlns:r="http://schemas.openxmlformats.org/officeDocument/2006/relationships" xmlns:m="http://schemas.openxmlformats.org/officeDocument/2006/math" xmlns:v="urn:schemas-microsoft-com:vml" xmlns:wp14="http://schemas.microsoft.com/office/word/2010/wordprocessingDrawing" xmlns:wp="http://schemas.openxmlformats.org/drawingml/2006/wordprocessingDrawing" xmlns:w10="urn:schemas-microsoft-com:office:word" xmlns:w="http://schemas.openxmlformats.org/wordprocessingml/2006/main" xmlns:w14="http://schemas.microsoft.com/office/word/2010/wordml" xmlns:w15="http://schemas.microsoft.com/office/word/2012/wordml" xmlns:w16cid="http://schemas.microsoft.com/office/word/2016/wordml/cid" xmlns:w16se="http://schemas.microsoft.com/office/word/2015/wordml/symex" xmlns:wpg="http://schemas.microsoft.com/office/word/2010/wordprocessingGroup" xmlns:wpi="http://schemas.microsoft.com/office/word/2010/wordprocessingInk" xmlns:wne="http://schemas.microsoft.com/office/word/2006/wordml" xmlns:wps="http://schemas.microsoft.com/office/word/2010/wordprocessingShape" mc:Ignorable="w14 w15 w16se w16cid wp14">
+<w:ftr xmlns:wpc="http://schemas.microsoft.com/office/word/2010/wordprocessingCanvas" xmlns:cx="http://schemas.microsoft.com/office/drawing/2014/chartex" xmlns:cx1="http://schemas.microsoft.com/office/drawing/2015/9/8/chartex" xmlns:cx2="http://schemas.microsoft.com/office/drawing/2015/10/21/chartex" xmlns:cx3="http://schemas.microsoft.com/office/drawing/2016/5/9/chartex" xmlns:cx4="http://schemas.microsoft.com/office/drawing/2016/5/10/chartex" xmlns:cx5="http://schemas.microsoft.com/office/drawing/2016/5/11/chartex" xmlns:mc="http://schemas.openxmlformats.org/markup-compatibility/2006" xmlns:o="urn:schemas-microsoft-com:office:office" xmlns:r="http://schemas.openxmlformats.org/officeDocument/2006/relationships" xmlns:m="http://schemas.openxmlformats.org/officeDocument/2006/math" xmlns:v="urn:schemas-microsoft-com:vml" xmlns:wp14="http://schemas.microsoft.com/office/word/2010/wordprocessingDrawing" xmlns:wp="http://schemas.openxmlformats.org/drawingml/2006/wordprocessingDrawing" xmlns:w10="urn:schemas-microsoft-com:office:word" xmlns:w="http://schemas.openxmlformats.org/wordprocessingml/2006/main" xmlns:w14="http://schemas.microsoft.com/office/word/2010/wordml" xmlns:w15="http://schemas.microsoft.com/office/word/2012/wordml" xmlns:w16se="http://schemas.microsoft.com/office/word/2015/wordml/symex" xmlns:wpg="http://schemas.microsoft.com/office/word/2010/wordprocessingGroup" xmlns:wpi="http://schemas.microsoft.com/office/word/2010/wordprocessingInk" xmlns:wne="http://schemas.microsoft.com/office/word/2006/wordml" xmlns:wps="http://schemas.microsoft.com/office/word/2010/wordprocessingShape" mc:Ignorable="w14 w15 w16se wp14">
   <w:p>
     <w:pPr>
-      <w:pStyle w:val="Fuzeile"/>
+      <w:pStyle w:val="Footer"/>
       <w:jc w:val="center"/>
     </w:pPr>
     <w:r>
@@ -18971,7 +19941,7 @@
       <w:rPr>
         <w:noProof/>
       </w:rPr>
-      <w:t>7</w:t>
+      <w:t>11</w:t>
     </w:r>
     <w:r>
       <w:fldChar w:fldCharType="end"/>
@@ -18981,7 +19951,7 @@
 </file>
 
 <file path=word/footnotes.xml><?xml version="1.0" encoding="utf-8"?>
-<w:footnotes xmlns:wpc="http://schemas.microsoft.com/office/word/2010/wordprocessingCanvas" xmlns:cx="http://schemas.microsoft.com/office/drawing/2014/chartex" xmlns:cx1="http://schemas.microsoft.com/office/drawing/2015/9/8/chartex" xmlns:cx2="http://schemas.microsoft.com/office/drawing/2015/10/21/chartex" xmlns:cx3="http://schemas.microsoft.com/office/drawing/2016/5/9/chartex" xmlns:cx4="http://schemas.microsoft.com/office/drawing/2016/5/10/chartex" xmlns:cx5="http://schemas.microsoft.com/office/drawing/2016/5/11/chartex" xmlns:cx6="http://schemas.microsoft.com/office/drawing/2016/5/12/chartex" xmlns:cx7="http://schemas.microsoft.com/office/drawing/2016/5/13/chartex" xmlns:cx8="http://schemas.microsoft.com/office/drawing/2016/5/14/chartex" xmlns:mc="http://schemas.openxmlformats.org/markup-compatibility/2006" xmlns:aink="http://schemas.microsoft.com/office/drawing/2016/ink" xmlns:am3d="http://schemas.microsoft.com/office/drawing/2017/model3d" xmlns:o="urn:schemas-microsoft-com:office:office" xmlns:r="http://schemas.openxmlformats.org/officeDocument/2006/relationships" xmlns:m="http://schemas.openxmlformats.org/officeDocument/2006/math" xmlns:v="urn:schemas-microsoft-com:vml" xmlns:wp14="http://schemas.microsoft.com/office/word/2010/wordprocessingDrawing" xmlns:wp="http://schemas.openxmlformats.org/drawingml/2006/wordprocessingDrawing" xmlns:w10="urn:schemas-microsoft-com:office:word" xmlns:w="http://schemas.openxmlformats.org/wordprocessingml/2006/main" xmlns:w14="http://schemas.microsoft.com/office/word/2010/wordml" xmlns:w15="http://schemas.microsoft.com/office/word/2012/wordml" xmlns:w16cid="http://schemas.microsoft.com/office/word/2016/wordml/cid" xmlns:w16se="http://schemas.microsoft.com/office/word/2015/wordml/symex" xmlns:wpg="http://schemas.microsoft.com/office/word/2010/wordprocessingGroup" xmlns:wpi="http://schemas.microsoft.com/office/word/2010/wordprocessingInk" xmlns:wne="http://schemas.microsoft.com/office/word/2006/wordml" xmlns:wps="http://schemas.microsoft.com/office/word/2010/wordprocessingShape" mc:Ignorable="w14 w15 w16se w16cid wp14">
+<w:footnotes xmlns:wpc="http://schemas.microsoft.com/office/word/2010/wordprocessingCanvas" xmlns:cx="http://schemas.microsoft.com/office/drawing/2014/chartex" xmlns:cx1="http://schemas.microsoft.com/office/drawing/2015/9/8/chartex" xmlns:cx2="http://schemas.microsoft.com/office/drawing/2015/10/21/chartex" xmlns:cx3="http://schemas.microsoft.com/office/drawing/2016/5/9/chartex" xmlns:cx4="http://schemas.microsoft.com/office/drawing/2016/5/10/chartex" xmlns:cx5="http://schemas.microsoft.com/office/drawing/2016/5/11/chartex" xmlns:mc="http://schemas.openxmlformats.org/markup-compatibility/2006" xmlns:o="urn:schemas-microsoft-com:office:office" xmlns:r="http://schemas.openxmlformats.org/officeDocument/2006/relationships" xmlns:m="http://schemas.openxmlformats.org/officeDocument/2006/math" xmlns:v="urn:schemas-microsoft-com:vml" xmlns:wp14="http://schemas.microsoft.com/office/word/2010/wordprocessingDrawing" xmlns:wp="http://schemas.openxmlformats.org/drawingml/2006/wordprocessingDrawing" xmlns:w10="urn:schemas-microsoft-com:office:word" xmlns:w="http://schemas.openxmlformats.org/wordprocessingml/2006/main" xmlns:w14="http://schemas.microsoft.com/office/word/2010/wordml" xmlns:w15="http://schemas.microsoft.com/office/word/2012/wordml" xmlns:w16se="http://schemas.microsoft.com/office/word/2015/wordml/symex" xmlns:wpg="http://schemas.microsoft.com/office/word/2010/wordprocessingGroup" xmlns:wpi="http://schemas.microsoft.com/office/word/2010/wordprocessingInk" xmlns:wne="http://schemas.microsoft.com/office/word/2006/wordml" xmlns:wps="http://schemas.microsoft.com/office/word/2010/wordprocessingShape" mc:Ignorable="w14 w15 w16se wp14">
   <w:footnote w:type="separator" w:id="-1">
     <w:p>
       <w:pPr>
@@ -19006,10 +19976,10 @@
 </file>
 
 <file path=word/header1.xml><?xml version="1.0" encoding="utf-8"?>
-<w:hdr xmlns:wpc="http://schemas.microsoft.com/office/word/2010/wordprocessingCanvas" xmlns:cx="http://schemas.microsoft.com/office/drawing/2014/chartex" xmlns:cx1="http://schemas.microsoft.com/office/drawing/2015/9/8/chartex" xmlns:cx2="http://schemas.microsoft.com/office/drawing/2015/10/21/chartex" xmlns:cx3="http://schemas.microsoft.com/office/drawing/2016/5/9/chartex" xmlns:cx4="http://schemas.microsoft.com/office/drawing/2016/5/10/chartex" xmlns:cx5="http://schemas.microsoft.com/office/drawing/2016/5/11/chartex" xmlns:cx6="http://schemas.microsoft.com/office/drawing/2016/5/12/chartex" xmlns:cx7="http://schemas.microsoft.com/office/drawing/2016/5/13/chartex" xmlns:cx8="http://schemas.microsoft.com/office/drawing/2016/5/14/chartex" xmlns:mc="http://schemas.openxmlformats.org/markup-compatibility/2006" xmlns:aink="http://schemas.microsoft.com/office/drawing/2016/ink" xmlns:am3d="http://schemas.microsoft.com/office/drawing/2017/model3d" xmlns:o="urn:schemas-microsoft-com:office:office" xmlns:r="http://schemas.openxmlformats.org/officeDocument/2006/relationships" xmlns:m="http://schemas.openxmlformats.org/officeDocument/2006/math" xmlns:v="urn:schemas-microsoft-com:vml" xmlns:wp14="http://schemas.microsoft.com/office/word/2010/wordprocessingDrawing" xmlns:wp="http://schemas.openxmlformats.org/drawingml/2006/wordprocessingDrawing" xmlns:w10="urn:schemas-microsoft-com:office:word" xmlns:w="http://schemas.openxmlformats.org/wordprocessingml/2006/main" xmlns:w14="http://schemas.microsoft.com/office/word/2010/wordml" xmlns:w15="http://schemas.microsoft.com/office/word/2012/wordml" xmlns:w16cid="http://schemas.microsoft.com/office/word/2016/wordml/cid" xmlns:w16se="http://schemas.microsoft.com/office/word/2015/wordml/symex" xmlns:wpg="http://schemas.microsoft.com/office/word/2010/wordprocessingGroup" xmlns:wpi="http://schemas.microsoft.com/office/word/2010/wordprocessingInk" xmlns:wne="http://schemas.microsoft.com/office/word/2006/wordml" xmlns:wps="http://schemas.microsoft.com/office/word/2010/wordprocessingShape" mc:Ignorable="w14 w15 w16se w16cid wp14">
+<w:hdr xmlns:wpc="http://schemas.microsoft.com/office/word/2010/wordprocessingCanvas" xmlns:cx="http://schemas.microsoft.com/office/drawing/2014/chartex" xmlns:cx1="http://schemas.microsoft.com/office/drawing/2015/9/8/chartex" xmlns:cx2="http://schemas.microsoft.com/office/drawing/2015/10/21/chartex" xmlns:cx3="http://schemas.microsoft.com/office/drawing/2016/5/9/chartex" xmlns:cx4="http://schemas.microsoft.com/office/drawing/2016/5/10/chartex" xmlns:cx5="http://schemas.microsoft.com/office/drawing/2016/5/11/chartex" xmlns:mc="http://schemas.openxmlformats.org/markup-compatibility/2006" xmlns:o="urn:schemas-microsoft-com:office:office" xmlns:r="http://schemas.openxmlformats.org/officeDocument/2006/relationships" xmlns:m="http://schemas.openxmlformats.org/officeDocument/2006/math" xmlns:v="urn:schemas-microsoft-com:vml" xmlns:wp14="http://schemas.microsoft.com/office/word/2010/wordprocessingDrawing" xmlns:wp="http://schemas.openxmlformats.org/drawingml/2006/wordprocessingDrawing" xmlns:w10="urn:schemas-microsoft-com:office:word" xmlns:w="http://schemas.openxmlformats.org/wordprocessingml/2006/main" xmlns:w14="http://schemas.microsoft.com/office/word/2010/wordml" xmlns:w15="http://schemas.microsoft.com/office/word/2012/wordml" xmlns:w16se="http://schemas.microsoft.com/office/word/2015/wordml/symex" xmlns:wpg="http://schemas.microsoft.com/office/word/2010/wordprocessingGroup" xmlns:wpi="http://schemas.microsoft.com/office/word/2010/wordprocessingInk" xmlns:wne="http://schemas.microsoft.com/office/word/2006/wordml" xmlns:wps="http://schemas.microsoft.com/office/word/2010/wordprocessingShape" mc:Ignorable="w14 w15 w16se wp14">
   <w:p>
     <w:pPr>
-      <w:pStyle w:val="Kopfzeile"/>
+      <w:pStyle w:val="Header"/>
       <w:jc w:val="right"/>
       <w:rPr>
         <w:lang w:val="en-GB"/>
@@ -19029,10 +19999,12 @@
     </w:r>
     <w:r>
       <w:rPr>
+        <w:b/>
+        <w:bCs/>
         <w:noProof/>
-        <w:lang w:val="en-GB"/>
+        <w:lang w:val="en-US"/>
       </w:rPr>
-      <w:t>Project 1 for Data Visualization ST 2019</w:t>
+      <w:t>Error! Use the Home tab to apply Untertitel to the text that you want to appear here.</w:t>
     </w:r>
     <w:r>
       <w:fldChar w:fldCharType="end"/>
@@ -19069,10 +20041,12 @@
     </w:r>
     <w:r>
       <w:rPr>
+        <w:b/>
+        <w:bCs/>
         <w:noProof/>
-        <w:lang w:val="en-GB"/>
+        <w:lang w:val="en-US"/>
       </w:rPr>
-      <w:t>III</w:t>
+      <w:t>Error! Use the Home tab to apply Überschrift 1 to the text that you want to appear here.</w:t>
     </w:r>
     <w:r>
       <w:fldChar w:fldCharType="end"/>
@@ -19097,10 +20071,12 @@
     </w:r>
     <w:r>
       <w:rPr>
+        <w:b/>
+        <w:bCs/>
         <w:noProof/>
-        <w:lang w:val="en-GB"/>
+        <w:lang w:val="en-US"/>
       </w:rPr>
-      <w:t>Materials and Methods</w:t>
+      <w:t>Error! Use the Home tab to apply Überschrift 1 to the text that you want to appear here.</w:t>
     </w:r>
     <w:r>
       <w:rPr>
@@ -19113,7 +20089,7 @@
 </file>
 
 <file path=word/numbering.xml><?xml version="1.0" encoding="utf-8"?>
-<w:numbering xmlns:wpc="http://schemas.microsoft.com/office/word/2010/wordprocessingCanvas" xmlns:cx="http://schemas.microsoft.com/office/drawing/2014/chartex" xmlns:cx1="http://schemas.microsoft.com/office/drawing/2015/9/8/chartex" xmlns:cx2="http://schemas.microsoft.com/office/drawing/2015/10/21/chartex" xmlns:cx3="http://schemas.microsoft.com/office/drawing/2016/5/9/chartex" xmlns:cx4="http://schemas.microsoft.com/office/drawing/2016/5/10/chartex" xmlns:cx5="http://schemas.microsoft.com/office/drawing/2016/5/11/chartex" xmlns:cx6="http://schemas.microsoft.com/office/drawing/2016/5/12/chartex" xmlns:cx7="http://schemas.microsoft.com/office/drawing/2016/5/13/chartex" xmlns:cx8="http://schemas.microsoft.com/office/drawing/2016/5/14/chartex" xmlns:mc="http://schemas.openxmlformats.org/markup-compatibility/2006" xmlns:aink="http://schemas.microsoft.com/office/drawing/2016/ink" xmlns:am3d="http://schemas.microsoft.com/office/drawing/2017/model3d" xmlns:o="urn:schemas-microsoft-com:office:office" xmlns:r="http://schemas.openxmlformats.org/officeDocument/2006/relationships" xmlns:m="http://schemas.openxmlformats.org/officeDocument/2006/math" xmlns:v="urn:schemas-microsoft-com:vml" xmlns:wp14="http://schemas.microsoft.com/office/word/2010/wordprocessingDrawing" xmlns:wp="http://schemas.openxmlformats.org/drawingml/2006/wordprocessingDrawing" xmlns:w10="urn:schemas-microsoft-com:office:word" xmlns:w="http://schemas.openxmlformats.org/wordprocessingml/2006/main" xmlns:w14="http://schemas.microsoft.com/office/word/2010/wordml" xmlns:w15="http://schemas.microsoft.com/office/word/2012/wordml" xmlns:w16cid="http://schemas.microsoft.com/office/word/2016/wordml/cid" xmlns:w16se="http://schemas.microsoft.com/office/word/2015/wordml/symex" xmlns:wpg="http://schemas.microsoft.com/office/word/2010/wordprocessingGroup" xmlns:wpi="http://schemas.microsoft.com/office/word/2010/wordprocessingInk" xmlns:wne="http://schemas.microsoft.com/office/word/2006/wordml" xmlns:wps="http://schemas.microsoft.com/office/word/2010/wordprocessingShape" mc:Ignorable="w14 w15 w16se w16cid wp14">
+<w:numbering xmlns:wpc="http://schemas.microsoft.com/office/word/2010/wordprocessingCanvas" xmlns:cx="http://schemas.microsoft.com/office/drawing/2014/chartex" xmlns:cx1="http://schemas.microsoft.com/office/drawing/2015/9/8/chartex" xmlns:cx2="http://schemas.microsoft.com/office/drawing/2015/10/21/chartex" xmlns:cx3="http://schemas.microsoft.com/office/drawing/2016/5/9/chartex" xmlns:cx4="http://schemas.microsoft.com/office/drawing/2016/5/10/chartex" xmlns:cx5="http://schemas.microsoft.com/office/drawing/2016/5/11/chartex" xmlns:mc="http://schemas.openxmlformats.org/markup-compatibility/2006" xmlns:o="urn:schemas-microsoft-com:office:office" xmlns:r="http://schemas.openxmlformats.org/officeDocument/2006/relationships" xmlns:m="http://schemas.openxmlformats.org/officeDocument/2006/math" xmlns:v="urn:schemas-microsoft-com:vml" xmlns:wp14="http://schemas.microsoft.com/office/word/2010/wordprocessingDrawing" xmlns:wp="http://schemas.openxmlformats.org/drawingml/2006/wordprocessingDrawing" xmlns:w10="urn:schemas-microsoft-com:office:word" xmlns:w="http://schemas.openxmlformats.org/wordprocessingml/2006/main" xmlns:w14="http://schemas.microsoft.com/office/word/2010/wordml" xmlns:w15="http://schemas.microsoft.com/office/word/2012/wordml" xmlns:w16se="http://schemas.microsoft.com/office/word/2015/wordml/symex" xmlns:wpg="http://schemas.microsoft.com/office/word/2010/wordprocessingGroup" xmlns:wpi="http://schemas.microsoft.com/office/word/2010/wordprocessingInk" xmlns:wne="http://schemas.microsoft.com/office/word/2006/wordml" xmlns:wps="http://schemas.microsoft.com/office/word/2010/wordprocessingShape" mc:Ignorable="w14 w15 w16se wp14">
   <w:abstractNum w:abstractNumId="0" w15:restartNumberingAfterBreak="0">
     <w:nsid w:val="02580E85"/>
     <w:multiLevelType w:val="multilevel"/>
@@ -20382,7 +21358,7 @@
     <w:lvl w:ilvl="0">
       <w:start w:val="1"/>
       <w:numFmt w:val="upperRoman"/>
-      <w:pStyle w:val="berschrift1"/>
+      <w:pStyle w:val="Heading1"/>
       <w:lvlText w:val="%1."/>
       <w:lvlJc w:val="left"/>
       <w:pPr>
@@ -20392,7 +21368,7 @@
     <w:lvl w:ilvl="1">
       <w:start w:val="1"/>
       <w:numFmt w:val="upperLetter"/>
-      <w:pStyle w:val="berschrift2"/>
+      <w:pStyle w:val="Heading2"/>
       <w:lvlText w:val="%2."/>
       <w:lvlJc w:val="left"/>
       <w:pPr>
@@ -20402,7 +21378,7 @@
     <w:lvl w:ilvl="2">
       <w:start w:val="1"/>
       <w:numFmt w:val="decimal"/>
-      <w:pStyle w:val="berschrift3"/>
+      <w:pStyle w:val="Heading3"/>
       <w:lvlText w:val="%3."/>
       <w:lvlJc w:val="left"/>
       <w:pPr>
@@ -20412,7 +21388,7 @@
     <w:lvl w:ilvl="3">
       <w:start w:val="1"/>
       <w:numFmt w:val="lowerLetter"/>
-      <w:pStyle w:val="berschrift4"/>
+      <w:pStyle w:val="Heading4"/>
       <w:lvlText w:val="%4)"/>
       <w:lvlJc w:val="left"/>
       <w:pPr>
@@ -20422,7 +21398,7 @@
     <w:lvl w:ilvl="4">
       <w:start w:val="1"/>
       <w:numFmt w:val="decimal"/>
-      <w:pStyle w:val="berschrift5"/>
+      <w:pStyle w:val="Heading5"/>
       <w:lvlText w:val="(%5)"/>
       <w:lvlJc w:val="left"/>
       <w:pPr>
@@ -20432,7 +21408,7 @@
     <w:lvl w:ilvl="5">
       <w:start w:val="1"/>
       <w:numFmt w:val="lowerLetter"/>
-      <w:pStyle w:val="berschrift6"/>
+      <w:pStyle w:val="Heading6"/>
       <w:lvlText w:val="(%6)"/>
       <w:lvlJc w:val="left"/>
       <w:pPr>
@@ -20442,7 +21418,7 @@
     <w:lvl w:ilvl="6">
       <w:start w:val="1"/>
       <w:numFmt w:val="lowerRoman"/>
-      <w:pStyle w:val="berschrift7"/>
+      <w:pStyle w:val="Heading7"/>
       <w:lvlText w:val="(%7)"/>
       <w:lvlJc w:val="left"/>
       <w:pPr>
@@ -20452,7 +21428,7 @@
     <w:lvl w:ilvl="7">
       <w:start w:val="1"/>
       <w:numFmt w:val="lowerLetter"/>
-      <w:pStyle w:val="berschrift8"/>
+      <w:pStyle w:val="Heading8"/>
       <w:lvlText w:val="(%8)"/>
       <w:lvlJc w:val="left"/>
       <w:pPr>
@@ -20462,7 +21438,7 @@
     <w:lvl w:ilvl="8">
       <w:start w:val="1"/>
       <w:numFmt w:val="lowerRoman"/>
-      <w:pStyle w:val="berschrift9"/>
+      <w:pStyle w:val="Heading9"/>
       <w:lvlText w:val="(%9)"/>
       <w:lvlJc w:val="left"/>
       <w:pPr>
@@ -21498,7 +22474,7 @@
 </file>
 
 <file path=word/people.xml><?xml version="1.0" encoding="utf-8"?>
-<w15:people xmlns:wpc="http://schemas.microsoft.com/office/word/2010/wordprocessingCanvas" xmlns:cx="http://schemas.microsoft.com/office/drawing/2014/chartex" xmlns:cx1="http://schemas.microsoft.com/office/drawing/2015/9/8/chartex" xmlns:cx2="http://schemas.microsoft.com/office/drawing/2015/10/21/chartex" xmlns:cx3="http://schemas.microsoft.com/office/drawing/2016/5/9/chartex" xmlns:cx4="http://schemas.microsoft.com/office/drawing/2016/5/10/chartex" xmlns:cx5="http://schemas.microsoft.com/office/drawing/2016/5/11/chartex" xmlns:cx6="http://schemas.microsoft.com/office/drawing/2016/5/12/chartex" xmlns:cx7="http://schemas.microsoft.com/office/drawing/2016/5/13/chartex" xmlns:cx8="http://schemas.microsoft.com/office/drawing/2016/5/14/chartex" xmlns:mc="http://schemas.openxmlformats.org/markup-compatibility/2006" xmlns:aink="http://schemas.microsoft.com/office/drawing/2016/ink" xmlns:am3d="http://schemas.microsoft.com/office/drawing/2017/model3d" xmlns:o="urn:schemas-microsoft-com:office:office" xmlns:r="http://schemas.openxmlformats.org/officeDocument/2006/relationships" xmlns:m="http://schemas.openxmlformats.org/officeDocument/2006/math" xmlns:v="urn:schemas-microsoft-com:vml" xmlns:wp14="http://schemas.microsoft.com/office/word/2010/wordprocessingDrawing" xmlns:wp="http://schemas.openxmlformats.org/drawingml/2006/wordprocessingDrawing" xmlns:w10="urn:schemas-microsoft-com:office:word" xmlns:w="http://schemas.openxmlformats.org/wordprocessingml/2006/main" xmlns:w14="http://schemas.microsoft.com/office/word/2010/wordml" xmlns:w15="http://schemas.microsoft.com/office/word/2012/wordml" xmlns:w16cid="http://schemas.microsoft.com/office/word/2016/wordml/cid" xmlns:w16se="http://schemas.microsoft.com/office/word/2015/wordml/symex" xmlns:wpg="http://schemas.microsoft.com/office/word/2010/wordprocessingGroup" xmlns:wpi="http://schemas.microsoft.com/office/word/2010/wordprocessingInk" xmlns:wne="http://schemas.microsoft.com/office/word/2006/wordml" xmlns:wps="http://schemas.microsoft.com/office/word/2010/wordprocessingShape" mc:Ignorable="w14 w15 w16se w16cid wp14">
+<w15:people xmlns:wpc="http://schemas.microsoft.com/office/word/2010/wordprocessingCanvas" xmlns:cx="http://schemas.microsoft.com/office/drawing/2014/chartex" xmlns:cx1="http://schemas.microsoft.com/office/drawing/2015/9/8/chartex" xmlns:cx2="http://schemas.microsoft.com/office/drawing/2015/10/21/chartex" xmlns:cx3="http://schemas.microsoft.com/office/drawing/2016/5/9/chartex" xmlns:cx4="http://schemas.microsoft.com/office/drawing/2016/5/10/chartex" xmlns:cx5="http://schemas.microsoft.com/office/drawing/2016/5/11/chartex" xmlns:mc="http://schemas.openxmlformats.org/markup-compatibility/2006" xmlns:o="urn:schemas-microsoft-com:office:office" xmlns:r="http://schemas.openxmlformats.org/officeDocument/2006/relationships" xmlns:m="http://schemas.openxmlformats.org/officeDocument/2006/math" xmlns:v="urn:schemas-microsoft-com:vml" xmlns:wp14="http://schemas.microsoft.com/office/word/2010/wordprocessingDrawing" xmlns:wp="http://schemas.openxmlformats.org/drawingml/2006/wordprocessingDrawing" xmlns:w10="urn:schemas-microsoft-com:office:word" xmlns:w="http://schemas.openxmlformats.org/wordprocessingml/2006/main" xmlns:w14="http://schemas.microsoft.com/office/word/2010/wordml" xmlns:w15="http://schemas.microsoft.com/office/word/2012/wordml" xmlns:w16se="http://schemas.microsoft.com/office/word/2015/wordml/symex" xmlns:wpg="http://schemas.microsoft.com/office/word/2010/wordprocessingGroup" xmlns:wpi="http://schemas.microsoft.com/office/word/2010/wordprocessingInk" xmlns:wne="http://schemas.microsoft.com/office/word/2006/wordml" xmlns:wps="http://schemas.microsoft.com/office/word/2010/wordprocessingShape" mc:Ignorable="w14 w15 w16se wp14">
   <w15:person w15:author="Kerstin Wagner">
     <w15:presenceInfo w15:providerId="Windows Live" w15:userId="850d1f2bb9235b52"/>
   </w15:person>
@@ -21506,7 +22482,7 @@
 </file>
 
 <file path=word/styles.xml><?xml version="1.0" encoding="utf-8"?>
-<w:styles xmlns:mc="http://schemas.openxmlformats.org/markup-compatibility/2006" xmlns:r="http://schemas.openxmlformats.org/officeDocument/2006/relationships" xmlns:w="http://schemas.openxmlformats.org/wordprocessingml/2006/main" xmlns:w14="http://schemas.microsoft.com/office/word/2010/wordml" xmlns:w15="http://schemas.microsoft.com/office/word/2012/wordml" xmlns:w16cid="http://schemas.microsoft.com/office/word/2016/wordml/cid" xmlns:w16se="http://schemas.microsoft.com/office/word/2015/wordml/symex" mc:Ignorable="w14 w15 w16se w16cid">
+<w:styles xmlns:mc="http://schemas.openxmlformats.org/markup-compatibility/2006" xmlns:r="http://schemas.openxmlformats.org/officeDocument/2006/relationships" xmlns:w="http://schemas.openxmlformats.org/wordprocessingml/2006/main" xmlns:w14="http://schemas.microsoft.com/office/word/2010/wordml" xmlns:w15="http://schemas.microsoft.com/office/word/2012/wordml" xmlns:w16se="http://schemas.microsoft.com/office/word/2015/wordml/symex" mc:Ignorable="w14 w15 w16se">
   <w:docDefaults>
     <w:rPrDefault>
       <w:rPr>
@@ -21522,7 +22498,7 @@
       </w:pPr>
     </w:pPrDefault>
   </w:docDefaults>
-  <w:latentStyles w:defLockedState="0" w:defUIPriority="99" w:defSemiHidden="0" w:defUnhideWhenUsed="0" w:defQFormat="0" w:count="376">
+  <w:latentStyles w:defLockedState="0" w:defUIPriority="99" w:defSemiHidden="0" w:defUnhideWhenUsed="0" w:defQFormat="0" w:count="373">
     <w:lsdException w:name="Normal" w:uiPriority="0" w:qFormat="1"/>
     <w:lsdException w:name="heading 1" w:uiPriority="9" w:qFormat="1"/>
     <w:lsdException w:name="heading 2" w:semiHidden="1" w:uiPriority="9" w:unhideWhenUsed="1" w:qFormat="1"/>
@@ -21896,20 +22872,17 @@
     <w:lsdException w:name="List Table 7 Colorful Accent 6" w:uiPriority="52"/>
     <w:lsdException w:name="Mention" w:semiHidden="1" w:unhideWhenUsed="1"/>
     <w:lsdException w:name="Smart Hyperlink" w:semiHidden="1" w:unhideWhenUsed="1"/>
-    <w:lsdException w:name="Hashtag" w:semiHidden="1" w:unhideWhenUsed="1"/>
-    <w:lsdException w:name="Unresolved Mention" w:semiHidden="1" w:unhideWhenUsed="1"/>
-    <w:lsdException w:name="Smart Link" w:semiHidden="1" w:unhideWhenUsed="1"/>
   </w:latentStyles>
-  <w:style w:type="paragraph" w:default="1" w:styleId="Standard">
+  <w:style w:type="paragraph" w:default="1" w:styleId="Normal">
     <w:name w:val="Normal"/>
     <w:qFormat/>
     <w:rsid w:val="00D956D4"/>
   </w:style>
-  <w:style w:type="paragraph" w:styleId="berschrift1">
+  <w:style w:type="paragraph" w:styleId="Heading1">
     <w:name w:val="heading 1"/>
-    <w:basedOn w:val="Standard"/>
-    <w:next w:val="Standard"/>
-    <w:link w:val="berschrift1Zchn"/>
+    <w:basedOn w:val="Normal"/>
+    <w:next w:val="Normal"/>
+    <w:link w:val="Heading1Char"/>
     <w:uiPriority w:val="9"/>
     <w:qFormat/>
     <w:rsid w:val="00D956D4"/>
@@ -21932,11 +22905,11 @@
       <w:szCs w:val="36"/>
     </w:rPr>
   </w:style>
-  <w:style w:type="paragraph" w:styleId="berschrift2">
+  <w:style w:type="paragraph" w:styleId="Heading2">
     <w:name w:val="heading 2"/>
-    <w:basedOn w:val="Standard"/>
-    <w:next w:val="Standard"/>
-    <w:link w:val="berschrift2Zchn"/>
+    <w:basedOn w:val="Normal"/>
+    <w:next w:val="Normal"/>
+    <w:link w:val="Heading2Char"/>
     <w:uiPriority w:val="9"/>
     <w:unhideWhenUsed/>
     <w:qFormat/>
@@ -21959,11 +22932,11 @@
       <w:szCs w:val="28"/>
     </w:rPr>
   </w:style>
-  <w:style w:type="paragraph" w:styleId="berschrift3">
+  <w:style w:type="paragraph" w:styleId="Heading3">
     <w:name w:val="heading 3"/>
-    <w:basedOn w:val="Standard"/>
-    <w:next w:val="Standard"/>
-    <w:link w:val="berschrift3Zchn"/>
+    <w:basedOn w:val="Normal"/>
+    <w:next w:val="Normal"/>
+    <w:link w:val="Heading3Char"/>
     <w:uiPriority w:val="9"/>
     <w:unhideWhenUsed/>
     <w:qFormat/>
@@ -21986,11 +22959,11 @@
       <w:szCs w:val="26"/>
     </w:rPr>
   </w:style>
-  <w:style w:type="paragraph" w:styleId="berschrift4">
+  <w:style w:type="paragraph" w:styleId="Heading4">
     <w:name w:val="heading 4"/>
-    <w:basedOn w:val="Standard"/>
-    <w:next w:val="Standard"/>
-    <w:link w:val="berschrift4Zchn"/>
+    <w:basedOn w:val="Normal"/>
+    <w:next w:val="Normal"/>
+    <w:link w:val="Heading4Char"/>
     <w:uiPriority w:val="9"/>
     <w:semiHidden/>
     <w:unhideWhenUsed/>
@@ -22012,11 +22985,11 @@
       <w:szCs w:val="24"/>
     </w:rPr>
   </w:style>
-  <w:style w:type="paragraph" w:styleId="berschrift5">
+  <w:style w:type="paragraph" w:styleId="Heading5">
     <w:name w:val="heading 5"/>
-    <w:basedOn w:val="Standard"/>
-    <w:next w:val="Standard"/>
-    <w:link w:val="berschrift5Zchn"/>
+    <w:basedOn w:val="Normal"/>
+    <w:next w:val="Normal"/>
+    <w:link w:val="Heading5Char"/>
     <w:uiPriority w:val="9"/>
     <w:semiHidden/>
     <w:unhideWhenUsed/>
@@ -22040,11 +23013,11 @@
       <w:szCs w:val="22"/>
     </w:rPr>
   </w:style>
-  <w:style w:type="paragraph" w:styleId="berschrift6">
+  <w:style w:type="paragraph" w:styleId="Heading6">
     <w:name w:val="heading 6"/>
-    <w:basedOn w:val="Standard"/>
-    <w:next w:val="Standard"/>
-    <w:link w:val="berschrift6Zchn"/>
+    <w:basedOn w:val="Normal"/>
+    <w:next w:val="Normal"/>
+    <w:link w:val="Heading6Char"/>
     <w:uiPriority w:val="9"/>
     <w:semiHidden/>
     <w:unhideWhenUsed/>
@@ -22065,11 +23038,11 @@
       <w:color w:val="595959" w:themeColor="text1" w:themeTint="A6"/>
     </w:rPr>
   </w:style>
-  <w:style w:type="paragraph" w:styleId="berschrift7">
+  <w:style w:type="paragraph" w:styleId="Heading7">
     <w:name w:val="heading 7"/>
-    <w:basedOn w:val="Standard"/>
-    <w:next w:val="Standard"/>
-    <w:link w:val="berschrift7Zchn"/>
+    <w:basedOn w:val="Normal"/>
+    <w:next w:val="Normal"/>
+    <w:link w:val="Heading7Char"/>
     <w:uiPriority w:val="9"/>
     <w:semiHidden/>
     <w:unhideWhenUsed/>
@@ -22092,11 +23065,11 @@
       <w:color w:val="595959" w:themeColor="text1" w:themeTint="A6"/>
     </w:rPr>
   </w:style>
-  <w:style w:type="paragraph" w:styleId="berschrift8">
+  <w:style w:type="paragraph" w:styleId="Heading8">
     <w:name w:val="heading 8"/>
-    <w:basedOn w:val="Standard"/>
-    <w:next w:val="Standard"/>
-    <w:link w:val="berschrift8Zchn"/>
+    <w:basedOn w:val="Normal"/>
+    <w:next w:val="Normal"/>
+    <w:link w:val="Heading8Char"/>
     <w:uiPriority w:val="9"/>
     <w:semiHidden/>
     <w:unhideWhenUsed/>
@@ -22118,11 +23091,11 @@
       <w:color w:val="595959" w:themeColor="text1" w:themeTint="A6"/>
     </w:rPr>
   </w:style>
-  <w:style w:type="paragraph" w:styleId="berschrift9">
+  <w:style w:type="paragraph" w:styleId="Heading9">
     <w:name w:val="heading 9"/>
-    <w:basedOn w:val="Standard"/>
-    <w:next w:val="Standard"/>
-    <w:link w:val="berschrift9Zchn"/>
+    <w:basedOn w:val="Normal"/>
+    <w:next w:val="Normal"/>
+    <w:link w:val="Heading9Char"/>
     <w:uiPriority w:val="9"/>
     <w:semiHidden/>
     <w:unhideWhenUsed/>
@@ -22146,13 +23119,13 @@
       <w:color w:val="595959" w:themeColor="text1" w:themeTint="A6"/>
     </w:rPr>
   </w:style>
-  <w:style w:type="character" w:default="1" w:styleId="Absatz-Standardschriftart">
+  <w:style w:type="character" w:default="1" w:styleId="DefaultParagraphFont">
     <w:name w:val="Default Paragraph Font"/>
     <w:uiPriority w:val="1"/>
     <w:semiHidden/>
     <w:unhideWhenUsed/>
   </w:style>
-  <w:style w:type="table" w:default="1" w:styleId="NormaleTabelle">
+  <w:style w:type="table" w:default="1" w:styleId="TableNormal">
     <w:name w:val="Normal Table"/>
     <w:uiPriority w:val="99"/>
     <w:semiHidden/>
@@ -22167,16 +23140,16 @@
       </w:tblCellMar>
     </w:tblPr>
   </w:style>
-  <w:style w:type="numbering" w:default="1" w:styleId="KeineListe">
+  <w:style w:type="numbering" w:default="1" w:styleId="NoList">
     <w:name w:val="No List"/>
     <w:uiPriority w:val="99"/>
     <w:semiHidden/>
     <w:unhideWhenUsed/>
   </w:style>
-  <w:style w:type="character" w:customStyle="1" w:styleId="berschrift1Zchn">
-    <w:name w:val="Überschrift 1 Zchn"/>
-    <w:basedOn w:val="Absatz-Standardschriftart"/>
-    <w:link w:val="berschrift1"/>
+  <w:style w:type="character" w:customStyle="1" w:styleId="Heading1Char">
+    <w:name w:val="Heading 1 Char"/>
+    <w:basedOn w:val="DefaultParagraphFont"/>
+    <w:link w:val="Heading1"/>
     <w:uiPriority w:val="9"/>
     <w:rsid w:val="00D956D4"/>
     <w:rPr>
@@ -22186,10 +23159,10 @@
       <w:szCs w:val="36"/>
     </w:rPr>
   </w:style>
-  <w:style w:type="character" w:customStyle="1" w:styleId="berschrift2Zchn">
-    <w:name w:val="Überschrift 2 Zchn"/>
-    <w:basedOn w:val="Absatz-Standardschriftart"/>
-    <w:link w:val="berschrift2"/>
+  <w:style w:type="character" w:customStyle="1" w:styleId="Heading2Char">
+    <w:name w:val="Heading 2 Char"/>
+    <w:basedOn w:val="DefaultParagraphFont"/>
+    <w:link w:val="Heading2"/>
     <w:uiPriority w:val="9"/>
     <w:rsid w:val="00236823"/>
     <w:rPr>
@@ -22199,10 +23172,10 @@
       <w:szCs w:val="28"/>
     </w:rPr>
   </w:style>
-  <w:style w:type="character" w:customStyle="1" w:styleId="berschrift3Zchn">
-    <w:name w:val="Überschrift 3 Zchn"/>
-    <w:basedOn w:val="Absatz-Standardschriftart"/>
-    <w:link w:val="berschrift3"/>
+  <w:style w:type="character" w:customStyle="1" w:styleId="Heading3Char">
+    <w:name w:val="Heading 3 Char"/>
+    <w:basedOn w:val="DefaultParagraphFont"/>
+    <w:link w:val="Heading3"/>
     <w:uiPriority w:val="9"/>
     <w:rsid w:val="00236823"/>
     <w:rPr>
@@ -22212,10 +23185,10 @@
       <w:szCs w:val="26"/>
     </w:rPr>
   </w:style>
-  <w:style w:type="character" w:customStyle="1" w:styleId="berschrift4Zchn">
-    <w:name w:val="Überschrift 4 Zchn"/>
-    <w:basedOn w:val="Absatz-Standardschriftart"/>
-    <w:link w:val="berschrift4"/>
+  <w:style w:type="character" w:customStyle="1" w:styleId="Heading4Char">
+    <w:name w:val="Heading 4 Char"/>
+    <w:basedOn w:val="DefaultParagraphFont"/>
+    <w:link w:val="Heading4"/>
     <w:uiPriority w:val="9"/>
     <w:semiHidden/>
     <w:rsid w:val="00D956D4"/>
@@ -22225,10 +23198,10 @@
       <w:szCs w:val="24"/>
     </w:rPr>
   </w:style>
-  <w:style w:type="character" w:customStyle="1" w:styleId="berschrift5Zchn">
-    <w:name w:val="Überschrift 5 Zchn"/>
-    <w:basedOn w:val="Absatz-Standardschriftart"/>
-    <w:link w:val="berschrift5"/>
+  <w:style w:type="character" w:customStyle="1" w:styleId="Heading5Char">
+    <w:name w:val="Heading 5 Char"/>
+    <w:basedOn w:val="DefaultParagraphFont"/>
+    <w:link w:val="Heading5"/>
     <w:uiPriority w:val="9"/>
     <w:semiHidden/>
     <w:rsid w:val="00D956D4"/>
@@ -22240,10 +23213,10 @@
       <w:szCs w:val="22"/>
     </w:rPr>
   </w:style>
-  <w:style w:type="character" w:customStyle="1" w:styleId="berschrift6Zchn">
-    <w:name w:val="Überschrift 6 Zchn"/>
-    <w:basedOn w:val="Absatz-Standardschriftart"/>
-    <w:link w:val="berschrift6"/>
+  <w:style w:type="character" w:customStyle="1" w:styleId="Heading6Char">
+    <w:name w:val="Heading 6 Char"/>
+    <w:basedOn w:val="DefaultParagraphFont"/>
+    <w:link w:val="Heading6"/>
     <w:uiPriority w:val="9"/>
     <w:semiHidden/>
     <w:rsid w:val="00D956D4"/>
@@ -22252,10 +23225,10 @@
       <w:color w:val="595959" w:themeColor="text1" w:themeTint="A6"/>
     </w:rPr>
   </w:style>
-  <w:style w:type="character" w:customStyle="1" w:styleId="berschrift7Zchn">
-    <w:name w:val="Überschrift 7 Zchn"/>
-    <w:basedOn w:val="Absatz-Standardschriftart"/>
-    <w:link w:val="berschrift7"/>
+  <w:style w:type="character" w:customStyle="1" w:styleId="Heading7Char">
+    <w:name w:val="Heading 7 Char"/>
+    <w:basedOn w:val="DefaultParagraphFont"/>
+    <w:link w:val="Heading7"/>
     <w:uiPriority w:val="9"/>
     <w:semiHidden/>
     <w:rsid w:val="00D956D4"/>
@@ -22266,10 +23239,10 @@
       <w:color w:val="595959" w:themeColor="text1" w:themeTint="A6"/>
     </w:rPr>
   </w:style>
-  <w:style w:type="character" w:customStyle="1" w:styleId="berschrift8Zchn">
-    <w:name w:val="Überschrift 8 Zchn"/>
-    <w:basedOn w:val="Absatz-Standardschriftart"/>
-    <w:link w:val="berschrift8"/>
+  <w:style w:type="character" w:customStyle="1" w:styleId="Heading8Char">
+    <w:name w:val="Heading 8 Char"/>
+    <w:basedOn w:val="DefaultParagraphFont"/>
+    <w:link w:val="Heading8"/>
     <w:uiPriority w:val="9"/>
     <w:semiHidden/>
     <w:rsid w:val="00D956D4"/>
@@ -22279,10 +23252,10 @@
       <w:color w:val="595959" w:themeColor="text1" w:themeTint="A6"/>
     </w:rPr>
   </w:style>
-  <w:style w:type="character" w:customStyle="1" w:styleId="berschrift9Zchn">
-    <w:name w:val="Überschrift 9 Zchn"/>
-    <w:basedOn w:val="Absatz-Standardschriftart"/>
-    <w:link w:val="berschrift9"/>
+  <w:style w:type="character" w:customStyle="1" w:styleId="Heading9Char">
+    <w:name w:val="Heading 9 Char"/>
+    <w:basedOn w:val="DefaultParagraphFont"/>
+    <w:link w:val="Heading9"/>
     <w:uiPriority w:val="9"/>
     <w:semiHidden/>
     <w:rsid w:val="00D956D4"/>
@@ -22294,10 +23267,10 @@
       <w:color w:val="595959" w:themeColor="text1" w:themeTint="A6"/>
     </w:rPr>
   </w:style>
-  <w:style w:type="paragraph" w:styleId="Beschriftung">
+  <w:style w:type="paragraph" w:styleId="Caption">
     <w:name w:val="caption"/>
-    <w:basedOn w:val="Standard"/>
-    <w:next w:val="Standard"/>
+    <w:basedOn w:val="Normal"/>
+    <w:next w:val="Normal"/>
     <w:uiPriority w:val="35"/>
     <w:unhideWhenUsed/>
     <w:qFormat/>
@@ -22314,11 +23287,11 @@
       <w:szCs w:val="20"/>
     </w:rPr>
   </w:style>
-  <w:style w:type="paragraph" w:styleId="Titel">
+  <w:style w:type="paragraph" w:styleId="Title">
     <w:name w:val="Title"/>
-    <w:basedOn w:val="Standard"/>
-    <w:next w:val="Standard"/>
-    <w:link w:val="TitelZchn"/>
+    <w:basedOn w:val="Normal"/>
+    <w:next w:val="Normal"/>
+    <w:link w:val="TitleChar"/>
     <w:uiPriority w:val="10"/>
     <w:qFormat/>
     <w:rsid w:val="00D956D4"/>
@@ -22334,10 +23307,10 @@
       <w:szCs w:val="80"/>
     </w:rPr>
   </w:style>
-  <w:style w:type="character" w:customStyle="1" w:styleId="TitelZchn">
-    <w:name w:val="Titel Zchn"/>
-    <w:basedOn w:val="Absatz-Standardschriftart"/>
-    <w:link w:val="Titel"/>
+  <w:style w:type="character" w:customStyle="1" w:styleId="TitleChar">
+    <w:name w:val="Title Char"/>
+    <w:basedOn w:val="DefaultParagraphFont"/>
+    <w:link w:val="Title"/>
     <w:uiPriority w:val="10"/>
     <w:rsid w:val="00D956D4"/>
     <w:rPr>
@@ -22348,11 +23321,11 @@
       <w:szCs w:val="80"/>
     </w:rPr>
   </w:style>
-  <w:style w:type="paragraph" w:styleId="Untertitel">
+  <w:style w:type="paragraph" w:styleId="Subtitle">
     <w:name w:val="Subtitle"/>
-    <w:basedOn w:val="Standard"/>
-    <w:next w:val="Standard"/>
-    <w:link w:val="UntertitelZchn"/>
+    <w:basedOn w:val="Normal"/>
+    <w:next w:val="Normal"/>
+    <w:link w:val="SubtitleChar"/>
     <w:uiPriority w:val="11"/>
     <w:qFormat/>
     <w:rsid w:val="00D956D4"/>
@@ -22369,10 +23342,10 @@
       <w:szCs w:val="30"/>
     </w:rPr>
   </w:style>
-  <w:style w:type="character" w:customStyle="1" w:styleId="UntertitelZchn">
-    <w:name w:val="Untertitel Zchn"/>
-    <w:basedOn w:val="Absatz-Standardschriftart"/>
-    <w:link w:val="Untertitel"/>
+  <w:style w:type="character" w:customStyle="1" w:styleId="SubtitleChar">
+    <w:name w:val="Subtitle Char"/>
+    <w:basedOn w:val="DefaultParagraphFont"/>
+    <w:link w:val="Subtitle"/>
     <w:uiPriority w:val="11"/>
     <w:rsid w:val="00D956D4"/>
     <w:rPr>
@@ -22382,9 +23355,9 @@
       <w:szCs w:val="30"/>
     </w:rPr>
   </w:style>
-  <w:style w:type="character" w:styleId="Fett">
+  <w:style w:type="character" w:styleId="Strong">
     <w:name w:val="Strong"/>
-    <w:basedOn w:val="Absatz-Standardschriftart"/>
+    <w:basedOn w:val="DefaultParagraphFont"/>
     <w:uiPriority w:val="22"/>
     <w:qFormat/>
     <w:rsid w:val="00D956D4"/>
@@ -22393,9 +23366,9 @@
       <w:bCs/>
     </w:rPr>
   </w:style>
-  <w:style w:type="character" w:styleId="Hervorhebung">
+  <w:style w:type="character" w:styleId="Emphasis">
     <w:name w:val="Emphasis"/>
-    <w:basedOn w:val="Absatz-Standardschriftart"/>
+    <w:basedOn w:val="DefaultParagraphFont"/>
     <w:uiPriority w:val="20"/>
     <w:qFormat/>
     <w:rsid w:val="00D956D4"/>
@@ -22404,7 +23377,7 @@
       <w:iCs/>
     </w:rPr>
   </w:style>
-  <w:style w:type="paragraph" w:styleId="KeinLeerraum">
+  <w:style w:type="paragraph" w:styleId="NoSpacing">
     <w:name w:val="No Spacing"/>
     <w:uiPriority w:val="1"/>
     <w:qFormat/>
@@ -22413,11 +23386,11 @@
       <w:spacing w:after="0" w:line="240" w:lineRule="auto"/>
     </w:pPr>
   </w:style>
-  <w:style w:type="paragraph" w:styleId="Zitat">
+  <w:style w:type="paragraph" w:styleId="Quote">
     <w:name w:val="Quote"/>
-    <w:basedOn w:val="Standard"/>
-    <w:next w:val="Standard"/>
-    <w:link w:val="ZitatZchn"/>
+    <w:basedOn w:val="Normal"/>
+    <w:next w:val="Normal"/>
+    <w:link w:val="QuoteChar"/>
     <w:uiPriority w:val="29"/>
     <w:qFormat/>
     <w:rsid w:val="00D956D4"/>
@@ -22431,10 +23404,10 @@
       <w:iCs/>
     </w:rPr>
   </w:style>
-  <w:style w:type="character" w:customStyle="1" w:styleId="ZitatZchn">
-    <w:name w:val="Zitat Zchn"/>
-    <w:basedOn w:val="Absatz-Standardschriftart"/>
-    <w:link w:val="Zitat"/>
+  <w:style w:type="character" w:customStyle="1" w:styleId="QuoteChar">
+    <w:name w:val="Quote Char"/>
+    <w:basedOn w:val="DefaultParagraphFont"/>
+    <w:link w:val="Quote"/>
     <w:uiPriority w:val="29"/>
     <w:rsid w:val="00D956D4"/>
     <w:rPr>
@@ -22442,11 +23415,11 @@
       <w:iCs/>
     </w:rPr>
   </w:style>
-  <w:style w:type="paragraph" w:styleId="IntensivesZitat">
+  <w:style w:type="paragraph" w:styleId="IntenseQuote">
     <w:name w:val="Intense Quote"/>
-    <w:basedOn w:val="Standard"/>
-    <w:next w:val="Standard"/>
-    <w:link w:val="IntensivesZitatZchn"/>
+    <w:basedOn w:val="Normal"/>
+    <w:next w:val="Normal"/>
+    <w:link w:val="IntenseQuoteChar"/>
     <w:uiPriority w:val="30"/>
     <w:qFormat/>
     <w:rsid w:val="00D956D4"/>
@@ -22462,10 +23435,10 @@
       <w:szCs w:val="28"/>
     </w:rPr>
   </w:style>
-  <w:style w:type="character" w:customStyle="1" w:styleId="IntensivesZitatZchn">
-    <w:name w:val="Intensives Zitat Zchn"/>
-    <w:basedOn w:val="Absatz-Standardschriftart"/>
-    <w:link w:val="IntensivesZitat"/>
+  <w:style w:type="character" w:customStyle="1" w:styleId="IntenseQuoteChar">
+    <w:name w:val="Intense Quote Char"/>
+    <w:basedOn w:val="DefaultParagraphFont"/>
+    <w:link w:val="IntenseQuote"/>
     <w:uiPriority w:val="30"/>
     <w:rsid w:val="00D956D4"/>
     <w:rPr>
@@ -22475,9 +23448,9 @@
       <w:szCs w:val="28"/>
     </w:rPr>
   </w:style>
-  <w:style w:type="character" w:styleId="SchwacheHervorhebung">
+  <w:style w:type="character" w:styleId="SubtleEmphasis">
     <w:name w:val="Subtle Emphasis"/>
-    <w:basedOn w:val="Absatz-Standardschriftart"/>
+    <w:basedOn w:val="DefaultParagraphFont"/>
     <w:uiPriority w:val="19"/>
     <w:qFormat/>
     <w:rsid w:val="00D956D4"/>
@@ -22487,9 +23460,9 @@
       <w:color w:val="595959" w:themeColor="text1" w:themeTint="A6"/>
     </w:rPr>
   </w:style>
-  <w:style w:type="character" w:styleId="IntensiveHervorhebung">
+  <w:style w:type="character" w:styleId="IntenseEmphasis">
     <w:name w:val="Intense Emphasis"/>
-    <w:basedOn w:val="Absatz-Standardschriftart"/>
+    <w:basedOn w:val="DefaultParagraphFont"/>
     <w:uiPriority w:val="21"/>
     <w:qFormat/>
     <w:rsid w:val="00D956D4"/>
@@ -22500,9 +23473,9 @@
       <w:iCs/>
     </w:rPr>
   </w:style>
-  <w:style w:type="character" w:styleId="SchwacherVerweis">
+  <w:style w:type="character" w:styleId="SubtleReference">
     <w:name w:val="Subtle Reference"/>
-    <w:basedOn w:val="Absatz-Standardschriftart"/>
+    <w:basedOn w:val="DefaultParagraphFont"/>
     <w:uiPriority w:val="31"/>
     <w:qFormat/>
     <w:rsid w:val="00D956D4"/>
@@ -22511,9 +23484,9 @@
       <w:color w:val="404040" w:themeColor="text1" w:themeTint="BF"/>
     </w:rPr>
   </w:style>
-  <w:style w:type="character" w:styleId="IntensiverVerweis">
+  <w:style w:type="character" w:styleId="IntenseReference">
     <w:name w:val="Intense Reference"/>
-    <w:basedOn w:val="Absatz-Standardschriftart"/>
+    <w:basedOn w:val="DefaultParagraphFont"/>
     <w:uiPriority w:val="32"/>
     <w:qFormat/>
     <w:rsid w:val="00D956D4"/>
@@ -22524,9 +23497,9 @@
       <w:u w:val="single"/>
     </w:rPr>
   </w:style>
-  <w:style w:type="character" w:styleId="Buchtitel">
+  <w:style w:type="character" w:styleId="BookTitle">
     <w:name w:val="Book Title"/>
-    <w:basedOn w:val="Absatz-Standardschriftart"/>
+    <w:basedOn w:val="DefaultParagraphFont"/>
     <w:uiPriority w:val="33"/>
     <w:qFormat/>
     <w:rsid w:val="00D956D4"/>
@@ -22536,10 +23509,10 @@
       <w:smallCaps/>
     </w:rPr>
   </w:style>
-  <w:style w:type="paragraph" w:styleId="Inhaltsverzeichnisberschrift">
+  <w:style w:type="paragraph" w:styleId="TOCHeading">
     <w:name w:val="TOC Heading"/>
-    <w:basedOn w:val="berschrift1"/>
-    <w:next w:val="Standard"/>
+    <w:basedOn w:val="Heading1"/>
+    <w:next w:val="Normal"/>
     <w:uiPriority w:val="39"/>
     <w:unhideWhenUsed/>
     <w:qFormat/>
@@ -22553,7 +23526,7 @@
   </w:style>
   <w:style w:type="paragraph" w:customStyle="1" w:styleId="Inhaltsverzeichnis">
     <w:name w:val="Inhaltsverzeichnis"/>
-    <w:basedOn w:val="berschrift2"/>
+    <w:basedOn w:val="Heading2"/>
     <w:link w:val="InhaltsverzeichnisZchn"/>
     <w:rsid w:val="00022A5D"/>
     <w:rPr>
@@ -22561,9 +23534,9 @@
       <w:lang w:val="en-GB"/>
     </w:rPr>
   </w:style>
-  <w:style w:type="character" w:styleId="Kommentarzeichen">
+  <w:style w:type="character" w:styleId="CommentReference">
     <w:name w:val="annotation reference"/>
-    <w:basedOn w:val="Absatz-Standardschriftart"/>
+    <w:basedOn w:val="DefaultParagraphFont"/>
     <w:uiPriority w:val="99"/>
     <w:semiHidden/>
     <w:unhideWhenUsed/>
@@ -22575,7 +23548,7 @@
   </w:style>
   <w:style w:type="character" w:customStyle="1" w:styleId="InhaltsverzeichnisZchn">
     <w:name w:val="Inhaltsverzeichnis Zchn"/>
-    <w:basedOn w:val="berschrift2Zchn"/>
+    <w:basedOn w:val="Heading2Char"/>
     <w:link w:val="Inhaltsverzeichnis"/>
     <w:rsid w:val="00022A5D"/>
     <w:rPr>
@@ -22587,10 +23560,10 @@
       <w:lang w:val="en-GB"/>
     </w:rPr>
   </w:style>
-  <w:style w:type="paragraph" w:styleId="Kommentartext">
+  <w:style w:type="paragraph" w:styleId="CommentText">
     <w:name w:val="annotation text"/>
-    <w:basedOn w:val="Standard"/>
-    <w:link w:val="KommentartextZchn"/>
+    <w:basedOn w:val="Normal"/>
+    <w:link w:val="CommentTextChar"/>
     <w:uiPriority w:val="99"/>
     <w:semiHidden/>
     <w:unhideWhenUsed/>
@@ -22603,10 +23576,10 @@
       <w:szCs w:val="20"/>
     </w:rPr>
   </w:style>
-  <w:style w:type="character" w:customStyle="1" w:styleId="KommentartextZchn">
-    <w:name w:val="Kommentartext Zchn"/>
-    <w:basedOn w:val="Absatz-Standardschriftart"/>
-    <w:link w:val="Kommentartext"/>
+  <w:style w:type="character" w:customStyle="1" w:styleId="CommentTextChar">
+    <w:name w:val="Comment Text Char"/>
+    <w:basedOn w:val="DefaultParagraphFont"/>
+    <w:link w:val="CommentText"/>
     <w:uiPriority w:val="99"/>
     <w:semiHidden/>
     <w:rsid w:val="003A1029"/>
@@ -22615,11 +23588,11 @@
       <w:szCs w:val="20"/>
     </w:rPr>
   </w:style>
-  <w:style w:type="paragraph" w:styleId="Kommentarthema">
+  <w:style w:type="paragraph" w:styleId="CommentSubject">
     <w:name w:val="annotation subject"/>
-    <w:basedOn w:val="Kommentartext"/>
-    <w:next w:val="Kommentartext"/>
-    <w:link w:val="KommentarthemaZchn"/>
+    <w:basedOn w:val="CommentText"/>
+    <w:next w:val="CommentText"/>
+    <w:link w:val="CommentSubjectChar"/>
     <w:uiPriority w:val="99"/>
     <w:semiHidden/>
     <w:unhideWhenUsed/>
@@ -22629,10 +23602,10 @@
       <w:bCs/>
     </w:rPr>
   </w:style>
-  <w:style w:type="character" w:customStyle="1" w:styleId="KommentarthemaZchn">
-    <w:name w:val="Kommentarthema Zchn"/>
-    <w:basedOn w:val="KommentartextZchn"/>
-    <w:link w:val="Kommentarthema"/>
+  <w:style w:type="character" w:customStyle="1" w:styleId="CommentSubjectChar">
+    <w:name w:val="Comment Subject Char"/>
+    <w:basedOn w:val="CommentTextChar"/>
+    <w:link w:val="CommentSubject"/>
     <w:uiPriority w:val="99"/>
     <w:semiHidden/>
     <w:rsid w:val="003A1029"/>
@@ -22643,10 +23616,10 @@
       <w:szCs w:val="20"/>
     </w:rPr>
   </w:style>
-  <w:style w:type="paragraph" w:styleId="Sprechblasentext">
+  <w:style w:type="paragraph" w:styleId="BalloonText">
     <w:name w:val="Balloon Text"/>
-    <w:basedOn w:val="Standard"/>
-    <w:link w:val="SprechblasentextZchn"/>
+    <w:basedOn w:val="Normal"/>
+    <w:link w:val="BalloonTextChar"/>
     <w:uiPriority w:val="99"/>
     <w:semiHidden/>
     <w:unhideWhenUsed/>
@@ -22660,10 +23633,10 @@
       <w:szCs w:val="18"/>
     </w:rPr>
   </w:style>
-  <w:style w:type="character" w:customStyle="1" w:styleId="SprechblasentextZchn">
-    <w:name w:val="Sprechblasentext Zchn"/>
-    <w:basedOn w:val="Absatz-Standardschriftart"/>
-    <w:link w:val="Sprechblasentext"/>
+  <w:style w:type="character" w:customStyle="1" w:styleId="BalloonTextChar">
+    <w:name w:val="Balloon Text Char"/>
+    <w:basedOn w:val="DefaultParagraphFont"/>
+    <w:link w:val="BalloonText"/>
     <w:uiPriority w:val="99"/>
     <w:semiHidden/>
     <w:rsid w:val="003A1029"/>
@@ -22673,9 +23646,9 @@
       <w:szCs w:val="18"/>
     </w:rPr>
   </w:style>
-  <w:style w:type="paragraph" w:styleId="StandardWeb">
+  <w:style w:type="paragraph" w:styleId="NormalWeb">
     <w:name w:val="Normal (Web)"/>
-    <w:basedOn w:val="Standard"/>
+    <w:basedOn w:val="Normal"/>
     <w:uiPriority w:val="99"/>
     <w:unhideWhenUsed/>
     <w:rsid w:val="003A1029"/>
@@ -22689,10 +23662,10 @@
       <w:lang w:eastAsia="de-DE"/>
     </w:rPr>
   </w:style>
-  <w:style w:type="paragraph" w:styleId="Verzeichnis1">
+  <w:style w:type="paragraph" w:styleId="TOC1">
     <w:name w:val="toc 1"/>
-    <w:basedOn w:val="Standard"/>
-    <w:next w:val="Standard"/>
+    <w:basedOn w:val="Normal"/>
+    <w:next w:val="Normal"/>
     <w:autoRedefine/>
     <w:uiPriority w:val="39"/>
     <w:unhideWhenUsed/>
@@ -22705,10 +23678,10 @@
       <w:spacing w:after="100"/>
     </w:pPr>
   </w:style>
-  <w:style w:type="paragraph" w:styleId="Verzeichnis2">
+  <w:style w:type="paragraph" w:styleId="TOC2">
     <w:name w:val="toc 2"/>
-    <w:basedOn w:val="Standard"/>
-    <w:next w:val="Standard"/>
+    <w:basedOn w:val="Normal"/>
+    <w:next w:val="Normal"/>
     <w:autoRedefine/>
     <w:uiPriority w:val="39"/>
     <w:unhideWhenUsed/>
@@ -22720,7 +23693,7 @@
   </w:style>
   <w:style w:type="character" w:styleId="Hyperlink">
     <w:name w:val="Hyperlink"/>
-    <w:basedOn w:val="Absatz-Standardschriftart"/>
+    <w:basedOn w:val="DefaultParagraphFont"/>
     <w:uiPriority w:val="99"/>
     <w:unhideWhenUsed/>
     <w:rsid w:val="003A1029"/>
@@ -22729,18 +23702,18 @@
       <w:u w:val="single"/>
     </w:rPr>
   </w:style>
-  <w:style w:type="paragraph" w:styleId="Literaturverzeichnis">
+  <w:style w:type="paragraph" w:styleId="Bibliography">
     <w:name w:val="Bibliography"/>
-    <w:basedOn w:val="Standard"/>
-    <w:next w:val="Standard"/>
+    <w:basedOn w:val="Normal"/>
+    <w:next w:val="Normal"/>
     <w:uiPriority w:val="37"/>
     <w:unhideWhenUsed/>
     <w:rsid w:val="00BF04C0"/>
   </w:style>
-  <w:style w:type="paragraph" w:styleId="Kopfzeile">
+  <w:style w:type="paragraph" w:styleId="Header">
     <w:name w:val="header"/>
-    <w:basedOn w:val="Standard"/>
-    <w:link w:val="KopfzeileZchn"/>
+    <w:basedOn w:val="Normal"/>
+    <w:link w:val="HeaderChar"/>
     <w:uiPriority w:val="99"/>
     <w:unhideWhenUsed/>
     <w:rsid w:val="00E6002C"/>
@@ -22752,17 +23725,17 @@
       <w:spacing w:after="0" w:line="240" w:lineRule="auto"/>
     </w:pPr>
   </w:style>
-  <w:style w:type="character" w:customStyle="1" w:styleId="KopfzeileZchn">
-    <w:name w:val="Kopfzeile Zchn"/>
-    <w:basedOn w:val="Absatz-Standardschriftart"/>
-    <w:link w:val="Kopfzeile"/>
+  <w:style w:type="character" w:customStyle="1" w:styleId="HeaderChar">
+    <w:name w:val="Header Char"/>
+    <w:basedOn w:val="DefaultParagraphFont"/>
+    <w:link w:val="Header"/>
     <w:uiPriority w:val="99"/>
     <w:rsid w:val="00E6002C"/>
   </w:style>
-  <w:style w:type="paragraph" w:styleId="Fuzeile">
+  <w:style w:type="paragraph" w:styleId="Footer">
     <w:name w:val="footer"/>
-    <w:basedOn w:val="Standard"/>
-    <w:link w:val="FuzeileZchn"/>
+    <w:basedOn w:val="Normal"/>
+    <w:link w:val="FooterChar"/>
     <w:uiPriority w:val="99"/>
     <w:unhideWhenUsed/>
     <w:rsid w:val="00E6002C"/>
@@ -22774,16 +23747,16 @@
       <w:spacing w:after="0" w:line="240" w:lineRule="auto"/>
     </w:pPr>
   </w:style>
-  <w:style w:type="character" w:customStyle="1" w:styleId="FuzeileZchn">
-    <w:name w:val="Fußzeile Zchn"/>
-    <w:basedOn w:val="Absatz-Standardschriftart"/>
-    <w:link w:val="Fuzeile"/>
+  <w:style w:type="character" w:customStyle="1" w:styleId="FooterChar">
+    <w:name w:val="Footer Char"/>
+    <w:basedOn w:val="DefaultParagraphFont"/>
+    <w:link w:val="Footer"/>
     <w:uiPriority w:val="99"/>
     <w:rsid w:val="00E6002C"/>
   </w:style>
-  <w:style w:type="paragraph" w:styleId="Listenabsatz">
+  <w:style w:type="paragraph" w:styleId="ListParagraph">
     <w:name w:val="List Paragraph"/>
-    <w:basedOn w:val="Standard"/>
+    <w:basedOn w:val="Normal"/>
     <w:uiPriority w:val="34"/>
     <w:qFormat/>
     <w:rsid w:val="00CF4EE2"/>
@@ -22794,7 +23767,7 @@
   </w:style>
   <w:style w:type="character" w:customStyle="1" w:styleId="NichtaufgelsteErwhnung1">
     <w:name w:val="Nicht aufgelöste Erwähnung1"/>
-    <w:basedOn w:val="Absatz-Standardschriftart"/>
+    <w:basedOn w:val="DefaultParagraphFont"/>
     <w:uiPriority w:val="99"/>
     <w:semiHidden/>
     <w:unhideWhenUsed/>
@@ -22804,9 +23777,9 @@
       <w:shd w:val="clear" w:color="auto" w:fill="E1DFDD"/>
     </w:rPr>
   </w:style>
-  <w:style w:type="table" w:styleId="Tabellenraster">
+  <w:style w:type="table" w:styleId="TableGrid">
     <w:name w:val="Table Grid"/>
-    <w:basedOn w:val="NormaleTabelle"/>
+    <w:basedOn w:val="TableNormal"/>
     <w:uiPriority w:val="39"/>
     <w:rsid w:val="002D069B"/>
     <w:pPr>
@@ -22823,9 +23796,9 @@
       </w:tblBorders>
     </w:tblPr>
   </w:style>
-  <w:style w:type="character" w:styleId="BesuchterLink">
+  <w:style w:type="character" w:styleId="FollowedHyperlink">
     <w:name w:val="FollowedHyperlink"/>
-    <w:basedOn w:val="Absatz-Standardschriftart"/>
+    <w:basedOn w:val="DefaultParagraphFont"/>
     <w:uiPriority w:val="99"/>
     <w:semiHidden/>
     <w:unhideWhenUsed/>
@@ -22835,10 +23808,10 @@
       <w:u w:val="single"/>
     </w:rPr>
   </w:style>
-  <w:style w:type="paragraph" w:styleId="Verzeichnis3">
+  <w:style w:type="paragraph" w:styleId="TOC3">
     <w:name w:val="toc 3"/>
-    <w:basedOn w:val="Standard"/>
-    <w:next w:val="Standard"/>
+    <w:basedOn w:val="Normal"/>
+    <w:next w:val="Normal"/>
     <w:autoRedefine/>
     <w:uiPriority w:val="39"/>
     <w:unhideWhenUsed/>
@@ -22848,7 +23821,7 @@
       <w:ind w:left="420"/>
     </w:pPr>
   </w:style>
-  <w:style w:type="paragraph" w:styleId="berarbeitung">
+  <w:style w:type="paragraph" w:styleId="Revision">
     <w:name w:val="Revision"/>
     <w:hidden/>
     <w:uiPriority w:val="99"/>
@@ -22858,9 +23831,9 @@
       <w:spacing w:after="0" w:line="240" w:lineRule="auto"/>
     </w:pPr>
   </w:style>
-  <w:style w:type="character" w:styleId="Platzhaltertext">
+  <w:style w:type="character" w:styleId="PlaceholderText">
     <w:name w:val="Placeholder Text"/>
-    <w:basedOn w:val="Absatz-Standardschriftart"/>
+    <w:basedOn w:val="DefaultParagraphFont"/>
     <w:uiPriority w:val="99"/>
     <w:semiHidden/>
     <w:rsid w:val="0044476D"/>
@@ -22868,9 +23841,9 @@
       <w:color w:val="808080"/>
     </w:rPr>
   </w:style>
-  <w:style w:type="table" w:styleId="Gitternetztabelle1hell">
+  <w:style w:type="table" w:styleId="GridTable1Light">
     <w:name w:val="Grid Table 1 Light"/>
-    <w:basedOn w:val="NormaleTabelle"/>
+    <w:basedOn w:val="TableNormal"/>
     <w:uiPriority w:val="46"/>
     <w:rsid w:val="006F0B44"/>
     <w:pPr>
@@ -22925,10 +23898,10 @@
       </w:rPr>
     </w:tblStylePr>
   </w:style>
-  <w:style w:type="paragraph" w:styleId="HTMLVorformatiert">
+  <w:style w:type="paragraph" w:styleId="HTMLPreformatted">
     <w:name w:val="HTML Preformatted"/>
-    <w:basedOn w:val="Standard"/>
-    <w:link w:val="HTMLVorformatiertZchn"/>
+    <w:basedOn w:val="Normal"/>
+    <w:link w:val="HTMLPreformattedChar"/>
     <w:uiPriority w:val="99"/>
     <w:semiHidden/>
     <w:unhideWhenUsed/>
@@ -22961,10 +23934,10 @@
       <w:lang w:eastAsia="de-DE"/>
     </w:rPr>
   </w:style>
-  <w:style w:type="character" w:customStyle="1" w:styleId="HTMLVorformatiertZchn">
-    <w:name w:val="HTML Vorformatiert Zchn"/>
-    <w:basedOn w:val="Absatz-Standardschriftart"/>
-    <w:link w:val="HTMLVorformatiert"/>
+  <w:style w:type="character" w:customStyle="1" w:styleId="HTMLPreformattedChar">
+    <w:name w:val="HTML Preformatted Char"/>
+    <w:basedOn w:val="DefaultParagraphFont"/>
+    <w:link w:val="HTMLPreformatted"/>
     <w:uiPriority w:val="99"/>
     <w:semiHidden/>
     <w:rsid w:val="00C73B9F"/>
@@ -22977,7 +23950,7 @@
   </w:style>
   <w:style w:type="character" w:customStyle="1" w:styleId="gnkrckgcgsb">
     <w:name w:val="gnkrckgcgsb"/>
-    <w:basedOn w:val="Absatz-Standardschriftart"/>
+    <w:basedOn w:val="DefaultParagraphFont"/>
     <w:rsid w:val="00C73B9F"/>
   </w:style>
 </w:styles>
@@ -23329,7 +24302,7 @@
 </file>
 
 <file path=customXml/itemProps1.xml><?xml version="1.0" encoding="utf-8"?>
-<ds:datastoreItem xmlns:ds="http://schemas.openxmlformats.org/officeDocument/2006/customXml" ds:itemID="{D2F2A8BB-4A19-4AB3-A0D4-6008B6F2C2D8}">
+<ds:datastoreItem xmlns:ds="http://schemas.openxmlformats.org/officeDocument/2006/customXml" ds:itemID="{3DAD2E49-3D9F-4C7E-9F11-24D0EFAA6A8D}">
   <ds:schemaRefs>
     <ds:schemaRef ds:uri="http://schemas.openxmlformats.org/officeDocument/2006/bibliography"/>
   </ds:schemaRefs>

</xml_diff>